<commit_message>
Updated user manual and fixed a minor bug
</commit_message>
<xml_diff>
--- a/User manual.docx
+++ b/User manual.docx
@@ -359,6 +359,1105 @@
       <w:bookmarkStart w:id="0" w:name="_Toc148601041"/>
       <w:r>
         <w:lastRenderedPageBreak/>
+        <w:t>First time setup</w:t>
+      </w:r>
+    </w:p>
+    <w:p>
+      <w:pPr>
+        <w:pStyle w:val="Heading2"/>
+      </w:pPr>
+      <w:r>
+        <w:t>Database setup</w:t>
+      </w:r>
+    </w:p>
+    <w:p>
+      <w:r>
+        <w:t xml:space="preserve">First time setup requires </w:t>
+      </w:r>
+      <w:r>
+        <w:t>SQL Server Management Studio (SSMS)</w:t>
+      </w:r>
+      <w:r>
+        <w:t xml:space="preserve"> to be installed on your machine.</w:t>
+      </w:r>
+    </w:p>
+    <w:p>
+      <w:r>
+        <w:t>Open the file named “</w:t>
+      </w:r>
+      <w:proofErr w:type="spellStart"/>
+      <w:r>
+        <w:t>DB_setup.sql</w:t>
+      </w:r>
+      <w:proofErr w:type="spellEnd"/>
+      <w:r>
+        <w:t>” using SSMS, then open the “Query” menu in the menu bar, and click “SQLCMD Mode”.</w:t>
+      </w:r>
+    </w:p>
+    <w:p>
+      <w:pPr>
+        <w:jc w:val="center"/>
+      </w:pPr>
+      <w:r>
+        <w:rPr>
+          <w:noProof/>
+        </w:rPr>
+        <mc:AlternateContent>
+          <mc:Choice Requires="wps">
+            <w:drawing>
+              <wp:anchor distT="0" distB="0" distL="114300" distR="114300" simplePos="0" relativeHeight="251674624" behindDoc="0" locked="0" layoutInCell="1" allowOverlap="1" wp14:anchorId="7D9B3163" wp14:editId="45C2983A">
+                <wp:simplePos x="0" y="0"/>
+                <wp:positionH relativeFrom="margin">
+                  <wp:posOffset>991354</wp:posOffset>
+                </wp:positionH>
+                <wp:positionV relativeFrom="paragraph">
+                  <wp:posOffset>2092916</wp:posOffset>
+                </wp:positionV>
+                <wp:extent cx="2312997" cy="172003"/>
+                <wp:effectExtent l="0" t="0" r="11430" b="19050"/>
+                <wp:wrapNone/>
+                <wp:docPr id="3" name="Rectangle 3"/>
+                <wp:cNvGraphicFramePr/>
+                <a:graphic xmlns:a="http://schemas.openxmlformats.org/drawingml/2006/main">
+                  <a:graphicData uri="http://schemas.microsoft.com/office/word/2010/wordprocessingShape">
+                    <wps:wsp>
+                      <wps:cNvSpPr/>
+                      <wps:spPr>
+                        <a:xfrm>
+                          <a:off x="0" y="0"/>
+                          <a:ext cx="2312997" cy="172003"/>
+                        </a:xfrm>
+                        <a:prstGeom prst="rect">
+                          <a:avLst/>
+                        </a:prstGeom>
+                        <a:noFill/>
+                        <a:ln w="19050">
+                          <a:solidFill>
+                            <a:srgbClr val="FF0000"/>
+                          </a:solidFill>
+                        </a:ln>
+                      </wps:spPr>
+                      <wps:style>
+                        <a:lnRef idx="2">
+                          <a:schemeClr val="accent1">
+                            <a:shade val="50000"/>
+                          </a:schemeClr>
+                        </a:lnRef>
+                        <a:fillRef idx="1">
+                          <a:schemeClr val="accent1"/>
+                        </a:fillRef>
+                        <a:effectRef idx="0">
+                          <a:schemeClr val="accent1"/>
+                        </a:effectRef>
+                        <a:fontRef idx="minor">
+                          <a:schemeClr val="lt1"/>
+                        </a:fontRef>
+                      </wps:style>
+                      <wps:bodyPr rot="0" spcFirstLastPara="0" vertOverflow="overflow" horzOverflow="overflow" vert="horz" wrap="square" lIns="91440" tIns="45720" rIns="91440" bIns="45720" numCol="1" spcCol="0" rtlCol="0" fromWordArt="0" anchor="ctr" anchorCtr="0" forceAA="0" compatLnSpc="1">
+                        <a:prstTxWarp prst="textNoShape">
+                          <a:avLst/>
+                        </a:prstTxWarp>
+                        <a:noAutofit/>
+                      </wps:bodyPr>
+                    </wps:wsp>
+                  </a:graphicData>
+                </a:graphic>
+                <wp14:sizeRelH relativeFrom="margin">
+                  <wp14:pctWidth>0</wp14:pctWidth>
+                </wp14:sizeRelH>
+                <wp14:sizeRelV relativeFrom="margin">
+                  <wp14:pctHeight>0</wp14:pctHeight>
+                </wp14:sizeRelV>
+              </wp:anchor>
+            </w:drawing>
+          </mc:Choice>
+          <mc:Fallback>
+            <w:pict>
+              <v:rect w14:anchorId="53A34BE4" id="Rectangle 3" o:spid="_x0000_s1026" style="position:absolute;margin-left:78.05pt;margin-top:164.8pt;width:182.15pt;height:13.55pt;z-index:251674624;visibility:visible;mso-wrap-style:square;mso-width-percent:0;mso-height-percent:0;mso-wrap-distance-left:9pt;mso-wrap-distance-top:0;mso-wrap-distance-right:9pt;mso-wrap-distance-bottom:0;mso-position-horizontal:absolute;mso-position-horizontal-relative:margin;mso-position-vertical:absolute;mso-position-vertical-relative:text;mso-width-percent:0;mso-height-percent:0;mso-width-relative:margin;mso-height-relative:margin;v-text-anchor:middle" o:gfxdata="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" filled="f" strokecolor="red" strokeweight="1.5pt">
+                <w10:wrap anchorx="margin"/>
+              </v:rect>
+            </w:pict>
+          </mc:Fallback>
+        </mc:AlternateContent>
+      </w:r>
+      <w:r>
+        <w:drawing>
+          <wp:inline distT="0" distB="0" distL="0" distR="0" wp14:anchorId="24D8D616" wp14:editId="7CBE3B34">
+            <wp:extent cx="3938257" cy="2581326"/>
+            <wp:effectExtent l="0" t="0" r="5715" b="0"/>
+            <wp:docPr id="2" name="Picture 2"/>
+            <wp:cNvGraphicFramePr>
+              <a:graphicFrameLocks xmlns:a="http://schemas.openxmlformats.org/drawingml/2006/main" noChangeAspect="1"/>
+            </wp:cNvGraphicFramePr>
+            <a:graphic xmlns:a="http://schemas.openxmlformats.org/drawingml/2006/main">
+              <a:graphicData uri="http://schemas.openxmlformats.org/drawingml/2006/picture">
+                <pic:pic xmlns:pic="http://schemas.openxmlformats.org/drawingml/2006/picture">
+                  <pic:nvPicPr>
+                    <pic:cNvPr id="1" name=""/>
+                    <pic:cNvPicPr/>
+                  </pic:nvPicPr>
+                  <pic:blipFill>
+                    <a:blip r:embed="rId6"/>
+                    <a:stretch>
+                      <a:fillRect/>
+                    </a:stretch>
+                  </pic:blipFill>
+                  <pic:spPr>
+                    <a:xfrm>
+                      <a:off x="0" y="0"/>
+                      <a:ext cx="3963698" cy="2598001"/>
+                    </a:xfrm>
+                    <a:prstGeom prst="rect">
+                      <a:avLst/>
+                    </a:prstGeom>
+                  </pic:spPr>
+                </pic:pic>
+              </a:graphicData>
+            </a:graphic>
+          </wp:inline>
+        </w:drawing>
+      </w:r>
+    </w:p>
+    <w:p>
+      <w:r>
+        <w:t>Make sure you’re on the master database, then click “Execute”.</w:t>
+      </w:r>
+    </w:p>
+    <w:p>
+      <w:pPr>
+        <w:jc w:val="center"/>
+      </w:pPr>
+      <w:r>
+        <w:rPr>
+          <w:noProof/>
+        </w:rPr>
+        <mc:AlternateContent>
+          <mc:Choice Requires="wps">
+            <w:drawing>
+              <wp:anchor distT="0" distB="0" distL="114300" distR="114300" simplePos="0" relativeHeight="251678720" behindDoc="0" locked="0" layoutInCell="1" allowOverlap="1" wp14:anchorId="7CED5AE5" wp14:editId="38C4F8AE">
+                <wp:simplePos x="0" y="0"/>
+                <wp:positionH relativeFrom="margin">
+                  <wp:posOffset>2294890</wp:posOffset>
+                </wp:positionH>
+                <wp:positionV relativeFrom="paragraph">
+                  <wp:posOffset>432517</wp:posOffset>
+                </wp:positionV>
+                <wp:extent cx="407406" cy="140090"/>
+                <wp:effectExtent l="0" t="0" r="12065" b="12700"/>
+                <wp:wrapNone/>
+                <wp:docPr id="7" name="Rectangle 7"/>
+                <wp:cNvGraphicFramePr/>
+                <a:graphic xmlns:a="http://schemas.openxmlformats.org/drawingml/2006/main">
+                  <a:graphicData uri="http://schemas.microsoft.com/office/word/2010/wordprocessingShape">
+                    <wps:wsp>
+                      <wps:cNvSpPr/>
+                      <wps:spPr>
+                        <a:xfrm>
+                          <a:off x="0" y="0"/>
+                          <a:ext cx="407406" cy="140090"/>
+                        </a:xfrm>
+                        <a:prstGeom prst="rect">
+                          <a:avLst/>
+                        </a:prstGeom>
+                        <a:noFill/>
+                        <a:ln w="19050">
+                          <a:solidFill>
+                            <a:srgbClr val="FF0000"/>
+                          </a:solidFill>
+                        </a:ln>
+                      </wps:spPr>
+                      <wps:style>
+                        <a:lnRef idx="2">
+                          <a:schemeClr val="accent1">
+                            <a:shade val="50000"/>
+                          </a:schemeClr>
+                        </a:lnRef>
+                        <a:fillRef idx="1">
+                          <a:schemeClr val="accent1"/>
+                        </a:fillRef>
+                        <a:effectRef idx="0">
+                          <a:schemeClr val="accent1"/>
+                        </a:effectRef>
+                        <a:fontRef idx="minor">
+                          <a:schemeClr val="lt1"/>
+                        </a:fontRef>
+                      </wps:style>
+                      <wps:bodyPr rot="0" spcFirstLastPara="0" vertOverflow="overflow" horzOverflow="overflow" vert="horz" wrap="square" lIns="91440" tIns="45720" rIns="91440" bIns="45720" numCol="1" spcCol="0" rtlCol="0" fromWordArt="0" anchor="ctr" anchorCtr="0" forceAA="0" compatLnSpc="1">
+                        <a:prstTxWarp prst="textNoShape">
+                          <a:avLst/>
+                        </a:prstTxWarp>
+                        <a:noAutofit/>
+                      </wps:bodyPr>
+                    </wps:wsp>
+                  </a:graphicData>
+                </a:graphic>
+                <wp14:sizeRelH relativeFrom="margin">
+                  <wp14:pctWidth>0</wp14:pctWidth>
+                </wp14:sizeRelH>
+                <wp14:sizeRelV relativeFrom="margin">
+                  <wp14:pctHeight>0</wp14:pctHeight>
+                </wp14:sizeRelV>
+              </wp:anchor>
+            </w:drawing>
+          </mc:Choice>
+          <mc:Fallback>
+            <w:pict>
+              <v:rect w14:anchorId="620712D1" id="Rectangle 7" o:spid="_x0000_s1026" style="position:absolute;margin-left:180.7pt;margin-top:34.05pt;width:32.1pt;height:11.05pt;z-index:251678720;visibility:visible;mso-wrap-style:square;mso-width-percent:0;mso-height-percent:0;mso-wrap-distance-left:9pt;mso-wrap-distance-top:0;mso-wrap-distance-right:9pt;mso-wrap-distance-bottom:0;mso-position-horizontal:absolute;mso-position-horizontal-relative:margin;mso-position-vertical:absolute;mso-position-vertical-relative:text;mso-width-percent:0;mso-height-percent:0;mso-width-relative:margin;mso-height-relative:margin;v-text-anchor:middle" o:gfxdata="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" filled="f" strokecolor="red" strokeweight="1.5pt">
+                <w10:wrap anchorx="margin"/>
+              </v:rect>
+            </w:pict>
+          </mc:Fallback>
+        </mc:AlternateContent>
+      </w:r>
+      <w:r>
+        <w:rPr>
+          <w:noProof/>
+        </w:rPr>
+        <mc:AlternateContent>
+          <mc:Choice Requires="wps">
+            <w:drawing>
+              <wp:anchor distT="0" distB="0" distL="114300" distR="114300" simplePos="0" relativeHeight="251676672" behindDoc="0" locked="0" layoutInCell="1" allowOverlap="1" wp14:anchorId="643EA464" wp14:editId="523584C4">
+                <wp:simplePos x="0" y="0"/>
+                <wp:positionH relativeFrom="margin">
+                  <wp:posOffset>1326333</wp:posOffset>
+                </wp:positionH>
+                <wp:positionV relativeFrom="paragraph">
+                  <wp:posOffset>432762</wp:posOffset>
+                </wp:positionV>
+                <wp:extent cx="923453" cy="140090"/>
+                <wp:effectExtent l="0" t="0" r="10160" b="12700"/>
+                <wp:wrapNone/>
+                <wp:docPr id="5" name="Rectangle 5"/>
+                <wp:cNvGraphicFramePr/>
+                <a:graphic xmlns:a="http://schemas.openxmlformats.org/drawingml/2006/main">
+                  <a:graphicData uri="http://schemas.microsoft.com/office/word/2010/wordprocessingShape">
+                    <wps:wsp>
+                      <wps:cNvSpPr/>
+                      <wps:spPr>
+                        <a:xfrm>
+                          <a:off x="0" y="0"/>
+                          <a:ext cx="923453" cy="140090"/>
+                        </a:xfrm>
+                        <a:prstGeom prst="rect">
+                          <a:avLst/>
+                        </a:prstGeom>
+                        <a:noFill/>
+                        <a:ln w="19050">
+                          <a:solidFill>
+                            <a:srgbClr val="FF0000"/>
+                          </a:solidFill>
+                        </a:ln>
+                      </wps:spPr>
+                      <wps:style>
+                        <a:lnRef idx="2">
+                          <a:schemeClr val="accent1">
+                            <a:shade val="50000"/>
+                          </a:schemeClr>
+                        </a:lnRef>
+                        <a:fillRef idx="1">
+                          <a:schemeClr val="accent1"/>
+                        </a:fillRef>
+                        <a:effectRef idx="0">
+                          <a:schemeClr val="accent1"/>
+                        </a:effectRef>
+                        <a:fontRef idx="minor">
+                          <a:schemeClr val="lt1"/>
+                        </a:fontRef>
+                      </wps:style>
+                      <wps:bodyPr rot="0" spcFirstLastPara="0" vertOverflow="overflow" horzOverflow="overflow" vert="horz" wrap="square" lIns="91440" tIns="45720" rIns="91440" bIns="45720" numCol="1" spcCol="0" rtlCol="0" fromWordArt="0" anchor="ctr" anchorCtr="0" forceAA="0" compatLnSpc="1">
+                        <a:prstTxWarp prst="textNoShape">
+                          <a:avLst/>
+                        </a:prstTxWarp>
+                        <a:noAutofit/>
+                      </wps:bodyPr>
+                    </wps:wsp>
+                  </a:graphicData>
+                </a:graphic>
+                <wp14:sizeRelH relativeFrom="margin">
+                  <wp14:pctWidth>0</wp14:pctWidth>
+                </wp14:sizeRelH>
+                <wp14:sizeRelV relativeFrom="margin">
+                  <wp14:pctHeight>0</wp14:pctHeight>
+                </wp14:sizeRelV>
+              </wp:anchor>
+            </w:drawing>
+          </mc:Choice>
+          <mc:Fallback>
+            <w:pict>
+              <v:rect w14:anchorId="7FD92D9B" id="Rectangle 5" o:spid="_x0000_s1026" style="position:absolute;margin-left:104.45pt;margin-top:34.1pt;width:72.7pt;height:11.05pt;z-index:251676672;visibility:visible;mso-wrap-style:square;mso-width-percent:0;mso-height-percent:0;mso-wrap-distance-left:9pt;mso-wrap-distance-top:0;mso-wrap-distance-right:9pt;mso-wrap-distance-bottom:0;mso-position-horizontal:absolute;mso-position-horizontal-relative:margin;mso-position-vertical:absolute;mso-position-vertical-relative:text;mso-width-percent:0;mso-height-percent:0;mso-width-relative:margin;mso-height-relative:margin;v-text-anchor:middle" o:gfxdata="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" filled="f" strokecolor="red" strokeweight="1.5pt">
+                <w10:wrap anchorx="margin"/>
+              </v:rect>
+            </w:pict>
+          </mc:Fallback>
+        </mc:AlternateContent>
+      </w:r>
+      <w:r>
+        <w:drawing>
+          <wp:inline distT="0" distB="0" distL="0" distR="0" wp14:anchorId="74F2E68A" wp14:editId="678D51F9">
+            <wp:extent cx="4076944" cy="2213572"/>
+            <wp:effectExtent l="0" t="0" r="0" b="0"/>
+            <wp:docPr id="4" name="Picture 4"/>
+            <wp:cNvGraphicFramePr>
+              <a:graphicFrameLocks xmlns:a="http://schemas.openxmlformats.org/drawingml/2006/main" noChangeAspect="1"/>
+            </wp:cNvGraphicFramePr>
+            <a:graphic xmlns:a="http://schemas.openxmlformats.org/drawingml/2006/main">
+              <a:graphicData uri="http://schemas.openxmlformats.org/drawingml/2006/picture">
+                <pic:pic xmlns:pic="http://schemas.openxmlformats.org/drawingml/2006/picture">
+                  <pic:nvPicPr>
+                    <pic:cNvPr id="1" name=""/>
+                    <pic:cNvPicPr/>
+                  </pic:nvPicPr>
+                  <pic:blipFill>
+                    <a:blip r:embed="rId7"/>
+                    <a:stretch>
+                      <a:fillRect/>
+                    </a:stretch>
+                  </pic:blipFill>
+                  <pic:spPr>
+                    <a:xfrm>
+                      <a:off x="0" y="0"/>
+                      <a:ext cx="4152607" cy="2254653"/>
+                    </a:xfrm>
+                    <a:prstGeom prst="rect">
+                      <a:avLst/>
+                    </a:prstGeom>
+                  </pic:spPr>
+                </pic:pic>
+              </a:graphicData>
+            </a:graphic>
+          </wp:inline>
+        </w:drawing>
+      </w:r>
+    </w:p>
+    <w:p>
+      <w:pPr>
+        <w:rPr>
+          <w:rFonts w:asciiTheme="majorHAnsi" w:eastAsiaTheme="majorEastAsia" w:hAnsiTheme="majorHAnsi" w:cstheme="majorBidi"/>
+          <w:color w:val="2E74B5" w:themeColor="accent1" w:themeShade="BF"/>
+          <w:sz w:val="26"/>
+          <w:szCs w:val="26"/>
+        </w:rPr>
+      </w:pPr>
+      <w:r>
+        <w:br w:type="page"/>
+      </w:r>
+    </w:p>
+    <w:p>
+      <w:pPr>
+        <w:pStyle w:val="Heading2"/>
+      </w:pPr>
+      <w:r>
+        <w:lastRenderedPageBreak/>
+        <w:t>Registering new users</w:t>
+      </w:r>
+    </w:p>
+    <w:p>
+      <w:r>
+        <w:t>Registering new users can be done manually using SSMS.</w:t>
+      </w:r>
+      <w:r>
+        <w:t xml:space="preserve"> Open SSMS and create a new query.</w:t>
+      </w:r>
+    </w:p>
+    <w:p>
+      <w:pPr>
+        <w:jc w:val="center"/>
+      </w:pPr>
+      <w:r>
+        <w:rPr>
+          <w:noProof/>
+        </w:rPr>
+        <mc:AlternateContent>
+          <mc:Choice Requires="wps">
+            <w:drawing>
+              <wp:anchor distT="0" distB="0" distL="114300" distR="114300" simplePos="0" relativeHeight="251680768" behindDoc="0" locked="0" layoutInCell="1" allowOverlap="1" wp14:anchorId="0823C60D" wp14:editId="5F718C1B">
+                <wp:simplePos x="0" y="0"/>
+                <wp:positionH relativeFrom="margin">
+                  <wp:posOffset>2955956</wp:posOffset>
+                </wp:positionH>
+                <wp:positionV relativeFrom="paragraph">
+                  <wp:posOffset>503523</wp:posOffset>
+                </wp:positionV>
+                <wp:extent cx="914400" cy="230863"/>
+                <wp:effectExtent l="0" t="0" r="19050" b="17145"/>
+                <wp:wrapNone/>
+                <wp:docPr id="9" name="Rectangle 9"/>
+                <wp:cNvGraphicFramePr/>
+                <a:graphic xmlns:a="http://schemas.openxmlformats.org/drawingml/2006/main">
+                  <a:graphicData uri="http://schemas.microsoft.com/office/word/2010/wordprocessingShape">
+                    <wps:wsp>
+                      <wps:cNvSpPr/>
+                      <wps:spPr>
+                        <a:xfrm>
+                          <a:off x="0" y="0"/>
+                          <a:ext cx="914400" cy="230863"/>
+                        </a:xfrm>
+                        <a:prstGeom prst="rect">
+                          <a:avLst/>
+                        </a:prstGeom>
+                        <a:noFill/>
+                        <a:ln w="19050">
+                          <a:solidFill>
+                            <a:srgbClr val="FF0000"/>
+                          </a:solidFill>
+                        </a:ln>
+                      </wps:spPr>
+                      <wps:style>
+                        <a:lnRef idx="2">
+                          <a:schemeClr val="accent1">
+                            <a:shade val="50000"/>
+                          </a:schemeClr>
+                        </a:lnRef>
+                        <a:fillRef idx="1">
+                          <a:schemeClr val="accent1"/>
+                        </a:fillRef>
+                        <a:effectRef idx="0">
+                          <a:schemeClr val="accent1"/>
+                        </a:effectRef>
+                        <a:fontRef idx="minor">
+                          <a:schemeClr val="lt1"/>
+                        </a:fontRef>
+                      </wps:style>
+                      <wps:bodyPr rot="0" spcFirstLastPara="0" vertOverflow="overflow" horzOverflow="overflow" vert="horz" wrap="square" lIns="91440" tIns="45720" rIns="91440" bIns="45720" numCol="1" spcCol="0" rtlCol="0" fromWordArt="0" anchor="ctr" anchorCtr="0" forceAA="0" compatLnSpc="1">
+                        <a:prstTxWarp prst="textNoShape">
+                          <a:avLst/>
+                        </a:prstTxWarp>
+                        <a:noAutofit/>
+                      </wps:bodyPr>
+                    </wps:wsp>
+                  </a:graphicData>
+                </a:graphic>
+                <wp14:sizeRelH relativeFrom="margin">
+                  <wp14:pctWidth>0</wp14:pctWidth>
+                </wp14:sizeRelH>
+                <wp14:sizeRelV relativeFrom="margin">
+                  <wp14:pctHeight>0</wp14:pctHeight>
+                </wp14:sizeRelV>
+              </wp:anchor>
+            </w:drawing>
+          </mc:Choice>
+          <mc:Fallback>
+            <w:pict>
+              <v:rect w14:anchorId="19D06D8F" id="Rectangle 9" o:spid="_x0000_s1026" style="position:absolute;margin-left:232.75pt;margin-top:39.65pt;width:1in;height:18.2pt;z-index:251680768;visibility:visible;mso-wrap-style:square;mso-width-percent:0;mso-height-percent:0;mso-wrap-distance-left:9pt;mso-wrap-distance-top:0;mso-wrap-distance-right:9pt;mso-wrap-distance-bottom:0;mso-position-horizontal:absolute;mso-position-horizontal-relative:margin;mso-position-vertical:absolute;mso-position-vertical-relative:text;mso-width-percent:0;mso-height-percent:0;mso-width-relative:margin;mso-height-relative:margin;v-text-anchor:middle" o:gfxdata="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" filled="f" strokecolor="red" strokeweight="1.5pt">
+                <w10:wrap anchorx="margin"/>
+              </v:rect>
+            </w:pict>
+          </mc:Fallback>
+        </mc:AlternateContent>
+      </w:r>
+      <w:r>
+        <w:drawing>
+          <wp:inline distT="0" distB="0" distL="0" distR="0" wp14:anchorId="3AD447AB" wp14:editId="0F13303C">
+            <wp:extent cx="4305901" cy="1428949"/>
+            <wp:effectExtent l="0" t="0" r="0" b="0"/>
+            <wp:docPr id="8" name="Picture 8"/>
+            <wp:cNvGraphicFramePr>
+              <a:graphicFrameLocks xmlns:a="http://schemas.openxmlformats.org/drawingml/2006/main" noChangeAspect="1"/>
+            </wp:cNvGraphicFramePr>
+            <a:graphic xmlns:a="http://schemas.openxmlformats.org/drawingml/2006/main">
+              <a:graphicData uri="http://schemas.openxmlformats.org/drawingml/2006/picture">
+                <pic:pic xmlns:pic="http://schemas.openxmlformats.org/drawingml/2006/picture">
+                  <pic:nvPicPr>
+                    <pic:cNvPr id="1" name=""/>
+                    <pic:cNvPicPr/>
+                  </pic:nvPicPr>
+                  <pic:blipFill>
+                    <a:blip r:embed="rId8"/>
+                    <a:stretch>
+                      <a:fillRect/>
+                    </a:stretch>
+                  </pic:blipFill>
+                  <pic:spPr>
+                    <a:xfrm>
+                      <a:off x="0" y="0"/>
+                      <a:ext cx="4305901" cy="1428949"/>
+                    </a:xfrm>
+                    <a:prstGeom prst="rect">
+                      <a:avLst/>
+                    </a:prstGeom>
+                  </pic:spPr>
+                </pic:pic>
+              </a:graphicData>
+            </a:graphic>
+          </wp:inline>
+        </w:drawing>
+      </w:r>
+    </w:p>
+    <w:p>
+      <w:r>
+        <w:t>Once you create the query, make sure that it is set to execute on the correct database (TSD by default).</w:t>
+      </w:r>
+    </w:p>
+    <w:p>
+      <w:pPr>
+        <w:jc w:val="center"/>
+      </w:pPr>
+      <w:r>
+        <w:rPr>
+          <w:noProof/>
+        </w:rPr>
+        <mc:AlternateContent>
+          <mc:Choice Requires="wps">
+            <w:drawing>
+              <wp:anchor distT="0" distB="0" distL="114300" distR="114300" simplePos="0" relativeHeight="251682816" behindDoc="0" locked="0" layoutInCell="1" allowOverlap="1" wp14:anchorId="2B389AAC" wp14:editId="35927CAC">
+                <wp:simplePos x="0" y="0"/>
+                <wp:positionH relativeFrom="margin">
+                  <wp:posOffset>900819</wp:posOffset>
+                </wp:positionH>
+                <wp:positionV relativeFrom="paragraph">
+                  <wp:posOffset>747332</wp:posOffset>
+                </wp:positionV>
+                <wp:extent cx="1561723" cy="230863"/>
+                <wp:effectExtent l="0" t="0" r="19685" b="17145"/>
+                <wp:wrapNone/>
+                <wp:docPr id="11" name="Rectangle 11"/>
+                <wp:cNvGraphicFramePr/>
+                <a:graphic xmlns:a="http://schemas.openxmlformats.org/drawingml/2006/main">
+                  <a:graphicData uri="http://schemas.microsoft.com/office/word/2010/wordprocessingShape">
+                    <wps:wsp>
+                      <wps:cNvSpPr/>
+                      <wps:spPr>
+                        <a:xfrm>
+                          <a:off x="0" y="0"/>
+                          <a:ext cx="1561723" cy="230863"/>
+                        </a:xfrm>
+                        <a:prstGeom prst="rect">
+                          <a:avLst/>
+                        </a:prstGeom>
+                        <a:noFill/>
+                        <a:ln w="19050">
+                          <a:solidFill>
+                            <a:srgbClr val="FF0000"/>
+                          </a:solidFill>
+                        </a:ln>
+                      </wps:spPr>
+                      <wps:style>
+                        <a:lnRef idx="2">
+                          <a:schemeClr val="accent1">
+                            <a:shade val="50000"/>
+                          </a:schemeClr>
+                        </a:lnRef>
+                        <a:fillRef idx="1">
+                          <a:schemeClr val="accent1"/>
+                        </a:fillRef>
+                        <a:effectRef idx="0">
+                          <a:schemeClr val="accent1"/>
+                        </a:effectRef>
+                        <a:fontRef idx="minor">
+                          <a:schemeClr val="lt1"/>
+                        </a:fontRef>
+                      </wps:style>
+                      <wps:bodyPr rot="0" spcFirstLastPara="0" vertOverflow="overflow" horzOverflow="overflow" vert="horz" wrap="square" lIns="91440" tIns="45720" rIns="91440" bIns="45720" numCol="1" spcCol="0" rtlCol="0" fromWordArt="0" anchor="ctr" anchorCtr="0" forceAA="0" compatLnSpc="1">
+                        <a:prstTxWarp prst="textNoShape">
+                          <a:avLst/>
+                        </a:prstTxWarp>
+                        <a:noAutofit/>
+                      </wps:bodyPr>
+                    </wps:wsp>
+                  </a:graphicData>
+                </a:graphic>
+                <wp14:sizeRelH relativeFrom="margin">
+                  <wp14:pctWidth>0</wp14:pctWidth>
+                </wp14:sizeRelH>
+                <wp14:sizeRelV relativeFrom="margin">
+                  <wp14:pctHeight>0</wp14:pctHeight>
+                </wp14:sizeRelV>
+              </wp:anchor>
+            </w:drawing>
+          </mc:Choice>
+          <mc:Fallback>
+            <w:pict>
+              <v:rect w14:anchorId="49C37DCD" id="Rectangle 11" o:spid="_x0000_s1026" style="position:absolute;margin-left:70.95pt;margin-top:58.85pt;width:122.95pt;height:18.2pt;z-index:251682816;visibility:visible;mso-wrap-style:square;mso-width-percent:0;mso-height-percent:0;mso-wrap-distance-left:9pt;mso-wrap-distance-top:0;mso-wrap-distance-right:9pt;mso-wrap-distance-bottom:0;mso-position-horizontal:absolute;mso-position-horizontal-relative:margin;mso-position-vertical:absolute;mso-position-vertical-relative:text;mso-width-percent:0;mso-height-percent:0;mso-width-relative:margin;mso-height-relative:margin;v-text-anchor:middle" o:gfxdata="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" filled="f" strokecolor="red" strokeweight="1.5pt">
+                <w10:wrap anchorx="margin"/>
+              </v:rect>
+            </w:pict>
+          </mc:Fallback>
+        </mc:AlternateContent>
+      </w:r>
+      <w:r>
+        <w:drawing>
+          <wp:inline distT="0" distB="0" distL="0" distR="0" wp14:anchorId="54E01EE5" wp14:editId="3B83F018">
+            <wp:extent cx="5515745" cy="1733792"/>
+            <wp:effectExtent l="0" t="0" r="8890" b="0"/>
+            <wp:docPr id="10" name="Picture 10"/>
+            <wp:cNvGraphicFramePr>
+              <a:graphicFrameLocks xmlns:a="http://schemas.openxmlformats.org/drawingml/2006/main" noChangeAspect="1"/>
+            </wp:cNvGraphicFramePr>
+            <a:graphic xmlns:a="http://schemas.openxmlformats.org/drawingml/2006/main">
+              <a:graphicData uri="http://schemas.openxmlformats.org/drawingml/2006/picture">
+                <pic:pic xmlns:pic="http://schemas.openxmlformats.org/drawingml/2006/picture">
+                  <pic:nvPicPr>
+                    <pic:cNvPr id="1" name=""/>
+                    <pic:cNvPicPr/>
+                  </pic:nvPicPr>
+                  <pic:blipFill>
+                    <a:blip r:embed="rId9"/>
+                    <a:stretch>
+                      <a:fillRect/>
+                    </a:stretch>
+                  </pic:blipFill>
+                  <pic:spPr>
+                    <a:xfrm>
+                      <a:off x="0" y="0"/>
+                      <a:ext cx="5515745" cy="1733792"/>
+                    </a:xfrm>
+                    <a:prstGeom prst="rect">
+                      <a:avLst/>
+                    </a:prstGeom>
+                  </pic:spPr>
+                </pic:pic>
+              </a:graphicData>
+            </a:graphic>
+          </wp:inline>
+        </w:drawing>
+      </w:r>
+    </w:p>
+    <w:p>
+      <w:r>
+        <w:t>P</w:t>
+      </w:r>
+      <w:r>
+        <w:t>aste</w:t>
+      </w:r>
+      <w:r>
+        <w:t xml:space="preserve"> or type the following query into the main window:</w:t>
+      </w:r>
+    </w:p>
+    <w:p>
+      <w:pPr>
+        <w:ind w:left="720"/>
+      </w:pPr>
+      <w:r>
+        <w:rPr>
+          <w:rFonts w:ascii="Consolas" w:hAnsi="Consolas" w:cs="Consolas"/>
+          <w:color w:val="0000FF"/>
+        </w:rPr>
+        <w:t>INSERT</w:t>
+      </w:r>
+      <w:r>
+        <w:rPr>
+          <w:rFonts w:ascii="Consolas" w:hAnsi="Consolas" w:cs="Consolas"/>
+          <w:color w:val="000000"/>
+        </w:rPr>
+        <w:t xml:space="preserve"> </w:t>
+      </w:r>
+      <w:r>
+        <w:rPr>
+          <w:rFonts w:ascii="Consolas" w:hAnsi="Consolas" w:cs="Consolas"/>
+          <w:color w:val="0000FF"/>
+        </w:rPr>
+        <w:t>INTO</w:t>
+      </w:r>
+      <w:r>
+        <w:rPr>
+          <w:rFonts w:ascii="Consolas" w:hAnsi="Consolas" w:cs="Consolas"/>
+          <w:color w:val="000000"/>
+        </w:rPr>
+        <w:t xml:space="preserve"> Users</w:t>
+      </w:r>
+      <w:r>
+        <w:rPr>
+          <w:rFonts w:ascii="Consolas" w:hAnsi="Consolas" w:cs="Consolas"/>
+          <w:color w:val="0000FF"/>
+        </w:rPr>
+        <w:t xml:space="preserve"> </w:t>
+      </w:r>
+      <w:r>
+        <w:rPr>
+          <w:rFonts w:ascii="Consolas" w:hAnsi="Consolas" w:cs="Consolas"/>
+          <w:color w:val="808080"/>
+        </w:rPr>
+        <w:t>(</w:t>
+      </w:r>
+      <w:r>
+        <w:rPr>
+          <w:rFonts w:ascii="Consolas" w:hAnsi="Consolas" w:cs="Consolas"/>
+          <w:color w:val="000000"/>
+        </w:rPr>
+        <w:t>username</w:t>
+      </w:r>
+      <w:r>
+        <w:rPr>
+          <w:rFonts w:ascii="Consolas" w:hAnsi="Consolas" w:cs="Consolas"/>
+          <w:color w:val="808080"/>
+        </w:rPr>
+        <w:t>,</w:t>
+      </w:r>
+      <w:r>
+        <w:rPr>
+          <w:rFonts w:ascii="Consolas" w:hAnsi="Consolas" w:cs="Consolas"/>
+          <w:color w:val="000000"/>
+        </w:rPr>
+        <w:t xml:space="preserve"> </w:t>
+      </w:r>
+      <w:r>
+        <w:rPr>
+          <w:rFonts w:ascii="Consolas" w:hAnsi="Consolas" w:cs="Consolas"/>
+          <w:color w:val="0000FF"/>
+        </w:rPr>
+        <w:t>password</w:t>
+      </w:r>
+      <w:r>
+        <w:rPr>
+          <w:rFonts w:ascii="Consolas" w:hAnsi="Consolas" w:cs="Consolas"/>
+          <w:color w:val="808080"/>
+        </w:rPr>
+        <w:t>,</w:t>
+      </w:r>
+      <w:r>
+        <w:rPr>
+          <w:rFonts w:ascii="Consolas" w:hAnsi="Consolas" w:cs="Consolas"/>
+          <w:color w:val="000000"/>
+        </w:rPr>
+        <w:t xml:space="preserve"> </w:t>
+      </w:r>
+      <w:proofErr w:type="spellStart"/>
+      <w:r>
+        <w:rPr>
+          <w:rFonts w:ascii="Consolas" w:hAnsi="Consolas" w:cs="Consolas"/>
+          <w:color w:val="000000"/>
+        </w:rPr>
+        <w:t>bank_name</w:t>
+      </w:r>
+      <w:proofErr w:type="spellEnd"/>
+      <w:r>
+        <w:rPr>
+          <w:rFonts w:ascii="Consolas" w:hAnsi="Consolas" w:cs="Consolas"/>
+          <w:color w:val="808080"/>
+        </w:rPr>
+        <w:t>)</w:t>
+      </w:r>
+      <w:r>
+        <w:rPr>
+          <w:rFonts w:ascii="Consolas" w:hAnsi="Consolas" w:cs="Consolas"/>
+          <w:color w:val="000000"/>
+        </w:rPr>
+        <w:t xml:space="preserve"> </w:t>
+      </w:r>
+      <w:r>
+        <w:rPr>
+          <w:rFonts w:ascii="Consolas" w:hAnsi="Consolas" w:cs="Consolas"/>
+          <w:color w:val="0000FF"/>
+        </w:rPr>
+        <w:t xml:space="preserve">VALUES </w:t>
+      </w:r>
+      <w:r>
+        <w:rPr>
+          <w:rFonts w:ascii="Consolas" w:hAnsi="Consolas" w:cs="Consolas"/>
+          <w:color w:val="808080"/>
+        </w:rPr>
+        <w:t>(</w:t>
+      </w:r>
+      <w:r>
+        <w:rPr>
+          <w:rFonts w:ascii="Consolas" w:hAnsi="Consolas" w:cs="Consolas"/>
+          <w:color w:val="FF0000"/>
+        </w:rPr>
+        <w:t>'</w:t>
+      </w:r>
+      <w:proofErr w:type="spellStart"/>
+      <w:r>
+        <w:rPr>
+          <w:rFonts w:ascii="Consolas" w:hAnsi="Consolas" w:cs="Consolas"/>
+          <w:color w:val="FF0000"/>
+        </w:rPr>
+        <w:t>your_username</w:t>
+      </w:r>
+      <w:proofErr w:type="spellEnd"/>
+      <w:r>
+        <w:rPr>
+          <w:rFonts w:ascii="Consolas" w:hAnsi="Consolas" w:cs="Consolas"/>
+          <w:color w:val="FF0000"/>
+        </w:rPr>
+        <w:t>'</w:t>
+      </w:r>
+      <w:r>
+        <w:rPr>
+          <w:rFonts w:ascii="Consolas" w:hAnsi="Consolas" w:cs="Consolas"/>
+          <w:color w:val="808080"/>
+        </w:rPr>
+        <w:t>,</w:t>
+      </w:r>
+      <w:r>
+        <w:rPr>
+          <w:rFonts w:ascii="Consolas" w:hAnsi="Consolas" w:cs="Consolas"/>
+          <w:color w:val="000000"/>
+        </w:rPr>
+        <w:t xml:space="preserve"> </w:t>
+      </w:r>
+      <w:r>
+        <w:rPr>
+          <w:rFonts w:ascii="Consolas" w:hAnsi="Consolas" w:cs="Consolas"/>
+          <w:color w:val="FF0000"/>
+        </w:rPr>
+        <w:t>'</w:t>
+      </w:r>
+      <w:proofErr w:type="spellStart"/>
+      <w:r>
+        <w:rPr>
+          <w:rFonts w:ascii="Consolas" w:hAnsi="Consolas" w:cs="Consolas"/>
+          <w:color w:val="FF0000"/>
+        </w:rPr>
+        <w:t>your_password</w:t>
+      </w:r>
+      <w:proofErr w:type="spellEnd"/>
+      <w:r>
+        <w:rPr>
+          <w:rFonts w:ascii="Consolas" w:hAnsi="Consolas" w:cs="Consolas"/>
+          <w:color w:val="FF0000"/>
+        </w:rPr>
+        <w:t>'</w:t>
+      </w:r>
+      <w:r>
+        <w:rPr>
+          <w:rFonts w:ascii="Consolas" w:hAnsi="Consolas" w:cs="Consolas"/>
+          <w:color w:val="808080"/>
+        </w:rPr>
+        <w:t>,</w:t>
+      </w:r>
+      <w:r>
+        <w:rPr>
+          <w:rFonts w:ascii="Consolas" w:hAnsi="Consolas" w:cs="Consolas"/>
+          <w:color w:val="000000"/>
+        </w:rPr>
+        <w:t xml:space="preserve"> </w:t>
+      </w:r>
+      <w:r>
+        <w:rPr>
+          <w:rFonts w:ascii="Consolas" w:hAnsi="Consolas" w:cs="Consolas"/>
+          <w:color w:val="FF0000"/>
+        </w:rPr>
+        <w:t>'</w:t>
+      </w:r>
+      <w:proofErr w:type="spellStart"/>
+      <w:r>
+        <w:rPr>
+          <w:rFonts w:ascii="Consolas" w:hAnsi="Consolas" w:cs="Consolas"/>
+          <w:color w:val="FF0000"/>
+        </w:rPr>
+        <w:t>your_bank_name</w:t>
+      </w:r>
+      <w:proofErr w:type="spellEnd"/>
+      <w:r>
+        <w:rPr>
+          <w:rFonts w:ascii="Consolas" w:hAnsi="Consolas" w:cs="Consolas"/>
+          <w:color w:val="FF0000"/>
+        </w:rPr>
+        <w:t>'</w:t>
+      </w:r>
+      <w:r>
+        <w:rPr>
+          <w:rFonts w:ascii="Consolas" w:hAnsi="Consolas" w:cs="Consolas"/>
+          <w:color w:val="808080"/>
+        </w:rPr>
+        <w:t>);</w:t>
+      </w:r>
+    </w:p>
+    <w:p>
+      <w:r>
+        <w:t>Replace the red text with the desired values. Make sure you keep the single quotes.</w:t>
+      </w:r>
+    </w:p>
+    <w:p>
+      <w:r>
+        <w:t>For example, to create a user with the username “Omar”, the password “pass1”, and the bank “bank1”, the query should look like this:</w:t>
+      </w:r>
+    </w:p>
+    <w:p>
+      <w:pPr>
+        <w:ind w:left="720"/>
+      </w:pPr>
+      <w:r>
+        <w:rPr>
+          <w:rFonts w:ascii="Consolas" w:hAnsi="Consolas" w:cs="Consolas"/>
+          <w:color w:val="0000FF"/>
+        </w:rPr>
+        <w:t>INSERT</w:t>
+      </w:r>
+      <w:r>
+        <w:rPr>
+          <w:rFonts w:ascii="Consolas" w:hAnsi="Consolas" w:cs="Consolas"/>
+          <w:color w:val="000000"/>
+        </w:rPr>
+        <w:t xml:space="preserve"> </w:t>
+      </w:r>
+      <w:r>
+        <w:rPr>
+          <w:rFonts w:ascii="Consolas" w:hAnsi="Consolas" w:cs="Consolas"/>
+          <w:color w:val="0000FF"/>
+        </w:rPr>
+        <w:t>INTO</w:t>
+      </w:r>
+      <w:r>
+        <w:rPr>
+          <w:rFonts w:ascii="Consolas" w:hAnsi="Consolas" w:cs="Consolas"/>
+          <w:color w:val="000000"/>
+        </w:rPr>
+        <w:t xml:space="preserve"> Users</w:t>
+      </w:r>
+      <w:r>
+        <w:rPr>
+          <w:rFonts w:ascii="Consolas" w:hAnsi="Consolas" w:cs="Consolas"/>
+          <w:color w:val="0000FF"/>
+        </w:rPr>
+        <w:t xml:space="preserve"> </w:t>
+      </w:r>
+      <w:r>
+        <w:rPr>
+          <w:rFonts w:ascii="Consolas" w:hAnsi="Consolas" w:cs="Consolas"/>
+          <w:color w:val="808080"/>
+        </w:rPr>
+        <w:t>(</w:t>
+      </w:r>
+      <w:r>
+        <w:rPr>
+          <w:rFonts w:ascii="Consolas" w:hAnsi="Consolas" w:cs="Consolas"/>
+          <w:color w:val="000000"/>
+        </w:rPr>
+        <w:t>username</w:t>
+      </w:r>
+      <w:r>
+        <w:rPr>
+          <w:rFonts w:ascii="Consolas" w:hAnsi="Consolas" w:cs="Consolas"/>
+          <w:color w:val="808080"/>
+        </w:rPr>
+        <w:t>,</w:t>
+      </w:r>
+      <w:r>
+        <w:rPr>
+          <w:rFonts w:ascii="Consolas" w:hAnsi="Consolas" w:cs="Consolas"/>
+          <w:color w:val="000000"/>
+        </w:rPr>
+        <w:t xml:space="preserve"> </w:t>
+      </w:r>
+      <w:r>
+        <w:rPr>
+          <w:rFonts w:ascii="Consolas" w:hAnsi="Consolas" w:cs="Consolas"/>
+          <w:color w:val="0000FF"/>
+        </w:rPr>
+        <w:t>password</w:t>
+      </w:r>
+      <w:r>
+        <w:rPr>
+          <w:rFonts w:ascii="Consolas" w:hAnsi="Consolas" w:cs="Consolas"/>
+          <w:color w:val="808080"/>
+        </w:rPr>
+        <w:t>,</w:t>
+      </w:r>
+      <w:r>
+        <w:rPr>
+          <w:rFonts w:ascii="Consolas" w:hAnsi="Consolas" w:cs="Consolas"/>
+          <w:color w:val="000000"/>
+        </w:rPr>
+        <w:t xml:space="preserve"> </w:t>
+      </w:r>
+      <w:proofErr w:type="spellStart"/>
+      <w:r>
+        <w:rPr>
+          <w:rFonts w:ascii="Consolas" w:hAnsi="Consolas" w:cs="Consolas"/>
+          <w:color w:val="000000"/>
+        </w:rPr>
+        <w:t>bank_name</w:t>
+      </w:r>
+      <w:proofErr w:type="spellEnd"/>
+      <w:r>
+        <w:rPr>
+          <w:rFonts w:ascii="Consolas" w:hAnsi="Consolas" w:cs="Consolas"/>
+          <w:color w:val="808080"/>
+        </w:rPr>
+        <w:t>)</w:t>
+      </w:r>
+      <w:r>
+        <w:rPr>
+          <w:rFonts w:ascii="Consolas" w:hAnsi="Consolas" w:cs="Consolas"/>
+          <w:color w:val="000000"/>
+        </w:rPr>
+        <w:t xml:space="preserve"> </w:t>
+      </w:r>
+      <w:r>
+        <w:rPr>
+          <w:rFonts w:ascii="Consolas" w:hAnsi="Consolas" w:cs="Consolas"/>
+          <w:color w:val="0000FF"/>
+        </w:rPr>
+        <w:t xml:space="preserve">VALUES </w:t>
+      </w:r>
+      <w:r>
+        <w:rPr>
+          <w:rFonts w:ascii="Consolas" w:hAnsi="Consolas" w:cs="Consolas"/>
+          <w:color w:val="808080"/>
+        </w:rPr>
+        <w:t>(</w:t>
+      </w:r>
+      <w:r>
+        <w:rPr>
+          <w:rFonts w:ascii="Consolas" w:hAnsi="Consolas" w:cs="Consolas"/>
+          <w:color w:val="FF0000"/>
+        </w:rPr>
+        <w:t>'Omar'</w:t>
+      </w:r>
+      <w:r>
+        <w:rPr>
+          <w:rFonts w:ascii="Consolas" w:hAnsi="Consolas" w:cs="Consolas"/>
+          <w:color w:val="808080"/>
+        </w:rPr>
+        <w:t>,</w:t>
+      </w:r>
+      <w:r>
+        <w:rPr>
+          <w:rFonts w:ascii="Consolas" w:hAnsi="Consolas" w:cs="Consolas"/>
+          <w:color w:val="000000"/>
+        </w:rPr>
+        <w:t xml:space="preserve"> </w:t>
+      </w:r>
+      <w:r>
+        <w:rPr>
+          <w:rFonts w:ascii="Consolas" w:hAnsi="Consolas" w:cs="Consolas"/>
+          <w:color w:val="FF0000"/>
+        </w:rPr>
+        <w:t>'pass1'</w:t>
+      </w:r>
+      <w:r>
+        <w:rPr>
+          <w:rFonts w:ascii="Consolas" w:hAnsi="Consolas" w:cs="Consolas"/>
+          <w:color w:val="808080"/>
+        </w:rPr>
+        <w:t>,</w:t>
+      </w:r>
+      <w:r>
+        <w:rPr>
+          <w:rFonts w:ascii="Consolas" w:hAnsi="Consolas" w:cs="Consolas"/>
+          <w:color w:val="000000"/>
+        </w:rPr>
+        <w:t xml:space="preserve"> </w:t>
+      </w:r>
+      <w:r>
+        <w:rPr>
+          <w:rFonts w:ascii="Consolas" w:hAnsi="Consolas" w:cs="Consolas"/>
+          <w:color w:val="FF0000"/>
+        </w:rPr>
+        <w:t>'bank1'</w:t>
+      </w:r>
+      <w:r>
+        <w:rPr>
+          <w:rFonts w:ascii="Consolas" w:hAnsi="Consolas" w:cs="Consolas"/>
+          <w:color w:val="808080"/>
+        </w:rPr>
+        <w:t>);</w:t>
+      </w:r>
+    </w:p>
+    <w:p>
+      <w:bookmarkStart w:id="1" w:name="_GoBack"/>
+      <w:bookmarkEnd w:id="1"/>
+      <w:r>
+        <w:br w:type="page"/>
+      </w:r>
+    </w:p>
+    <w:p>
+      <w:pPr>
+        <w:pStyle w:val="Heading1"/>
+      </w:pPr>
+      <w:r>
+        <w:lastRenderedPageBreak/>
         <w:t>Login</w:t>
       </w:r>
       <w:bookmarkEnd w:id="0"/>
@@ -447,6 +1546,9 @@
         </mc:AlternateContent>
       </w:r>
       <w:r>
+        <w:rPr>
+          <w:noProof/>
+        </w:rPr>
         <w:drawing>
           <wp:inline distT="0" distB="0" distL="0" distR="0" wp14:anchorId="78E469DC" wp14:editId="5A2E5160">
             <wp:extent cx="4680000" cy="2198562"/>
@@ -463,7 +1565,7 @@
                     <pic:cNvPicPr/>
                   </pic:nvPicPr>
                   <pic:blipFill rotWithShape="1">
-                    <a:blip r:embed="rId6"/>
+                    <a:blip r:embed="rId10"/>
                     <a:srcRect b="48463"/>
                     <a:stretch/>
                   </pic:blipFill>
@@ -493,12 +1595,7 @@
     </w:p>
     <w:p>
       <w:r>
-        <w:t>Enter the name of your ban</w:t>
-      </w:r>
-      <w:bookmarkStart w:id="1" w:name="_GoBack"/>
-      <w:bookmarkEnd w:id="1"/>
-      <w:r>
-        <w:t>k, your username, and your password, then click “Log in”.</w:t>
+        <w:t>Enter the name of your bank, your username, and your password, then click “Log in”.</w:t>
       </w:r>
     </w:p>
     <w:p>
@@ -580,6 +1677,9 @@
         </mc:AlternateContent>
       </w:r>
       <w:r>
+        <w:rPr>
+          <w:noProof/>
+        </w:rPr>
         <w:drawing>
           <wp:inline distT="0" distB="0" distL="0" distR="0" wp14:anchorId="471C288B" wp14:editId="3CF28D62">
             <wp:extent cx="4680000" cy="2516435"/>
@@ -596,7 +1696,7 @@
                     <pic:cNvPicPr/>
                   </pic:nvPicPr>
                   <pic:blipFill rotWithShape="1">
-                    <a:blip r:embed="rId7"/>
+                    <a:blip r:embed="rId11"/>
                     <a:srcRect b="41012"/>
                     <a:stretch/>
                   </pic:blipFill>
@@ -810,6 +1910,9 @@
         </mc:AlternateContent>
       </w:r>
       <w:r>
+        <w:rPr>
+          <w:noProof/>
+        </w:rPr>
         <w:drawing>
           <wp:inline distT="0" distB="0" distL="0" distR="0" wp14:anchorId="4064BA30" wp14:editId="3BB476E8">
             <wp:extent cx="4679272" cy="3241141"/>
@@ -826,7 +1929,7 @@
                     <pic:cNvPicPr/>
                   </pic:nvPicPr>
                   <pic:blipFill rotWithShape="1">
-                    <a:blip r:embed="rId8"/>
+                    <a:blip r:embed="rId12"/>
                     <a:srcRect b="24012"/>
                     <a:stretch/>
                   </pic:blipFill>
@@ -876,6 +1979,9 @@
         <w:jc w:val="center"/>
       </w:pPr>
       <w:r>
+        <w:rPr>
+          <w:noProof/>
+        </w:rPr>
         <w:drawing>
           <wp:inline distT="0" distB="0" distL="0" distR="0" wp14:anchorId="2D09D2B4" wp14:editId="19D13DE9">
             <wp:extent cx="4680000" cy="2345346"/>
@@ -892,7 +1998,7 @@
                     <pic:cNvPicPr/>
                   </pic:nvPicPr>
                   <pic:blipFill rotWithShape="1">
-                    <a:blip r:embed="rId9"/>
+                    <a:blip r:embed="rId13"/>
                     <a:srcRect b="45022"/>
                     <a:stretch/>
                   </pic:blipFill>
@@ -1019,6 +2125,9 @@
         </mc:AlternateContent>
       </w:r>
       <w:r>
+        <w:rPr>
+          <w:noProof/>
+        </w:rPr>
         <w:drawing>
           <wp:inline distT="0" distB="0" distL="0" distR="0" wp14:anchorId="49B292F8" wp14:editId="44BF47CB">
             <wp:extent cx="4679923" cy="2503283"/>
@@ -1035,7 +2144,7 @@
                     <pic:cNvPicPr/>
                   </pic:nvPicPr>
                   <pic:blipFill rotWithShape="1">
-                    <a:blip r:embed="rId10"/>
+                    <a:blip r:embed="rId14"/>
                     <a:srcRect b="41319"/>
                     <a:stretch/>
                   </pic:blipFill>
@@ -1092,6 +2201,9 @@
         <w:jc w:val="center"/>
       </w:pPr>
       <w:r>
+        <w:rPr>
+          <w:noProof/>
+        </w:rPr>
         <w:drawing>
           <wp:inline distT="0" distB="0" distL="0" distR="0" wp14:anchorId="08FCE937" wp14:editId="24F089DC">
             <wp:extent cx="4679315" cy="3272828"/>
@@ -1108,7 +2220,7 @@
                     <pic:cNvPicPr/>
                   </pic:nvPicPr>
                   <pic:blipFill rotWithShape="1">
-                    <a:blip r:embed="rId11"/>
+                    <a:blip r:embed="rId15"/>
                     <a:srcRect b="23271"/>
                     <a:stretch/>
                   </pic:blipFill>
@@ -1241,6 +2353,9 @@
         </mc:AlternateContent>
       </w:r>
       <w:r>
+        <w:rPr>
+          <w:noProof/>
+        </w:rPr>
         <w:drawing>
           <wp:inline distT="0" distB="0" distL="0" distR="0" wp14:anchorId="53FD0274" wp14:editId="1F78B12B">
             <wp:extent cx="4679923" cy="3073651"/>
@@ -1257,7 +2372,7 @@
                     <pic:cNvPicPr/>
                   </pic:nvPicPr>
                   <pic:blipFill rotWithShape="1">
-                    <a:blip r:embed="rId12"/>
+                    <a:blip r:embed="rId16"/>
                     <a:srcRect b="27949"/>
                     <a:stretch/>
                   </pic:blipFill>
@@ -1472,6 +2587,9 @@
         </mc:AlternateContent>
       </w:r>
       <w:r>
+        <w:rPr>
+          <w:noProof/>
+        </w:rPr>
         <w:drawing>
           <wp:inline distT="0" distB="0" distL="0" distR="0" wp14:anchorId="66299839" wp14:editId="64C1C049">
             <wp:extent cx="4679272" cy="3318095"/>
@@ -1488,7 +2606,7 @@
                     <pic:cNvPicPr/>
                   </pic:nvPicPr>
                   <pic:blipFill rotWithShape="1">
-                    <a:blip r:embed="rId8"/>
+                    <a:blip r:embed="rId12"/>
                     <a:srcRect b="22208"/>
                     <a:stretch/>
                   </pic:blipFill>
@@ -1529,6 +2647,9 @@
         <w:jc w:val="center"/>
       </w:pPr>
       <w:r>
+        <w:rPr>
+          <w:noProof/>
+        </w:rPr>
         <w:drawing>
           <wp:inline distT="0" distB="0" distL="0" distR="0" wp14:anchorId="23A264E3" wp14:editId="42739566">
             <wp:extent cx="4679923" cy="3462950"/>
@@ -1545,7 +2666,7 @@
                     <pic:cNvPicPr/>
                   </pic:nvPicPr>
                   <pic:blipFill rotWithShape="1">
-                    <a:blip r:embed="rId13"/>
+                    <a:blip r:embed="rId17"/>
                     <a:srcRect b="18823"/>
                     <a:stretch/>
                   </pic:blipFill>
@@ -2801,7 +3922,7 @@
 </file>
 
 <file path=customXml/itemProps1.xml><?xml version="1.0" encoding="utf-8"?>
-<ds:datastoreItem xmlns:ds="http://schemas.openxmlformats.org/officeDocument/2006/customXml" ds:itemID="{753E307E-F656-486B-8432-6AE66CF68CF6}">
+<ds:datastoreItem xmlns:ds="http://schemas.openxmlformats.org/officeDocument/2006/customXml" ds:itemID="{86A855BD-70D0-47C3-AA7A-6E39872B1310}">
   <ds:schemaRefs>
     <ds:schemaRef ds:uri="http://schemas.openxmlformats.org/officeDocument/2006/bibliography"/>
   </ds:schemaRefs>

</xml_diff>

<commit_message>
Bug fixes, localized validation messages
</commit_message>
<xml_diff>
--- a/User manual.docx
+++ b/User manual.docx
@@ -69,13 +69,13 @@
           <w:r>
             <w:fldChar w:fldCharType="separate"/>
           </w:r>
-          <w:hyperlink w:anchor="_Toc148601041" w:history="1">
+          <w:hyperlink w:anchor="_Toc148617898" w:history="1">
             <w:r>
               <w:rPr>
                 <w:rStyle w:val="Hyperlink"/>
                 <w:noProof/>
               </w:rPr>
-              <w:t>Login</w:t>
+              <w:t>First time setup</w:t>
             </w:r>
             <w:r>
               <w:rPr>
@@ -96,7 +96,7 @@
                 <w:noProof/>
                 <w:webHidden/>
               </w:rPr>
-              <w:instrText xml:space="preserve"> PAGEREF _Toc148601041 \h </w:instrText>
+              <w:instrText xml:space="preserve"> PAGEREF _Toc148617898 \h </w:instrText>
             </w:r>
             <w:r>
               <w:rPr>
@@ -117,6 +117,349 @@
                 <w:webHidden/>
               </w:rPr>
               <w:t>3</w:t>
+            </w:r>
+            <w:r>
+              <w:rPr>
+                <w:noProof/>
+                <w:webHidden/>
+              </w:rPr>
+              <w:fldChar w:fldCharType="end"/>
+            </w:r>
+          </w:hyperlink>
+        </w:p>
+        <w:p>
+          <w:pPr>
+            <w:pStyle w:val="TOC2"/>
+            <w:tabs>
+              <w:tab w:val="right" w:leader="dot" w:pos="9350"/>
+            </w:tabs>
+            <w:rPr>
+              <w:rFonts w:eastAsiaTheme="minorEastAsia"/>
+              <w:noProof/>
+            </w:rPr>
+          </w:pPr>
+          <w:hyperlink w:anchor="_Toc148617899" w:history="1">
+            <w:r>
+              <w:rPr>
+                <w:rStyle w:val="Hyperlink"/>
+                <w:noProof/>
+              </w:rPr>
+              <w:t>Database setup</w:t>
+            </w:r>
+            <w:r>
+              <w:rPr>
+                <w:noProof/>
+                <w:webHidden/>
+              </w:rPr>
+              <w:tab/>
+            </w:r>
+            <w:r>
+              <w:rPr>
+                <w:noProof/>
+                <w:webHidden/>
+              </w:rPr>
+              <w:fldChar w:fldCharType="begin"/>
+            </w:r>
+            <w:r>
+              <w:rPr>
+                <w:noProof/>
+                <w:webHidden/>
+              </w:rPr>
+              <w:instrText xml:space="preserve"> PAGEREF _Toc148617899 \h </w:instrText>
+            </w:r>
+            <w:r>
+              <w:rPr>
+                <w:noProof/>
+                <w:webHidden/>
+              </w:rPr>
+            </w:r>
+            <w:r>
+              <w:rPr>
+                <w:noProof/>
+                <w:webHidden/>
+              </w:rPr>
+              <w:fldChar w:fldCharType="separate"/>
+            </w:r>
+            <w:r>
+              <w:rPr>
+                <w:noProof/>
+                <w:webHidden/>
+              </w:rPr>
+              <w:t>3</w:t>
+            </w:r>
+            <w:r>
+              <w:rPr>
+                <w:noProof/>
+                <w:webHidden/>
+              </w:rPr>
+              <w:fldChar w:fldCharType="end"/>
+            </w:r>
+          </w:hyperlink>
+        </w:p>
+        <w:p>
+          <w:pPr>
+            <w:pStyle w:val="TOC2"/>
+            <w:tabs>
+              <w:tab w:val="right" w:leader="dot" w:pos="9350"/>
+            </w:tabs>
+            <w:rPr>
+              <w:rFonts w:eastAsiaTheme="minorEastAsia"/>
+              <w:noProof/>
+            </w:rPr>
+          </w:pPr>
+          <w:hyperlink w:anchor="_Toc148617900" w:history="1">
+            <w:r>
+              <w:rPr>
+                <w:rStyle w:val="Hyperlink"/>
+                <w:noProof/>
+              </w:rPr>
+              <w:t>Registering new users</w:t>
+            </w:r>
+            <w:r>
+              <w:rPr>
+                <w:noProof/>
+                <w:webHidden/>
+              </w:rPr>
+              <w:tab/>
+            </w:r>
+            <w:r>
+              <w:rPr>
+                <w:noProof/>
+                <w:webHidden/>
+              </w:rPr>
+              <w:fldChar w:fldCharType="begin"/>
+            </w:r>
+            <w:r>
+              <w:rPr>
+                <w:noProof/>
+                <w:webHidden/>
+              </w:rPr>
+              <w:instrText xml:space="preserve"> PAGEREF _Toc148617900 \h </w:instrText>
+            </w:r>
+            <w:r>
+              <w:rPr>
+                <w:noProof/>
+                <w:webHidden/>
+              </w:rPr>
+            </w:r>
+            <w:r>
+              <w:rPr>
+                <w:noProof/>
+                <w:webHidden/>
+              </w:rPr>
+              <w:fldChar w:fldCharType="separate"/>
+            </w:r>
+            <w:r>
+              <w:rPr>
+                <w:noProof/>
+                <w:webHidden/>
+              </w:rPr>
+              <w:t>4</w:t>
+            </w:r>
+            <w:r>
+              <w:rPr>
+                <w:noProof/>
+                <w:webHidden/>
+              </w:rPr>
+              <w:fldChar w:fldCharType="end"/>
+            </w:r>
+          </w:hyperlink>
+        </w:p>
+        <w:p>
+          <w:pPr>
+            <w:pStyle w:val="TOC2"/>
+            <w:tabs>
+              <w:tab w:val="right" w:leader="dot" w:pos="9350"/>
+            </w:tabs>
+            <w:rPr>
+              <w:rFonts w:eastAsiaTheme="minorEastAsia"/>
+              <w:noProof/>
+            </w:rPr>
+          </w:pPr>
+          <w:hyperlink w:anchor="_Toc148617901" w:history="1">
+            <w:r>
+              <w:rPr>
+                <w:rStyle w:val="Hyperlink"/>
+                <w:noProof/>
+              </w:rPr>
+              <w:t>Deploying the application using IIS</w:t>
+            </w:r>
+            <w:r>
+              <w:rPr>
+                <w:noProof/>
+                <w:webHidden/>
+              </w:rPr>
+              <w:tab/>
+            </w:r>
+            <w:r>
+              <w:rPr>
+                <w:noProof/>
+                <w:webHidden/>
+              </w:rPr>
+              <w:fldChar w:fldCharType="begin"/>
+            </w:r>
+            <w:r>
+              <w:rPr>
+                <w:noProof/>
+                <w:webHidden/>
+              </w:rPr>
+              <w:instrText xml:space="preserve"> PAGEREF _Toc148617901 \h </w:instrText>
+            </w:r>
+            <w:r>
+              <w:rPr>
+                <w:noProof/>
+                <w:webHidden/>
+              </w:rPr>
+            </w:r>
+            <w:r>
+              <w:rPr>
+                <w:noProof/>
+                <w:webHidden/>
+              </w:rPr>
+              <w:fldChar w:fldCharType="separate"/>
+            </w:r>
+            <w:r>
+              <w:rPr>
+                <w:noProof/>
+                <w:webHidden/>
+              </w:rPr>
+              <w:t>5</w:t>
+            </w:r>
+            <w:r>
+              <w:rPr>
+                <w:noProof/>
+                <w:webHidden/>
+              </w:rPr>
+              <w:fldChar w:fldCharType="end"/>
+            </w:r>
+          </w:hyperlink>
+        </w:p>
+        <w:p>
+          <w:pPr>
+            <w:pStyle w:val="TOC3"/>
+            <w:tabs>
+              <w:tab w:val="right" w:leader="dot" w:pos="9350"/>
+            </w:tabs>
+            <w:rPr>
+              <w:noProof/>
+            </w:rPr>
+          </w:pPr>
+          <w:hyperlink w:anchor="_Toc148617902" w:history="1">
+            <w:r>
+              <w:rPr>
+                <w:rStyle w:val="Hyperlink"/>
+                <w:noProof/>
+              </w:rPr>
+              <w:t>IIS Installation</w:t>
+            </w:r>
+            <w:r>
+              <w:rPr>
+                <w:noProof/>
+                <w:webHidden/>
+              </w:rPr>
+              <w:tab/>
+            </w:r>
+            <w:r>
+              <w:rPr>
+                <w:noProof/>
+                <w:webHidden/>
+              </w:rPr>
+              <w:fldChar w:fldCharType="begin"/>
+            </w:r>
+            <w:r>
+              <w:rPr>
+                <w:noProof/>
+                <w:webHidden/>
+              </w:rPr>
+              <w:instrText xml:space="preserve"> PAGEREF _Toc148617902 \h </w:instrText>
+            </w:r>
+            <w:r>
+              <w:rPr>
+                <w:noProof/>
+                <w:webHidden/>
+              </w:rPr>
+            </w:r>
+            <w:r>
+              <w:rPr>
+                <w:noProof/>
+                <w:webHidden/>
+              </w:rPr>
+              <w:fldChar w:fldCharType="separate"/>
+            </w:r>
+            <w:r>
+              <w:rPr>
+                <w:noProof/>
+                <w:webHidden/>
+              </w:rPr>
+              <w:t>5</w:t>
+            </w:r>
+            <w:r>
+              <w:rPr>
+                <w:noProof/>
+                <w:webHidden/>
+              </w:rPr>
+              <w:fldChar w:fldCharType="end"/>
+            </w:r>
+          </w:hyperlink>
+        </w:p>
+        <w:p>
+          <w:pPr>
+            <w:pStyle w:val="TOC3"/>
+            <w:tabs>
+              <w:tab w:val="right" w:leader="dot" w:pos="9350"/>
+            </w:tabs>
+            <w:rPr>
+              <w:noProof/>
+            </w:rPr>
+          </w:pPr>
+          <w:hyperlink w:anchor="_Toc148617903" w:history="1">
+            <w:r>
+              <w:rPr>
+                <w:rStyle w:val="Hyperlink"/>
+                <w:noProof/>
+              </w:rPr>
+              <w:t>Deployment</w:t>
+            </w:r>
+            <w:r>
+              <w:rPr>
+                <w:noProof/>
+                <w:webHidden/>
+              </w:rPr>
+              <w:tab/>
+            </w:r>
+            <w:r>
+              <w:rPr>
+                <w:noProof/>
+                <w:webHidden/>
+              </w:rPr>
+              <w:fldChar w:fldCharType="begin"/>
+            </w:r>
+            <w:r>
+              <w:rPr>
+                <w:noProof/>
+                <w:webHidden/>
+              </w:rPr>
+              <w:instrText xml:space="preserve"> PAGEREF _Toc148617903 \h </w:instrText>
+            </w:r>
+            <w:r>
+              <w:rPr>
+                <w:noProof/>
+                <w:webHidden/>
+              </w:rPr>
+            </w:r>
+            <w:r>
+              <w:rPr>
+                <w:noProof/>
+                <w:webHidden/>
+              </w:rPr>
+              <w:fldChar w:fldCharType="separate"/>
+            </w:r>
+            <w:r>
+              <w:rPr>
+                <w:noProof/>
+                <w:webHidden/>
+              </w:rPr>
+              <w:t>8</w:t>
             </w:r>
             <w:r>
               <w:rPr>
@@ -138,13 +481,13 @@
               <w:noProof/>
             </w:rPr>
           </w:pPr>
-          <w:hyperlink w:anchor="_Toc148601042" w:history="1">
+          <w:hyperlink w:anchor="_Toc148617904" w:history="1">
             <w:r>
               <w:rPr>
                 <w:rStyle w:val="Hyperlink"/>
                 <w:noProof/>
               </w:rPr>
-              <w:t>Branches</w:t>
+              <w:t>Login</w:t>
             </w:r>
             <w:r>
               <w:rPr>
@@ -165,7 +508,7 @@
                 <w:noProof/>
                 <w:webHidden/>
               </w:rPr>
-              <w:instrText xml:space="preserve"> PAGEREF _Toc148601042 \h </w:instrText>
+              <w:instrText xml:space="preserve"> PAGEREF _Toc148617904 \h </w:instrText>
             </w:r>
             <w:r>
               <w:rPr>
@@ -185,7 +528,7 @@
                 <w:noProof/>
                 <w:webHidden/>
               </w:rPr>
-              <w:t>4</w:t>
+              <w:t>11</w:t>
             </w:r>
             <w:r>
               <w:rPr>
@@ -207,13 +550,13 @@
               <w:noProof/>
             </w:rPr>
           </w:pPr>
-          <w:hyperlink w:anchor="_Toc148601043" w:history="1">
+          <w:hyperlink w:anchor="_Toc148617905" w:history="1">
             <w:r>
               <w:rPr>
                 <w:rStyle w:val="Hyperlink"/>
                 <w:noProof/>
               </w:rPr>
-              <w:t>Counters</w:t>
+              <w:t>Branches</w:t>
             </w:r>
             <w:r>
               <w:rPr>
@@ -234,7 +577,7 @@
                 <w:noProof/>
                 <w:webHidden/>
               </w:rPr>
-              <w:instrText xml:space="preserve"> PAGEREF _Toc148601043 \h </w:instrText>
+              <w:instrText xml:space="preserve"> PAGEREF _Toc148617905 \h </w:instrText>
             </w:r>
             <w:r>
               <w:rPr>
@@ -254,7 +597,7 @@
                 <w:noProof/>
                 <w:webHidden/>
               </w:rPr>
-              <w:t>6</w:t>
+              <w:t>12</w:t>
             </w:r>
             <w:r>
               <w:rPr>
@@ -276,12 +619,81 @@
               <w:noProof/>
             </w:rPr>
           </w:pPr>
-          <w:hyperlink w:anchor="_Toc148601044" w:history="1">
+          <w:hyperlink w:anchor="_Toc148617906" w:history="1">
             <w:r>
               <w:rPr>
                 <w:rStyle w:val="Hyperlink"/>
                 <w:noProof/>
               </w:rPr>
+              <w:t>Counters</w:t>
+            </w:r>
+            <w:r>
+              <w:rPr>
+                <w:noProof/>
+                <w:webHidden/>
+              </w:rPr>
+              <w:tab/>
+            </w:r>
+            <w:r>
+              <w:rPr>
+                <w:noProof/>
+                <w:webHidden/>
+              </w:rPr>
+              <w:fldChar w:fldCharType="begin"/>
+            </w:r>
+            <w:r>
+              <w:rPr>
+                <w:noProof/>
+                <w:webHidden/>
+              </w:rPr>
+              <w:instrText xml:space="preserve"> PAGEREF _Toc148617906 \h </w:instrText>
+            </w:r>
+            <w:r>
+              <w:rPr>
+                <w:noProof/>
+                <w:webHidden/>
+              </w:rPr>
+            </w:r>
+            <w:r>
+              <w:rPr>
+                <w:noProof/>
+                <w:webHidden/>
+              </w:rPr>
+              <w:fldChar w:fldCharType="separate"/>
+            </w:r>
+            <w:r>
+              <w:rPr>
+                <w:noProof/>
+                <w:webHidden/>
+              </w:rPr>
+              <w:t>14</w:t>
+            </w:r>
+            <w:r>
+              <w:rPr>
+                <w:noProof/>
+                <w:webHidden/>
+              </w:rPr>
+              <w:fldChar w:fldCharType="end"/>
+            </w:r>
+          </w:hyperlink>
+        </w:p>
+        <w:p>
+          <w:pPr>
+            <w:pStyle w:val="TOC1"/>
+            <w:tabs>
+              <w:tab w:val="right" w:leader="dot" w:pos="9350"/>
+            </w:tabs>
+            <w:rPr>
+              <w:rFonts w:eastAsiaTheme="minorEastAsia"/>
+              <w:noProof/>
+            </w:rPr>
+          </w:pPr>
+          <w:hyperlink w:anchor="_Toc148617907" w:history="1">
+            <w:r>
+              <w:rPr>
+                <w:rStyle w:val="Hyperlink"/>
+                <w:noProof/>
+              </w:rPr>
               <w:t>Services</w:t>
             </w:r>
             <w:r>
@@ -303,7 +715,7 @@
                 <w:noProof/>
                 <w:webHidden/>
               </w:rPr>
-              <w:instrText xml:space="preserve"> PAGEREF _Toc148601044 \h </w:instrText>
+              <w:instrText xml:space="preserve"> PAGEREF _Toc148617907 \h </w:instrText>
             </w:r>
             <w:r>
               <w:rPr>
@@ -323,7 +735,7 @@
                 <w:noProof/>
                 <w:webHidden/>
               </w:rPr>
-              <w:t>7</w:t>
+              <w:t>15</w:t>
             </w:r>
             <w:r>
               <w:rPr>
@@ -356,29 +768,26 @@
       <w:pPr>
         <w:pStyle w:val="Heading1"/>
       </w:pPr>
-      <w:bookmarkStart w:id="0" w:name="_Toc148601041"/>
+      <w:bookmarkStart w:id="0" w:name="_Toc148617898"/>
       <w:r>
         <w:lastRenderedPageBreak/>
         <w:t>First time setup</w:t>
       </w:r>
+      <w:bookmarkEnd w:id="0"/>
     </w:p>
     <w:p>
       <w:pPr>
         <w:pStyle w:val="Heading2"/>
       </w:pPr>
+      <w:bookmarkStart w:id="1" w:name="_Toc148617899"/>
       <w:r>
         <w:t>Database setup</w:t>
       </w:r>
-    </w:p>
-    <w:p>
-      <w:r>
-        <w:t xml:space="preserve">First time setup requires </w:t>
-      </w:r>
-      <w:r>
-        <w:t>SQL Server Management Studio (SSMS)</w:t>
-      </w:r>
-      <w:r>
-        <w:t xml:space="preserve"> to be installed on your machine.</w:t>
+      <w:bookmarkEnd w:id="1"/>
+    </w:p>
+    <w:p>
+      <w:r>
+        <w:t>First time setup requires SQL Server Management Studio (SSMS) to be installed on your machine.</w:t>
       </w:r>
     </w:p>
     <w:p>
@@ -481,6 +890,9 @@
         </mc:AlternateContent>
       </w:r>
       <w:r>
+        <w:rPr>
+          <w:noProof/>
+        </w:rPr>
         <w:drawing>
           <wp:inline distT="0" distB="0" distL="0" distR="0" wp14:anchorId="24D8D616" wp14:editId="7CBE3B34">
             <wp:extent cx="3938257" cy="2581326"/>
@@ -692,6 +1104,9 @@
         </mc:AlternateContent>
       </w:r>
       <w:r>
+        <w:rPr>
+          <w:noProof/>
+        </w:rPr>
         <w:drawing>
           <wp:inline distT="0" distB="0" distL="0" distR="0" wp14:anchorId="74F2E68A" wp14:editId="678D51F9">
             <wp:extent cx="4076944" cy="2213572"/>
@@ -746,10 +1161,12 @@
       <w:pPr>
         <w:pStyle w:val="Heading2"/>
       </w:pPr>
+      <w:bookmarkStart w:id="2" w:name="_Toc148617900"/>
       <w:r>
         <w:lastRenderedPageBreak/>
         <w:t>Registering new users</w:t>
       </w:r>
+      <w:bookmarkEnd w:id="2"/>
     </w:p>
     <w:p>
       <w:r>
@@ -846,6 +1263,9 @@
         </mc:AlternateContent>
       </w:r>
       <w:r>
+        <w:rPr>
+          <w:noProof/>
+        </w:rPr>
         <w:drawing>
           <wp:inline distT="0" distB="0" distL="0" distR="0" wp14:anchorId="3AD447AB" wp14:editId="0F13303C">
             <wp:extent cx="4305901" cy="1428949"/>
@@ -975,6 +1395,9 @@
         </mc:AlternateContent>
       </w:r>
       <w:r>
+        <w:rPr>
+          <w:noProof/>
+        </w:rPr>
         <w:drawing>
           <wp:inline distT="0" distB="0" distL="0" distR="0" wp14:anchorId="54E01EE5" wp14:editId="3B83F018">
             <wp:extent cx="5515745" cy="1733792"/>
@@ -1266,6 +1689,10 @@
     <w:p>
       <w:pPr>
         <w:ind w:left="720"/>
+        <w:rPr>
+          <w:rFonts w:ascii="Consolas" w:hAnsi="Consolas" w:cs="Consolas"/>
+          <w:color w:val="808080"/>
+        </w:rPr>
       </w:pPr>
       <w:r>
         <w:rPr>
@@ -1446,21 +1873,2192 @@
       </w:r>
     </w:p>
     <w:p>
-      <w:bookmarkStart w:id="1" w:name="_GoBack"/>
-      <w:bookmarkEnd w:id="1"/>
       <w:r>
         <w:br w:type="page"/>
       </w:r>
     </w:p>
     <w:p>
       <w:pPr>
+        <w:pStyle w:val="Heading2"/>
+      </w:pPr>
+      <w:bookmarkStart w:id="3" w:name="_Toc148617901"/>
+      <w:r>
+        <w:lastRenderedPageBreak/>
+        <w:t>Deploying the application using IIS</w:t>
+      </w:r>
+      <w:bookmarkEnd w:id="3"/>
+    </w:p>
+    <w:p>
+      <w:pPr>
+        <w:pStyle w:val="Heading3"/>
+      </w:pPr>
+      <w:bookmarkStart w:id="4" w:name="_Toc148617902"/>
+      <w:r>
+        <w:t>IIS Installation</w:t>
+      </w:r>
+      <w:bookmarkEnd w:id="4"/>
+    </w:p>
+    <w:p>
+      <w:r>
+        <w:t xml:space="preserve">In order to deploy the application, you need to have Internet Information Services (IIS) installed on your machine. Follow </w:t>
+      </w:r>
+      <w:r>
+        <w:t xml:space="preserve">the </w:t>
+      </w:r>
+      <w:r>
+        <w:t xml:space="preserve">steps </w:t>
+      </w:r>
+      <w:r>
+        <w:t xml:space="preserve">below </w:t>
+      </w:r>
+      <w:r>
+        <w:t>to install it</w:t>
+      </w:r>
+      <w:r>
+        <w:t>. Note that you need administrator permissions to install IIS.</w:t>
+      </w:r>
+    </w:p>
+    <w:p>
+      <w:pPr>
+        <w:pStyle w:val="ListParagraph"/>
+        <w:numPr>
+          <w:ilvl w:val="0"/>
+          <w:numId w:val="5"/>
+        </w:numPr>
+      </w:pPr>
+      <w:r>
+        <w:t xml:space="preserve">Open the </w:t>
+      </w:r>
+      <w:r>
+        <w:t>start menu and search for “Turn Windows features on or off”</w:t>
+      </w:r>
+      <w:r>
+        <w:t>.</w:t>
+      </w:r>
+    </w:p>
+    <w:p>
+      <w:pPr>
+        <w:jc w:val="center"/>
+      </w:pPr>
+      <w:r>
+        <w:rPr>
+          <w:noProof/>
+        </w:rPr>
+        <mc:AlternateContent>
+          <mc:Choice Requires="wps">
+            <w:drawing>
+              <wp:anchor distT="0" distB="0" distL="114300" distR="114300" simplePos="0" relativeHeight="251684864" behindDoc="0" locked="0" layoutInCell="1" allowOverlap="1" wp14:anchorId="0C4180B1" wp14:editId="47F2CF81">
+                <wp:simplePos x="0" y="0"/>
+                <wp:positionH relativeFrom="margin">
+                  <wp:posOffset>1421130</wp:posOffset>
+                </wp:positionH>
+                <wp:positionV relativeFrom="paragraph">
+                  <wp:posOffset>594278</wp:posOffset>
+                </wp:positionV>
+                <wp:extent cx="1434974" cy="276401"/>
+                <wp:effectExtent l="0" t="0" r="13335" b="28575"/>
+                <wp:wrapNone/>
+                <wp:docPr id="12" name="Rectangle 12"/>
+                <wp:cNvGraphicFramePr/>
+                <a:graphic xmlns:a="http://schemas.openxmlformats.org/drawingml/2006/main">
+                  <a:graphicData uri="http://schemas.microsoft.com/office/word/2010/wordprocessingShape">
+                    <wps:wsp>
+                      <wps:cNvSpPr/>
+                      <wps:spPr>
+                        <a:xfrm>
+                          <a:off x="0" y="0"/>
+                          <a:ext cx="1434974" cy="276401"/>
+                        </a:xfrm>
+                        <a:prstGeom prst="rect">
+                          <a:avLst/>
+                        </a:prstGeom>
+                        <a:noFill/>
+                        <a:ln w="19050">
+                          <a:solidFill>
+                            <a:srgbClr val="FF0000"/>
+                          </a:solidFill>
+                        </a:ln>
+                      </wps:spPr>
+                      <wps:style>
+                        <a:lnRef idx="2">
+                          <a:schemeClr val="accent1">
+                            <a:shade val="50000"/>
+                          </a:schemeClr>
+                        </a:lnRef>
+                        <a:fillRef idx="1">
+                          <a:schemeClr val="accent1"/>
+                        </a:fillRef>
+                        <a:effectRef idx="0">
+                          <a:schemeClr val="accent1"/>
+                        </a:effectRef>
+                        <a:fontRef idx="minor">
+                          <a:schemeClr val="lt1"/>
+                        </a:fontRef>
+                      </wps:style>
+                      <wps:bodyPr rot="0" spcFirstLastPara="0" vertOverflow="overflow" horzOverflow="overflow" vert="horz" wrap="square" lIns="91440" tIns="45720" rIns="91440" bIns="45720" numCol="1" spcCol="0" rtlCol="0" fromWordArt="0" anchor="ctr" anchorCtr="0" forceAA="0" compatLnSpc="1">
+                        <a:prstTxWarp prst="textNoShape">
+                          <a:avLst/>
+                        </a:prstTxWarp>
+                        <a:noAutofit/>
+                      </wps:bodyPr>
+                    </wps:wsp>
+                  </a:graphicData>
+                </a:graphic>
+                <wp14:sizeRelH relativeFrom="margin">
+                  <wp14:pctWidth>0</wp14:pctWidth>
+                </wp14:sizeRelH>
+                <wp14:sizeRelV relativeFrom="margin">
+                  <wp14:pctHeight>0</wp14:pctHeight>
+                </wp14:sizeRelV>
+              </wp:anchor>
+            </w:drawing>
+          </mc:Choice>
+          <mc:Fallback>
+            <w:pict>
+              <v:rect w14:anchorId="5A2E3678" id="Rectangle 12" o:spid="_x0000_s1026" style="position:absolute;margin-left:111.9pt;margin-top:46.8pt;width:113pt;height:21.75pt;z-index:251684864;visibility:visible;mso-wrap-style:square;mso-width-percent:0;mso-height-percent:0;mso-wrap-distance-left:9pt;mso-wrap-distance-top:0;mso-wrap-distance-right:9pt;mso-wrap-distance-bottom:0;mso-position-horizontal:absolute;mso-position-horizontal-relative:margin;mso-position-vertical:absolute;mso-position-vertical-relative:text;mso-width-percent:0;mso-height-percent:0;mso-width-relative:margin;mso-height-relative:margin;v-text-anchor:middle" o:gfxdata="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" filled="f" strokecolor="red" strokeweight="1.5pt">
+                <w10:wrap anchorx="margin"/>
+              </v:rect>
+            </w:pict>
+          </mc:Fallback>
+        </mc:AlternateContent>
+      </w:r>
+      <w:r>
+        <w:rPr>
+          <w:noProof/>
+        </w:rPr>
+        <w:drawing>
+          <wp:inline distT="0" distB="0" distL="0" distR="0" wp14:anchorId="4BEA5D41" wp14:editId="3308966B">
+            <wp:extent cx="3530852" cy="2893337"/>
+            <wp:effectExtent l="0" t="0" r="0" b="2540"/>
+            <wp:docPr id="13" name="Picture 13"/>
+            <wp:cNvGraphicFramePr>
+              <a:graphicFrameLocks xmlns:a="http://schemas.openxmlformats.org/drawingml/2006/main" noChangeAspect="1"/>
+            </wp:cNvGraphicFramePr>
+            <a:graphic xmlns:a="http://schemas.openxmlformats.org/drawingml/2006/main">
+              <a:graphicData uri="http://schemas.openxmlformats.org/drawingml/2006/picture">
+                <pic:pic xmlns:pic="http://schemas.openxmlformats.org/drawingml/2006/picture">
+                  <pic:nvPicPr>
+                    <pic:cNvPr id="1" name=""/>
+                    <pic:cNvPicPr/>
+                  </pic:nvPicPr>
+                  <pic:blipFill>
+                    <a:blip r:embed="rId10"/>
+                    <a:stretch>
+                      <a:fillRect/>
+                    </a:stretch>
+                  </pic:blipFill>
+                  <pic:spPr>
+                    <a:xfrm>
+                      <a:off x="0" y="0"/>
+                      <a:ext cx="3558431" cy="2915936"/>
+                    </a:xfrm>
+                    <a:prstGeom prst="rect">
+                      <a:avLst/>
+                    </a:prstGeom>
+                  </pic:spPr>
+                </pic:pic>
+              </a:graphicData>
+            </a:graphic>
+          </wp:inline>
+        </w:drawing>
+      </w:r>
+    </w:p>
+    <w:p>
+      <w:pPr>
+        <w:pStyle w:val="ListParagraph"/>
+        <w:numPr>
+          <w:ilvl w:val="0"/>
+          <w:numId w:val="5"/>
+        </w:numPr>
+      </w:pPr>
+      <w:r>
+        <w:t>Once the window is open, scroll to “Internet Information Services” and expand it using the + sign.</w:t>
+      </w:r>
+    </w:p>
+    <w:p>
+      <w:pPr>
+        <w:jc w:val="center"/>
+      </w:pPr>
+      <w:r>
+        <w:rPr>
+          <w:noProof/>
+        </w:rPr>
+        <mc:AlternateContent>
+          <mc:Choice Requires="wps">
+            <w:drawing>
+              <wp:anchor distT="0" distB="0" distL="114300" distR="114300" simplePos="0" relativeHeight="251686912" behindDoc="0" locked="0" layoutInCell="1" allowOverlap="1" wp14:anchorId="5CAE9495" wp14:editId="30870D65">
+                <wp:simplePos x="0" y="0"/>
+                <wp:positionH relativeFrom="margin">
+                  <wp:posOffset>1723390</wp:posOffset>
+                </wp:positionH>
+                <wp:positionV relativeFrom="paragraph">
+                  <wp:posOffset>1783797</wp:posOffset>
+                </wp:positionV>
+                <wp:extent cx="1358019" cy="131495"/>
+                <wp:effectExtent l="0" t="0" r="13970" b="20955"/>
+                <wp:wrapNone/>
+                <wp:docPr id="15" name="Rectangle 15"/>
+                <wp:cNvGraphicFramePr/>
+                <a:graphic xmlns:a="http://schemas.openxmlformats.org/drawingml/2006/main">
+                  <a:graphicData uri="http://schemas.microsoft.com/office/word/2010/wordprocessingShape">
+                    <wps:wsp>
+                      <wps:cNvSpPr/>
+                      <wps:spPr>
+                        <a:xfrm>
+                          <a:off x="0" y="0"/>
+                          <a:ext cx="1358019" cy="131495"/>
+                        </a:xfrm>
+                        <a:prstGeom prst="rect">
+                          <a:avLst/>
+                        </a:prstGeom>
+                        <a:noFill/>
+                        <a:ln w="19050">
+                          <a:solidFill>
+                            <a:srgbClr val="FF0000"/>
+                          </a:solidFill>
+                        </a:ln>
+                      </wps:spPr>
+                      <wps:style>
+                        <a:lnRef idx="2">
+                          <a:schemeClr val="accent1">
+                            <a:shade val="50000"/>
+                          </a:schemeClr>
+                        </a:lnRef>
+                        <a:fillRef idx="1">
+                          <a:schemeClr val="accent1"/>
+                        </a:fillRef>
+                        <a:effectRef idx="0">
+                          <a:schemeClr val="accent1"/>
+                        </a:effectRef>
+                        <a:fontRef idx="minor">
+                          <a:schemeClr val="lt1"/>
+                        </a:fontRef>
+                      </wps:style>
+                      <wps:bodyPr rot="0" spcFirstLastPara="0" vertOverflow="overflow" horzOverflow="overflow" vert="horz" wrap="square" lIns="91440" tIns="45720" rIns="91440" bIns="45720" numCol="1" spcCol="0" rtlCol="0" fromWordArt="0" anchor="ctr" anchorCtr="0" forceAA="0" compatLnSpc="1">
+                        <a:prstTxWarp prst="textNoShape">
+                          <a:avLst/>
+                        </a:prstTxWarp>
+                        <a:noAutofit/>
+                      </wps:bodyPr>
+                    </wps:wsp>
+                  </a:graphicData>
+                </a:graphic>
+                <wp14:sizeRelH relativeFrom="margin">
+                  <wp14:pctWidth>0</wp14:pctWidth>
+                </wp14:sizeRelH>
+                <wp14:sizeRelV relativeFrom="margin">
+                  <wp14:pctHeight>0</wp14:pctHeight>
+                </wp14:sizeRelV>
+              </wp:anchor>
+            </w:drawing>
+          </mc:Choice>
+          <mc:Fallback>
+            <w:pict>
+              <v:rect w14:anchorId="419260D2" id="Rectangle 15" o:spid="_x0000_s1026" style="position:absolute;margin-left:135.7pt;margin-top:140.45pt;width:106.95pt;height:10.35pt;z-index:251686912;visibility:visible;mso-wrap-style:square;mso-width-percent:0;mso-height-percent:0;mso-wrap-distance-left:9pt;mso-wrap-distance-top:0;mso-wrap-distance-right:9pt;mso-wrap-distance-bottom:0;mso-position-horizontal:absolute;mso-position-horizontal-relative:margin;mso-position-vertical:absolute;mso-position-vertical-relative:text;mso-width-percent:0;mso-height-percent:0;mso-width-relative:margin;mso-height-relative:margin;v-text-anchor:middle" o:gfxdata="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" filled="f" strokecolor="red" strokeweight="1.5pt">
+                <w10:wrap anchorx="margin"/>
+              </v:rect>
+            </w:pict>
+          </mc:Fallback>
+        </mc:AlternateContent>
+      </w:r>
+      <w:r>
+        <w:rPr>
+          <w:noProof/>
+        </w:rPr>
+        <w:drawing>
+          <wp:inline distT="0" distB="0" distL="0" distR="0" wp14:anchorId="512B51BE" wp14:editId="6B98A601">
+            <wp:extent cx="2700000" cy="2394217"/>
+            <wp:effectExtent l="0" t="0" r="5715" b="6350"/>
+            <wp:docPr id="14" name="Picture 14"/>
+            <wp:cNvGraphicFramePr>
+              <a:graphicFrameLocks xmlns:a="http://schemas.openxmlformats.org/drawingml/2006/main" noChangeAspect="1"/>
+            </wp:cNvGraphicFramePr>
+            <a:graphic xmlns:a="http://schemas.openxmlformats.org/drawingml/2006/main">
+              <a:graphicData uri="http://schemas.openxmlformats.org/drawingml/2006/picture">
+                <pic:pic xmlns:pic="http://schemas.openxmlformats.org/drawingml/2006/picture">
+                  <pic:nvPicPr>
+                    <pic:cNvPr id="1" name=""/>
+                    <pic:cNvPicPr/>
+                  </pic:nvPicPr>
+                  <pic:blipFill>
+                    <a:blip r:embed="rId11"/>
+                    <a:stretch>
+                      <a:fillRect/>
+                    </a:stretch>
+                  </pic:blipFill>
+                  <pic:spPr>
+                    <a:xfrm>
+                      <a:off x="0" y="0"/>
+                      <a:ext cx="2700000" cy="2394217"/>
+                    </a:xfrm>
+                    <a:prstGeom prst="rect">
+                      <a:avLst/>
+                    </a:prstGeom>
+                  </pic:spPr>
+                </pic:pic>
+              </a:graphicData>
+            </a:graphic>
+          </wp:inline>
+        </w:drawing>
+      </w:r>
+    </w:p>
+    <w:p>
+      <w:r>
+        <w:br w:type="page"/>
+      </w:r>
+    </w:p>
+    <w:p>
+      <w:pPr>
+        <w:pStyle w:val="ListParagraph"/>
+        <w:numPr>
+          <w:ilvl w:val="0"/>
+          <w:numId w:val="5"/>
+        </w:numPr>
+      </w:pPr>
+      <w:r>
+        <w:lastRenderedPageBreak/>
+        <w:t>Expand “Web Management Tools”, and make sure “IIS Management Console is checked.</w:t>
+      </w:r>
+    </w:p>
+    <w:p>
+      <w:pPr>
+        <w:jc w:val="center"/>
+      </w:pPr>
+      <w:r>
+        <w:rPr>
+          <w:noProof/>
+        </w:rPr>
+        <mc:AlternateContent>
+          <mc:Choice Requires="wps">
+            <w:drawing>
+              <wp:anchor distT="0" distB="0" distL="114300" distR="114300" simplePos="0" relativeHeight="251691008" behindDoc="0" locked="0" layoutInCell="1" allowOverlap="1" wp14:anchorId="7FE83BBB" wp14:editId="0B485EBC">
+                <wp:simplePos x="0" y="0"/>
+                <wp:positionH relativeFrom="margin">
+                  <wp:posOffset>2050610</wp:posOffset>
+                </wp:positionH>
+                <wp:positionV relativeFrom="paragraph">
+                  <wp:posOffset>1429882</wp:posOffset>
+                </wp:positionV>
+                <wp:extent cx="1167897" cy="131495"/>
+                <wp:effectExtent l="0" t="0" r="13335" b="20955"/>
+                <wp:wrapNone/>
+                <wp:docPr id="20" name="Rectangle 20"/>
+                <wp:cNvGraphicFramePr/>
+                <a:graphic xmlns:a="http://schemas.openxmlformats.org/drawingml/2006/main">
+                  <a:graphicData uri="http://schemas.microsoft.com/office/word/2010/wordprocessingShape">
+                    <wps:wsp>
+                      <wps:cNvSpPr/>
+                      <wps:spPr>
+                        <a:xfrm>
+                          <a:off x="0" y="0"/>
+                          <a:ext cx="1167897" cy="131495"/>
+                        </a:xfrm>
+                        <a:prstGeom prst="rect">
+                          <a:avLst/>
+                        </a:prstGeom>
+                        <a:noFill/>
+                        <a:ln w="19050">
+                          <a:solidFill>
+                            <a:srgbClr val="FF0000"/>
+                          </a:solidFill>
+                        </a:ln>
+                      </wps:spPr>
+                      <wps:style>
+                        <a:lnRef idx="2">
+                          <a:schemeClr val="accent1">
+                            <a:shade val="50000"/>
+                          </a:schemeClr>
+                        </a:lnRef>
+                        <a:fillRef idx="1">
+                          <a:schemeClr val="accent1"/>
+                        </a:fillRef>
+                        <a:effectRef idx="0">
+                          <a:schemeClr val="accent1"/>
+                        </a:effectRef>
+                        <a:fontRef idx="minor">
+                          <a:schemeClr val="lt1"/>
+                        </a:fontRef>
+                      </wps:style>
+                      <wps:bodyPr rot="0" spcFirstLastPara="0" vertOverflow="overflow" horzOverflow="overflow" vert="horz" wrap="square" lIns="91440" tIns="45720" rIns="91440" bIns="45720" numCol="1" spcCol="0" rtlCol="0" fromWordArt="0" anchor="ctr" anchorCtr="0" forceAA="0" compatLnSpc="1">
+                        <a:prstTxWarp prst="textNoShape">
+                          <a:avLst/>
+                        </a:prstTxWarp>
+                        <a:noAutofit/>
+                      </wps:bodyPr>
+                    </wps:wsp>
+                  </a:graphicData>
+                </a:graphic>
+                <wp14:sizeRelH relativeFrom="margin">
+                  <wp14:pctWidth>0</wp14:pctWidth>
+                </wp14:sizeRelH>
+                <wp14:sizeRelV relativeFrom="margin">
+                  <wp14:pctHeight>0</wp14:pctHeight>
+                </wp14:sizeRelV>
+              </wp:anchor>
+            </w:drawing>
+          </mc:Choice>
+          <mc:Fallback>
+            <w:pict>
+              <v:rect w14:anchorId="49BDB0DC" id="Rectangle 20" o:spid="_x0000_s1026" style="position:absolute;margin-left:161.45pt;margin-top:112.6pt;width:91.95pt;height:10.35pt;z-index:251691008;visibility:visible;mso-wrap-style:square;mso-width-percent:0;mso-height-percent:0;mso-wrap-distance-left:9pt;mso-wrap-distance-top:0;mso-wrap-distance-right:9pt;mso-wrap-distance-bottom:0;mso-position-horizontal:absolute;mso-position-horizontal-relative:margin;mso-position-vertical:absolute;mso-position-vertical-relative:text;mso-width-percent:0;mso-height-percent:0;mso-width-relative:margin;mso-height-relative:margin;v-text-anchor:middle" o:gfxdata="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" filled="f" strokecolor="red" strokeweight="1.5pt">
+                <w10:wrap anchorx="margin"/>
+              </v:rect>
+            </w:pict>
+          </mc:Fallback>
+        </mc:AlternateContent>
+      </w:r>
+      <w:r>
+        <w:rPr>
+          <w:noProof/>
+        </w:rPr>
+        <mc:AlternateContent>
+          <mc:Choice Requires="wps">
+            <w:drawing>
+              <wp:anchor distT="0" distB="0" distL="114300" distR="114300" simplePos="0" relativeHeight="251688960" behindDoc="0" locked="0" layoutInCell="1" allowOverlap="1" wp14:anchorId="10BBF65C" wp14:editId="15E6D49B">
+                <wp:simplePos x="0" y="0"/>
+                <wp:positionH relativeFrom="margin">
+                  <wp:posOffset>1851434</wp:posOffset>
+                </wp:positionH>
+                <wp:positionV relativeFrom="paragraph">
+                  <wp:posOffset>1194492</wp:posOffset>
+                </wp:positionV>
+                <wp:extent cx="1213164" cy="131495"/>
+                <wp:effectExtent l="0" t="0" r="25400" b="20955"/>
+                <wp:wrapNone/>
+                <wp:docPr id="19" name="Rectangle 19"/>
+                <wp:cNvGraphicFramePr/>
+                <a:graphic xmlns:a="http://schemas.openxmlformats.org/drawingml/2006/main">
+                  <a:graphicData uri="http://schemas.microsoft.com/office/word/2010/wordprocessingShape">
+                    <wps:wsp>
+                      <wps:cNvSpPr/>
+                      <wps:spPr>
+                        <a:xfrm>
+                          <a:off x="0" y="0"/>
+                          <a:ext cx="1213164" cy="131495"/>
+                        </a:xfrm>
+                        <a:prstGeom prst="rect">
+                          <a:avLst/>
+                        </a:prstGeom>
+                        <a:noFill/>
+                        <a:ln w="19050">
+                          <a:solidFill>
+                            <a:srgbClr val="FF0000"/>
+                          </a:solidFill>
+                        </a:ln>
+                      </wps:spPr>
+                      <wps:style>
+                        <a:lnRef idx="2">
+                          <a:schemeClr val="accent1">
+                            <a:shade val="50000"/>
+                          </a:schemeClr>
+                        </a:lnRef>
+                        <a:fillRef idx="1">
+                          <a:schemeClr val="accent1"/>
+                        </a:fillRef>
+                        <a:effectRef idx="0">
+                          <a:schemeClr val="accent1"/>
+                        </a:effectRef>
+                        <a:fontRef idx="minor">
+                          <a:schemeClr val="lt1"/>
+                        </a:fontRef>
+                      </wps:style>
+                      <wps:bodyPr rot="0" spcFirstLastPara="0" vertOverflow="overflow" horzOverflow="overflow" vert="horz" wrap="square" lIns="91440" tIns="45720" rIns="91440" bIns="45720" numCol="1" spcCol="0" rtlCol="0" fromWordArt="0" anchor="ctr" anchorCtr="0" forceAA="0" compatLnSpc="1">
+                        <a:prstTxWarp prst="textNoShape">
+                          <a:avLst/>
+                        </a:prstTxWarp>
+                        <a:noAutofit/>
+                      </wps:bodyPr>
+                    </wps:wsp>
+                  </a:graphicData>
+                </a:graphic>
+                <wp14:sizeRelH relativeFrom="margin">
+                  <wp14:pctWidth>0</wp14:pctWidth>
+                </wp14:sizeRelH>
+                <wp14:sizeRelV relativeFrom="margin">
+                  <wp14:pctHeight>0</wp14:pctHeight>
+                </wp14:sizeRelV>
+              </wp:anchor>
+            </w:drawing>
+          </mc:Choice>
+          <mc:Fallback>
+            <w:pict>
+              <v:rect w14:anchorId="4C18AFC1" id="Rectangle 19" o:spid="_x0000_s1026" style="position:absolute;margin-left:145.8pt;margin-top:94.05pt;width:95.5pt;height:10.35pt;z-index:251688960;visibility:visible;mso-wrap-style:square;mso-width-percent:0;mso-height-percent:0;mso-wrap-distance-left:9pt;mso-wrap-distance-top:0;mso-wrap-distance-right:9pt;mso-wrap-distance-bottom:0;mso-position-horizontal:absolute;mso-position-horizontal-relative:margin;mso-position-vertical:absolute;mso-position-vertical-relative:text;mso-width-percent:0;mso-height-percent:0;mso-width-relative:margin;mso-height-relative:margin;v-text-anchor:middle" o:gfxdata="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" filled="f" strokecolor="red" strokeweight="1.5pt">
+                <w10:wrap anchorx="margin"/>
+              </v:rect>
+            </w:pict>
+          </mc:Fallback>
+        </mc:AlternateContent>
+      </w:r>
+      <w:r>
+        <w:rPr>
+          <w:noProof/>
+        </w:rPr>
+        <w:drawing>
+          <wp:inline distT="0" distB="0" distL="0" distR="0" wp14:anchorId="1CC8E345" wp14:editId="77DBBB97">
+            <wp:extent cx="2700000" cy="2394217"/>
+            <wp:effectExtent l="0" t="0" r="5715" b="6350"/>
+            <wp:docPr id="17" name="Picture 17"/>
+            <wp:cNvGraphicFramePr>
+              <a:graphicFrameLocks xmlns:a="http://schemas.openxmlformats.org/drawingml/2006/main" noChangeAspect="1"/>
+            </wp:cNvGraphicFramePr>
+            <a:graphic xmlns:a="http://schemas.openxmlformats.org/drawingml/2006/main">
+              <a:graphicData uri="http://schemas.openxmlformats.org/drawingml/2006/picture">
+                <pic:pic xmlns:pic="http://schemas.openxmlformats.org/drawingml/2006/picture">
+                  <pic:nvPicPr>
+                    <pic:cNvPr id="1" name=""/>
+                    <pic:cNvPicPr/>
+                  </pic:nvPicPr>
+                  <pic:blipFill>
+                    <a:blip r:embed="rId12"/>
+                    <a:stretch>
+                      <a:fillRect/>
+                    </a:stretch>
+                  </pic:blipFill>
+                  <pic:spPr>
+                    <a:xfrm>
+                      <a:off x="0" y="0"/>
+                      <a:ext cx="2700000" cy="2394217"/>
+                    </a:xfrm>
+                    <a:prstGeom prst="rect">
+                      <a:avLst/>
+                    </a:prstGeom>
+                  </pic:spPr>
+                </pic:pic>
+              </a:graphicData>
+            </a:graphic>
+          </wp:inline>
+        </w:drawing>
+      </w:r>
+    </w:p>
+    <w:p>
+      <w:pPr>
+        <w:pStyle w:val="ListParagraph"/>
+        <w:numPr>
+          <w:ilvl w:val="0"/>
+          <w:numId w:val="5"/>
+        </w:numPr>
+      </w:pPr>
+      <w:r>
+        <w:t>Expand “World Wide Web Services” then “Common HTTP features”.</w:t>
+      </w:r>
+    </w:p>
+    <w:p>
+      <w:pPr>
+        <w:jc w:val="center"/>
+      </w:pPr>
+      <w:r>
+        <w:rPr>
+          <w:noProof/>
+        </w:rPr>
+        <mc:AlternateContent>
+          <mc:Choice Requires="wps">
+            <w:drawing>
+              <wp:anchor distT="0" distB="0" distL="114300" distR="114300" simplePos="0" relativeHeight="251695104" behindDoc="0" locked="0" layoutInCell="1" allowOverlap="1" wp14:anchorId="2E200C5A" wp14:editId="1E86B4A2">
+                <wp:simplePos x="0" y="0"/>
+                <wp:positionH relativeFrom="margin">
+                  <wp:posOffset>1978025</wp:posOffset>
+                </wp:positionH>
+                <wp:positionV relativeFrom="paragraph">
+                  <wp:posOffset>1195542</wp:posOffset>
+                </wp:positionV>
+                <wp:extent cx="1208638" cy="131495"/>
+                <wp:effectExtent l="0" t="0" r="10795" b="20955"/>
+                <wp:wrapNone/>
+                <wp:docPr id="35" name="Rectangle 35"/>
+                <wp:cNvGraphicFramePr/>
+                <a:graphic xmlns:a="http://schemas.openxmlformats.org/drawingml/2006/main">
+                  <a:graphicData uri="http://schemas.microsoft.com/office/word/2010/wordprocessingShape">
+                    <wps:wsp>
+                      <wps:cNvSpPr/>
+                      <wps:spPr>
+                        <a:xfrm>
+                          <a:off x="0" y="0"/>
+                          <a:ext cx="1208638" cy="131495"/>
+                        </a:xfrm>
+                        <a:prstGeom prst="rect">
+                          <a:avLst/>
+                        </a:prstGeom>
+                        <a:noFill/>
+                        <a:ln w="19050">
+                          <a:solidFill>
+                            <a:srgbClr val="FF0000"/>
+                          </a:solidFill>
+                        </a:ln>
+                      </wps:spPr>
+                      <wps:style>
+                        <a:lnRef idx="2">
+                          <a:schemeClr val="accent1">
+                            <a:shade val="50000"/>
+                          </a:schemeClr>
+                        </a:lnRef>
+                        <a:fillRef idx="1">
+                          <a:schemeClr val="accent1"/>
+                        </a:fillRef>
+                        <a:effectRef idx="0">
+                          <a:schemeClr val="accent1"/>
+                        </a:effectRef>
+                        <a:fontRef idx="minor">
+                          <a:schemeClr val="lt1"/>
+                        </a:fontRef>
+                      </wps:style>
+                      <wps:bodyPr rot="0" spcFirstLastPara="0" vertOverflow="overflow" horzOverflow="overflow" vert="horz" wrap="square" lIns="91440" tIns="45720" rIns="91440" bIns="45720" numCol="1" spcCol="0" rtlCol="0" fromWordArt="0" anchor="ctr" anchorCtr="0" forceAA="0" compatLnSpc="1">
+                        <a:prstTxWarp prst="textNoShape">
+                          <a:avLst/>
+                        </a:prstTxWarp>
+                        <a:noAutofit/>
+                      </wps:bodyPr>
+                    </wps:wsp>
+                  </a:graphicData>
+                </a:graphic>
+                <wp14:sizeRelH relativeFrom="margin">
+                  <wp14:pctWidth>0</wp14:pctWidth>
+                </wp14:sizeRelH>
+                <wp14:sizeRelV relativeFrom="margin">
+                  <wp14:pctHeight>0</wp14:pctHeight>
+                </wp14:sizeRelV>
+              </wp:anchor>
+            </w:drawing>
+          </mc:Choice>
+          <mc:Fallback>
+            <w:pict>
+              <v:rect w14:anchorId="5AB34611" id="Rectangle 35" o:spid="_x0000_s1026" style="position:absolute;margin-left:155.75pt;margin-top:94.15pt;width:95.15pt;height:10.35pt;z-index:251695104;visibility:visible;mso-wrap-style:square;mso-width-percent:0;mso-height-percent:0;mso-wrap-distance-left:9pt;mso-wrap-distance-top:0;mso-wrap-distance-right:9pt;mso-wrap-distance-bottom:0;mso-position-horizontal:absolute;mso-position-horizontal-relative:margin;mso-position-vertical:absolute;mso-position-vertical-relative:text;mso-width-percent:0;mso-height-percent:0;mso-width-relative:margin;mso-height-relative:margin;v-text-anchor:middle" o:gfxdata="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" filled="f" strokecolor="red" strokeweight="1.5pt">
+                <w10:wrap anchorx="margin"/>
+              </v:rect>
+            </w:pict>
+          </mc:Fallback>
+        </mc:AlternateContent>
+      </w:r>
+      <w:r>
+        <w:rPr>
+          <w:noProof/>
+        </w:rPr>
+        <mc:AlternateContent>
+          <mc:Choice Requires="wps">
+            <w:drawing>
+              <wp:anchor distT="0" distB="0" distL="114300" distR="114300" simplePos="0" relativeHeight="251693056" behindDoc="0" locked="0" layoutInCell="1" allowOverlap="1" wp14:anchorId="31E6F1E0" wp14:editId="03D9F944">
+                <wp:simplePos x="0" y="0"/>
+                <wp:positionH relativeFrom="margin">
+                  <wp:posOffset>1846908</wp:posOffset>
+                </wp:positionH>
+                <wp:positionV relativeFrom="paragraph">
+                  <wp:posOffset>964691</wp:posOffset>
+                </wp:positionV>
+                <wp:extent cx="1239966" cy="131495"/>
+                <wp:effectExtent l="0" t="0" r="17780" b="20955"/>
+                <wp:wrapNone/>
+                <wp:docPr id="22" name="Rectangle 22"/>
+                <wp:cNvGraphicFramePr/>
+                <a:graphic xmlns:a="http://schemas.openxmlformats.org/drawingml/2006/main">
+                  <a:graphicData uri="http://schemas.microsoft.com/office/word/2010/wordprocessingShape">
+                    <wps:wsp>
+                      <wps:cNvSpPr/>
+                      <wps:spPr>
+                        <a:xfrm>
+                          <a:off x="0" y="0"/>
+                          <a:ext cx="1239966" cy="131495"/>
+                        </a:xfrm>
+                        <a:prstGeom prst="rect">
+                          <a:avLst/>
+                        </a:prstGeom>
+                        <a:noFill/>
+                        <a:ln w="19050">
+                          <a:solidFill>
+                            <a:srgbClr val="FF0000"/>
+                          </a:solidFill>
+                        </a:ln>
+                      </wps:spPr>
+                      <wps:style>
+                        <a:lnRef idx="2">
+                          <a:schemeClr val="accent1">
+                            <a:shade val="50000"/>
+                          </a:schemeClr>
+                        </a:lnRef>
+                        <a:fillRef idx="1">
+                          <a:schemeClr val="accent1"/>
+                        </a:fillRef>
+                        <a:effectRef idx="0">
+                          <a:schemeClr val="accent1"/>
+                        </a:effectRef>
+                        <a:fontRef idx="minor">
+                          <a:schemeClr val="lt1"/>
+                        </a:fontRef>
+                      </wps:style>
+                      <wps:bodyPr rot="0" spcFirstLastPara="0" vertOverflow="overflow" horzOverflow="overflow" vert="horz" wrap="square" lIns="91440" tIns="45720" rIns="91440" bIns="45720" numCol="1" spcCol="0" rtlCol="0" fromWordArt="0" anchor="ctr" anchorCtr="0" forceAA="0" compatLnSpc="1">
+                        <a:prstTxWarp prst="textNoShape">
+                          <a:avLst/>
+                        </a:prstTxWarp>
+                        <a:noAutofit/>
+                      </wps:bodyPr>
+                    </wps:wsp>
+                  </a:graphicData>
+                </a:graphic>
+                <wp14:sizeRelH relativeFrom="margin">
+                  <wp14:pctWidth>0</wp14:pctWidth>
+                </wp14:sizeRelH>
+                <wp14:sizeRelV relativeFrom="margin">
+                  <wp14:pctHeight>0</wp14:pctHeight>
+                </wp14:sizeRelV>
+              </wp:anchor>
+            </w:drawing>
+          </mc:Choice>
+          <mc:Fallback>
+            <w:pict>
+              <v:rect w14:anchorId="6BB77A61" id="Rectangle 22" o:spid="_x0000_s1026" style="position:absolute;margin-left:145.45pt;margin-top:75.95pt;width:97.65pt;height:10.35pt;z-index:251693056;visibility:visible;mso-wrap-style:square;mso-width-percent:0;mso-height-percent:0;mso-wrap-distance-left:9pt;mso-wrap-distance-top:0;mso-wrap-distance-right:9pt;mso-wrap-distance-bottom:0;mso-position-horizontal:absolute;mso-position-horizontal-relative:margin;mso-position-vertical:absolute;mso-position-vertical-relative:text;mso-width-percent:0;mso-height-percent:0;mso-width-relative:margin;mso-height-relative:margin;v-text-anchor:middle" o:gfxdata="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" filled="f" strokecolor="red" strokeweight="1.5pt">
+                <w10:wrap anchorx="margin"/>
+              </v:rect>
+            </w:pict>
+          </mc:Fallback>
+        </mc:AlternateContent>
+      </w:r>
+      <w:r>
+        <w:rPr>
+          <w:noProof/>
+        </w:rPr>
+        <w:drawing>
+          <wp:inline distT="0" distB="0" distL="0" distR="0" wp14:anchorId="536EA80D" wp14:editId="70F080B2">
+            <wp:extent cx="2700000" cy="2394217"/>
+            <wp:effectExtent l="0" t="0" r="5715" b="6350"/>
+            <wp:docPr id="21" name="Picture 21"/>
+            <wp:cNvGraphicFramePr>
+              <a:graphicFrameLocks xmlns:a="http://schemas.openxmlformats.org/drawingml/2006/main" noChangeAspect="1"/>
+            </wp:cNvGraphicFramePr>
+            <a:graphic xmlns:a="http://schemas.openxmlformats.org/drawingml/2006/main">
+              <a:graphicData uri="http://schemas.openxmlformats.org/drawingml/2006/picture">
+                <pic:pic xmlns:pic="http://schemas.openxmlformats.org/drawingml/2006/picture">
+                  <pic:nvPicPr>
+                    <pic:cNvPr id="1" name=""/>
+                    <pic:cNvPicPr/>
+                  </pic:nvPicPr>
+                  <pic:blipFill>
+                    <a:blip r:embed="rId13"/>
+                    <a:stretch>
+                      <a:fillRect/>
+                    </a:stretch>
+                  </pic:blipFill>
+                  <pic:spPr>
+                    <a:xfrm>
+                      <a:off x="0" y="0"/>
+                      <a:ext cx="2700000" cy="2394217"/>
+                    </a:xfrm>
+                    <a:prstGeom prst="rect">
+                      <a:avLst/>
+                    </a:prstGeom>
+                  </pic:spPr>
+                </pic:pic>
+              </a:graphicData>
+            </a:graphic>
+          </wp:inline>
+        </w:drawing>
+      </w:r>
+    </w:p>
+    <w:p>
+      <w:r>
+        <w:br w:type="page"/>
+      </w:r>
+    </w:p>
+    <w:p>
+      <w:pPr>
+        <w:pStyle w:val="ListParagraph"/>
+        <w:numPr>
+          <w:ilvl w:val="0"/>
+          <w:numId w:val="5"/>
+        </w:numPr>
+      </w:pPr>
+      <w:r>
+        <w:lastRenderedPageBreak/>
+        <w:t>Make sure that “Default Document”, “Directory Browsing”, “HTTP Errors” and “Static Content” are checked.</w:t>
+      </w:r>
+    </w:p>
+    <w:p>
+      <w:pPr>
+        <w:jc w:val="center"/>
+      </w:pPr>
+      <w:r>
+        <w:rPr>
+          <w:noProof/>
+        </w:rPr>
+        <mc:AlternateContent>
+          <mc:Choice Requires="wps">
+            <w:drawing>
+              <wp:anchor distT="0" distB="0" distL="114300" distR="114300" simplePos="0" relativeHeight="251699200" behindDoc="0" locked="0" layoutInCell="1" allowOverlap="1" wp14:anchorId="2D1198A6" wp14:editId="1719F25F">
+                <wp:simplePos x="0" y="0"/>
+                <wp:positionH relativeFrom="margin">
+                  <wp:posOffset>2190750</wp:posOffset>
+                </wp:positionH>
+                <wp:positionV relativeFrom="paragraph">
+                  <wp:posOffset>1666158</wp:posOffset>
+                </wp:positionV>
+                <wp:extent cx="925200" cy="131495"/>
+                <wp:effectExtent l="0" t="0" r="27305" b="20955"/>
+                <wp:wrapNone/>
+                <wp:docPr id="41" name="Rectangle 41"/>
+                <wp:cNvGraphicFramePr/>
+                <a:graphic xmlns:a="http://schemas.openxmlformats.org/drawingml/2006/main">
+                  <a:graphicData uri="http://schemas.microsoft.com/office/word/2010/wordprocessingShape">
+                    <wps:wsp>
+                      <wps:cNvSpPr/>
+                      <wps:spPr>
+                        <a:xfrm>
+                          <a:off x="0" y="0"/>
+                          <a:ext cx="925200" cy="131495"/>
+                        </a:xfrm>
+                        <a:prstGeom prst="rect">
+                          <a:avLst/>
+                        </a:prstGeom>
+                        <a:noFill/>
+                        <a:ln w="19050">
+                          <a:solidFill>
+                            <a:srgbClr val="FF0000"/>
+                          </a:solidFill>
+                        </a:ln>
+                      </wps:spPr>
+                      <wps:style>
+                        <a:lnRef idx="2">
+                          <a:schemeClr val="accent1">
+                            <a:shade val="50000"/>
+                          </a:schemeClr>
+                        </a:lnRef>
+                        <a:fillRef idx="1">
+                          <a:schemeClr val="accent1"/>
+                        </a:fillRef>
+                        <a:effectRef idx="0">
+                          <a:schemeClr val="accent1"/>
+                        </a:effectRef>
+                        <a:fontRef idx="minor">
+                          <a:schemeClr val="lt1"/>
+                        </a:fontRef>
+                      </wps:style>
+                      <wps:bodyPr rot="0" spcFirstLastPara="0" vertOverflow="overflow" horzOverflow="overflow" vert="horz" wrap="square" lIns="91440" tIns="45720" rIns="91440" bIns="45720" numCol="1" spcCol="0" rtlCol="0" fromWordArt="0" anchor="ctr" anchorCtr="0" forceAA="0" compatLnSpc="1">
+                        <a:prstTxWarp prst="textNoShape">
+                          <a:avLst/>
+                        </a:prstTxWarp>
+                        <a:noAutofit/>
+                      </wps:bodyPr>
+                    </wps:wsp>
+                  </a:graphicData>
+                </a:graphic>
+                <wp14:sizeRelH relativeFrom="margin">
+                  <wp14:pctWidth>0</wp14:pctWidth>
+                </wp14:sizeRelH>
+                <wp14:sizeRelV relativeFrom="margin">
+                  <wp14:pctHeight>0</wp14:pctHeight>
+                </wp14:sizeRelV>
+              </wp:anchor>
+            </w:drawing>
+          </mc:Choice>
+          <mc:Fallback>
+            <w:pict>
+              <v:rect w14:anchorId="1888435D" id="Rectangle 41" o:spid="_x0000_s1026" style="position:absolute;margin-left:172.5pt;margin-top:131.2pt;width:72.85pt;height:10.35pt;z-index:251699200;visibility:visible;mso-wrap-style:square;mso-width-percent:0;mso-height-percent:0;mso-wrap-distance-left:9pt;mso-wrap-distance-top:0;mso-wrap-distance-right:9pt;mso-wrap-distance-bottom:0;mso-position-horizontal:absolute;mso-position-horizontal-relative:margin;mso-position-vertical:absolute;mso-position-vertical-relative:text;mso-width-percent:0;mso-height-percent:0;mso-width-relative:margin;mso-height-relative:margin;v-text-anchor:middle" o:gfxdata="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" filled="f" strokecolor="red" strokeweight="1.5pt">
+                <w10:wrap anchorx="margin"/>
+              </v:rect>
+            </w:pict>
+          </mc:Fallback>
+        </mc:AlternateContent>
+      </w:r>
+      <w:r>
+        <w:rPr>
+          <w:noProof/>
+        </w:rPr>
+        <mc:AlternateContent>
+          <mc:Choice Requires="wps">
+            <w:drawing>
+              <wp:anchor distT="0" distB="0" distL="114300" distR="114300" simplePos="0" relativeHeight="251697152" behindDoc="0" locked="0" layoutInCell="1" allowOverlap="1" wp14:anchorId="70B07745" wp14:editId="3CDC8D8C">
+                <wp:simplePos x="0" y="0"/>
+                <wp:positionH relativeFrom="margin">
+                  <wp:posOffset>2190938</wp:posOffset>
+                </wp:positionH>
+                <wp:positionV relativeFrom="paragraph">
+                  <wp:posOffset>1195938</wp:posOffset>
+                </wp:positionV>
+                <wp:extent cx="923453" cy="357612"/>
+                <wp:effectExtent l="0" t="0" r="10160" b="23495"/>
+                <wp:wrapNone/>
+                <wp:docPr id="39" name="Rectangle 39"/>
+                <wp:cNvGraphicFramePr/>
+                <a:graphic xmlns:a="http://schemas.openxmlformats.org/drawingml/2006/main">
+                  <a:graphicData uri="http://schemas.microsoft.com/office/word/2010/wordprocessingShape">
+                    <wps:wsp>
+                      <wps:cNvSpPr/>
+                      <wps:spPr>
+                        <a:xfrm>
+                          <a:off x="0" y="0"/>
+                          <a:ext cx="923453" cy="357612"/>
+                        </a:xfrm>
+                        <a:prstGeom prst="rect">
+                          <a:avLst/>
+                        </a:prstGeom>
+                        <a:noFill/>
+                        <a:ln w="19050">
+                          <a:solidFill>
+                            <a:srgbClr val="FF0000"/>
+                          </a:solidFill>
+                        </a:ln>
+                      </wps:spPr>
+                      <wps:style>
+                        <a:lnRef idx="2">
+                          <a:schemeClr val="accent1">
+                            <a:shade val="50000"/>
+                          </a:schemeClr>
+                        </a:lnRef>
+                        <a:fillRef idx="1">
+                          <a:schemeClr val="accent1"/>
+                        </a:fillRef>
+                        <a:effectRef idx="0">
+                          <a:schemeClr val="accent1"/>
+                        </a:effectRef>
+                        <a:fontRef idx="minor">
+                          <a:schemeClr val="lt1"/>
+                        </a:fontRef>
+                      </wps:style>
+                      <wps:bodyPr rot="0" spcFirstLastPara="0" vertOverflow="overflow" horzOverflow="overflow" vert="horz" wrap="square" lIns="91440" tIns="45720" rIns="91440" bIns="45720" numCol="1" spcCol="0" rtlCol="0" fromWordArt="0" anchor="ctr" anchorCtr="0" forceAA="0" compatLnSpc="1">
+                        <a:prstTxWarp prst="textNoShape">
+                          <a:avLst/>
+                        </a:prstTxWarp>
+                        <a:noAutofit/>
+                      </wps:bodyPr>
+                    </wps:wsp>
+                  </a:graphicData>
+                </a:graphic>
+                <wp14:sizeRelH relativeFrom="margin">
+                  <wp14:pctWidth>0</wp14:pctWidth>
+                </wp14:sizeRelH>
+                <wp14:sizeRelV relativeFrom="margin">
+                  <wp14:pctHeight>0</wp14:pctHeight>
+                </wp14:sizeRelV>
+              </wp:anchor>
+            </w:drawing>
+          </mc:Choice>
+          <mc:Fallback>
+            <w:pict>
+              <v:rect w14:anchorId="6E7E1A6F" id="Rectangle 39" o:spid="_x0000_s1026" style="position:absolute;margin-left:172.5pt;margin-top:94.15pt;width:72.7pt;height:28.15pt;z-index:251697152;visibility:visible;mso-wrap-style:square;mso-width-percent:0;mso-height-percent:0;mso-wrap-distance-left:9pt;mso-wrap-distance-top:0;mso-wrap-distance-right:9pt;mso-wrap-distance-bottom:0;mso-position-horizontal:absolute;mso-position-horizontal-relative:margin;mso-position-vertical:absolute;mso-position-vertical-relative:text;mso-width-percent:0;mso-height-percent:0;mso-width-relative:margin;mso-height-relative:margin;v-text-anchor:middle" o:gfxdata="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" filled="f" strokecolor="red" strokeweight="1.5pt">
+                <w10:wrap anchorx="margin"/>
+              </v:rect>
+            </w:pict>
+          </mc:Fallback>
+        </mc:AlternateContent>
+      </w:r>
+      <w:r>
+        <w:rPr>
+          <w:noProof/>
+        </w:rPr>
+        <w:drawing>
+          <wp:inline distT="0" distB="0" distL="0" distR="0" wp14:anchorId="27682E50" wp14:editId="28B88748">
+            <wp:extent cx="2700000" cy="2394217"/>
+            <wp:effectExtent l="0" t="0" r="5715" b="6350"/>
+            <wp:docPr id="38" name="Picture 38"/>
+            <wp:cNvGraphicFramePr>
+              <a:graphicFrameLocks xmlns:a="http://schemas.openxmlformats.org/drawingml/2006/main" noChangeAspect="1"/>
+            </wp:cNvGraphicFramePr>
+            <a:graphic xmlns:a="http://schemas.openxmlformats.org/drawingml/2006/main">
+              <a:graphicData uri="http://schemas.openxmlformats.org/drawingml/2006/picture">
+                <pic:pic xmlns:pic="http://schemas.openxmlformats.org/drawingml/2006/picture">
+                  <pic:nvPicPr>
+                    <pic:cNvPr id="1" name=""/>
+                    <pic:cNvPicPr/>
+                  </pic:nvPicPr>
+                  <pic:blipFill>
+                    <a:blip r:embed="rId14"/>
+                    <a:stretch>
+                      <a:fillRect/>
+                    </a:stretch>
+                  </pic:blipFill>
+                  <pic:spPr>
+                    <a:xfrm>
+                      <a:off x="0" y="0"/>
+                      <a:ext cx="2700000" cy="2394217"/>
+                    </a:xfrm>
+                    <a:prstGeom prst="rect">
+                      <a:avLst/>
+                    </a:prstGeom>
+                  </pic:spPr>
+                </pic:pic>
+              </a:graphicData>
+            </a:graphic>
+          </wp:inline>
+        </w:drawing>
+      </w:r>
+    </w:p>
+    <w:p>
+      <w:pPr>
+        <w:pStyle w:val="ListParagraph"/>
+        <w:numPr>
+          <w:ilvl w:val="0"/>
+          <w:numId w:val="5"/>
+        </w:numPr>
+      </w:pPr>
+      <w:r>
+        <w:t>Expand “Application Development Features” and</w:t>
+      </w:r>
+      <w:r>
+        <w:t xml:space="preserve"> make sure “.NET Extensibility 4.8” and “ASP.NET 4.8” are checked.</w:t>
+      </w:r>
+    </w:p>
+    <w:p>
+      <w:pPr>
+        <w:jc w:val="center"/>
+      </w:pPr>
+      <w:r>
+        <w:rPr>
+          <w:noProof/>
+        </w:rPr>
+        <mc:AlternateContent>
+          <mc:Choice Requires="wps">
+            <w:drawing>
+              <wp:anchor distT="0" distB="0" distL="114300" distR="114300" simplePos="0" relativeHeight="251717632" behindDoc="0" locked="0" layoutInCell="1" allowOverlap="1" wp14:anchorId="04E3EB13" wp14:editId="36BDEF6D">
+                <wp:simplePos x="0" y="0"/>
+                <wp:positionH relativeFrom="margin">
+                  <wp:posOffset>2190668</wp:posOffset>
+                </wp:positionH>
+                <wp:positionV relativeFrom="paragraph">
+                  <wp:posOffset>1424305</wp:posOffset>
+                </wp:positionV>
+                <wp:extent cx="688064" cy="131495"/>
+                <wp:effectExtent l="0" t="0" r="17145" b="20955"/>
+                <wp:wrapNone/>
+                <wp:docPr id="54" name="Rectangle 54"/>
+                <wp:cNvGraphicFramePr/>
+                <a:graphic xmlns:a="http://schemas.openxmlformats.org/drawingml/2006/main">
+                  <a:graphicData uri="http://schemas.microsoft.com/office/word/2010/wordprocessingShape">
+                    <wps:wsp>
+                      <wps:cNvSpPr/>
+                      <wps:spPr>
+                        <a:xfrm>
+                          <a:off x="0" y="0"/>
+                          <a:ext cx="688064" cy="131495"/>
+                        </a:xfrm>
+                        <a:prstGeom prst="rect">
+                          <a:avLst/>
+                        </a:prstGeom>
+                        <a:noFill/>
+                        <a:ln w="19050">
+                          <a:solidFill>
+                            <a:srgbClr val="FF0000"/>
+                          </a:solidFill>
+                        </a:ln>
+                      </wps:spPr>
+                      <wps:style>
+                        <a:lnRef idx="2">
+                          <a:schemeClr val="accent1">
+                            <a:shade val="50000"/>
+                          </a:schemeClr>
+                        </a:lnRef>
+                        <a:fillRef idx="1">
+                          <a:schemeClr val="accent1"/>
+                        </a:fillRef>
+                        <a:effectRef idx="0">
+                          <a:schemeClr val="accent1"/>
+                        </a:effectRef>
+                        <a:fontRef idx="minor">
+                          <a:schemeClr val="lt1"/>
+                        </a:fontRef>
+                      </wps:style>
+                      <wps:bodyPr rot="0" spcFirstLastPara="0" vertOverflow="overflow" horzOverflow="overflow" vert="horz" wrap="square" lIns="91440" tIns="45720" rIns="91440" bIns="45720" numCol="1" spcCol="0" rtlCol="0" fromWordArt="0" anchor="ctr" anchorCtr="0" forceAA="0" compatLnSpc="1">
+                        <a:prstTxWarp prst="textNoShape">
+                          <a:avLst/>
+                        </a:prstTxWarp>
+                        <a:noAutofit/>
+                      </wps:bodyPr>
+                    </wps:wsp>
+                  </a:graphicData>
+                </a:graphic>
+                <wp14:sizeRelH relativeFrom="margin">
+                  <wp14:pctWidth>0</wp14:pctWidth>
+                </wp14:sizeRelH>
+                <wp14:sizeRelV relativeFrom="margin">
+                  <wp14:pctHeight>0</wp14:pctHeight>
+                </wp14:sizeRelV>
+              </wp:anchor>
+            </w:drawing>
+          </mc:Choice>
+          <mc:Fallback>
+            <w:pict>
+              <v:rect w14:anchorId="50085699" id="Rectangle 54" o:spid="_x0000_s1026" style="position:absolute;margin-left:172.5pt;margin-top:112.15pt;width:54.2pt;height:10.35pt;z-index:251717632;visibility:visible;mso-wrap-style:square;mso-width-percent:0;mso-height-percent:0;mso-wrap-distance-left:9pt;mso-wrap-distance-top:0;mso-wrap-distance-right:9pt;mso-wrap-distance-bottom:0;mso-position-horizontal:absolute;mso-position-horizontal-relative:margin;mso-position-vertical:absolute;mso-position-vertical-relative:text;mso-width-percent:0;mso-height-percent:0;mso-width-relative:margin;mso-height-relative:margin;v-text-anchor:middle" o:gfxdata="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" filled="f" strokecolor="red" strokeweight="1.5pt">
+                <w10:wrap anchorx="margin"/>
+              </v:rect>
+            </w:pict>
+          </mc:Fallback>
+        </mc:AlternateContent>
+      </w:r>
+      <w:r>
+        <w:rPr>
+          <w:noProof/>
+        </w:rPr>
+        <mc:AlternateContent>
+          <mc:Choice Requires="wps">
+            <w:drawing>
+              <wp:anchor distT="0" distB="0" distL="114300" distR="114300" simplePos="0" relativeHeight="251715584" behindDoc="0" locked="0" layoutInCell="1" allowOverlap="1" wp14:anchorId="300D0995" wp14:editId="7F35791C">
+                <wp:simplePos x="0" y="0"/>
+                <wp:positionH relativeFrom="margin">
+                  <wp:posOffset>2190939</wp:posOffset>
+                </wp:positionH>
+                <wp:positionV relativeFrom="paragraph">
+                  <wp:posOffset>954003</wp:posOffset>
+                </wp:positionV>
+                <wp:extent cx="982301" cy="131495"/>
+                <wp:effectExtent l="0" t="0" r="27940" b="20955"/>
+                <wp:wrapNone/>
+                <wp:docPr id="40" name="Rectangle 40"/>
+                <wp:cNvGraphicFramePr/>
+                <a:graphic xmlns:a="http://schemas.openxmlformats.org/drawingml/2006/main">
+                  <a:graphicData uri="http://schemas.microsoft.com/office/word/2010/wordprocessingShape">
+                    <wps:wsp>
+                      <wps:cNvSpPr/>
+                      <wps:spPr>
+                        <a:xfrm>
+                          <a:off x="0" y="0"/>
+                          <a:ext cx="982301" cy="131495"/>
+                        </a:xfrm>
+                        <a:prstGeom prst="rect">
+                          <a:avLst/>
+                        </a:prstGeom>
+                        <a:noFill/>
+                        <a:ln w="19050">
+                          <a:solidFill>
+                            <a:srgbClr val="FF0000"/>
+                          </a:solidFill>
+                        </a:ln>
+                      </wps:spPr>
+                      <wps:style>
+                        <a:lnRef idx="2">
+                          <a:schemeClr val="accent1">
+                            <a:shade val="50000"/>
+                          </a:schemeClr>
+                        </a:lnRef>
+                        <a:fillRef idx="1">
+                          <a:schemeClr val="accent1"/>
+                        </a:fillRef>
+                        <a:effectRef idx="0">
+                          <a:schemeClr val="accent1"/>
+                        </a:effectRef>
+                        <a:fontRef idx="minor">
+                          <a:schemeClr val="lt1"/>
+                        </a:fontRef>
+                      </wps:style>
+                      <wps:bodyPr rot="0" spcFirstLastPara="0" vertOverflow="overflow" horzOverflow="overflow" vert="horz" wrap="square" lIns="91440" tIns="45720" rIns="91440" bIns="45720" numCol="1" spcCol="0" rtlCol="0" fromWordArt="0" anchor="ctr" anchorCtr="0" forceAA="0" compatLnSpc="1">
+                        <a:prstTxWarp prst="textNoShape">
+                          <a:avLst/>
+                        </a:prstTxWarp>
+                        <a:noAutofit/>
+                      </wps:bodyPr>
+                    </wps:wsp>
+                  </a:graphicData>
+                </a:graphic>
+                <wp14:sizeRelH relativeFrom="margin">
+                  <wp14:pctWidth>0</wp14:pctWidth>
+                </wp14:sizeRelH>
+                <wp14:sizeRelV relativeFrom="margin">
+                  <wp14:pctHeight>0</wp14:pctHeight>
+                </wp14:sizeRelV>
+              </wp:anchor>
+            </w:drawing>
+          </mc:Choice>
+          <mc:Fallback>
+            <w:pict>
+              <v:rect w14:anchorId="717CE151" id="Rectangle 40" o:spid="_x0000_s1026" style="position:absolute;margin-left:172.5pt;margin-top:75.1pt;width:77.35pt;height:10.35pt;z-index:251715584;visibility:visible;mso-wrap-style:square;mso-width-percent:0;mso-height-percent:0;mso-wrap-distance-left:9pt;mso-wrap-distance-top:0;mso-wrap-distance-right:9pt;mso-wrap-distance-bottom:0;mso-position-horizontal:absolute;mso-position-horizontal-relative:margin;mso-position-vertical:absolute;mso-position-vertical-relative:text;mso-width-percent:0;mso-height-percent:0;mso-width-relative:margin;mso-height-relative:margin;v-text-anchor:middle" o:gfxdata="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" filled="f" strokecolor="red" strokeweight="1.5pt">
+                <w10:wrap anchorx="margin"/>
+              </v:rect>
+            </w:pict>
+          </mc:Fallback>
+        </mc:AlternateContent>
+      </w:r>
+      <w:bookmarkStart w:id="5" w:name="_GoBack"/>
+      <w:r>
+        <w:drawing>
+          <wp:inline distT="0" distB="0" distL="0" distR="0" wp14:anchorId="3B800F96" wp14:editId="7C4F6B92">
+            <wp:extent cx="2700000" cy="2394217"/>
+            <wp:effectExtent l="0" t="0" r="5715" b="6350"/>
+            <wp:docPr id="6" name="Picture 6"/>
+            <wp:cNvGraphicFramePr>
+              <a:graphicFrameLocks xmlns:a="http://schemas.openxmlformats.org/drawingml/2006/main" noChangeAspect="1"/>
+            </wp:cNvGraphicFramePr>
+            <a:graphic xmlns:a="http://schemas.openxmlformats.org/drawingml/2006/main">
+              <a:graphicData uri="http://schemas.openxmlformats.org/drawingml/2006/picture">
+                <pic:pic xmlns:pic="http://schemas.openxmlformats.org/drawingml/2006/picture">
+                  <pic:nvPicPr>
+                    <pic:cNvPr id="1" name=""/>
+                    <pic:cNvPicPr/>
+                  </pic:nvPicPr>
+                  <pic:blipFill>
+                    <a:blip r:embed="rId15"/>
+                    <a:stretch>
+                      <a:fillRect/>
+                    </a:stretch>
+                  </pic:blipFill>
+                  <pic:spPr>
+                    <a:xfrm>
+                      <a:off x="0" y="0"/>
+                      <a:ext cx="2700000" cy="2394217"/>
+                    </a:xfrm>
+                    <a:prstGeom prst="rect">
+                      <a:avLst/>
+                    </a:prstGeom>
+                  </pic:spPr>
+                </pic:pic>
+              </a:graphicData>
+            </a:graphic>
+          </wp:inline>
+        </w:drawing>
+      </w:r>
+      <w:bookmarkEnd w:id="5"/>
+    </w:p>
+    <w:p>
+      <w:pPr>
+        <w:pStyle w:val="ListParagraph"/>
+        <w:numPr>
+          <w:ilvl w:val="0"/>
+          <w:numId w:val="5"/>
+        </w:numPr>
+      </w:pPr>
+      <w:r>
+        <w:t>Click “OK”, and wait for Windows to install the features.</w:t>
+      </w:r>
+    </w:p>
+    <w:p>
+      <w:pPr>
+        <w:rPr>
+          <w:rFonts w:asciiTheme="majorHAnsi" w:eastAsiaTheme="majorEastAsia" w:hAnsiTheme="majorHAnsi" w:cstheme="majorBidi"/>
+          <w:color w:val="1F4D78" w:themeColor="accent1" w:themeShade="7F"/>
+          <w:sz w:val="24"/>
+          <w:szCs w:val="24"/>
+        </w:rPr>
+      </w:pPr>
+      <w:r>
+        <w:br w:type="page"/>
+      </w:r>
+    </w:p>
+    <w:p>
+      <w:pPr>
+        <w:pStyle w:val="Heading3"/>
+      </w:pPr>
+      <w:bookmarkStart w:id="6" w:name="_Toc148617903"/>
+      <w:r>
+        <w:lastRenderedPageBreak/>
+        <w:t>Deployment</w:t>
+      </w:r>
+      <w:bookmarkEnd w:id="6"/>
+    </w:p>
+    <w:p>
+      <w:pPr>
+        <w:pStyle w:val="ListParagraph"/>
+        <w:numPr>
+          <w:ilvl w:val="0"/>
+          <w:numId w:val="6"/>
+        </w:numPr>
+      </w:pPr>
+      <w:r>
+        <w:t>Open IIS Manager and expand your localhost entry in the “Connections” panel.</w:t>
+      </w:r>
+    </w:p>
+    <w:p>
+      <w:pPr>
+        <w:jc w:val="center"/>
+      </w:pPr>
+      <w:r>
+        <w:rPr>
+          <w:noProof/>
+        </w:rPr>
+        <mc:AlternateContent>
+          <mc:Choice Requires="wps">
+            <w:drawing>
+              <wp:anchor distT="0" distB="0" distL="114300" distR="114300" simplePos="0" relativeHeight="251701248" behindDoc="0" locked="0" layoutInCell="1" allowOverlap="1" wp14:anchorId="710860F3" wp14:editId="697C4023">
+                <wp:simplePos x="0" y="0"/>
+                <wp:positionH relativeFrom="margin">
+                  <wp:posOffset>751236</wp:posOffset>
+                </wp:positionH>
+                <wp:positionV relativeFrom="paragraph">
+                  <wp:posOffset>729724</wp:posOffset>
+                </wp:positionV>
+                <wp:extent cx="1437826" cy="122373"/>
+                <wp:effectExtent l="0" t="0" r="10160" b="11430"/>
+                <wp:wrapNone/>
+                <wp:docPr id="43" name="Rectangle 43"/>
+                <wp:cNvGraphicFramePr/>
+                <a:graphic xmlns:a="http://schemas.openxmlformats.org/drawingml/2006/main">
+                  <a:graphicData uri="http://schemas.microsoft.com/office/word/2010/wordprocessingShape">
+                    <wps:wsp>
+                      <wps:cNvSpPr/>
+                      <wps:spPr>
+                        <a:xfrm>
+                          <a:off x="0" y="0"/>
+                          <a:ext cx="1437826" cy="122373"/>
+                        </a:xfrm>
+                        <a:prstGeom prst="rect">
+                          <a:avLst/>
+                        </a:prstGeom>
+                        <a:noFill/>
+                        <a:ln w="19050">
+                          <a:solidFill>
+                            <a:srgbClr val="FF0000"/>
+                          </a:solidFill>
+                        </a:ln>
+                      </wps:spPr>
+                      <wps:style>
+                        <a:lnRef idx="2">
+                          <a:schemeClr val="accent1">
+                            <a:shade val="50000"/>
+                          </a:schemeClr>
+                        </a:lnRef>
+                        <a:fillRef idx="1">
+                          <a:schemeClr val="accent1"/>
+                        </a:fillRef>
+                        <a:effectRef idx="0">
+                          <a:schemeClr val="accent1"/>
+                        </a:effectRef>
+                        <a:fontRef idx="minor">
+                          <a:schemeClr val="lt1"/>
+                        </a:fontRef>
+                      </wps:style>
+                      <wps:bodyPr rot="0" spcFirstLastPara="0" vertOverflow="overflow" horzOverflow="overflow" vert="horz" wrap="square" lIns="91440" tIns="45720" rIns="91440" bIns="45720" numCol="1" spcCol="0" rtlCol="0" fromWordArt="0" anchor="ctr" anchorCtr="0" forceAA="0" compatLnSpc="1">
+                        <a:prstTxWarp prst="textNoShape">
+                          <a:avLst/>
+                        </a:prstTxWarp>
+                        <a:noAutofit/>
+                      </wps:bodyPr>
+                    </wps:wsp>
+                  </a:graphicData>
+                </a:graphic>
+                <wp14:sizeRelH relativeFrom="margin">
+                  <wp14:pctWidth>0</wp14:pctWidth>
+                </wp14:sizeRelH>
+                <wp14:sizeRelV relativeFrom="margin">
+                  <wp14:pctHeight>0</wp14:pctHeight>
+                </wp14:sizeRelV>
+              </wp:anchor>
+            </w:drawing>
+          </mc:Choice>
+          <mc:Fallback>
+            <w:pict>
+              <v:rect w14:anchorId="6DC895EF" id="Rectangle 43" o:spid="_x0000_s1026" style="position:absolute;margin-left:59.15pt;margin-top:57.45pt;width:113.2pt;height:9.65pt;z-index:251701248;visibility:visible;mso-wrap-style:square;mso-width-percent:0;mso-height-percent:0;mso-wrap-distance-left:9pt;mso-wrap-distance-top:0;mso-wrap-distance-right:9pt;mso-wrap-distance-bottom:0;mso-position-horizontal:absolute;mso-position-horizontal-relative:margin;mso-position-vertical:absolute;mso-position-vertical-relative:text;mso-width-percent:0;mso-height-percent:0;mso-width-relative:margin;mso-height-relative:margin;v-text-anchor:middle" o:gfxdata="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" filled="f" strokecolor="red" strokeweight="1.5pt">
+                <w10:wrap anchorx="margin"/>
+              </v:rect>
+            </w:pict>
+          </mc:Fallback>
+        </mc:AlternateContent>
+      </w:r>
+      <w:r>
+        <w:rPr>
+          <w:noProof/>
+        </w:rPr>
+        <w:drawing>
+          <wp:inline distT="0" distB="0" distL="0" distR="0" wp14:anchorId="0A29008B" wp14:editId="36723D4A">
+            <wp:extent cx="4644428" cy="2723143"/>
+            <wp:effectExtent l="0" t="0" r="3810" b="1270"/>
+            <wp:docPr id="42" name="Picture 42"/>
+            <wp:cNvGraphicFramePr>
+              <a:graphicFrameLocks xmlns:a="http://schemas.openxmlformats.org/drawingml/2006/main" noChangeAspect="1"/>
+            </wp:cNvGraphicFramePr>
+            <a:graphic xmlns:a="http://schemas.openxmlformats.org/drawingml/2006/main">
+              <a:graphicData uri="http://schemas.openxmlformats.org/drawingml/2006/picture">
+                <pic:pic xmlns:pic="http://schemas.openxmlformats.org/drawingml/2006/picture">
+                  <pic:nvPicPr>
+                    <pic:cNvPr id="1" name=""/>
+                    <pic:cNvPicPr/>
+                  </pic:nvPicPr>
+                  <pic:blipFill>
+                    <a:blip r:embed="rId16"/>
+                    <a:stretch>
+                      <a:fillRect/>
+                    </a:stretch>
+                  </pic:blipFill>
+                  <pic:spPr>
+                    <a:xfrm>
+                      <a:off x="0" y="0"/>
+                      <a:ext cx="4666496" cy="2736082"/>
+                    </a:xfrm>
+                    <a:prstGeom prst="rect">
+                      <a:avLst/>
+                    </a:prstGeom>
+                  </pic:spPr>
+                </pic:pic>
+              </a:graphicData>
+            </a:graphic>
+          </wp:inline>
+        </w:drawing>
+      </w:r>
+    </w:p>
+    <w:p>
+      <w:pPr>
+        <w:pStyle w:val="ListParagraph"/>
+        <w:numPr>
+          <w:ilvl w:val="0"/>
+          <w:numId w:val="6"/>
+        </w:numPr>
+      </w:pPr>
+      <w:r>
+        <w:t>Right-click “Sites”, and click “Add Website…</w:t>
+      </w:r>
+      <w:proofErr w:type="gramStart"/>
+      <w:r>
+        <w:t>”.</w:t>
+      </w:r>
+      <w:proofErr w:type="gramEnd"/>
+    </w:p>
+    <w:p>
+      <w:pPr>
+        <w:jc w:val="center"/>
+      </w:pPr>
+      <w:r>
+        <w:rPr>
+          <w:noProof/>
+        </w:rPr>
+        <mc:AlternateContent>
+          <mc:Choice Requires="wps">
+            <w:drawing>
+              <wp:anchor distT="0" distB="0" distL="114300" distR="114300" simplePos="0" relativeHeight="251703296" behindDoc="0" locked="0" layoutInCell="1" allowOverlap="1" wp14:anchorId="6E75083E" wp14:editId="1ACA320E">
+                <wp:simplePos x="0" y="0"/>
+                <wp:positionH relativeFrom="margin">
+                  <wp:posOffset>2366682</wp:posOffset>
+                </wp:positionH>
+                <wp:positionV relativeFrom="paragraph">
+                  <wp:posOffset>778703</wp:posOffset>
+                </wp:positionV>
+                <wp:extent cx="1700536" cy="215152"/>
+                <wp:effectExtent l="0" t="0" r="13970" b="13970"/>
+                <wp:wrapNone/>
+                <wp:docPr id="46" name="Rectangle 46"/>
+                <wp:cNvGraphicFramePr/>
+                <a:graphic xmlns:a="http://schemas.openxmlformats.org/drawingml/2006/main">
+                  <a:graphicData uri="http://schemas.microsoft.com/office/word/2010/wordprocessingShape">
+                    <wps:wsp>
+                      <wps:cNvSpPr/>
+                      <wps:spPr>
+                        <a:xfrm>
+                          <a:off x="0" y="0"/>
+                          <a:ext cx="1700536" cy="215152"/>
+                        </a:xfrm>
+                        <a:prstGeom prst="rect">
+                          <a:avLst/>
+                        </a:prstGeom>
+                        <a:noFill/>
+                        <a:ln w="19050">
+                          <a:solidFill>
+                            <a:srgbClr val="FF0000"/>
+                          </a:solidFill>
+                        </a:ln>
+                      </wps:spPr>
+                      <wps:style>
+                        <a:lnRef idx="2">
+                          <a:schemeClr val="accent1">
+                            <a:shade val="50000"/>
+                          </a:schemeClr>
+                        </a:lnRef>
+                        <a:fillRef idx="1">
+                          <a:schemeClr val="accent1"/>
+                        </a:fillRef>
+                        <a:effectRef idx="0">
+                          <a:schemeClr val="accent1"/>
+                        </a:effectRef>
+                        <a:fontRef idx="minor">
+                          <a:schemeClr val="lt1"/>
+                        </a:fontRef>
+                      </wps:style>
+                      <wps:bodyPr rot="0" spcFirstLastPara="0" vertOverflow="overflow" horzOverflow="overflow" vert="horz" wrap="square" lIns="91440" tIns="45720" rIns="91440" bIns="45720" numCol="1" spcCol="0" rtlCol="0" fromWordArt="0" anchor="ctr" anchorCtr="0" forceAA="0" compatLnSpc="1">
+                        <a:prstTxWarp prst="textNoShape">
+                          <a:avLst/>
+                        </a:prstTxWarp>
+                        <a:noAutofit/>
+                      </wps:bodyPr>
+                    </wps:wsp>
+                  </a:graphicData>
+                </a:graphic>
+                <wp14:sizeRelH relativeFrom="margin">
+                  <wp14:pctWidth>0</wp14:pctWidth>
+                </wp14:sizeRelH>
+                <wp14:sizeRelV relativeFrom="margin">
+                  <wp14:pctHeight>0</wp14:pctHeight>
+                </wp14:sizeRelV>
+              </wp:anchor>
+            </w:drawing>
+          </mc:Choice>
+          <mc:Fallback>
+            <w:pict>
+              <v:rect w14:anchorId="5BE662D3" id="Rectangle 46" o:spid="_x0000_s1026" style="position:absolute;margin-left:186.35pt;margin-top:61.3pt;width:133.9pt;height:16.95pt;z-index:251703296;visibility:visible;mso-wrap-style:square;mso-width-percent:0;mso-height-percent:0;mso-wrap-distance-left:9pt;mso-wrap-distance-top:0;mso-wrap-distance-right:9pt;mso-wrap-distance-bottom:0;mso-position-horizontal:absolute;mso-position-horizontal-relative:margin;mso-position-vertical:absolute;mso-position-vertical-relative:text;mso-width-percent:0;mso-height-percent:0;mso-width-relative:margin;mso-height-relative:margin;v-text-anchor:middle" o:gfxdata="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" filled="f" strokecolor="red" strokeweight="1.5pt">
+                <w10:wrap anchorx="margin"/>
+              </v:rect>
+            </w:pict>
+          </mc:Fallback>
+        </mc:AlternateContent>
+      </w:r>
+      <w:r>
+        <w:rPr>
+          <w:noProof/>
+        </w:rPr>
+        <w:drawing>
+          <wp:inline distT="0" distB="0" distL="0" distR="0" wp14:anchorId="1C06982E" wp14:editId="25E77C68">
+            <wp:extent cx="2515634" cy="1636886"/>
+            <wp:effectExtent l="0" t="0" r="0" b="1905"/>
+            <wp:docPr id="44" name="Picture 44"/>
+            <wp:cNvGraphicFramePr>
+              <a:graphicFrameLocks xmlns:a="http://schemas.openxmlformats.org/drawingml/2006/main" noChangeAspect="1"/>
+            </wp:cNvGraphicFramePr>
+            <a:graphic xmlns:a="http://schemas.openxmlformats.org/drawingml/2006/main">
+              <a:graphicData uri="http://schemas.openxmlformats.org/drawingml/2006/picture">
+                <pic:pic xmlns:pic="http://schemas.openxmlformats.org/drawingml/2006/picture">
+                  <pic:nvPicPr>
+                    <pic:cNvPr id="1" name=""/>
+                    <pic:cNvPicPr/>
+                  </pic:nvPicPr>
+                  <pic:blipFill>
+                    <a:blip r:embed="rId17"/>
+                    <a:stretch>
+                      <a:fillRect/>
+                    </a:stretch>
+                  </pic:blipFill>
+                  <pic:spPr>
+                    <a:xfrm>
+                      <a:off x="0" y="0"/>
+                      <a:ext cx="2527288" cy="1644469"/>
+                    </a:xfrm>
+                    <a:prstGeom prst="rect">
+                      <a:avLst/>
+                    </a:prstGeom>
+                  </pic:spPr>
+                </pic:pic>
+              </a:graphicData>
+            </a:graphic>
+          </wp:inline>
+        </w:drawing>
+      </w:r>
+    </w:p>
+    <w:p>
+      <w:r>
+        <w:br w:type="page"/>
+      </w:r>
+    </w:p>
+    <w:p>
+      <w:pPr>
+        <w:pStyle w:val="ListParagraph"/>
+        <w:numPr>
+          <w:ilvl w:val="0"/>
+          <w:numId w:val="6"/>
+        </w:numPr>
+      </w:pPr>
+      <w:r>
+        <w:lastRenderedPageBreak/>
+        <w:t>Type in the name</w:t>
+      </w:r>
+      <w:r>
+        <w:t xml:space="preserve"> of the application in the form, then click on the ellipses (…) next to the “Physical path” text box.</w:t>
+      </w:r>
+    </w:p>
+    <w:p>
+      <w:pPr>
+        <w:jc w:val="center"/>
+      </w:pPr>
+      <w:r>
+        <w:rPr>
+          <w:noProof/>
+        </w:rPr>
+        <mc:AlternateContent>
+          <mc:Choice Requires="wps">
+            <w:drawing>
+              <wp:anchor distT="0" distB="0" distL="114300" distR="114300" simplePos="0" relativeHeight="251707392" behindDoc="0" locked="0" layoutInCell="1" allowOverlap="1" wp14:anchorId="1E8318BC" wp14:editId="2658B632">
+                <wp:simplePos x="0" y="0"/>
+                <wp:positionH relativeFrom="margin">
+                  <wp:posOffset>3214881</wp:posOffset>
+                </wp:positionH>
+                <wp:positionV relativeFrom="paragraph">
+                  <wp:posOffset>721717</wp:posOffset>
+                </wp:positionV>
+                <wp:extent cx="198603" cy="165448"/>
+                <wp:effectExtent l="0" t="0" r="11430" b="25400"/>
+                <wp:wrapNone/>
+                <wp:docPr id="48" name="Rectangle 48"/>
+                <wp:cNvGraphicFramePr/>
+                <a:graphic xmlns:a="http://schemas.openxmlformats.org/drawingml/2006/main">
+                  <a:graphicData uri="http://schemas.microsoft.com/office/word/2010/wordprocessingShape">
+                    <wps:wsp>
+                      <wps:cNvSpPr/>
+                      <wps:spPr>
+                        <a:xfrm>
+                          <a:off x="0" y="0"/>
+                          <a:ext cx="198603" cy="165448"/>
+                        </a:xfrm>
+                        <a:prstGeom prst="rect">
+                          <a:avLst/>
+                        </a:prstGeom>
+                        <a:noFill/>
+                        <a:ln w="19050">
+                          <a:solidFill>
+                            <a:srgbClr val="FF0000"/>
+                          </a:solidFill>
+                        </a:ln>
+                      </wps:spPr>
+                      <wps:style>
+                        <a:lnRef idx="2">
+                          <a:schemeClr val="accent1">
+                            <a:shade val="50000"/>
+                          </a:schemeClr>
+                        </a:lnRef>
+                        <a:fillRef idx="1">
+                          <a:schemeClr val="accent1"/>
+                        </a:fillRef>
+                        <a:effectRef idx="0">
+                          <a:schemeClr val="accent1"/>
+                        </a:effectRef>
+                        <a:fontRef idx="minor">
+                          <a:schemeClr val="lt1"/>
+                        </a:fontRef>
+                      </wps:style>
+                      <wps:bodyPr rot="0" spcFirstLastPara="0" vertOverflow="overflow" horzOverflow="overflow" vert="horz" wrap="square" lIns="91440" tIns="45720" rIns="91440" bIns="45720" numCol="1" spcCol="0" rtlCol="0" fromWordArt="0" anchor="ctr" anchorCtr="0" forceAA="0" compatLnSpc="1">
+                        <a:prstTxWarp prst="textNoShape">
+                          <a:avLst/>
+                        </a:prstTxWarp>
+                        <a:noAutofit/>
+                      </wps:bodyPr>
+                    </wps:wsp>
+                  </a:graphicData>
+                </a:graphic>
+                <wp14:sizeRelH relativeFrom="margin">
+                  <wp14:pctWidth>0</wp14:pctWidth>
+                </wp14:sizeRelH>
+                <wp14:sizeRelV relativeFrom="margin">
+                  <wp14:pctHeight>0</wp14:pctHeight>
+                </wp14:sizeRelV>
+              </wp:anchor>
+            </w:drawing>
+          </mc:Choice>
+          <mc:Fallback>
+            <w:pict>
+              <v:rect w14:anchorId="4DC8DF74" id="Rectangle 48" o:spid="_x0000_s1026" style="position:absolute;margin-left:253.15pt;margin-top:56.85pt;width:15.65pt;height:13.05pt;z-index:251707392;visibility:visible;mso-wrap-style:square;mso-width-percent:0;mso-height-percent:0;mso-wrap-distance-left:9pt;mso-wrap-distance-top:0;mso-wrap-distance-right:9pt;mso-wrap-distance-bottom:0;mso-position-horizontal:absolute;mso-position-horizontal-relative:margin;mso-position-vertical:absolute;mso-position-vertical-relative:text;mso-width-percent:0;mso-height-percent:0;mso-width-relative:margin;mso-height-relative:margin;v-text-anchor:middle" o:gfxdata="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" filled="f" strokecolor="red" strokeweight="1.5pt">
+                <w10:wrap anchorx="margin"/>
+              </v:rect>
+            </w:pict>
+          </mc:Fallback>
+        </mc:AlternateContent>
+      </w:r>
+      <w:r>
+        <w:rPr>
+          <w:noProof/>
+        </w:rPr>
+        <mc:AlternateContent>
+          <mc:Choice Requires="wps">
+            <w:drawing>
+              <wp:anchor distT="0" distB="0" distL="114300" distR="114300" simplePos="0" relativeHeight="251705344" behindDoc="0" locked="0" layoutInCell="1" allowOverlap="1" wp14:anchorId="599D9615" wp14:editId="0D9395AC">
+                <wp:simplePos x="0" y="0"/>
+                <wp:positionH relativeFrom="margin">
+                  <wp:posOffset>1419182</wp:posOffset>
+                </wp:positionH>
+                <wp:positionV relativeFrom="paragraph">
+                  <wp:posOffset>328648</wp:posOffset>
+                </wp:positionV>
+                <wp:extent cx="1212304" cy="161003"/>
+                <wp:effectExtent l="0" t="0" r="26035" b="10795"/>
+                <wp:wrapNone/>
+                <wp:docPr id="47" name="Rectangle 47"/>
+                <wp:cNvGraphicFramePr/>
+                <a:graphic xmlns:a="http://schemas.openxmlformats.org/drawingml/2006/main">
+                  <a:graphicData uri="http://schemas.microsoft.com/office/word/2010/wordprocessingShape">
+                    <wps:wsp>
+                      <wps:cNvSpPr/>
+                      <wps:spPr>
+                        <a:xfrm>
+                          <a:off x="0" y="0"/>
+                          <a:ext cx="1212304" cy="161003"/>
+                        </a:xfrm>
+                        <a:prstGeom prst="rect">
+                          <a:avLst/>
+                        </a:prstGeom>
+                        <a:noFill/>
+                        <a:ln w="19050">
+                          <a:solidFill>
+                            <a:srgbClr val="FF0000"/>
+                          </a:solidFill>
+                        </a:ln>
+                      </wps:spPr>
+                      <wps:style>
+                        <a:lnRef idx="2">
+                          <a:schemeClr val="accent1">
+                            <a:shade val="50000"/>
+                          </a:schemeClr>
+                        </a:lnRef>
+                        <a:fillRef idx="1">
+                          <a:schemeClr val="accent1"/>
+                        </a:fillRef>
+                        <a:effectRef idx="0">
+                          <a:schemeClr val="accent1"/>
+                        </a:effectRef>
+                        <a:fontRef idx="minor">
+                          <a:schemeClr val="lt1"/>
+                        </a:fontRef>
+                      </wps:style>
+                      <wps:bodyPr rot="0" spcFirstLastPara="0" vertOverflow="overflow" horzOverflow="overflow" vert="horz" wrap="square" lIns="91440" tIns="45720" rIns="91440" bIns="45720" numCol="1" spcCol="0" rtlCol="0" fromWordArt="0" anchor="ctr" anchorCtr="0" forceAA="0" compatLnSpc="1">
+                        <a:prstTxWarp prst="textNoShape">
+                          <a:avLst/>
+                        </a:prstTxWarp>
+                        <a:noAutofit/>
+                      </wps:bodyPr>
+                    </wps:wsp>
+                  </a:graphicData>
+                </a:graphic>
+                <wp14:sizeRelH relativeFrom="margin">
+                  <wp14:pctWidth>0</wp14:pctWidth>
+                </wp14:sizeRelH>
+                <wp14:sizeRelV relativeFrom="margin">
+                  <wp14:pctHeight>0</wp14:pctHeight>
+                </wp14:sizeRelV>
+              </wp:anchor>
+            </w:drawing>
+          </mc:Choice>
+          <mc:Fallback>
+            <w:pict>
+              <v:rect w14:anchorId="714B86DD" id="Rectangle 47" o:spid="_x0000_s1026" style="position:absolute;margin-left:111.75pt;margin-top:25.9pt;width:95.45pt;height:12.7pt;z-index:251705344;visibility:visible;mso-wrap-style:square;mso-width-percent:0;mso-height-percent:0;mso-wrap-distance-left:9pt;mso-wrap-distance-top:0;mso-wrap-distance-right:9pt;mso-wrap-distance-bottom:0;mso-position-horizontal:absolute;mso-position-horizontal-relative:margin;mso-position-vertical:absolute;mso-position-vertical-relative:text;mso-width-percent:0;mso-height-percent:0;mso-width-relative:margin;mso-height-relative:margin;v-text-anchor:middle" o:gfxdata="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" filled="f" strokecolor="red" strokeweight="1.5pt">
+                <w10:wrap anchorx="margin"/>
+              </v:rect>
+            </w:pict>
+          </mc:Fallback>
+        </mc:AlternateContent>
+      </w:r>
+      <w:r>
+        <w:rPr>
+          <w:noProof/>
+        </w:rPr>
+        <w:drawing>
+          <wp:inline distT="0" distB="0" distL="0" distR="0" wp14:anchorId="78D53C09" wp14:editId="3993326F">
+            <wp:extent cx="3240000" cy="3721845"/>
+            <wp:effectExtent l="0" t="0" r="0" b="0"/>
+            <wp:docPr id="45" name="Picture 45"/>
+            <wp:cNvGraphicFramePr>
+              <a:graphicFrameLocks xmlns:a="http://schemas.openxmlformats.org/drawingml/2006/main" noChangeAspect="1"/>
+            </wp:cNvGraphicFramePr>
+            <a:graphic xmlns:a="http://schemas.openxmlformats.org/drawingml/2006/main">
+              <a:graphicData uri="http://schemas.openxmlformats.org/drawingml/2006/picture">
+                <pic:pic xmlns:pic="http://schemas.openxmlformats.org/drawingml/2006/picture">
+                  <pic:nvPicPr>
+                    <pic:cNvPr id="1" name=""/>
+                    <pic:cNvPicPr/>
+                  </pic:nvPicPr>
+                  <pic:blipFill>
+                    <a:blip r:embed="rId18"/>
+                    <a:stretch>
+                      <a:fillRect/>
+                    </a:stretch>
+                  </pic:blipFill>
+                  <pic:spPr>
+                    <a:xfrm>
+                      <a:off x="0" y="0"/>
+                      <a:ext cx="3240000" cy="3721845"/>
+                    </a:xfrm>
+                    <a:prstGeom prst="rect">
+                      <a:avLst/>
+                    </a:prstGeom>
+                  </pic:spPr>
+                </pic:pic>
+              </a:graphicData>
+            </a:graphic>
+          </wp:inline>
+        </w:drawing>
+      </w:r>
+    </w:p>
+    <w:p>
+      <w:pPr>
+        <w:pStyle w:val="ListParagraph"/>
+        <w:numPr>
+          <w:ilvl w:val="0"/>
+          <w:numId w:val="6"/>
+        </w:numPr>
+      </w:pPr>
+      <w:r>
+        <w:t>Browse for the folder named “</w:t>
+      </w:r>
+      <w:proofErr w:type="spellStart"/>
+      <w:r>
+        <w:t>BankConfigurationPortal</w:t>
+      </w:r>
+      <w:proofErr w:type="spellEnd"/>
+      <w:r>
+        <w:t xml:space="preserve"> - Release</w:t>
+      </w:r>
+      <w:r>
+        <w:t>” and select it, then click “OK”.</w:t>
+      </w:r>
+    </w:p>
+    <w:p>
+      <w:pPr>
+        <w:jc w:val="center"/>
+      </w:pPr>
+      <w:r>
+        <w:rPr>
+          <w:noProof/>
+        </w:rPr>
+        <mc:AlternateContent>
+          <mc:Choice Requires="wps">
+            <w:drawing>
+              <wp:anchor distT="0" distB="0" distL="114300" distR="114300" simplePos="0" relativeHeight="251711488" behindDoc="0" locked="0" layoutInCell="1" allowOverlap="1" wp14:anchorId="5DE5C39F" wp14:editId="528E8EB7">
+                <wp:simplePos x="0" y="0"/>
+                <wp:positionH relativeFrom="margin">
+                  <wp:posOffset>3214881</wp:posOffset>
+                </wp:positionH>
+                <wp:positionV relativeFrom="paragraph">
+                  <wp:posOffset>2978320</wp:posOffset>
+                </wp:positionV>
+                <wp:extent cx="508920" cy="173662"/>
+                <wp:effectExtent l="0" t="0" r="24765" b="17145"/>
+                <wp:wrapNone/>
+                <wp:docPr id="51" name="Rectangle 51"/>
+                <wp:cNvGraphicFramePr/>
+                <a:graphic xmlns:a="http://schemas.openxmlformats.org/drawingml/2006/main">
+                  <a:graphicData uri="http://schemas.microsoft.com/office/word/2010/wordprocessingShape">
+                    <wps:wsp>
+                      <wps:cNvSpPr/>
+                      <wps:spPr>
+                        <a:xfrm>
+                          <a:off x="0" y="0"/>
+                          <a:ext cx="508920" cy="173662"/>
+                        </a:xfrm>
+                        <a:prstGeom prst="rect">
+                          <a:avLst/>
+                        </a:prstGeom>
+                        <a:noFill/>
+                        <a:ln w="19050">
+                          <a:solidFill>
+                            <a:srgbClr val="FF0000"/>
+                          </a:solidFill>
+                        </a:ln>
+                      </wps:spPr>
+                      <wps:style>
+                        <a:lnRef idx="2">
+                          <a:schemeClr val="accent1">
+                            <a:shade val="50000"/>
+                          </a:schemeClr>
+                        </a:lnRef>
+                        <a:fillRef idx="1">
+                          <a:schemeClr val="accent1"/>
+                        </a:fillRef>
+                        <a:effectRef idx="0">
+                          <a:schemeClr val="accent1"/>
+                        </a:effectRef>
+                        <a:fontRef idx="minor">
+                          <a:schemeClr val="lt1"/>
+                        </a:fontRef>
+                      </wps:style>
+                      <wps:bodyPr rot="0" spcFirstLastPara="0" vertOverflow="overflow" horzOverflow="overflow" vert="horz" wrap="square" lIns="91440" tIns="45720" rIns="91440" bIns="45720" numCol="1" spcCol="0" rtlCol="0" fromWordArt="0" anchor="ctr" anchorCtr="0" forceAA="0" compatLnSpc="1">
+                        <a:prstTxWarp prst="textNoShape">
+                          <a:avLst/>
+                        </a:prstTxWarp>
+                        <a:noAutofit/>
+                      </wps:bodyPr>
+                    </wps:wsp>
+                  </a:graphicData>
+                </a:graphic>
+                <wp14:sizeRelH relativeFrom="margin">
+                  <wp14:pctWidth>0</wp14:pctWidth>
+                </wp14:sizeRelH>
+                <wp14:sizeRelV relativeFrom="margin">
+                  <wp14:pctHeight>0</wp14:pctHeight>
+                </wp14:sizeRelV>
+              </wp:anchor>
+            </w:drawing>
+          </mc:Choice>
+          <mc:Fallback>
+            <w:pict>
+              <v:rect w14:anchorId="2E246872" id="Rectangle 51" o:spid="_x0000_s1026" style="position:absolute;margin-left:253.15pt;margin-top:234.5pt;width:40.05pt;height:13.65pt;z-index:251711488;visibility:visible;mso-wrap-style:square;mso-width-percent:0;mso-height-percent:0;mso-wrap-distance-left:9pt;mso-wrap-distance-top:0;mso-wrap-distance-right:9pt;mso-wrap-distance-bottom:0;mso-position-horizontal:absolute;mso-position-horizontal-relative:margin;mso-position-vertical:absolute;mso-position-vertical-relative:text;mso-width-percent:0;mso-height-percent:0;mso-width-relative:margin;mso-height-relative:margin;v-text-anchor:middle" o:gfxdata="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" filled="f" strokecolor="red" strokeweight="1.5pt">
+                <w10:wrap anchorx="margin"/>
+              </v:rect>
+            </w:pict>
+          </mc:Fallback>
+        </mc:AlternateContent>
+      </w:r>
+      <w:r>
+        <w:rPr>
+          <w:noProof/>
+        </w:rPr>
+        <mc:AlternateContent>
+          <mc:Choice Requires="wps">
+            <w:drawing>
+              <wp:anchor distT="0" distB="0" distL="114300" distR="114300" simplePos="0" relativeHeight="251709440" behindDoc="0" locked="0" layoutInCell="1" allowOverlap="1" wp14:anchorId="5DE5C39F" wp14:editId="528E8EB7">
+                <wp:simplePos x="0" y="0"/>
+                <wp:positionH relativeFrom="margin">
+                  <wp:posOffset>2048090</wp:posOffset>
+                </wp:positionH>
+                <wp:positionV relativeFrom="paragraph">
+                  <wp:posOffset>1848768</wp:posOffset>
+                </wp:positionV>
+                <wp:extent cx="1381944" cy="161364"/>
+                <wp:effectExtent l="0" t="0" r="27940" b="10160"/>
+                <wp:wrapNone/>
+                <wp:docPr id="50" name="Rectangle 50"/>
+                <wp:cNvGraphicFramePr/>
+                <a:graphic xmlns:a="http://schemas.openxmlformats.org/drawingml/2006/main">
+                  <a:graphicData uri="http://schemas.microsoft.com/office/word/2010/wordprocessingShape">
+                    <wps:wsp>
+                      <wps:cNvSpPr/>
+                      <wps:spPr>
+                        <a:xfrm>
+                          <a:off x="0" y="0"/>
+                          <a:ext cx="1381944" cy="161364"/>
+                        </a:xfrm>
+                        <a:prstGeom prst="rect">
+                          <a:avLst/>
+                        </a:prstGeom>
+                        <a:noFill/>
+                        <a:ln w="19050">
+                          <a:solidFill>
+                            <a:srgbClr val="FF0000"/>
+                          </a:solidFill>
+                        </a:ln>
+                      </wps:spPr>
+                      <wps:style>
+                        <a:lnRef idx="2">
+                          <a:schemeClr val="accent1">
+                            <a:shade val="50000"/>
+                          </a:schemeClr>
+                        </a:lnRef>
+                        <a:fillRef idx="1">
+                          <a:schemeClr val="accent1"/>
+                        </a:fillRef>
+                        <a:effectRef idx="0">
+                          <a:schemeClr val="accent1"/>
+                        </a:effectRef>
+                        <a:fontRef idx="minor">
+                          <a:schemeClr val="lt1"/>
+                        </a:fontRef>
+                      </wps:style>
+                      <wps:bodyPr rot="0" spcFirstLastPara="0" vertOverflow="overflow" horzOverflow="overflow" vert="horz" wrap="square" lIns="91440" tIns="45720" rIns="91440" bIns="45720" numCol="1" spcCol="0" rtlCol="0" fromWordArt="0" anchor="ctr" anchorCtr="0" forceAA="0" compatLnSpc="1">
+                        <a:prstTxWarp prst="textNoShape">
+                          <a:avLst/>
+                        </a:prstTxWarp>
+                        <a:noAutofit/>
+                      </wps:bodyPr>
+                    </wps:wsp>
+                  </a:graphicData>
+                </a:graphic>
+                <wp14:sizeRelH relativeFrom="margin">
+                  <wp14:pctWidth>0</wp14:pctWidth>
+                </wp14:sizeRelH>
+                <wp14:sizeRelV relativeFrom="margin">
+                  <wp14:pctHeight>0</wp14:pctHeight>
+                </wp14:sizeRelV>
+              </wp:anchor>
+            </w:drawing>
+          </mc:Choice>
+          <mc:Fallback>
+            <w:pict>
+              <v:rect w14:anchorId="6E9A90C8" id="Rectangle 50" o:spid="_x0000_s1026" style="position:absolute;margin-left:161.25pt;margin-top:145.55pt;width:108.8pt;height:12.7pt;z-index:251709440;visibility:visible;mso-wrap-style:square;mso-width-percent:0;mso-height-percent:0;mso-wrap-distance-left:9pt;mso-wrap-distance-top:0;mso-wrap-distance-right:9pt;mso-wrap-distance-bottom:0;mso-position-horizontal:absolute;mso-position-horizontal-relative:margin;mso-position-vertical:absolute;mso-position-vertical-relative:text;mso-width-percent:0;mso-height-percent:0;mso-width-relative:margin;mso-height-relative:margin;v-text-anchor:middle" o:gfxdata="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" filled="f" strokecolor="red" strokeweight="1.5pt">
+                <w10:wrap anchorx="margin"/>
+              </v:rect>
+            </w:pict>
+          </mc:Fallback>
+        </mc:AlternateContent>
+      </w:r>
+      <w:r>
+        <w:rPr>
+          <w:noProof/>
+        </w:rPr>
+        <w:drawing>
+          <wp:inline distT="0" distB="0" distL="0" distR="0" wp14:anchorId="7F597F38" wp14:editId="708A4ECF">
+            <wp:extent cx="2740691" cy="3219019"/>
+            <wp:effectExtent l="0" t="0" r="2540" b="635"/>
+            <wp:docPr id="49" name="Picture 49"/>
+            <wp:cNvGraphicFramePr>
+              <a:graphicFrameLocks xmlns:a="http://schemas.openxmlformats.org/drawingml/2006/main" noChangeAspect="1"/>
+            </wp:cNvGraphicFramePr>
+            <a:graphic xmlns:a="http://schemas.openxmlformats.org/drawingml/2006/main">
+              <a:graphicData uri="http://schemas.openxmlformats.org/drawingml/2006/picture">
+                <pic:pic xmlns:pic="http://schemas.openxmlformats.org/drawingml/2006/picture">
+                  <pic:nvPicPr>
+                    <pic:cNvPr id="1" name=""/>
+                    <pic:cNvPicPr/>
+                  </pic:nvPicPr>
+                  <pic:blipFill>
+                    <a:blip r:embed="rId19"/>
+                    <a:stretch>
+                      <a:fillRect/>
+                    </a:stretch>
+                  </pic:blipFill>
+                  <pic:spPr>
+                    <a:xfrm>
+                      <a:off x="0" y="0"/>
+                      <a:ext cx="2747395" cy="3226892"/>
+                    </a:xfrm>
+                    <a:prstGeom prst="rect">
+                      <a:avLst/>
+                    </a:prstGeom>
+                  </pic:spPr>
+                </pic:pic>
+              </a:graphicData>
+            </a:graphic>
+          </wp:inline>
+        </w:drawing>
+      </w:r>
+    </w:p>
+    <w:p>
+      <w:r>
+        <w:br w:type="page"/>
+      </w:r>
+    </w:p>
+    <w:p>
+      <w:pPr>
+        <w:pStyle w:val="ListParagraph"/>
+        <w:numPr>
+          <w:ilvl w:val="0"/>
+          <w:numId w:val="6"/>
+        </w:numPr>
+      </w:pPr>
+      <w:r>
+        <w:lastRenderedPageBreak/>
+        <w:t xml:space="preserve">Choose a port for </w:t>
+      </w:r>
+      <w:r>
+        <w:t>the</w:t>
+      </w:r>
+      <w:r>
+        <w:t xml:space="preserve"> website.</w:t>
+      </w:r>
+      <w:r>
+        <w:t xml:space="preserve"> Port 80 is usually taken as the port for the default website in IIS, so this example chooses port 81.</w:t>
+      </w:r>
+    </w:p>
+    <w:p>
+      <w:pPr>
+        <w:jc w:val="center"/>
+      </w:pPr>
+      <w:r>
+        <w:rPr>
+          <w:noProof/>
+        </w:rPr>
+        <mc:AlternateContent>
+          <mc:Choice Requires="wps">
+            <w:drawing>
+              <wp:anchor distT="0" distB="0" distL="114300" distR="114300" simplePos="0" relativeHeight="251713536" behindDoc="0" locked="0" layoutInCell="1" allowOverlap="1" wp14:anchorId="4E2D0488" wp14:editId="3013C07B">
+                <wp:simplePos x="0" y="0"/>
+                <wp:positionH relativeFrom="margin">
+                  <wp:posOffset>3401071</wp:posOffset>
+                </wp:positionH>
+                <wp:positionV relativeFrom="paragraph">
+                  <wp:posOffset>1530637</wp:posOffset>
+                </wp:positionV>
+                <wp:extent cx="351693" cy="161003"/>
+                <wp:effectExtent l="0" t="0" r="10795" b="10795"/>
+                <wp:wrapNone/>
+                <wp:docPr id="53" name="Rectangle 53"/>
+                <wp:cNvGraphicFramePr/>
+                <a:graphic xmlns:a="http://schemas.openxmlformats.org/drawingml/2006/main">
+                  <a:graphicData uri="http://schemas.microsoft.com/office/word/2010/wordprocessingShape">
+                    <wps:wsp>
+                      <wps:cNvSpPr/>
+                      <wps:spPr>
+                        <a:xfrm>
+                          <a:off x="0" y="0"/>
+                          <a:ext cx="351693" cy="161003"/>
+                        </a:xfrm>
+                        <a:prstGeom prst="rect">
+                          <a:avLst/>
+                        </a:prstGeom>
+                        <a:noFill/>
+                        <a:ln w="19050">
+                          <a:solidFill>
+                            <a:srgbClr val="FF0000"/>
+                          </a:solidFill>
+                        </a:ln>
+                      </wps:spPr>
+                      <wps:style>
+                        <a:lnRef idx="2">
+                          <a:schemeClr val="accent1">
+                            <a:shade val="50000"/>
+                          </a:schemeClr>
+                        </a:lnRef>
+                        <a:fillRef idx="1">
+                          <a:schemeClr val="accent1"/>
+                        </a:fillRef>
+                        <a:effectRef idx="0">
+                          <a:schemeClr val="accent1"/>
+                        </a:effectRef>
+                        <a:fontRef idx="minor">
+                          <a:schemeClr val="lt1"/>
+                        </a:fontRef>
+                      </wps:style>
+                      <wps:bodyPr rot="0" spcFirstLastPara="0" vertOverflow="overflow" horzOverflow="overflow" vert="horz" wrap="square" lIns="91440" tIns="45720" rIns="91440" bIns="45720" numCol="1" spcCol="0" rtlCol="0" fromWordArt="0" anchor="ctr" anchorCtr="0" forceAA="0" compatLnSpc="1">
+                        <a:prstTxWarp prst="textNoShape">
+                          <a:avLst/>
+                        </a:prstTxWarp>
+                        <a:noAutofit/>
+                      </wps:bodyPr>
+                    </wps:wsp>
+                  </a:graphicData>
+                </a:graphic>
+                <wp14:sizeRelH relativeFrom="margin">
+                  <wp14:pctWidth>0</wp14:pctWidth>
+                </wp14:sizeRelH>
+                <wp14:sizeRelV relativeFrom="margin">
+                  <wp14:pctHeight>0</wp14:pctHeight>
+                </wp14:sizeRelV>
+              </wp:anchor>
+            </w:drawing>
+          </mc:Choice>
+          <mc:Fallback>
+            <w:pict>
+              <v:rect w14:anchorId="6589C3A0" id="Rectangle 53" o:spid="_x0000_s1026" style="position:absolute;margin-left:267.8pt;margin-top:120.5pt;width:27.7pt;height:12.7pt;z-index:251713536;visibility:visible;mso-wrap-style:square;mso-width-percent:0;mso-height-percent:0;mso-wrap-distance-left:9pt;mso-wrap-distance-top:0;mso-wrap-distance-right:9pt;mso-wrap-distance-bottom:0;mso-position-horizontal:absolute;mso-position-horizontal-relative:margin;mso-position-vertical:absolute;mso-position-vertical-relative:text;mso-width-percent:0;mso-height-percent:0;mso-width-relative:margin;mso-height-relative:margin;v-text-anchor:middle" o:gfxdata="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" filled="f" strokecolor="red" strokeweight="1.5pt">
+                <w10:wrap anchorx="margin"/>
+              </v:rect>
+            </w:pict>
+          </mc:Fallback>
+        </mc:AlternateContent>
+      </w:r>
+      <w:r>
+        <w:rPr>
+          <w:noProof/>
+        </w:rPr>
+        <w:drawing>
+          <wp:inline distT="0" distB="0" distL="0" distR="0" wp14:anchorId="6C9D1A5C" wp14:editId="63FB8BEE">
+            <wp:extent cx="3240000" cy="3721846"/>
+            <wp:effectExtent l="0" t="0" r="0" b="0"/>
+            <wp:docPr id="52" name="Picture 52"/>
+            <wp:cNvGraphicFramePr>
+              <a:graphicFrameLocks xmlns:a="http://schemas.openxmlformats.org/drawingml/2006/main" noChangeAspect="1"/>
+            </wp:cNvGraphicFramePr>
+            <a:graphic xmlns:a="http://schemas.openxmlformats.org/drawingml/2006/main">
+              <a:graphicData uri="http://schemas.openxmlformats.org/drawingml/2006/picture">
+                <pic:pic xmlns:pic="http://schemas.openxmlformats.org/drawingml/2006/picture">
+                  <pic:nvPicPr>
+                    <pic:cNvPr id="1" name=""/>
+                    <pic:cNvPicPr/>
+                  </pic:nvPicPr>
+                  <pic:blipFill>
+                    <a:blip r:embed="rId20"/>
+                    <a:stretch>
+                      <a:fillRect/>
+                    </a:stretch>
+                  </pic:blipFill>
+                  <pic:spPr>
+                    <a:xfrm>
+                      <a:off x="0" y="0"/>
+                      <a:ext cx="3240000" cy="3721846"/>
+                    </a:xfrm>
+                    <a:prstGeom prst="rect">
+                      <a:avLst/>
+                    </a:prstGeom>
+                  </pic:spPr>
+                </pic:pic>
+              </a:graphicData>
+            </a:graphic>
+          </wp:inline>
+        </w:drawing>
+      </w:r>
+    </w:p>
+    <w:p>
+      <w:pPr>
+        <w:pStyle w:val="ListParagraph"/>
+        <w:numPr>
+          <w:ilvl w:val="0"/>
+          <w:numId w:val="6"/>
+        </w:numPr>
+      </w:pPr>
+    </w:p>
+    <w:p>
+      <w:r>
+        <w:br w:type="page"/>
+      </w:r>
+    </w:p>
+    <w:p>
+      <w:pPr>
         <w:pStyle w:val="Heading1"/>
       </w:pPr>
+      <w:bookmarkStart w:id="7" w:name="_Toc148617904"/>
       <w:r>
         <w:lastRenderedPageBreak/>
         <w:t>Login</w:t>
       </w:r>
-      <w:bookmarkEnd w:id="0"/>
+      <w:bookmarkEnd w:id="7"/>
     </w:p>
     <w:p>
       <w:r>
@@ -1565,7 +4163,7 @@
                     <pic:cNvPicPr/>
                   </pic:nvPicPr>
                   <pic:blipFill rotWithShape="1">
-                    <a:blip r:embed="rId10"/>
+                    <a:blip r:embed="rId21"/>
                     <a:srcRect b="48463"/>
                     <a:stretch/>
                   </pic:blipFill>
@@ -1696,7 +4294,7 @@
                     <pic:cNvPicPr/>
                   </pic:nvPicPr>
                   <pic:blipFill rotWithShape="1">
-                    <a:blip r:embed="rId11"/>
+                    <a:blip r:embed="rId22"/>
                     <a:srcRect b="41012"/>
                     <a:stretch/>
                   </pic:blipFill>
@@ -1733,12 +4331,12 @@
       <w:pPr>
         <w:pStyle w:val="Heading1"/>
       </w:pPr>
-      <w:bookmarkStart w:id="2" w:name="_Toc148601042"/>
+      <w:bookmarkStart w:id="8" w:name="_Toc148617905"/>
       <w:r>
         <w:lastRenderedPageBreak/>
         <w:t>Branches</w:t>
       </w:r>
-      <w:bookmarkEnd w:id="2"/>
+      <w:bookmarkEnd w:id="8"/>
     </w:p>
     <w:p>
       <w:pPr>
@@ -1929,7 +4527,7 @@
                     <pic:cNvPicPr/>
                   </pic:nvPicPr>
                   <pic:blipFill rotWithShape="1">
-                    <a:blip r:embed="rId12"/>
+                    <a:blip r:embed="rId23"/>
                     <a:srcRect b="24012"/>
                     <a:stretch/>
                   </pic:blipFill>
@@ -1998,7 +4596,7 @@
                     <pic:cNvPicPr/>
                   </pic:nvPicPr>
                   <pic:blipFill rotWithShape="1">
-                    <a:blip r:embed="rId13"/>
+                    <a:blip r:embed="rId24"/>
                     <a:srcRect b="45022"/>
                     <a:stretch/>
                   </pic:blipFill>
@@ -2144,7 +4742,7 @@
                     <pic:cNvPicPr/>
                   </pic:nvPicPr>
                   <pic:blipFill rotWithShape="1">
-                    <a:blip r:embed="rId14"/>
+                    <a:blip r:embed="rId25"/>
                     <a:srcRect b="41319"/>
                     <a:stretch/>
                   </pic:blipFill>
@@ -2181,12 +4779,12 @@
       <w:pPr>
         <w:pStyle w:val="Heading1"/>
       </w:pPr>
-      <w:bookmarkStart w:id="3" w:name="_Toc148601043"/>
+      <w:bookmarkStart w:id="9" w:name="_Toc148617906"/>
       <w:r>
         <w:lastRenderedPageBreak/>
         <w:t>Counters</w:t>
       </w:r>
-      <w:bookmarkEnd w:id="3"/>
+      <w:bookmarkEnd w:id="9"/>
     </w:p>
     <w:p>
       <w:pPr>
@@ -2220,7 +4818,7 @@
                     <pic:cNvPicPr/>
                   </pic:nvPicPr>
                   <pic:blipFill rotWithShape="1">
-                    <a:blip r:embed="rId15"/>
+                    <a:blip r:embed="rId26"/>
                     <a:srcRect b="23271"/>
                     <a:stretch/>
                   </pic:blipFill>
@@ -2372,7 +4970,7 @@
                     <pic:cNvPicPr/>
                   </pic:nvPicPr>
                   <pic:blipFill rotWithShape="1">
-                    <a:blip r:embed="rId16"/>
+                    <a:blip r:embed="rId27"/>
                     <a:srcRect b="27949"/>
                     <a:stretch/>
                   </pic:blipFill>
@@ -2404,12 +5002,12 @@
       <w:pPr>
         <w:pStyle w:val="Heading1"/>
       </w:pPr>
-      <w:bookmarkStart w:id="4" w:name="_Toc148601044"/>
+      <w:bookmarkStart w:id="10" w:name="_Toc148617907"/>
       <w:r>
         <w:lastRenderedPageBreak/>
         <w:t>Services</w:t>
       </w:r>
-      <w:bookmarkEnd w:id="4"/>
+      <w:bookmarkEnd w:id="10"/>
     </w:p>
     <w:p>
       <w:pPr>
@@ -2606,7 +5204,7 @@
                     <pic:cNvPicPr/>
                   </pic:nvPicPr>
                   <pic:blipFill rotWithShape="1">
-                    <a:blip r:embed="rId12"/>
+                    <a:blip r:embed="rId23"/>
                     <a:srcRect b="22208"/>
                     <a:stretch/>
                   </pic:blipFill>
@@ -2666,7 +5264,7 @@
                     <pic:cNvPicPr/>
                   </pic:nvPicPr>
                   <pic:blipFill rotWithShape="1">
-                    <a:blip r:embed="rId17"/>
+                    <a:blip r:embed="rId28"/>
                     <a:srcRect b="18823"/>
                     <a:stretch/>
                   </pic:blipFill>
@@ -2793,6 +5391,92 @@
     </w:lvl>
   </w:abstractNum>
   <w:abstractNum w:abstractNumId="1" w15:restartNumberingAfterBreak="0">
+    <w:nsid w:val="27005DF6"/>
+    <w:multiLevelType w:val="hybridMultilevel"/>
+    <w:tmpl w:val="FC526D70"/>
+    <w:lvl w:ilvl="0" w:tplc="0409000F">
+      <w:start w:val="1"/>
+      <w:numFmt w:val="decimal"/>
+      <w:lvlText w:val="%1."/>
+      <w:lvlJc w:val="left"/>
+      <w:pPr>
+        <w:ind w:left="720" w:hanging="360"/>
+      </w:pPr>
+    </w:lvl>
+    <w:lvl w:ilvl="1" w:tplc="04090019" w:tentative="1">
+      <w:start w:val="1"/>
+      <w:numFmt w:val="lowerLetter"/>
+      <w:lvlText w:val="%2."/>
+      <w:lvlJc w:val="left"/>
+      <w:pPr>
+        <w:ind w:left="1440" w:hanging="360"/>
+      </w:pPr>
+    </w:lvl>
+    <w:lvl w:ilvl="2" w:tplc="0409001B" w:tentative="1">
+      <w:start w:val="1"/>
+      <w:numFmt w:val="lowerRoman"/>
+      <w:lvlText w:val="%3."/>
+      <w:lvlJc w:val="right"/>
+      <w:pPr>
+        <w:ind w:left="2160" w:hanging="180"/>
+      </w:pPr>
+    </w:lvl>
+    <w:lvl w:ilvl="3" w:tplc="0409000F" w:tentative="1">
+      <w:start w:val="1"/>
+      <w:numFmt w:val="decimal"/>
+      <w:lvlText w:val="%4."/>
+      <w:lvlJc w:val="left"/>
+      <w:pPr>
+        <w:ind w:left="2880" w:hanging="360"/>
+      </w:pPr>
+    </w:lvl>
+    <w:lvl w:ilvl="4" w:tplc="04090019" w:tentative="1">
+      <w:start w:val="1"/>
+      <w:numFmt w:val="lowerLetter"/>
+      <w:lvlText w:val="%5."/>
+      <w:lvlJc w:val="left"/>
+      <w:pPr>
+        <w:ind w:left="3600" w:hanging="360"/>
+      </w:pPr>
+    </w:lvl>
+    <w:lvl w:ilvl="5" w:tplc="0409001B" w:tentative="1">
+      <w:start w:val="1"/>
+      <w:numFmt w:val="lowerRoman"/>
+      <w:lvlText w:val="%6."/>
+      <w:lvlJc w:val="right"/>
+      <w:pPr>
+        <w:ind w:left="4320" w:hanging="180"/>
+      </w:pPr>
+    </w:lvl>
+    <w:lvl w:ilvl="6" w:tplc="0409000F" w:tentative="1">
+      <w:start w:val="1"/>
+      <w:numFmt w:val="decimal"/>
+      <w:lvlText w:val="%7."/>
+      <w:lvlJc w:val="left"/>
+      <w:pPr>
+        <w:ind w:left="5040" w:hanging="360"/>
+      </w:pPr>
+    </w:lvl>
+    <w:lvl w:ilvl="7" w:tplc="04090019" w:tentative="1">
+      <w:start w:val="1"/>
+      <w:numFmt w:val="lowerLetter"/>
+      <w:lvlText w:val="%8."/>
+      <w:lvlJc w:val="left"/>
+      <w:pPr>
+        <w:ind w:left="5760" w:hanging="360"/>
+      </w:pPr>
+    </w:lvl>
+    <w:lvl w:ilvl="8" w:tplc="0409001B" w:tentative="1">
+      <w:start w:val="1"/>
+      <w:numFmt w:val="lowerRoman"/>
+      <w:lvlText w:val="%9."/>
+      <w:lvlJc w:val="right"/>
+      <w:pPr>
+        <w:ind w:left="6480" w:hanging="180"/>
+      </w:pPr>
+    </w:lvl>
+  </w:abstractNum>
+  <w:abstractNum w:abstractNumId="2" w15:restartNumberingAfterBreak="0">
     <w:nsid w:val="35900C5C"/>
     <w:multiLevelType w:val="hybridMultilevel"/>
     <w:tmpl w:val="0ADC0922"/>
@@ -2878,7 +5562,93 @@
       </w:pPr>
     </w:lvl>
   </w:abstractNum>
-  <w:abstractNum w:abstractNumId="2" w15:restartNumberingAfterBreak="0">
+  <w:abstractNum w:abstractNumId="3" w15:restartNumberingAfterBreak="0">
+    <w:nsid w:val="36A755B6"/>
+    <w:multiLevelType w:val="hybridMultilevel"/>
+    <w:tmpl w:val="FC526D70"/>
+    <w:lvl w:ilvl="0" w:tplc="0409000F">
+      <w:start w:val="1"/>
+      <w:numFmt w:val="decimal"/>
+      <w:lvlText w:val="%1."/>
+      <w:lvlJc w:val="left"/>
+      <w:pPr>
+        <w:ind w:left="720" w:hanging="360"/>
+      </w:pPr>
+    </w:lvl>
+    <w:lvl w:ilvl="1" w:tplc="04090019" w:tentative="1">
+      <w:start w:val="1"/>
+      <w:numFmt w:val="lowerLetter"/>
+      <w:lvlText w:val="%2."/>
+      <w:lvlJc w:val="left"/>
+      <w:pPr>
+        <w:ind w:left="1440" w:hanging="360"/>
+      </w:pPr>
+    </w:lvl>
+    <w:lvl w:ilvl="2" w:tplc="0409001B" w:tentative="1">
+      <w:start w:val="1"/>
+      <w:numFmt w:val="lowerRoman"/>
+      <w:lvlText w:val="%3."/>
+      <w:lvlJc w:val="right"/>
+      <w:pPr>
+        <w:ind w:left="2160" w:hanging="180"/>
+      </w:pPr>
+    </w:lvl>
+    <w:lvl w:ilvl="3" w:tplc="0409000F" w:tentative="1">
+      <w:start w:val="1"/>
+      <w:numFmt w:val="decimal"/>
+      <w:lvlText w:val="%4."/>
+      <w:lvlJc w:val="left"/>
+      <w:pPr>
+        <w:ind w:left="2880" w:hanging="360"/>
+      </w:pPr>
+    </w:lvl>
+    <w:lvl w:ilvl="4" w:tplc="04090019" w:tentative="1">
+      <w:start w:val="1"/>
+      <w:numFmt w:val="lowerLetter"/>
+      <w:lvlText w:val="%5."/>
+      <w:lvlJc w:val="left"/>
+      <w:pPr>
+        <w:ind w:left="3600" w:hanging="360"/>
+      </w:pPr>
+    </w:lvl>
+    <w:lvl w:ilvl="5" w:tplc="0409001B" w:tentative="1">
+      <w:start w:val="1"/>
+      <w:numFmt w:val="lowerRoman"/>
+      <w:lvlText w:val="%6."/>
+      <w:lvlJc w:val="right"/>
+      <w:pPr>
+        <w:ind w:left="4320" w:hanging="180"/>
+      </w:pPr>
+    </w:lvl>
+    <w:lvl w:ilvl="6" w:tplc="0409000F" w:tentative="1">
+      <w:start w:val="1"/>
+      <w:numFmt w:val="decimal"/>
+      <w:lvlText w:val="%7."/>
+      <w:lvlJc w:val="left"/>
+      <w:pPr>
+        <w:ind w:left="5040" w:hanging="360"/>
+      </w:pPr>
+    </w:lvl>
+    <w:lvl w:ilvl="7" w:tplc="04090019" w:tentative="1">
+      <w:start w:val="1"/>
+      <w:numFmt w:val="lowerLetter"/>
+      <w:lvlText w:val="%8."/>
+      <w:lvlJc w:val="left"/>
+      <w:pPr>
+        <w:ind w:left="5760" w:hanging="360"/>
+      </w:pPr>
+    </w:lvl>
+    <w:lvl w:ilvl="8" w:tplc="0409001B" w:tentative="1">
+      <w:start w:val="1"/>
+      <w:numFmt w:val="lowerRoman"/>
+      <w:lvlText w:val="%9."/>
+      <w:lvlJc w:val="right"/>
+      <w:pPr>
+        <w:ind w:left="6480" w:hanging="180"/>
+      </w:pPr>
+    </w:lvl>
+  </w:abstractNum>
+  <w:abstractNum w:abstractNumId="4" w15:restartNumberingAfterBreak="0">
     <w:nsid w:val="53B05A09"/>
     <w:multiLevelType w:val="hybridMultilevel"/>
     <w:tmpl w:val="8070D8D2"/>
@@ -2964,7 +5734,7 @@
       </w:pPr>
     </w:lvl>
   </w:abstractNum>
-  <w:abstractNum w:abstractNumId="3" w15:restartNumberingAfterBreak="0">
+  <w:abstractNum w:abstractNumId="5" w15:restartNumberingAfterBreak="0">
     <w:nsid w:val="7C88303F"/>
     <w:multiLevelType w:val="hybridMultilevel"/>
     <w:tmpl w:val="11868F3E"/>
@@ -3051,16 +5821,22 @@
     </w:lvl>
   </w:abstractNum>
   <w:num w:numId="1">
-    <w:abstractNumId w:val="1"/>
+    <w:abstractNumId w:val="2"/>
   </w:num>
   <w:num w:numId="2">
-    <w:abstractNumId w:val="2"/>
+    <w:abstractNumId w:val="4"/>
   </w:num>
   <w:num w:numId="3">
-    <w:abstractNumId w:val="3"/>
+    <w:abstractNumId w:val="5"/>
   </w:num>
   <w:num w:numId="4">
     <w:abstractNumId w:val="0"/>
+  </w:num>
+  <w:num w:numId="5">
+    <w:abstractNumId w:val="3"/>
+  </w:num>
+  <w:num w:numId="6">
+    <w:abstractNumId w:val="1"/>
   </w:num>
 </w:numbering>
 </file>
@@ -3502,6 +6278,28 @@
       <w:szCs w:val="26"/>
     </w:rPr>
   </w:style>
+  <w:style w:type="paragraph" w:styleId="Heading3">
+    <w:name w:val="heading 3"/>
+    <w:basedOn w:val="Normal"/>
+    <w:next w:val="Normal"/>
+    <w:link w:val="Heading3Char"/>
+    <w:uiPriority w:val="9"/>
+    <w:unhideWhenUsed/>
+    <w:qFormat/>
+    <w:rsid w:val="006353D3"/>
+    <w:pPr>
+      <w:keepNext/>
+      <w:keepLines/>
+      <w:spacing w:before="40" w:after="0"/>
+      <w:outlineLvl w:val="2"/>
+    </w:pPr>
+    <w:rPr>
+      <w:rFonts w:asciiTheme="majorHAnsi" w:eastAsiaTheme="majorEastAsia" w:hAnsiTheme="majorHAnsi" w:cstheme="majorBidi"/>
+      <w:color w:val="1F4D78" w:themeColor="accent1" w:themeShade="7F"/>
+      <w:sz w:val="24"/>
+      <w:szCs w:val="24"/>
+    </w:rPr>
+  </w:style>
   <w:style w:type="character" w:default="1" w:styleId="DefaultParagraphFont">
     <w:name w:val="Default Paragraph Font"/>
     <w:uiPriority w:val="1"/>
@@ -3652,6 +6450,32 @@
     <w:name w:val="ui-provider"/>
     <w:basedOn w:val="DefaultParagraphFont"/>
     <w:rsid w:val="00EF0B23"/>
+  </w:style>
+  <w:style w:type="character" w:customStyle="1" w:styleId="Heading3Char">
+    <w:name w:val="Heading 3 Char"/>
+    <w:basedOn w:val="DefaultParagraphFont"/>
+    <w:link w:val="Heading3"/>
+    <w:uiPriority w:val="9"/>
+    <w:rsid w:val="006353D3"/>
+    <w:rPr>
+      <w:rFonts w:asciiTheme="majorHAnsi" w:eastAsiaTheme="majorEastAsia" w:hAnsiTheme="majorHAnsi" w:cstheme="majorBidi"/>
+      <w:color w:val="1F4D78" w:themeColor="accent1" w:themeShade="7F"/>
+      <w:sz w:val="24"/>
+      <w:szCs w:val="24"/>
+    </w:rPr>
+  </w:style>
+  <w:style w:type="paragraph" w:styleId="TOC3">
+    <w:name w:val="toc 3"/>
+    <w:basedOn w:val="Normal"/>
+    <w:next w:val="Normal"/>
+    <w:autoRedefine/>
+    <w:uiPriority w:val="39"/>
+    <w:unhideWhenUsed/>
+    <w:rsid w:val="00642EA9"/>
+    <w:pPr>
+      <w:spacing w:after="100"/>
+      <w:ind w:left="440"/>
+    </w:pPr>
   </w:style>
 </w:styles>
 </file>
@@ -3922,7 +6746,7 @@
 </file>
 
 <file path=customXml/itemProps1.xml><?xml version="1.0" encoding="utf-8"?>
-<ds:datastoreItem xmlns:ds="http://schemas.openxmlformats.org/officeDocument/2006/customXml" ds:itemID="{86A855BD-70D0-47C3-AA7A-6E39872B1310}">
+<ds:datastoreItem xmlns:ds="http://schemas.openxmlformats.org/officeDocument/2006/customXml" ds:itemID="{8D550B55-F37B-41A1-A638-B66AD3C1EA73}">
   <ds:schemaRefs>
     <ds:schemaRef ds:uri="http://schemas.openxmlformats.org/officeDocument/2006/bibliography"/>
   </ds:schemaRefs>

</xml_diff>

<commit_message>
Replaced authenticaton-related string literals with constants
</commit_message>
<xml_diff>
--- a/User manual.docx
+++ b/User manual.docx
@@ -69,110 +69,63 @@
           <w:r>
             <w:fldChar w:fldCharType="separate"/>
           </w:r>
-          <w:bookmarkStart w:id="0" w:name="_GoBack"/>
-          <w:bookmarkEnd w:id="0"/>
-          <w:r>
-            <w:rPr>
-              <w:rStyle w:val="Hyperlink"/>
-              <w:noProof/>
-            </w:rPr>
-            <w:fldChar w:fldCharType="begin"/>
-          </w:r>
-          <w:r>
-            <w:rPr>
-              <w:rStyle w:val="Hyperlink"/>
-              <w:noProof/>
-            </w:rPr>
-            <w:instrText xml:space="preserve"> </w:instrText>
-          </w:r>
-          <w:r>
-            <w:rPr>
-              <w:noProof/>
-            </w:rPr>
-            <w:instrText>HYPERLINK \l "_Toc149220002"</w:instrText>
-          </w:r>
-          <w:r>
-            <w:rPr>
-              <w:rStyle w:val="Hyperlink"/>
-              <w:noProof/>
-            </w:rPr>
-            <w:instrText xml:space="preserve"> </w:instrText>
-          </w:r>
-          <w:r>
-            <w:rPr>
-              <w:rStyle w:val="Hyperlink"/>
-              <w:noProof/>
-            </w:rPr>
-          </w:r>
-          <w:r>
-            <w:rPr>
-              <w:rStyle w:val="Hyperlink"/>
-              <w:noProof/>
-            </w:rPr>
-            <w:fldChar w:fldCharType="separate"/>
-          </w:r>
-          <w:r>
-            <w:rPr>
-              <w:rStyle w:val="Hyperlink"/>
-              <w:noProof/>
-            </w:rPr>
-            <w:t>First time setup</w:t>
-          </w:r>
-          <w:r>
-            <w:rPr>
-              <w:noProof/>
-              <w:webHidden/>
-            </w:rPr>
-            <w:tab/>
-          </w:r>
-          <w:r>
-            <w:rPr>
-              <w:noProof/>
-              <w:webHidden/>
-            </w:rPr>
-            <w:fldChar w:fldCharType="begin"/>
-          </w:r>
-          <w:r>
-            <w:rPr>
-              <w:noProof/>
-              <w:webHidden/>
-            </w:rPr>
-            <w:instrText xml:space="preserve"> PAGEREF _Toc149220002 \h </w:instrText>
-          </w:r>
-          <w:r>
-            <w:rPr>
-              <w:noProof/>
-              <w:webHidden/>
-            </w:rPr>
-          </w:r>
-          <w:r>
-            <w:rPr>
-              <w:noProof/>
-              <w:webHidden/>
-            </w:rPr>
-            <w:fldChar w:fldCharType="separate"/>
-          </w:r>
-          <w:r>
-            <w:rPr>
-              <w:noProof/>
-              <w:webHidden/>
-            </w:rPr>
-            <w:t>3</w:t>
-          </w:r>
-          <w:r>
-            <w:rPr>
-              <w:noProof/>
-              <w:webHidden/>
-            </w:rPr>
-            <w:fldChar w:fldCharType="end"/>
-          </w:r>
-          <w:r>
-            <w:rPr>
-              <w:rStyle w:val="Hyperlink"/>
-              <w:noProof/>
-            </w:rPr>
-            <w:fldChar w:fldCharType="end"/>
-          </w:r>
+          <w:hyperlink w:anchor="_Toc149220002" w:history="1">
+            <w:r>
+              <w:rPr>
+                <w:rStyle w:val="Hyperlink"/>
+                <w:noProof/>
+              </w:rPr>
+              <w:t>First time setup</w:t>
+            </w:r>
+            <w:r>
+              <w:rPr>
+                <w:noProof/>
+                <w:webHidden/>
+              </w:rPr>
+              <w:tab/>
+            </w:r>
+            <w:r>
+              <w:rPr>
+                <w:noProof/>
+                <w:webHidden/>
+              </w:rPr>
+              <w:fldChar w:fldCharType="begin"/>
+            </w:r>
+            <w:r>
+              <w:rPr>
+                <w:noProof/>
+                <w:webHidden/>
+              </w:rPr>
+              <w:instrText xml:space="preserve"> PAGEREF _Toc149220002 \h </w:instrText>
+            </w:r>
+            <w:r>
+              <w:rPr>
+                <w:noProof/>
+                <w:webHidden/>
+              </w:rPr>
+            </w:r>
+            <w:r>
+              <w:rPr>
+                <w:noProof/>
+                <w:webHidden/>
+              </w:rPr>
+              <w:fldChar w:fldCharType="separate"/>
+            </w:r>
+            <w:r>
+              <w:rPr>
+                <w:noProof/>
+                <w:webHidden/>
+              </w:rPr>
+              <w:t>3</w:t>
+            </w:r>
+            <w:r>
+              <w:rPr>
+                <w:noProof/>
+                <w:webHidden/>
+              </w:rPr>
+              <w:fldChar w:fldCharType="end"/>
+            </w:r>
+          </w:hyperlink>
         </w:p>
         <w:p>
           <w:pPr>
@@ -1024,22 +977,22 @@
       <w:pPr>
         <w:pStyle w:val="Heading1"/>
       </w:pPr>
-      <w:bookmarkStart w:id="1" w:name="_Toc149220002"/>
+      <w:bookmarkStart w:id="0" w:name="_Toc149220002"/>
       <w:r>
         <w:lastRenderedPageBreak/>
         <w:t>First time setup</w:t>
       </w:r>
+      <w:bookmarkEnd w:id="0"/>
+    </w:p>
+    <w:p>
+      <w:pPr>
+        <w:pStyle w:val="Heading2"/>
+      </w:pPr>
+      <w:bookmarkStart w:id="1" w:name="_Toc149220003"/>
+      <w:r>
+        <w:t>Database setup</w:t>
+      </w:r>
       <w:bookmarkEnd w:id="1"/>
-    </w:p>
-    <w:p>
-      <w:pPr>
-        <w:pStyle w:val="Heading2"/>
-      </w:pPr>
-      <w:bookmarkStart w:id="2" w:name="_Toc149220003"/>
-      <w:r>
-        <w:t>Database setup</w:t>
-      </w:r>
-      <w:bookmarkEnd w:id="2"/>
     </w:p>
     <w:p>
       <w:r>
@@ -1462,12 +1415,12 @@
       <w:pPr>
         <w:pStyle w:val="Heading2"/>
       </w:pPr>
-      <w:bookmarkStart w:id="3" w:name="_Toc149220004"/>
+      <w:bookmarkStart w:id="2" w:name="_Toc149220004"/>
       <w:r>
         <w:lastRenderedPageBreak/>
         <w:t>Registering new users</w:t>
       </w:r>
-      <w:bookmarkEnd w:id="3"/>
+      <w:bookmarkEnd w:id="2"/>
     </w:p>
     <w:p>
       <w:r>
@@ -2218,12 +2171,12 @@
       <w:pPr>
         <w:pStyle w:val="Heading2"/>
       </w:pPr>
-      <w:bookmarkStart w:id="4" w:name="_Toc149220005"/>
+      <w:bookmarkStart w:id="3" w:name="_Toc149220005"/>
       <w:r>
         <w:lastRenderedPageBreak/>
         <w:t>Logs setup</w:t>
       </w:r>
-      <w:bookmarkEnd w:id="4"/>
+      <w:bookmarkEnd w:id="3"/>
     </w:p>
     <w:p>
       <w:r>
@@ -2621,6 +2574,9 @@
         </mc:AlternateContent>
       </w:r>
       <w:r>
+        <w:rPr>
+          <w:noProof/>
+        </w:rPr>
         <w:drawing>
           <wp:inline distT="0" distB="0" distL="0" distR="0" wp14:anchorId="40B7392C" wp14:editId="6DBCF7CD">
             <wp:extent cx="2800741" cy="2114845"/>
@@ -2665,22 +2621,22 @@
       <w:pPr>
         <w:pStyle w:val="Heading2"/>
       </w:pPr>
-      <w:bookmarkStart w:id="5" w:name="_Toc149220006"/>
+      <w:bookmarkStart w:id="4" w:name="_Toc149220006"/>
       <w:r>
         <w:lastRenderedPageBreak/>
         <w:t>Deploying the application using IIS</w:t>
       </w:r>
+      <w:bookmarkEnd w:id="4"/>
+    </w:p>
+    <w:p>
+      <w:pPr>
+        <w:pStyle w:val="Heading3"/>
+      </w:pPr>
+      <w:bookmarkStart w:id="5" w:name="_Toc149220007"/>
+      <w:r>
+        <w:t>IIS Installation</w:t>
+      </w:r>
       <w:bookmarkEnd w:id="5"/>
-    </w:p>
-    <w:p>
-      <w:pPr>
-        <w:pStyle w:val="Heading3"/>
-      </w:pPr>
-      <w:bookmarkStart w:id="6" w:name="_Toc149220007"/>
-      <w:r>
-        <w:t>IIS Installation</w:t>
-      </w:r>
-      <w:bookmarkEnd w:id="6"/>
     </w:p>
     <w:p>
       <w:r>
@@ -2865,7 +2821,13 @@
         </w:numPr>
       </w:pPr>
       <w:r>
-        <w:t xml:space="preserve">Once the window is open, scroll to </w:t>
+        <w:t>Once the window is open, scroll</w:t>
+      </w:r>
+      <w:r>
+        <w:t xml:space="preserve"> down</w:t>
+      </w:r>
+      <w:r>
+        <w:t xml:space="preserve"> to </w:t>
       </w:r>
       <w:r>
         <w:t>"</w:t>
@@ -3040,7 +3002,13 @@
         <w:t>"</w:t>
       </w:r>
       <w:r>
-        <w:t>IIS Management Console is checked.</w:t>
+        <w:t>IIS Management Console</w:t>
+      </w:r>
+      <w:r>
+        <w:t>"</w:t>
+      </w:r>
+      <w:r>
+        <w:t xml:space="preserve"> is checked.</w:t>
       </w:r>
     </w:p>
     <w:p>
@@ -4079,12 +4047,12 @@
       <w:pPr>
         <w:pStyle w:val="Heading3"/>
       </w:pPr>
-      <w:bookmarkStart w:id="7" w:name="_Toc149220008"/>
+      <w:bookmarkStart w:id="6" w:name="_Toc149220008"/>
       <w:r>
         <w:lastRenderedPageBreak/>
         <w:t>Deployment</w:t>
       </w:r>
-      <w:bookmarkEnd w:id="7"/>
+      <w:bookmarkEnd w:id="6"/>
     </w:p>
     <w:p>
       <w:pPr>
@@ -4467,18 +4435,18 @@
         <mc:AlternateContent>
           <mc:Choice Requires="wps">
             <w:drawing>
-              <wp:anchor distT="0" distB="0" distL="114300" distR="114300" simplePos="0" relativeHeight="251707392" behindDoc="0" locked="0" layoutInCell="1" allowOverlap="1" wp14:anchorId="1E8318BC" wp14:editId="2658B632">
+              <wp:anchor distT="0" distB="0" distL="114300" distR="114300" simplePos="0" relativeHeight="251705344" behindDoc="0" locked="0" layoutInCell="1" allowOverlap="1" wp14:anchorId="599D9615" wp14:editId="0D9395AC">
                 <wp:simplePos x="0" y="0"/>
                 <wp:positionH relativeFrom="margin">
-                  <wp:posOffset>3181507</wp:posOffset>
+                  <wp:posOffset>1586865</wp:posOffset>
                 </wp:positionH>
                 <wp:positionV relativeFrom="paragraph">
-                  <wp:posOffset>633426</wp:posOffset>
+                  <wp:posOffset>294005</wp:posOffset>
                 </wp:positionV>
-                <wp:extent cx="181369" cy="158697"/>
-                <wp:effectExtent l="0" t="0" r="28575" b="13335"/>
+                <wp:extent cx="1076325" cy="147320"/>
+                <wp:effectExtent l="0" t="0" r="28575" b="24130"/>
                 <wp:wrapNone/>
-                <wp:docPr id="48" name="Rectangle 48"/>
+                <wp:docPr id="47" name="Rectangle 47"/>
                 <wp:cNvGraphicFramePr/>
                 <a:graphic xmlns:a="http://schemas.openxmlformats.org/drawingml/2006/main">
                   <a:graphicData uri="http://schemas.microsoft.com/office/word/2010/wordprocessingShape">
@@ -4487,7 +4455,7 @@
                       <wps:spPr>
                         <a:xfrm>
                           <a:off x="0" y="0"/>
-                          <a:ext cx="181369" cy="158697"/>
+                          <a:ext cx="1076325" cy="147320"/>
                         </a:xfrm>
                         <a:prstGeom prst="rect">
                           <a:avLst/>
@@ -4535,7 +4503,7 @@
           </mc:Choice>
           <mc:Fallback>
             <w:pict>
-              <v:rect w14:anchorId="491F5B78" id="Rectangle 48" o:spid="_x0000_s1026" style="position:absolute;margin-left:250.5pt;margin-top:49.9pt;width:14.3pt;height:12.5pt;z-index:251707392;visibility:visible;mso-wrap-style:square;mso-width-percent:0;mso-height-percent:0;mso-wrap-distance-left:9pt;mso-wrap-distance-top:0;mso-wrap-distance-right:9pt;mso-wrap-distance-bottom:0;mso-position-horizontal:absolute;mso-position-horizontal-relative:margin;mso-position-vertical:absolute;mso-position-vertical-relative:text;mso-width-percent:0;mso-height-percent:0;mso-width-relative:margin;mso-height-relative:margin;v-text-anchor:middle" o:gfxdata="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" filled="f" strokecolor="red" strokeweight="1.5pt">
+              <v:rect w14:anchorId="6D634702" id="Rectangle 47" o:spid="_x0000_s1026" style="position:absolute;margin-left:124.95pt;margin-top:23.15pt;width:84.75pt;height:11.6pt;z-index:251705344;visibility:visible;mso-wrap-style:square;mso-width-percent:0;mso-height-percent:0;mso-wrap-distance-left:9pt;mso-wrap-distance-top:0;mso-wrap-distance-right:9pt;mso-wrap-distance-bottom:0;mso-position-horizontal:absolute;mso-position-horizontal-relative:margin;mso-position-vertical:absolute;mso-position-vertical-relative:text;mso-width-percent:0;mso-height-percent:0;mso-width-relative:margin;mso-height-relative:margin;v-text-anchor:middle" o:gfxdata="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" filled="f" strokecolor="red" strokeweight="1.5pt">
                 <w10:wrap anchorx="margin"/>
               </v:rect>
             </w:pict>
@@ -4549,18 +4517,18 @@
         <mc:AlternateContent>
           <mc:Choice Requires="wps">
             <w:drawing>
-              <wp:anchor distT="0" distB="0" distL="114300" distR="114300" simplePos="0" relativeHeight="251705344" behindDoc="0" locked="0" layoutInCell="1" allowOverlap="1" wp14:anchorId="599D9615" wp14:editId="0D9395AC">
+              <wp:anchor distT="0" distB="0" distL="114300" distR="114300" simplePos="0" relativeHeight="251707392" behindDoc="0" locked="0" layoutInCell="1" allowOverlap="1" wp14:anchorId="1E8318BC" wp14:editId="2658B632">
                 <wp:simplePos x="0" y="0"/>
                 <wp:positionH relativeFrom="margin">
-                  <wp:posOffset>1586975</wp:posOffset>
+                  <wp:posOffset>3185795</wp:posOffset>
                 </wp:positionH>
                 <wp:positionV relativeFrom="paragraph">
-                  <wp:posOffset>289581</wp:posOffset>
+                  <wp:posOffset>642510</wp:posOffset>
                 </wp:positionV>
-                <wp:extent cx="1076876" cy="147362"/>
-                <wp:effectExtent l="0" t="0" r="28575" b="24130"/>
+                <wp:extent cx="181369" cy="158697"/>
+                <wp:effectExtent l="0" t="0" r="28575" b="13335"/>
                 <wp:wrapNone/>
-                <wp:docPr id="47" name="Rectangle 47"/>
+                <wp:docPr id="48" name="Rectangle 48"/>
                 <wp:cNvGraphicFramePr/>
                 <a:graphic xmlns:a="http://schemas.openxmlformats.org/drawingml/2006/main">
                   <a:graphicData uri="http://schemas.microsoft.com/office/word/2010/wordprocessingShape">
@@ -4569,7 +4537,7 @@
                       <wps:spPr>
                         <a:xfrm>
                           <a:off x="0" y="0"/>
-                          <a:ext cx="1076876" cy="147362"/>
+                          <a:ext cx="181369" cy="158697"/>
                         </a:xfrm>
                         <a:prstGeom prst="rect">
                           <a:avLst/>
@@ -4617,7 +4585,7 @@
           </mc:Choice>
           <mc:Fallback>
             <w:pict>
-              <v:rect w14:anchorId="04D58B28" id="Rectangle 47" o:spid="_x0000_s1026" style="position:absolute;margin-left:124.95pt;margin-top:22.8pt;width:84.8pt;height:11.6pt;z-index:251705344;visibility:visible;mso-wrap-style:square;mso-width-percent:0;mso-height-percent:0;mso-wrap-distance-left:9pt;mso-wrap-distance-top:0;mso-wrap-distance-right:9pt;mso-wrap-distance-bottom:0;mso-position-horizontal:absolute;mso-position-horizontal-relative:margin;mso-position-vertical:absolute;mso-position-vertical-relative:text;mso-width-percent:0;mso-height-percent:0;mso-width-relative:margin;mso-height-relative:margin;v-text-anchor:middle" o:gfxdata="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" filled="f" strokecolor="red" strokeweight="1.5pt">
+              <v:rect w14:anchorId="30E54AA9" id="Rectangle 48" o:spid="_x0000_s1026" style="position:absolute;margin-left:250.85pt;margin-top:50.6pt;width:14.3pt;height:12.5pt;z-index:251707392;visibility:visible;mso-wrap-style:square;mso-width-percent:0;mso-height-percent:0;mso-wrap-distance-left:9pt;mso-wrap-distance-top:0;mso-wrap-distance-right:9pt;mso-wrap-distance-bottom:0;mso-position-horizontal:absolute;mso-position-horizontal-relative:margin;mso-position-vertical:absolute;mso-position-vertical-relative:text;mso-width-percent:0;mso-height-percent:0;mso-width-relative:margin;mso-height-relative:margin;v-text-anchor:middle" o:gfxdata="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" filled="f" strokecolor="red" strokeweight="1.5pt">
                 <w10:wrap anchorx="margin"/>
               </v:rect>
             </w:pict>
@@ -4956,10 +4924,10 @@
               <wp:anchor distT="0" distB="0" distL="114300" distR="114300" simplePos="0" relativeHeight="251713536" behindDoc="0" locked="0" layoutInCell="1" allowOverlap="1" wp14:anchorId="4E2D0488" wp14:editId="3013C07B">
                 <wp:simplePos x="0" y="0"/>
                 <wp:positionH relativeFrom="margin">
-                  <wp:posOffset>3351540</wp:posOffset>
+                  <wp:posOffset>3351530</wp:posOffset>
                 </wp:positionH>
                 <wp:positionV relativeFrom="paragraph">
-                  <wp:posOffset>1358901</wp:posOffset>
+                  <wp:posOffset>1363870</wp:posOffset>
                 </wp:positionV>
                 <wp:extent cx="313617" cy="147362"/>
                 <wp:effectExtent l="0" t="0" r="10795" b="24130"/>
@@ -5021,7 +4989,7 @@
           </mc:Choice>
           <mc:Fallback>
             <w:pict>
-              <v:rect w14:anchorId="7207FE6D" id="Rectangle 53" o:spid="_x0000_s1026" style="position:absolute;margin-left:263.9pt;margin-top:107pt;width:24.7pt;height:11.6pt;z-index:251713536;visibility:visible;mso-wrap-style:square;mso-width-percent:0;mso-height-percent:0;mso-wrap-distance-left:9pt;mso-wrap-distance-top:0;mso-wrap-distance-right:9pt;mso-wrap-distance-bottom:0;mso-position-horizontal:absolute;mso-position-horizontal-relative:margin;mso-position-vertical:absolute;mso-position-vertical-relative:text;mso-width-percent:0;mso-height-percent:0;mso-width-relative:margin;mso-height-relative:margin;v-text-anchor:middle" o:gfxdata="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" filled="f" strokecolor="red" strokeweight="1.5pt">
+              <v:rect w14:anchorId="1C28A10B" id="Rectangle 53" o:spid="_x0000_s1026" style="position:absolute;margin-left:263.9pt;margin-top:107.4pt;width:24.7pt;height:11.6pt;z-index:251713536;visibility:visible;mso-wrap-style:square;mso-width-percent:0;mso-height-percent:0;mso-wrap-distance-left:9pt;mso-wrap-distance-top:0;mso-wrap-distance-right:9pt;mso-wrap-distance-bottom:0;mso-position-horizontal:absolute;mso-position-horizontal-relative:margin;mso-position-vertical:absolute;mso-position-vertical-relative:text;mso-width-percent:0;mso-height-percent:0;mso-width-relative:margin;mso-height-relative:margin;v-text-anchor:middle" o:gfxdata="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" filled="f" strokecolor="red" strokeweight="1.5pt">
                 <w10:wrap anchorx="margin"/>
               </v:rect>
             </w:pict>
@@ -5101,7 +5069,7 @@
                   <wp:posOffset>3341370</wp:posOffset>
                 </wp:positionH>
                 <wp:positionV relativeFrom="paragraph">
-                  <wp:posOffset>3095625</wp:posOffset>
+                  <wp:posOffset>3100595</wp:posOffset>
                 </wp:positionV>
                 <wp:extent cx="480060" cy="151141"/>
                 <wp:effectExtent l="0" t="0" r="15240" b="20320"/>
@@ -5163,7 +5131,7 @@
           </mc:Choice>
           <mc:Fallback>
             <w:pict>
-              <v:rect w14:anchorId="0299D612" id="Rectangle 56" o:spid="_x0000_s1026" style="position:absolute;margin-left:263.1pt;margin-top:243.75pt;width:37.8pt;height:11.9pt;z-index:251719680;visibility:visible;mso-wrap-style:square;mso-width-percent:0;mso-height-percent:0;mso-wrap-distance-left:9pt;mso-wrap-distance-top:0;mso-wrap-distance-right:9pt;mso-wrap-distance-bottom:0;mso-position-horizontal:absolute;mso-position-horizontal-relative:margin;mso-position-vertical:absolute;mso-position-vertical-relative:text;mso-width-percent:0;mso-height-percent:0;mso-width-relative:margin;mso-height-relative:margin;v-text-anchor:middle" o:gfxdata="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" filled="f" strokecolor="red" strokeweight="1.5pt">
+              <v:rect w14:anchorId="5DC61B43" id="Rectangle 56" o:spid="_x0000_s1026" style="position:absolute;margin-left:263.1pt;margin-top:244.15pt;width:37.8pt;height:11.9pt;z-index:251719680;visibility:visible;mso-wrap-style:square;mso-width-percent:0;mso-height-percent:0;mso-wrap-distance-left:9pt;mso-wrap-distance-top:0;mso-wrap-distance-right:9pt;mso-wrap-distance-bottom:0;mso-position-horizontal:absolute;mso-position-horizontal-relative:margin;mso-position-vertical:absolute;mso-position-vertical-relative:text;mso-width-percent:0;mso-height-percent:0;mso-width-relative:margin;mso-height-relative:margin;v-text-anchor:middle" o:gfxdata="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" filled="f" strokecolor="red" strokeweight="1.5pt">
                 <w10:wrap anchorx="margin"/>
               </v:rect>
             </w:pict>
@@ -6607,12 +6575,12 @@
       <w:pPr>
         <w:pStyle w:val="Heading2"/>
       </w:pPr>
-      <w:bookmarkStart w:id="8" w:name="_Toc149220009"/>
+      <w:bookmarkStart w:id="7" w:name="_Toc149220009"/>
       <w:r>
         <w:lastRenderedPageBreak/>
         <w:t>Automatic session deletion</w:t>
       </w:r>
-      <w:bookmarkEnd w:id="8"/>
+      <w:bookmarkEnd w:id="7"/>
     </w:p>
     <w:p>
       <w:r>
@@ -9207,14 +9175,14 @@
       <w:r>
         <w:t xml:space="preserve"> </w:t>
       </w:r>
-      <w:proofErr w:type="gramStart"/>
-      <w:r>
-        <w:t>Click</w:t>
-      </w:r>
-      <w:proofErr w:type="gramEnd"/>
-      <w:r>
-        <w:t xml:space="preserve"> "OK".</w:t>
-      </w:r>
+      <w:r>
+        <w:t>When you're done, c</w:t>
+      </w:r>
+      <w:r>
+        <w:t>lick "OK".</w:t>
+      </w:r>
+      <w:bookmarkStart w:id="8" w:name="_GoBack"/>
+      <w:bookmarkEnd w:id="8"/>
     </w:p>
     <w:p>
       <w:pPr>
@@ -11383,7 +11351,7 @@
           <w:rPr>
             <w:noProof/>
           </w:rPr>
-          <w:t>20</w:t>
+          <w:t>23</w:t>
         </w:r>
         <w:r>
           <w:rPr>
@@ -13004,7 +12972,7 @@
 </file>
 
 <file path=customXml/itemProps1.xml><?xml version="1.0" encoding="utf-8"?>
-<ds:datastoreItem xmlns:ds="http://schemas.openxmlformats.org/officeDocument/2006/customXml" ds:itemID="{856416D1-4A3B-4857-8BEA-28AA92CFE733}">
+<ds:datastoreItem xmlns:ds="http://schemas.openxmlformats.org/officeDocument/2006/customXml" ds:itemID="{12E084FD-D938-44DA-9C14-C5FE65C586E8}">
   <ds:schemaRefs>
     <ds:schemaRef ds:uri="http://schemas.openxmlformats.org/officeDocument/2006/bibliography"/>
   </ds:schemaRefs>

</xml_diff>

<commit_message>
Updated user manual for IIS hosting
</commit_message>
<xml_diff>
--- a/User manual.docx
+++ b/User manual.docx
@@ -69,110 +69,63 @@
           <w:r>
             <w:fldChar w:fldCharType="separate"/>
           </w:r>
-          <w:bookmarkStart w:id="0" w:name="_GoBack"/>
-          <w:bookmarkEnd w:id="0"/>
-          <w:r>
-            <w:rPr>
-              <w:rStyle w:val="Hyperlink"/>
-              <w:noProof/>
-            </w:rPr>
-            <w:fldChar w:fldCharType="begin"/>
-          </w:r>
-          <w:r>
-            <w:rPr>
-              <w:rStyle w:val="Hyperlink"/>
-              <w:noProof/>
-            </w:rPr>
-            <w:instrText xml:space="preserve"> </w:instrText>
-          </w:r>
-          <w:r>
-            <w:rPr>
-              <w:noProof/>
-            </w:rPr>
-            <w:instrText>HYPERLINK \l "_Toc150173372"</w:instrText>
-          </w:r>
-          <w:r>
-            <w:rPr>
-              <w:rStyle w:val="Hyperlink"/>
-              <w:noProof/>
-            </w:rPr>
-            <w:instrText xml:space="preserve"> </w:instrText>
-          </w:r>
-          <w:r>
-            <w:rPr>
-              <w:rStyle w:val="Hyperlink"/>
-              <w:noProof/>
-            </w:rPr>
-          </w:r>
-          <w:r>
-            <w:rPr>
-              <w:rStyle w:val="Hyperlink"/>
-              <w:noProof/>
-            </w:rPr>
-            <w:fldChar w:fldCharType="separate"/>
-          </w:r>
-          <w:r>
-            <w:rPr>
-              <w:rStyle w:val="Hyperlink"/>
-              <w:noProof/>
-            </w:rPr>
-            <w:t>First time setup</w:t>
-          </w:r>
-          <w:r>
-            <w:rPr>
-              <w:noProof/>
-              <w:webHidden/>
-            </w:rPr>
-            <w:tab/>
-          </w:r>
-          <w:r>
-            <w:rPr>
-              <w:noProof/>
-              <w:webHidden/>
-            </w:rPr>
-            <w:fldChar w:fldCharType="begin"/>
-          </w:r>
-          <w:r>
-            <w:rPr>
-              <w:noProof/>
-              <w:webHidden/>
-            </w:rPr>
-            <w:instrText xml:space="preserve"> PAGEREF _Toc150173372 \h </w:instrText>
-          </w:r>
-          <w:r>
-            <w:rPr>
-              <w:noProof/>
-              <w:webHidden/>
-            </w:rPr>
-          </w:r>
-          <w:r>
-            <w:rPr>
-              <w:noProof/>
-              <w:webHidden/>
-            </w:rPr>
-            <w:fldChar w:fldCharType="separate"/>
-          </w:r>
-          <w:r>
-            <w:rPr>
-              <w:noProof/>
-              <w:webHidden/>
-            </w:rPr>
-            <w:t>3</w:t>
-          </w:r>
-          <w:r>
-            <w:rPr>
-              <w:noProof/>
-              <w:webHidden/>
-            </w:rPr>
-            <w:fldChar w:fldCharType="end"/>
-          </w:r>
-          <w:r>
-            <w:rPr>
-              <w:rStyle w:val="Hyperlink"/>
-              <w:noProof/>
-            </w:rPr>
-            <w:fldChar w:fldCharType="end"/>
-          </w:r>
+          <w:hyperlink w:anchor="_Toc150173372" w:history="1">
+            <w:r>
+              <w:rPr>
+                <w:rStyle w:val="Hyperlink"/>
+                <w:noProof/>
+              </w:rPr>
+              <w:t>First time setup</w:t>
+            </w:r>
+            <w:r>
+              <w:rPr>
+                <w:noProof/>
+                <w:webHidden/>
+              </w:rPr>
+              <w:tab/>
+            </w:r>
+            <w:r>
+              <w:rPr>
+                <w:noProof/>
+                <w:webHidden/>
+              </w:rPr>
+              <w:fldChar w:fldCharType="begin"/>
+            </w:r>
+            <w:r>
+              <w:rPr>
+                <w:noProof/>
+                <w:webHidden/>
+              </w:rPr>
+              <w:instrText xml:space="preserve"> PAGEREF _Toc150173372 \h </w:instrText>
+            </w:r>
+            <w:r>
+              <w:rPr>
+                <w:noProof/>
+                <w:webHidden/>
+              </w:rPr>
+            </w:r>
+            <w:r>
+              <w:rPr>
+                <w:noProof/>
+                <w:webHidden/>
+              </w:rPr>
+              <w:fldChar w:fldCharType="separate"/>
+            </w:r>
+            <w:r>
+              <w:rPr>
+                <w:noProof/>
+                <w:webHidden/>
+              </w:rPr>
+              <w:t>3</w:t>
+            </w:r>
+            <w:r>
+              <w:rPr>
+                <w:noProof/>
+                <w:webHidden/>
+              </w:rPr>
+              <w:fldChar w:fldCharType="end"/>
+            </w:r>
+          </w:hyperlink>
         </w:p>
         <w:p>
           <w:pPr>
@@ -1093,22 +1046,22 @@
       <w:pPr>
         <w:pStyle w:val="Heading1"/>
       </w:pPr>
-      <w:bookmarkStart w:id="1" w:name="_Toc150173372"/>
+      <w:bookmarkStart w:id="0" w:name="_Toc150173372"/>
       <w:r>
         <w:lastRenderedPageBreak/>
         <w:t>First time setup</w:t>
       </w:r>
+      <w:bookmarkEnd w:id="0"/>
+    </w:p>
+    <w:p>
+      <w:pPr>
+        <w:pStyle w:val="Heading2"/>
+      </w:pPr>
+      <w:bookmarkStart w:id="1" w:name="_Toc150173373"/>
+      <w:r>
+        <w:t>Database setup</w:t>
+      </w:r>
       <w:bookmarkEnd w:id="1"/>
-    </w:p>
-    <w:p>
-      <w:pPr>
-        <w:pStyle w:val="Heading2"/>
-      </w:pPr>
-      <w:bookmarkStart w:id="2" w:name="_Toc150173373"/>
-      <w:r>
-        <w:t>Database setup</w:t>
-      </w:r>
-      <w:bookmarkEnd w:id="2"/>
     </w:p>
     <w:p>
       <w:r>
@@ -1531,12 +1484,12 @@
       <w:pPr>
         <w:pStyle w:val="Heading2"/>
       </w:pPr>
-      <w:bookmarkStart w:id="3" w:name="_Toc150173374"/>
+      <w:bookmarkStart w:id="2" w:name="_Toc150173374"/>
       <w:r>
         <w:lastRenderedPageBreak/>
         <w:t>Registering new users</w:t>
       </w:r>
-      <w:bookmarkEnd w:id="3"/>
+      <w:bookmarkEnd w:id="2"/>
     </w:p>
     <w:p>
       <w:r>
@@ -2287,12 +2240,12 @@
       <w:pPr>
         <w:pStyle w:val="Heading2"/>
       </w:pPr>
-      <w:bookmarkStart w:id="4" w:name="_Toc150173375"/>
+      <w:bookmarkStart w:id="3" w:name="_Toc150173375"/>
       <w:r>
         <w:lastRenderedPageBreak/>
         <w:t>Logs setup</w:t>
       </w:r>
-      <w:bookmarkEnd w:id="4"/>
+      <w:bookmarkEnd w:id="3"/>
     </w:p>
     <w:p>
       <w:r>
@@ -2737,22 +2690,22 @@
       <w:pPr>
         <w:pStyle w:val="Heading2"/>
       </w:pPr>
-      <w:bookmarkStart w:id="5" w:name="_Toc150173376"/>
+      <w:bookmarkStart w:id="4" w:name="_Toc150173376"/>
       <w:r>
         <w:lastRenderedPageBreak/>
         <w:t>Deploying the application using IIS</w:t>
       </w:r>
+      <w:bookmarkEnd w:id="4"/>
+    </w:p>
+    <w:p>
+      <w:pPr>
+        <w:pStyle w:val="Heading3"/>
+      </w:pPr>
+      <w:bookmarkStart w:id="5" w:name="_Toc150173377"/>
+      <w:r>
+        <w:t>IIS Installation</w:t>
+      </w:r>
       <w:bookmarkEnd w:id="5"/>
-    </w:p>
-    <w:p>
-      <w:pPr>
-        <w:pStyle w:val="Heading3"/>
-      </w:pPr>
-      <w:bookmarkStart w:id="6" w:name="_Toc150173377"/>
-      <w:r>
-        <w:t>IIS Installation</w:t>
-      </w:r>
-      <w:bookmarkEnd w:id="6"/>
     </w:p>
     <w:p>
       <w:r>
@@ -4163,12 +4116,12 @@
       <w:pPr>
         <w:pStyle w:val="Heading3"/>
       </w:pPr>
-      <w:bookmarkStart w:id="7" w:name="_Toc150173378"/>
+      <w:bookmarkStart w:id="6" w:name="_Toc150173378"/>
       <w:r>
         <w:lastRenderedPageBreak/>
         <w:t>Deployment</w:t>
       </w:r>
-      <w:bookmarkEnd w:id="7"/>
+      <w:bookmarkEnd w:id="6"/>
     </w:p>
     <w:p>
       <w:pPr>
@@ -6688,12 +6641,12 @@
       <w:pPr>
         <w:pStyle w:val="Heading3"/>
       </w:pPr>
-      <w:bookmarkStart w:id="8" w:name="_Toc150173379"/>
+      <w:bookmarkStart w:id="7" w:name="_Toc150173379"/>
       <w:r>
         <w:lastRenderedPageBreak/>
         <w:t>Configuring self-signed SSL certificates</w:t>
       </w:r>
-      <w:bookmarkEnd w:id="8"/>
+      <w:bookmarkEnd w:id="7"/>
     </w:p>
     <w:p>
       <w:r>
@@ -7316,7 +7269,7 @@
         </w:rPr>
         <w:drawing>
           <wp:inline distT="0" distB="0" distL="0" distR="0" wp14:anchorId="65F1D14F" wp14:editId="0CB31110">
-            <wp:extent cx="4268857" cy="3260476"/>
+            <wp:extent cx="4269600" cy="3260883"/>
             <wp:effectExtent l="0" t="0" r="0" b="0"/>
             <wp:docPr id="129" name="Picture 129"/>
             <wp:cNvGraphicFramePr>
@@ -7330,7 +7283,13 @@
                     <pic:cNvPicPr/>
                   </pic:nvPicPr>
                   <pic:blipFill>
-                    <a:blip r:embed="rId37"/>
+                    <a:blip r:embed="rId37">
+                      <a:extLst>
+                        <a:ext uri="{28A0092B-C50C-407E-A947-70E740481C1C}">
+                          <a14:useLocalDpi xmlns:a14="http://schemas.microsoft.com/office/drawing/2010/main" val="0"/>
+                        </a:ext>
+                      </a:extLst>
+                    </a:blip>
                     <a:stretch>
                       <a:fillRect/>
                     </a:stretch>
@@ -7338,7 +7297,7 @@
                   <pic:spPr>
                     <a:xfrm>
                       <a:off x="0" y="0"/>
-                      <a:ext cx="4294907" cy="3280372"/>
+                      <a:ext cx="4269600" cy="3260883"/>
                     </a:xfrm>
                     <a:prstGeom prst="rect">
                       <a:avLst/>
@@ -8018,7 +7977,7 @@
       </w:pPr>
       <w:r>
         <w:lastRenderedPageBreak/>
-        <w:t>In the "SSL certificate" drop down list, select the certificate you just created.</w:t>
+        <w:t>In the "Host name" text box, type in the same name you chose for the certificate, and check "Require Server Name Indication".</w:t>
       </w:r>
     </w:p>
     <w:p>
@@ -8032,18 +7991,18 @@
         <mc:AlternateContent>
           <mc:Choice Requires="wps">
             <w:drawing>
-              <wp:anchor distT="0" distB="0" distL="114300" distR="114300" simplePos="0" relativeHeight="251823104" behindDoc="0" locked="0" layoutInCell="1" allowOverlap="1" wp14:anchorId="60BE0308" wp14:editId="74872B16">
+              <wp:anchor distT="0" distB="0" distL="114300" distR="114300" simplePos="0" relativeHeight="251833344" behindDoc="0" locked="0" layoutInCell="1" allowOverlap="1" wp14:anchorId="3E9BB622" wp14:editId="76A7052C">
                 <wp:simplePos x="0" y="0"/>
                 <wp:positionH relativeFrom="margin">
-                  <wp:posOffset>1261714</wp:posOffset>
+                  <wp:posOffset>1254369</wp:posOffset>
                 </wp:positionH>
                 <wp:positionV relativeFrom="paragraph">
-                  <wp:posOffset>2192655</wp:posOffset>
+                  <wp:posOffset>977899</wp:posOffset>
                 </wp:positionV>
-                <wp:extent cx="2050478" cy="185147"/>
-                <wp:effectExtent l="0" t="0" r="26035" b="24765"/>
+                <wp:extent cx="1301262" cy="140677"/>
+                <wp:effectExtent l="0" t="0" r="13335" b="12065"/>
                 <wp:wrapNone/>
-                <wp:docPr id="143" name="Rectangle 143"/>
+                <wp:docPr id="151" name="Rectangle 151"/>
                 <wp:cNvGraphicFramePr/>
                 <a:graphic xmlns:a="http://schemas.openxmlformats.org/drawingml/2006/main">
                   <a:graphicData uri="http://schemas.microsoft.com/office/word/2010/wordprocessingShape">
@@ -8052,7 +8011,7 @@
                       <wps:spPr>
                         <a:xfrm>
                           <a:off x="0" y="0"/>
-                          <a:ext cx="2050478" cy="185147"/>
+                          <a:ext cx="1301262" cy="140677"/>
                         </a:xfrm>
                         <a:prstGeom prst="rect">
                           <a:avLst/>
@@ -8100,7 +8059,7 @@
           </mc:Choice>
           <mc:Fallback>
             <w:pict>
-              <v:rect w14:anchorId="613EA35B" id="Rectangle 143" o:spid="_x0000_s1026" style="position:absolute;margin-left:99.35pt;margin-top:172.65pt;width:161.45pt;height:14.6pt;z-index:251823104;visibility:visible;mso-wrap-style:square;mso-width-percent:0;mso-height-percent:0;mso-wrap-distance-left:9pt;mso-wrap-distance-top:0;mso-wrap-distance-right:9pt;mso-wrap-distance-bottom:0;mso-position-horizontal:absolute;mso-position-horizontal-relative:margin;mso-position-vertical:absolute;mso-position-vertical-relative:text;mso-width-percent:0;mso-height-percent:0;mso-width-relative:margin;mso-height-relative:margin;v-text-anchor:middle" o:gfxdata="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" filled="f" strokecolor="red" strokeweight="1.5pt">
+              <v:rect w14:anchorId="01664385" id="Rectangle 151" o:spid="_x0000_s1026" style="position:absolute;margin-left:98.75pt;margin-top:77pt;width:102.45pt;height:11.1pt;z-index:251833344;visibility:visible;mso-wrap-style:square;mso-width-percent:0;mso-height-percent:0;mso-wrap-distance-left:9pt;mso-wrap-distance-top:0;mso-wrap-distance-right:9pt;mso-wrap-distance-bottom:0;mso-position-horizontal:absolute;mso-position-horizontal-relative:margin;mso-position-vertical:absolute;mso-position-vertical-relative:text;mso-width-percent:0;mso-height-percent:0;mso-width-relative:margin;mso-height-relative:margin;v-text-anchor:middle" o:gfxdata="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" filled="f" strokecolor="red" strokeweight="1.5pt">
                 <w10:wrap anchorx="margin"/>
               </v:rect>
             </w:pict>
@@ -8114,18 +8073,18 @@
         <mc:AlternateContent>
           <mc:Choice Requires="wps">
             <w:drawing>
-              <wp:anchor distT="0" distB="0" distL="114300" distR="114300" simplePos="0" relativeHeight="251821056" behindDoc="0" locked="0" layoutInCell="1" allowOverlap="1" wp14:anchorId="60BE0308" wp14:editId="74872B16">
+              <wp:anchor distT="0" distB="0" distL="114300" distR="114300" simplePos="0" relativeHeight="251831296" behindDoc="0" locked="0" layoutInCell="1" allowOverlap="1" wp14:anchorId="23C52A46" wp14:editId="5DF3832A">
                 <wp:simplePos x="0" y="0"/>
                 <wp:positionH relativeFrom="margin">
-                  <wp:posOffset>1262022</wp:posOffset>
+                  <wp:posOffset>1254369</wp:posOffset>
                 </wp:positionH>
                 <wp:positionV relativeFrom="paragraph">
-                  <wp:posOffset>2665268</wp:posOffset>
+                  <wp:posOffset>766885</wp:posOffset>
                 </wp:positionV>
-                <wp:extent cx="2054955" cy="124691"/>
-                <wp:effectExtent l="0" t="0" r="21590" b="27940"/>
+                <wp:extent cx="2091983" cy="185147"/>
+                <wp:effectExtent l="0" t="0" r="22860" b="24765"/>
                 <wp:wrapNone/>
-                <wp:docPr id="142" name="Rectangle 142"/>
+                <wp:docPr id="150" name="Rectangle 150"/>
                 <wp:cNvGraphicFramePr/>
                 <a:graphic xmlns:a="http://schemas.openxmlformats.org/drawingml/2006/main">
                   <a:graphicData uri="http://schemas.microsoft.com/office/word/2010/wordprocessingShape">
@@ -8134,7 +8093,7 @@
                       <wps:spPr>
                         <a:xfrm>
                           <a:off x="0" y="0"/>
-                          <a:ext cx="2054955" cy="124691"/>
+                          <a:ext cx="2091983" cy="185147"/>
                         </a:xfrm>
                         <a:prstGeom prst="rect">
                           <a:avLst/>
@@ -8182,7 +8141,7 @@
           </mc:Choice>
           <mc:Fallback>
             <w:pict>
-              <v:rect w14:anchorId="677B3208" id="Rectangle 142" o:spid="_x0000_s1026" style="position:absolute;margin-left:99.35pt;margin-top:209.85pt;width:161.8pt;height:9.8pt;z-index:251821056;visibility:visible;mso-wrap-style:square;mso-width-percent:0;mso-height-percent:0;mso-wrap-distance-left:9pt;mso-wrap-distance-top:0;mso-wrap-distance-right:9pt;mso-wrap-distance-bottom:0;mso-position-horizontal:absolute;mso-position-horizontal-relative:margin;mso-position-vertical:absolute;mso-position-vertical-relative:text;mso-width-percent:0;mso-height-percent:0;mso-width-relative:margin;mso-height-relative:margin;v-text-anchor:middle" o:gfxdata="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" filled="f" strokecolor="red" strokeweight="1.5pt">
+              <v:rect w14:anchorId="4C56A7FB" id="Rectangle 150" o:spid="_x0000_s1026" style="position:absolute;margin-left:98.75pt;margin-top:60.4pt;width:164.7pt;height:14.6pt;z-index:251831296;visibility:visible;mso-wrap-style:square;mso-width-percent:0;mso-height-percent:0;mso-wrap-distance-left:9pt;mso-wrap-distance-top:0;mso-wrap-distance-right:9pt;mso-wrap-distance-bottom:0;mso-position-horizontal:absolute;mso-position-horizontal-relative:margin;mso-position-vertical:absolute;mso-position-vertical-relative:text;mso-width-percent:0;mso-height-percent:0;mso-width-relative:margin;mso-height-relative:margin;v-text-anchor:middle" o:gfxdata="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" filled="f" strokecolor="red" strokeweight="1.5pt">
                 <w10:wrap anchorx="margin"/>
               </v:rect>
             </w:pict>
@@ -8194,10 +8153,10 @@
           <w:noProof/>
         </w:rPr>
         <w:drawing>
-          <wp:inline distT="0" distB="0" distL="0" distR="0" wp14:anchorId="5F88C674" wp14:editId="2996A805">
-            <wp:extent cx="3600000" cy="2862239"/>
+          <wp:inline distT="0" distB="0" distL="0" distR="0">
+            <wp:extent cx="3599999" cy="2862239"/>
             <wp:effectExtent l="0" t="0" r="635" b="0"/>
-            <wp:docPr id="141" name="Picture 141"/>
+            <wp:docPr id="149" name="Picture 149"/>
             <wp:cNvGraphicFramePr>
               <a:graphicFrameLocks xmlns:a="http://schemas.openxmlformats.org/drawingml/2006/main" noChangeAspect="1"/>
             </wp:cNvGraphicFramePr>
@@ -8205,11 +8164,17 @@
               <a:graphicData uri="http://schemas.openxmlformats.org/drawingml/2006/picture">
                 <pic:pic xmlns:pic="http://schemas.openxmlformats.org/drawingml/2006/picture">
                   <pic:nvPicPr>
-                    <pic:cNvPr id="1" name=""/>
+                    <pic:cNvPr id="149" name="Screenshot 2023-11-07 180735.jpg"/>
                     <pic:cNvPicPr/>
                   </pic:nvPicPr>
                   <pic:blipFill>
-                    <a:blip r:embed="rId42"/>
+                    <a:blip r:embed="rId42">
+                      <a:extLst>
+                        <a:ext uri="{28A0092B-C50C-407E-A947-70E740481C1C}">
+                          <a14:useLocalDpi xmlns:a14="http://schemas.microsoft.com/office/drawing/2010/main" val="0"/>
+                        </a:ext>
+                      </a:extLst>
+                    </a:blip>
                     <a:stretch>
                       <a:fillRect/>
                     </a:stretch>
@@ -8217,7 +8182,7 @@
                   <pic:spPr>
                     <a:xfrm>
                       <a:off x="0" y="0"/>
-                      <a:ext cx="3600000" cy="2862239"/>
+                      <a:ext cx="3599999" cy="2862239"/>
                     </a:xfrm>
                     <a:prstGeom prst="rect">
                       <a:avLst/>
@@ -8239,27 +8204,7 @@
         </w:numPr>
       </w:pPr>
       <w:r>
-        <w:t xml:space="preserve">Click "OK", then close the </w:t>
-      </w:r>
-      <w:proofErr w:type="gramStart"/>
-      <w:r>
-        <w:t>bindings</w:t>
-      </w:r>
-      <w:proofErr w:type="gramEnd"/>
-      <w:r>
-        <w:t xml:space="preserve"> window.</w:t>
-      </w:r>
-    </w:p>
-    <w:p>
-      <w:pPr>
-        <w:pStyle w:val="ListParagraph"/>
-        <w:numPr>
-          <w:ilvl w:val="0"/>
-          <w:numId w:val="8"/>
-        </w:numPr>
-      </w:pPr>
-      <w:r>
-        <w:t>To browse the site in https, click "Browse *:443" in the connections panel. If you chose a different port number for the binding, it will be shown instead of 443.</w:t>
+        <w:t>In the "SSL certificate" drop down list, select the certificate you just created.</w:t>
       </w:r>
     </w:p>
     <w:p>
@@ -8273,18 +8218,18 @@
         <mc:AlternateContent>
           <mc:Choice Requires="wps">
             <w:drawing>
-              <wp:anchor distT="0" distB="0" distL="114300" distR="114300" simplePos="0" relativeHeight="251825152" behindDoc="0" locked="0" layoutInCell="1" allowOverlap="1" wp14:anchorId="3BF82227" wp14:editId="3942F5AE">
+              <wp:anchor distT="0" distB="0" distL="114300" distR="114300" simplePos="0" relativeHeight="251821056" behindDoc="0" locked="0" layoutInCell="1" allowOverlap="1" wp14:anchorId="60BE0308" wp14:editId="74872B16">
                 <wp:simplePos x="0" y="0"/>
                 <wp:positionH relativeFrom="margin">
-                  <wp:posOffset>2123162</wp:posOffset>
+                  <wp:posOffset>1261257</wp:posOffset>
                 </wp:positionH>
                 <wp:positionV relativeFrom="paragraph">
-                  <wp:posOffset>2728378</wp:posOffset>
+                  <wp:posOffset>2977515</wp:posOffset>
                 </wp:positionV>
-                <wp:extent cx="1208761" cy="185147"/>
-                <wp:effectExtent l="0" t="0" r="10795" b="24765"/>
+                <wp:extent cx="2054860" cy="124460"/>
+                <wp:effectExtent l="0" t="0" r="21590" b="27940"/>
                 <wp:wrapNone/>
-                <wp:docPr id="145" name="Rectangle 145"/>
+                <wp:docPr id="142" name="Rectangle 142"/>
                 <wp:cNvGraphicFramePr/>
                 <a:graphic xmlns:a="http://schemas.openxmlformats.org/drawingml/2006/main">
                   <a:graphicData uri="http://schemas.microsoft.com/office/word/2010/wordprocessingShape">
@@ -8293,7 +8238,7 @@
                       <wps:spPr>
                         <a:xfrm>
                           <a:off x="0" y="0"/>
-                          <a:ext cx="1208761" cy="185147"/>
+                          <a:ext cx="2054860" cy="124460"/>
                         </a:xfrm>
                         <a:prstGeom prst="rect">
                           <a:avLst/>
@@ -8341,7 +8286,1095 @@
           </mc:Choice>
           <mc:Fallback>
             <w:pict>
-              <v:rect w14:anchorId="13DD2608" id="Rectangle 145" o:spid="_x0000_s1026" style="position:absolute;margin-left:167.2pt;margin-top:214.85pt;width:95.2pt;height:14.6pt;z-index:251825152;visibility:visible;mso-wrap-style:square;mso-width-percent:0;mso-height-percent:0;mso-wrap-distance-left:9pt;mso-wrap-distance-top:0;mso-wrap-distance-right:9pt;mso-wrap-distance-bottom:0;mso-position-horizontal:absolute;mso-position-horizontal-relative:margin;mso-position-vertical:absolute;mso-position-vertical-relative:text;mso-width-percent:0;mso-height-percent:0;mso-width-relative:margin;mso-height-relative:margin;v-text-anchor:middle" o:gfxdata="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" filled="f" strokecolor="red" strokeweight="1.5pt">
+              <v:rect w14:anchorId="1A30449D" id="Rectangle 142" o:spid="_x0000_s1026" style="position:absolute;margin-left:99.3pt;margin-top:234.45pt;width:161.8pt;height:9.8pt;z-index:251821056;visibility:visible;mso-wrap-style:square;mso-width-percent:0;mso-height-percent:0;mso-wrap-distance-left:9pt;mso-wrap-distance-top:0;mso-wrap-distance-right:9pt;mso-wrap-distance-bottom:0;mso-position-horizontal:absolute;mso-position-horizontal-relative:margin;mso-position-vertical:absolute;mso-position-vertical-relative:text;mso-width-percent:0;mso-height-percent:0;mso-width-relative:margin;mso-height-relative:margin;v-text-anchor:middle" o:gfxdata="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" filled="f" strokecolor="red" strokeweight="1.5pt">
+                <w10:wrap anchorx="margin"/>
+              </v:rect>
+            </w:pict>
+          </mc:Fallback>
+        </mc:AlternateContent>
+      </w:r>
+      <w:r>
+        <w:rPr>
+          <w:noProof/>
+        </w:rPr>
+        <mc:AlternateContent>
+          <mc:Choice Requires="wps">
+            <w:drawing>
+              <wp:anchor distT="0" distB="0" distL="114300" distR="114300" simplePos="0" relativeHeight="251823104" behindDoc="0" locked="0" layoutInCell="1" allowOverlap="1" wp14:anchorId="60BE0308" wp14:editId="74872B16">
+                <wp:simplePos x="0" y="0"/>
+                <wp:positionH relativeFrom="margin">
+                  <wp:posOffset>1260622</wp:posOffset>
+                </wp:positionH>
+                <wp:positionV relativeFrom="paragraph">
+                  <wp:posOffset>2197100</wp:posOffset>
+                </wp:positionV>
+                <wp:extent cx="2050415" cy="184785"/>
+                <wp:effectExtent l="0" t="0" r="26035" b="24765"/>
+                <wp:wrapNone/>
+                <wp:docPr id="143" name="Rectangle 143"/>
+                <wp:cNvGraphicFramePr/>
+                <a:graphic xmlns:a="http://schemas.openxmlformats.org/drawingml/2006/main">
+                  <a:graphicData uri="http://schemas.microsoft.com/office/word/2010/wordprocessingShape">
+                    <wps:wsp>
+                      <wps:cNvSpPr/>
+                      <wps:spPr>
+                        <a:xfrm>
+                          <a:off x="0" y="0"/>
+                          <a:ext cx="2050415" cy="184785"/>
+                        </a:xfrm>
+                        <a:prstGeom prst="rect">
+                          <a:avLst/>
+                        </a:prstGeom>
+                        <a:noFill/>
+                        <a:ln w="19050">
+                          <a:solidFill>
+                            <a:srgbClr val="FF0000"/>
+                          </a:solidFill>
+                        </a:ln>
+                      </wps:spPr>
+                      <wps:style>
+                        <a:lnRef idx="2">
+                          <a:schemeClr val="accent1">
+                            <a:shade val="50000"/>
+                          </a:schemeClr>
+                        </a:lnRef>
+                        <a:fillRef idx="1">
+                          <a:schemeClr val="accent1"/>
+                        </a:fillRef>
+                        <a:effectRef idx="0">
+                          <a:schemeClr val="accent1"/>
+                        </a:effectRef>
+                        <a:fontRef idx="minor">
+                          <a:schemeClr val="lt1"/>
+                        </a:fontRef>
+                      </wps:style>
+                      <wps:bodyPr rot="0" spcFirstLastPara="0" vertOverflow="overflow" horzOverflow="overflow" vert="horz" wrap="square" lIns="91440" tIns="45720" rIns="91440" bIns="45720" numCol="1" spcCol="0" rtlCol="0" fromWordArt="0" anchor="ctr" anchorCtr="0" forceAA="0" compatLnSpc="1">
+                        <a:prstTxWarp prst="textNoShape">
+                          <a:avLst/>
+                        </a:prstTxWarp>
+                        <a:noAutofit/>
+                      </wps:bodyPr>
+                    </wps:wsp>
+                  </a:graphicData>
+                </a:graphic>
+                <wp14:sizeRelH relativeFrom="margin">
+                  <wp14:pctWidth>0</wp14:pctWidth>
+                </wp14:sizeRelH>
+                <wp14:sizeRelV relativeFrom="margin">
+                  <wp14:pctHeight>0</wp14:pctHeight>
+                </wp14:sizeRelV>
+              </wp:anchor>
+            </w:drawing>
+          </mc:Choice>
+          <mc:Fallback>
+            <w:pict>
+              <v:rect w14:anchorId="072174C7" id="Rectangle 143" o:spid="_x0000_s1026" style="position:absolute;margin-left:99.25pt;margin-top:173pt;width:161.45pt;height:14.55pt;z-index:251823104;visibility:visible;mso-wrap-style:square;mso-width-percent:0;mso-height-percent:0;mso-wrap-distance-left:9pt;mso-wrap-distance-top:0;mso-wrap-distance-right:9pt;mso-wrap-distance-bottom:0;mso-position-horizontal:absolute;mso-position-horizontal-relative:margin;mso-position-vertical:absolute;mso-position-vertical-relative:text;mso-width-percent:0;mso-height-percent:0;mso-width-relative:margin;mso-height-relative:margin;v-text-anchor:middle" o:gfxdata="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" filled="f" strokecolor="red" strokeweight="1.5pt">
+                <w10:wrap anchorx="margin"/>
+              </v:rect>
+            </w:pict>
+          </mc:Fallback>
+        </mc:AlternateContent>
+      </w:r>
+      <w:r>
+        <w:rPr>
+          <w:noProof/>
+        </w:rPr>
+        <w:drawing>
+          <wp:inline distT="0" distB="0" distL="0" distR="0" wp14:anchorId="5F88C674" wp14:editId="2996A805">
+            <wp:extent cx="3600000" cy="3135484"/>
+            <wp:effectExtent l="0" t="0" r="635" b="8255"/>
+            <wp:docPr id="141" name="Picture 141"/>
+            <wp:cNvGraphicFramePr>
+              <a:graphicFrameLocks xmlns:a="http://schemas.openxmlformats.org/drawingml/2006/main" noChangeAspect="1"/>
+            </wp:cNvGraphicFramePr>
+            <a:graphic xmlns:a="http://schemas.openxmlformats.org/drawingml/2006/main">
+              <a:graphicData uri="http://schemas.openxmlformats.org/drawingml/2006/picture">
+                <pic:pic xmlns:pic="http://schemas.openxmlformats.org/drawingml/2006/picture">
+                  <pic:nvPicPr>
+                    <pic:cNvPr id="1" name=""/>
+                    <pic:cNvPicPr/>
+                  </pic:nvPicPr>
+                  <pic:blipFill>
+                    <a:blip r:embed="rId43">
+                      <a:extLst>
+                        <a:ext uri="{28A0092B-C50C-407E-A947-70E740481C1C}">
+                          <a14:useLocalDpi xmlns:a14="http://schemas.microsoft.com/office/drawing/2010/main" val="0"/>
+                        </a:ext>
+                      </a:extLst>
+                    </a:blip>
+                    <a:stretch>
+                      <a:fillRect/>
+                    </a:stretch>
+                  </pic:blipFill>
+                  <pic:spPr>
+                    <a:xfrm>
+                      <a:off x="0" y="0"/>
+                      <a:ext cx="3600000" cy="3135484"/>
+                    </a:xfrm>
+                    <a:prstGeom prst="rect">
+                      <a:avLst/>
+                    </a:prstGeom>
+                  </pic:spPr>
+                </pic:pic>
+              </a:graphicData>
+            </a:graphic>
+          </wp:inline>
+        </w:drawing>
+      </w:r>
+    </w:p>
+    <w:p>
+      <w:pPr>
+        <w:pStyle w:val="ListParagraph"/>
+        <w:numPr>
+          <w:ilvl w:val="0"/>
+          <w:numId w:val="8"/>
+        </w:numPr>
+      </w:pPr>
+      <w:r>
+        <w:t xml:space="preserve">Click "OK", then close the </w:t>
+      </w:r>
+      <w:r>
+        <w:t>"Site B</w:t>
+      </w:r>
+      <w:r>
+        <w:t>indings</w:t>
+      </w:r>
+      <w:r>
+        <w:t>"</w:t>
+      </w:r>
+      <w:r>
+        <w:t xml:space="preserve"> window.</w:t>
+      </w:r>
+    </w:p>
+    <w:p>
+      <w:r>
+        <w:br w:type="page"/>
+      </w:r>
+    </w:p>
+    <w:p>
+      <w:pPr>
+        <w:pStyle w:val="ListParagraph"/>
+        <w:numPr>
+          <w:ilvl w:val="0"/>
+          <w:numId w:val="8"/>
+        </w:numPr>
+      </w:pPr>
+      <w:r>
+        <w:lastRenderedPageBreak/>
+        <w:t>Next, you need to define the host name on your computer</w:t>
+      </w:r>
+      <w:r>
+        <w:t>. Note that you need administrator permissions to perform this action.</w:t>
+      </w:r>
+      <w:r>
+        <w:t xml:space="preserve"> </w:t>
+      </w:r>
+      <w:r>
+        <w:t>Run your desired text editor as an administrator by right-clicking it and selecting "Run as administrator".</w:t>
+      </w:r>
+    </w:p>
+    <w:p>
+      <w:pPr>
+        <w:jc w:val="center"/>
+      </w:pPr>
+      <w:r>
+        <w:rPr>
+          <w:noProof/>
+        </w:rPr>
+        <mc:AlternateContent>
+          <mc:Choice Requires="wps">
+            <w:drawing>
+              <wp:anchor distT="0" distB="0" distL="114300" distR="114300" simplePos="0" relativeHeight="251835392" behindDoc="0" locked="0" layoutInCell="1" allowOverlap="1" wp14:anchorId="1E6859C2" wp14:editId="24482A64">
+                <wp:simplePos x="0" y="0"/>
+                <wp:positionH relativeFrom="margin">
+                  <wp:posOffset>2449977</wp:posOffset>
+                </wp:positionH>
+                <wp:positionV relativeFrom="paragraph">
+                  <wp:posOffset>960120</wp:posOffset>
+                </wp:positionV>
+                <wp:extent cx="949569" cy="184785"/>
+                <wp:effectExtent l="0" t="0" r="22225" b="24765"/>
+                <wp:wrapNone/>
+                <wp:docPr id="154" name="Rectangle 154"/>
+                <wp:cNvGraphicFramePr/>
+                <a:graphic xmlns:a="http://schemas.openxmlformats.org/drawingml/2006/main">
+                  <a:graphicData uri="http://schemas.microsoft.com/office/word/2010/wordprocessingShape">
+                    <wps:wsp>
+                      <wps:cNvSpPr/>
+                      <wps:spPr>
+                        <a:xfrm>
+                          <a:off x="0" y="0"/>
+                          <a:ext cx="949569" cy="184785"/>
+                        </a:xfrm>
+                        <a:prstGeom prst="rect">
+                          <a:avLst/>
+                        </a:prstGeom>
+                        <a:noFill/>
+                        <a:ln w="19050">
+                          <a:solidFill>
+                            <a:srgbClr val="FF0000"/>
+                          </a:solidFill>
+                        </a:ln>
+                      </wps:spPr>
+                      <wps:style>
+                        <a:lnRef idx="2">
+                          <a:schemeClr val="accent1">
+                            <a:shade val="50000"/>
+                          </a:schemeClr>
+                        </a:lnRef>
+                        <a:fillRef idx="1">
+                          <a:schemeClr val="accent1"/>
+                        </a:fillRef>
+                        <a:effectRef idx="0">
+                          <a:schemeClr val="accent1"/>
+                        </a:effectRef>
+                        <a:fontRef idx="minor">
+                          <a:schemeClr val="lt1"/>
+                        </a:fontRef>
+                      </wps:style>
+                      <wps:bodyPr rot="0" spcFirstLastPara="0" vertOverflow="overflow" horzOverflow="overflow" vert="horz" wrap="square" lIns="91440" tIns="45720" rIns="91440" bIns="45720" numCol="1" spcCol="0" rtlCol="0" fromWordArt="0" anchor="ctr" anchorCtr="0" forceAA="0" compatLnSpc="1">
+                        <a:prstTxWarp prst="textNoShape">
+                          <a:avLst/>
+                        </a:prstTxWarp>
+                        <a:noAutofit/>
+                      </wps:bodyPr>
+                    </wps:wsp>
+                  </a:graphicData>
+                </a:graphic>
+                <wp14:sizeRelH relativeFrom="margin">
+                  <wp14:pctWidth>0</wp14:pctWidth>
+                </wp14:sizeRelH>
+                <wp14:sizeRelV relativeFrom="margin">
+                  <wp14:pctHeight>0</wp14:pctHeight>
+                </wp14:sizeRelV>
+              </wp:anchor>
+            </w:drawing>
+          </mc:Choice>
+          <mc:Fallback>
+            <w:pict>
+              <v:rect w14:anchorId="0F7F9BCB" id="Rectangle 154" o:spid="_x0000_s1026" style="position:absolute;margin-left:192.9pt;margin-top:75.6pt;width:74.75pt;height:14.55pt;z-index:251835392;visibility:visible;mso-wrap-style:square;mso-width-percent:0;mso-height-percent:0;mso-wrap-distance-left:9pt;mso-wrap-distance-top:0;mso-wrap-distance-right:9pt;mso-wrap-distance-bottom:0;mso-position-horizontal:absolute;mso-position-horizontal-relative:margin;mso-position-vertical:absolute;mso-position-vertical-relative:text;mso-width-percent:0;mso-height-percent:0;mso-width-relative:margin;mso-height-relative:margin;v-text-anchor:middle" o:gfxdata="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" filled="f" strokecolor="red" strokeweight="1.5pt">
+                <w10:wrap anchorx="margin"/>
+              </v:rect>
+            </w:pict>
+          </mc:Fallback>
+        </mc:AlternateContent>
+      </w:r>
+      <w:r>
+        <w:rPr>
+          <w:noProof/>
+        </w:rPr>
+        <w:drawing>
+          <wp:inline distT="0" distB="0" distL="0" distR="0" wp14:anchorId="2A112CF6" wp14:editId="73A8ACBD">
+            <wp:extent cx="4318085" cy="3253154"/>
+            <wp:effectExtent l="0" t="0" r="6350" b="4445"/>
+            <wp:docPr id="153" name="Picture 153"/>
+            <wp:cNvGraphicFramePr>
+              <a:graphicFrameLocks xmlns:a="http://schemas.openxmlformats.org/drawingml/2006/main" noChangeAspect="1"/>
+            </wp:cNvGraphicFramePr>
+            <a:graphic xmlns:a="http://schemas.openxmlformats.org/drawingml/2006/main">
+              <a:graphicData uri="http://schemas.openxmlformats.org/drawingml/2006/picture">
+                <pic:pic xmlns:pic="http://schemas.openxmlformats.org/drawingml/2006/picture">
+                  <pic:nvPicPr>
+                    <pic:cNvPr id="1" name=""/>
+                    <pic:cNvPicPr/>
+                  </pic:nvPicPr>
+                  <pic:blipFill rotWithShape="1">
+                    <a:blip r:embed="rId44"/>
+                    <a:srcRect l="1834" t="53474" r="67455" b="5394"/>
+                    <a:stretch/>
+                  </pic:blipFill>
+                  <pic:spPr bwMode="auto">
+                    <a:xfrm>
+                      <a:off x="0" y="0"/>
+                      <a:ext cx="4336796" cy="3267250"/>
+                    </a:xfrm>
+                    <a:prstGeom prst="rect">
+                      <a:avLst/>
+                    </a:prstGeom>
+                    <a:ln>
+                      <a:noFill/>
+                    </a:ln>
+                    <a:extLst>
+                      <a:ext uri="{53640926-AAD7-44D8-BBD7-CCE9431645EC}">
+                        <a14:shadowObscured xmlns:a14="http://schemas.microsoft.com/office/drawing/2010/main"/>
+                      </a:ext>
+                    </a:extLst>
+                  </pic:spPr>
+                </pic:pic>
+              </a:graphicData>
+            </a:graphic>
+          </wp:inline>
+        </w:drawing>
+      </w:r>
+    </w:p>
+    <w:p>
+      <w:pPr>
+        <w:pStyle w:val="ListParagraph"/>
+        <w:numPr>
+          <w:ilvl w:val="0"/>
+          <w:numId w:val="8"/>
+        </w:numPr>
+      </w:pPr>
+      <w:r>
+        <w:t>In the "File" menu, click "Open…</w:t>
+      </w:r>
+      <w:proofErr w:type="gramStart"/>
+      <w:r>
+        <w:t>".</w:t>
+      </w:r>
+      <w:proofErr w:type="gramEnd"/>
+    </w:p>
+    <w:p>
+      <w:pPr>
+        <w:jc w:val="center"/>
+      </w:pPr>
+      <w:r>
+        <w:rPr>
+          <w:noProof/>
+        </w:rPr>
+        <mc:AlternateContent>
+          <mc:Choice Requires="wps">
+            <w:drawing>
+              <wp:anchor distT="0" distB="0" distL="114300" distR="114300" simplePos="0" relativeHeight="251837440" behindDoc="0" locked="0" layoutInCell="1" allowOverlap="1" wp14:anchorId="7997E31D" wp14:editId="52F0BA28">
+                <wp:simplePos x="0" y="0"/>
+                <wp:positionH relativeFrom="margin">
+                  <wp:posOffset>785446</wp:posOffset>
+                </wp:positionH>
+                <wp:positionV relativeFrom="paragraph">
+                  <wp:posOffset>660742</wp:posOffset>
+                </wp:positionV>
+                <wp:extent cx="1588477" cy="158261"/>
+                <wp:effectExtent l="0" t="0" r="12065" b="13335"/>
+                <wp:wrapNone/>
+                <wp:docPr id="156" name="Rectangle 156"/>
+                <wp:cNvGraphicFramePr/>
+                <a:graphic xmlns:a="http://schemas.openxmlformats.org/drawingml/2006/main">
+                  <a:graphicData uri="http://schemas.microsoft.com/office/word/2010/wordprocessingShape">
+                    <wps:wsp>
+                      <wps:cNvSpPr/>
+                      <wps:spPr>
+                        <a:xfrm>
+                          <a:off x="0" y="0"/>
+                          <a:ext cx="1588477" cy="158261"/>
+                        </a:xfrm>
+                        <a:prstGeom prst="rect">
+                          <a:avLst/>
+                        </a:prstGeom>
+                        <a:noFill/>
+                        <a:ln w="19050">
+                          <a:solidFill>
+                            <a:srgbClr val="FF0000"/>
+                          </a:solidFill>
+                        </a:ln>
+                      </wps:spPr>
+                      <wps:style>
+                        <a:lnRef idx="2">
+                          <a:schemeClr val="accent1">
+                            <a:shade val="50000"/>
+                          </a:schemeClr>
+                        </a:lnRef>
+                        <a:fillRef idx="1">
+                          <a:schemeClr val="accent1"/>
+                        </a:fillRef>
+                        <a:effectRef idx="0">
+                          <a:schemeClr val="accent1"/>
+                        </a:effectRef>
+                        <a:fontRef idx="minor">
+                          <a:schemeClr val="lt1"/>
+                        </a:fontRef>
+                      </wps:style>
+                      <wps:bodyPr rot="0" spcFirstLastPara="0" vertOverflow="overflow" horzOverflow="overflow" vert="horz" wrap="square" lIns="91440" tIns="45720" rIns="91440" bIns="45720" numCol="1" spcCol="0" rtlCol="0" fromWordArt="0" anchor="ctr" anchorCtr="0" forceAA="0" compatLnSpc="1">
+                        <a:prstTxWarp prst="textNoShape">
+                          <a:avLst/>
+                        </a:prstTxWarp>
+                        <a:noAutofit/>
+                      </wps:bodyPr>
+                    </wps:wsp>
+                  </a:graphicData>
+                </a:graphic>
+                <wp14:sizeRelH relativeFrom="margin">
+                  <wp14:pctWidth>0</wp14:pctWidth>
+                </wp14:sizeRelH>
+                <wp14:sizeRelV relativeFrom="margin">
+                  <wp14:pctHeight>0</wp14:pctHeight>
+                </wp14:sizeRelV>
+              </wp:anchor>
+            </w:drawing>
+          </mc:Choice>
+          <mc:Fallback>
+            <w:pict>
+              <v:rect w14:anchorId="6FFBC3CF" id="Rectangle 156" o:spid="_x0000_s1026" style="position:absolute;margin-left:61.85pt;margin-top:52.05pt;width:125.1pt;height:12.45pt;z-index:251837440;visibility:visible;mso-wrap-style:square;mso-width-percent:0;mso-height-percent:0;mso-wrap-distance-left:9pt;mso-wrap-distance-top:0;mso-wrap-distance-right:9pt;mso-wrap-distance-bottom:0;mso-position-horizontal:absolute;mso-position-horizontal-relative:margin;mso-position-vertical:absolute;mso-position-vertical-relative:text;mso-width-percent:0;mso-height-percent:0;mso-width-relative:margin;mso-height-relative:margin;v-text-anchor:middle" o:gfxdata="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" filled="f" strokecolor="red" strokeweight="1.5pt">
+                <w10:wrap anchorx="margin"/>
+              </v:rect>
+            </w:pict>
+          </mc:Fallback>
+        </mc:AlternateContent>
+      </w:r>
+      <w:r>
+        <w:drawing>
+          <wp:inline distT="0" distB="0" distL="0" distR="0" wp14:anchorId="3EC3A7E8" wp14:editId="4E3A3B61">
+            <wp:extent cx="4384431" cy="2848943"/>
+            <wp:effectExtent l="0" t="0" r="0" b="8890"/>
+            <wp:docPr id="155" name="Picture 155"/>
+            <wp:cNvGraphicFramePr>
+              <a:graphicFrameLocks xmlns:a="http://schemas.openxmlformats.org/drawingml/2006/main" noChangeAspect="1"/>
+            </wp:cNvGraphicFramePr>
+            <a:graphic xmlns:a="http://schemas.openxmlformats.org/drawingml/2006/main">
+              <a:graphicData uri="http://schemas.openxmlformats.org/drawingml/2006/picture">
+                <pic:pic xmlns:pic="http://schemas.openxmlformats.org/drawingml/2006/picture">
+                  <pic:nvPicPr>
+                    <pic:cNvPr id="1" name=""/>
+                    <pic:cNvPicPr/>
+                  </pic:nvPicPr>
+                  <pic:blipFill>
+                    <a:blip r:embed="rId45"/>
+                    <a:stretch>
+                      <a:fillRect/>
+                    </a:stretch>
+                  </pic:blipFill>
+                  <pic:spPr>
+                    <a:xfrm>
+                      <a:off x="0" y="0"/>
+                      <a:ext cx="4416350" cy="2869683"/>
+                    </a:xfrm>
+                    <a:prstGeom prst="rect">
+                      <a:avLst/>
+                    </a:prstGeom>
+                  </pic:spPr>
+                </pic:pic>
+              </a:graphicData>
+            </a:graphic>
+          </wp:inline>
+        </w:drawing>
+      </w:r>
+    </w:p>
+    <w:p>
+      <w:r>
+        <w:br w:type="page"/>
+      </w:r>
+    </w:p>
+    <w:p>
+      <w:pPr>
+        <w:pStyle w:val="ListParagraph"/>
+        <w:numPr>
+          <w:ilvl w:val="0"/>
+          <w:numId w:val="8"/>
+        </w:numPr>
+      </w:pPr>
+      <w:r>
+        <w:lastRenderedPageBreak/>
+        <w:t>Navigate to "</w:t>
+      </w:r>
+      <w:r>
+        <w:t>C:\Windows\System32\drivers\etc</w:t>
+      </w:r>
+      <w:r>
+        <w:t>". If you cannot see any files, change the file type to "All Files (*.*)".</w:t>
+      </w:r>
+    </w:p>
+    <w:p>
+      <w:pPr>
+        <w:jc w:val="center"/>
+      </w:pPr>
+      <w:r>
+        <w:rPr>
+          <w:noProof/>
+        </w:rPr>
+        <mc:AlternateContent>
+          <mc:Choice Requires="wps">
+            <w:drawing>
+              <wp:anchor distT="0" distB="0" distL="114300" distR="114300" simplePos="0" relativeHeight="251841536" behindDoc="0" locked="0" layoutInCell="1" allowOverlap="1" wp14:anchorId="77331C50" wp14:editId="7ED21B53">
+                <wp:simplePos x="0" y="0"/>
+                <wp:positionH relativeFrom="margin">
+                  <wp:posOffset>4530996</wp:posOffset>
+                </wp:positionH>
+                <wp:positionV relativeFrom="paragraph">
+                  <wp:posOffset>2761254</wp:posOffset>
+                </wp:positionV>
+                <wp:extent cx="779292" cy="86016"/>
+                <wp:effectExtent l="0" t="0" r="20955" b="28575"/>
+                <wp:wrapNone/>
+                <wp:docPr id="159" name="Rectangle 159"/>
+                <wp:cNvGraphicFramePr/>
+                <a:graphic xmlns:a="http://schemas.openxmlformats.org/drawingml/2006/main">
+                  <a:graphicData uri="http://schemas.microsoft.com/office/word/2010/wordprocessingShape">
+                    <wps:wsp>
+                      <wps:cNvSpPr/>
+                      <wps:spPr>
+                        <a:xfrm>
+                          <a:off x="0" y="0"/>
+                          <a:ext cx="779292" cy="86016"/>
+                        </a:xfrm>
+                        <a:prstGeom prst="rect">
+                          <a:avLst/>
+                        </a:prstGeom>
+                        <a:noFill/>
+                        <a:ln w="9525">
+                          <a:solidFill>
+                            <a:srgbClr val="FF0000"/>
+                          </a:solidFill>
+                        </a:ln>
+                      </wps:spPr>
+                      <wps:style>
+                        <a:lnRef idx="2">
+                          <a:schemeClr val="accent1">
+                            <a:shade val="50000"/>
+                          </a:schemeClr>
+                        </a:lnRef>
+                        <a:fillRef idx="1">
+                          <a:schemeClr val="accent1"/>
+                        </a:fillRef>
+                        <a:effectRef idx="0">
+                          <a:schemeClr val="accent1"/>
+                        </a:effectRef>
+                        <a:fontRef idx="minor">
+                          <a:schemeClr val="lt1"/>
+                        </a:fontRef>
+                      </wps:style>
+                      <wps:bodyPr rot="0" spcFirstLastPara="0" vertOverflow="overflow" horzOverflow="overflow" vert="horz" wrap="square" lIns="91440" tIns="45720" rIns="91440" bIns="45720" numCol="1" spcCol="0" rtlCol="0" fromWordArt="0" anchor="ctr" anchorCtr="0" forceAA="0" compatLnSpc="1">
+                        <a:prstTxWarp prst="textNoShape">
+                          <a:avLst/>
+                        </a:prstTxWarp>
+                        <a:noAutofit/>
+                      </wps:bodyPr>
+                    </wps:wsp>
+                  </a:graphicData>
+                </a:graphic>
+                <wp14:sizeRelH relativeFrom="margin">
+                  <wp14:pctWidth>0</wp14:pctWidth>
+                </wp14:sizeRelH>
+                <wp14:sizeRelV relativeFrom="margin">
+                  <wp14:pctHeight>0</wp14:pctHeight>
+                </wp14:sizeRelV>
+              </wp:anchor>
+            </w:drawing>
+          </mc:Choice>
+          <mc:Fallback>
+            <w:pict>
+              <v:rect w14:anchorId="6DC64E6D" id="Rectangle 159" o:spid="_x0000_s1026" style="position:absolute;margin-left:356.75pt;margin-top:217.4pt;width:61.35pt;height:6.75pt;z-index:251841536;visibility:visible;mso-wrap-style:square;mso-width-percent:0;mso-height-percent:0;mso-wrap-distance-left:9pt;mso-wrap-distance-top:0;mso-wrap-distance-right:9pt;mso-wrap-distance-bottom:0;mso-position-horizontal:absolute;mso-position-horizontal-relative:margin;mso-position-vertical:absolute;mso-position-vertical-relative:text;mso-width-percent:0;mso-height-percent:0;mso-width-relative:margin;mso-height-relative:margin;v-text-anchor:middle" o:gfxdata="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" filled="f" strokecolor="red">
+                <w10:wrap anchorx="margin"/>
+              </v:rect>
+            </w:pict>
+          </mc:Fallback>
+        </mc:AlternateContent>
+      </w:r>
+      <w:r>
+        <w:rPr>
+          <w:noProof/>
+        </w:rPr>
+        <mc:AlternateContent>
+          <mc:Choice Requires="wps">
+            <w:drawing>
+              <wp:anchor distT="0" distB="0" distL="114300" distR="114300" simplePos="0" relativeHeight="251839488" behindDoc="0" locked="0" layoutInCell="1" allowOverlap="1" wp14:anchorId="48FBE66C" wp14:editId="02C38AA4">
+                <wp:simplePos x="0" y="0"/>
+                <wp:positionH relativeFrom="margin">
+                  <wp:posOffset>984738</wp:posOffset>
+                </wp:positionH>
+                <wp:positionV relativeFrom="paragraph">
+                  <wp:posOffset>127977</wp:posOffset>
+                </wp:positionV>
+                <wp:extent cx="1764324" cy="158261"/>
+                <wp:effectExtent l="0" t="0" r="26670" b="13335"/>
+                <wp:wrapNone/>
+                <wp:docPr id="158" name="Rectangle 158"/>
+                <wp:cNvGraphicFramePr/>
+                <a:graphic xmlns:a="http://schemas.openxmlformats.org/drawingml/2006/main">
+                  <a:graphicData uri="http://schemas.microsoft.com/office/word/2010/wordprocessingShape">
+                    <wps:wsp>
+                      <wps:cNvSpPr/>
+                      <wps:spPr>
+                        <a:xfrm>
+                          <a:off x="0" y="0"/>
+                          <a:ext cx="1764324" cy="158261"/>
+                        </a:xfrm>
+                        <a:prstGeom prst="rect">
+                          <a:avLst/>
+                        </a:prstGeom>
+                        <a:noFill/>
+                        <a:ln w="19050">
+                          <a:solidFill>
+                            <a:srgbClr val="FF0000"/>
+                          </a:solidFill>
+                        </a:ln>
+                      </wps:spPr>
+                      <wps:style>
+                        <a:lnRef idx="2">
+                          <a:schemeClr val="accent1">
+                            <a:shade val="50000"/>
+                          </a:schemeClr>
+                        </a:lnRef>
+                        <a:fillRef idx="1">
+                          <a:schemeClr val="accent1"/>
+                        </a:fillRef>
+                        <a:effectRef idx="0">
+                          <a:schemeClr val="accent1"/>
+                        </a:effectRef>
+                        <a:fontRef idx="minor">
+                          <a:schemeClr val="lt1"/>
+                        </a:fontRef>
+                      </wps:style>
+                      <wps:bodyPr rot="0" spcFirstLastPara="0" vertOverflow="overflow" horzOverflow="overflow" vert="horz" wrap="square" lIns="91440" tIns="45720" rIns="91440" bIns="45720" numCol="1" spcCol="0" rtlCol="0" fromWordArt="0" anchor="ctr" anchorCtr="0" forceAA="0" compatLnSpc="1">
+                        <a:prstTxWarp prst="textNoShape">
+                          <a:avLst/>
+                        </a:prstTxWarp>
+                        <a:noAutofit/>
+                      </wps:bodyPr>
+                    </wps:wsp>
+                  </a:graphicData>
+                </a:graphic>
+                <wp14:sizeRelH relativeFrom="margin">
+                  <wp14:pctWidth>0</wp14:pctWidth>
+                </wp14:sizeRelH>
+                <wp14:sizeRelV relativeFrom="margin">
+                  <wp14:pctHeight>0</wp14:pctHeight>
+                </wp14:sizeRelV>
+              </wp:anchor>
+            </w:drawing>
+          </mc:Choice>
+          <mc:Fallback>
+            <w:pict>
+              <v:rect w14:anchorId="0EDBF5FF" id="Rectangle 158" o:spid="_x0000_s1026" style="position:absolute;margin-left:77.55pt;margin-top:10.1pt;width:138.9pt;height:12.45pt;z-index:251839488;visibility:visible;mso-wrap-style:square;mso-width-percent:0;mso-height-percent:0;mso-wrap-distance-left:9pt;mso-wrap-distance-top:0;mso-wrap-distance-right:9pt;mso-wrap-distance-bottom:0;mso-position-horizontal:absolute;mso-position-horizontal-relative:margin;mso-position-vertical:absolute;mso-position-vertical-relative:text;mso-width-percent:0;mso-height-percent:0;mso-width-relative:margin;mso-height-relative:margin;v-text-anchor:middle" o:gfxdata="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" filled="f" strokecolor="red" strokeweight="1.5pt">
+                <w10:wrap anchorx="margin"/>
+              </v:rect>
+            </w:pict>
+          </mc:Fallback>
+        </mc:AlternateContent>
+      </w:r>
+      <w:r>
+        <w:drawing>
+          <wp:inline distT="0" distB="0" distL="0" distR="0" wp14:anchorId="57AB72C0" wp14:editId="130DBF26">
+            <wp:extent cx="4804622" cy="2888445"/>
+            <wp:effectExtent l="0" t="0" r="0" b="7620"/>
+            <wp:docPr id="157" name="Picture 157"/>
+            <wp:cNvGraphicFramePr>
+              <a:graphicFrameLocks xmlns:a="http://schemas.openxmlformats.org/drawingml/2006/main" noChangeAspect="1"/>
+            </wp:cNvGraphicFramePr>
+            <a:graphic xmlns:a="http://schemas.openxmlformats.org/drawingml/2006/main">
+              <a:graphicData uri="http://schemas.openxmlformats.org/drawingml/2006/picture">
+                <pic:pic xmlns:pic="http://schemas.openxmlformats.org/drawingml/2006/picture">
+                  <pic:nvPicPr>
+                    <pic:cNvPr id="1" name=""/>
+                    <pic:cNvPicPr/>
+                  </pic:nvPicPr>
+                  <pic:blipFill>
+                    <a:blip r:embed="rId46" cstate="print">
+                      <a:extLst>
+                        <a:ext uri="{28A0092B-C50C-407E-A947-70E740481C1C}">
+                          <a14:useLocalDpi xmlns:a14="http://schemas.microsoft.com/office/drawing/2010/main" val="0"/>
+                        </a:ext>
+                      </a:extLst>
+                    </a:blip>
+                    <a:stretch>
+                      <a:fillRect/>
+                    </a:stretch>
+                  </pic:blipFill>
+                  <pic:spPr>
+                    <a:xfrm>
+                      <a:off x="0" y="0"/>
+                      <a:ext cx="4804622" cy="2888445"/>
+                    </a:xfrm>
+                    <a:prstGeom prst="rect">
+                      <a:avLst/>
+                    </a:prstGeom>
+                  </pic:spPr>
+                </pic:pic>
+              </a:graphicData>
+            </a:graphic>
+          </wp:inline>
+        </w:drawing>
+      </w:r>
+    </w:p>
+    <w:p>
+      <w:pPr>
+        <w:pStyle w:val="ListParagraph"/>
+        <w:numPr>
+          <w:ilvl w:val="0"/>
+          <w:numId w:val="8"/>
+        </w:numPr>
+      </w:pPr>
+      <w:r>
+        <w:t>Open the file named "hosts".</w:t>
+      </w:r>
+    </w:p>
+    <w:p>
+      <w:pPr>
+        <w:jc w:val="center"/>
+      </w:pPr>
+      <w:r>
+        <w:rPr>
+          <w:noProof/>
+        </w:rPr>
+        <mc:AlternateContent>
+          <mc:Choice Requires="wps">
+            <w:drawing>
+              <wp:anchor distT="0" distB="0" distL="114300" distR="114300" simplePos="0" relativeHeight="251843584" behindDoc="0" locked="0" layoutInCell="1" allowOverlap="1" wp14:anchorId="54B90DD8" wp14:editId="5A54EE29">
+                <wp:simplePos x="0" y="0"/>
+                <wp:positionH relativeFrom="margin">
+                  <wp:posOffset>1283073</wp:posOffset>
+                </wp:positionH>
+                <wp:positionV relativeFrom="paragraph">
+                  <wp:posOffset>543454</wp:posOffset>
+                </wp:positionV>
+                <wp:extent cx="779292" cy="86016"/>
+                <wp:effectExtent l="0" t="0" r="20955" b="28575"/>
+                <wp:wrapNone/>
+                <wp:docPr id="161" name="Rectangle 161"/>
+                <wp:cNvGraphicFramePr/>
+                <a:graphic xmlns:a="http://schemas.openxmlformats.org/drawingml/2006/main">
+                  <a:graphicData uri="http://schemas.microsoft.com/office/word/2010/wordprocessingShape">
+                    <wps:wsp>
+                      <wps:cNvSpPr/>
+                      <wps:spPr>
+                        <a:xfrm>
+                          <a:off x="0" y="0"/>
+                          <a:ext cx="779292" cy="86016"/>
+                        </a:xfrm>
+                        <a:prstGeom prst="rect">
+                          <a:avLst/>
+                        </a:prstGeom>
+                        <a:noFill/>
+                        <a:ln w="9525">
+                          <a:solidFill>
+                            <a:srgbClr val="FF0000"/>
+                          </a:solidFill>
+                        </a:ln>
+                      </wps:spPr>
+                      <wps:style>
+                        <a:lnRef idx="2">
+                          <a:schemeClr val="accent1">
+                            <a:shade val="50000"/>
+                          </a:schemeClr>
+                        </a:lnRef>
+                        <a:fillRef idx="1">
+                          <a:schemeClr val="accent1"/>
+                        </a:fillRef>
+                        <a:effectRef idx="0">
+                          <a:schemeClr val="accent1"/>
+                        </a:effectRef>
+                        <a:fontRef idx="minor">
+                          <a:schemeClr val="lt1"/>
+                        </a:fontRef>
+                      </wps:style>
+                      <wps:bodyPr rot="0" spcFirstLastPara="0" vertOverflow="overflow" horzOverflow="overflow" vert="horz" wrap="square" lIns="91440" tIns="45720" rIns="91440" bIns="45720" numCol="1" spcCol="0" rtlCol="0" fromWordArt="0" anchor="ctr" anchorCtr="0" forceAA="0" compatLnSpc="1">
+                        <a:prstTxWarp prst="textNoShape">
+                          <a:avLst/>
+                        </a:prstTxWarp>
+                        <a:noAutofit/>
+                      </wps:bodyPr>
+                    </wps:wsp>
+                  </a:graphicData>
+                </a:graphic>
+                <wp14:sizeRelH relativeFrom="margin">
+                  <wp14:pctWidth>0</wp14:pctWidth>
+                </wp14:sizeRelH>
+                <wp14:sizeRelV relativeFrom="margin">
+                  <wp14:pctHeight>0</wp14:pctHeight>
+                </wp14:sizeRelV>
+              </wp:anchor>
+            </w:drawing>
+          </mc:Choice>
+          <mc:Fallback>
+            <w:pict>
+              <v:rect w14:anchorId="06A8AFAD" id="Rectangle 161" o:spid="_x0000_s1026" style="position:absolute;margin-left:101.05pt;margin-top:42.8pt;width:61.35pt;height:6.75pt;z-index:251843584;visibility:visible;mso-wrap-style:square;mso-width-percent:0;mso-height-percent:0;mso-wrap-distance-left:9pt;mso-wrap-distance-top:0;mso-wrap-distance-right:9pt;mso-wrap-distance-bottom:0;mso-position-horizontal:absolute;mso-position-horizontal-relative:margin;mso-position-vertical:absolute;mso-position-vertical-relative:text;mso-width-percent:0;mso-height-percent:0;mso-width-relative:margin;mso-height-relative:margin;v-text-anchor:middle" o:gfxdata="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" filled="f" strokecolor="red">
+                <w10:wrap anchorx="margin"/>
+              </v:rect>
+            </w:pict>
+          </mc:Fallback>
+        </mc:AlternateContent>
+      </w:r>
+      <w:r>
+        <w:drawing>
+          <wp:inline distT="0" distB="0" distL="0" distR="0" wp14:anchorId="6E33DDD2" wp14:editId="5E7B94C4">
+            <wp:extent cx="4806000" cy="2889248"/>
+            <wp:effectExtent l="0" t="0" r="0" b="6985"/>
+            <wp:docPr id="160" name="Picture 160"/>
+            <wp:cNvGraphicFramePr>
+              <a:graphicFrameLocks xmlns:a="http://schemas.openxmlformats.org/drawingml/2006/main" noChangeAspect="1"/>
+            </wp:cNvGraphicFramePr>
+            <a:graphic xmlns:a="http://schemas.openxmlformats.org/drawingml/2006/main">
+              <a:graphicData uri="http://schemas.openxmlformats.org/drawingml/2006/picture">
+                <pic:pic xmlns:pic="http://schemas.openxmlformats.org/drawingml/2006/picture">
+                  <pic:nvPicPr>
+                    <pic:cNvPr id="1" name=""/>
+                    <pic:cNvPicPr/>
+                  </pic:nvPicPr>
+                  <pic:blipFill>
+                    <a:blip r:embed="rId47"/>
+                    <a:stretch>
+                      <a:fillRect/>
+                    </a:stretch>
+                  </pic:blipFill>
+                  <pic:spPr>
+                    <a:xfrm>
+                      <a:off x="0" y="0"/>
+                      <a:ext cx="4806000" cy="2889248"/>
+                    </a:xfrm>
+                    <a:prstGeom prst="rect">
+                      <a:avLst/>
+                    </a:prstGeom>
+                  </pic:spPr>
+                </pic:pic>
+              </a:graphicData>
+            </a:graphic>
+          </wp:inline>
+        </w:drawing>
+      </w:r>
+    </w:p>
+    <w:p>
+      <w:r>
+        <w:br w:type="page"/>
+      </w:r>
+    </w:p>
+    <w:p>
+      <w:pPr>
+        <w:pStyle w:val="ListParagraph"/>
+        <w:numPr>
+          <w:ilvl w:val="0"/>
+          <w:numId w:val="8"/>
+        </w:numPr>
+      </w:pPr>
+      <w:r>
+        <w:lastRenderedPageBreak/>
+        <w:t>Scroll down to the bottom of the file, then add the IP address "127.0.0.1", followed by at least one space, then the host name you previously chose for your website.</w:t>
+      </w:r>
+    </w:p>
+    <w:p>
+      <w:pPr>
+        <w:jc w:val="center"/>
+      </w:pPr>
+      <w:r>
+        <w:rPr>
+          <w:noProof/>
+        </w:rPr>
+        <mc:AlternateContent>
+          <mc:Choice Requires="wps">
+            <w:drawing>
+              <wp:anchor distT="0" distB="0" distL="114300" distR="114300" simplePos="0" relativeHeight="251845632" behindDoc="0" locked="0" layoutInCell="1" allowOverlap="1" wp14:anchorId="1848297A" wp14:editId="236BE777">
+                <wp:simplePos x="0" y="0"/>
+                <wp:positionH relativeFrom="margin">
+                  <wp:posOffset>1048871</wp:posOffset>
+                </wp:positionH>
+                <wp:positionV relativeFrom="paragraph">
+                  <wp:posOffset>2515347</wp:posOffset>
+                </wp:positionV>
+                <wp:extent cx="2830605" cy="201146"/>
+                <wp:effectExtent l="0" t="0" r="27305" b="27940"/>
+                <wp:wrapNone/>
+                <wp:docPr id="163" name="Rectangle 163"/>
+                <wp:cNvGraphicFramePr/>
+                <a:graphic xmlns:a="http://schemas.openxmlformats.org/drawingml/2006/main">
+                  <a:graphicData uri="http://schemas.microsoft.com/office/word/2010/wordprocessingShape">
+                    <wps:wsp>
+                      <wps:cNvSpPr/>
+                      <wps:spPr>
+                        <a:xfrm>
+                          <a:off x="0" y="0"/>
+                          <a:ext cx="2830605" cy="201146"/>
+                        </a:xfrm>
+                        <a:prstGeom prst="rect">
+                          <a:avLst/>
+                        </a:prstGeom>
+                        <a:noFill/>
+                        <a:ln w="19050">
+                          <a:solidFill>
+                            <a:srgbClr val="FF0000"/>
+                          </a:solidFill>
+                        </a:ln>
+                      </wps:spPr>
+                      <wps:style>
+                        <a:lnRef idx="2">
+                          <a:schemeClr val="accent1">
+                            <a:shade val="50000"/>
+                          </a:schemeClr>
+                        </a:lnRef>
+                        <a:fillRef idx="1">
+                          <a:schemeClr val="accent1"/>
+                        </a:fillRef>
+                        <a:effectRef idx="0">
+                          <a:schemeClr val="accent1"/>
+                        </a:effectRef>
+                        <a:fontRef idx="minor">
+                          <a:schemeClr val="lt1"/>
+                        </a:fontRef>
+                      </wps:style>
+                      <wps:bodyPr rot="0" spcFirstLastPara="0" vertOverflow="overflow" horzOverflow="overflow" vert="horz" wrap="square" lIns="91440" tIns="45720" rIns="91440" bIns="45720" numCol="1" spcCol="0" rtlCol="0" fromWordArt="0" anchor="ctr" anchorCtr="0" forceAA="0" compatLnSpc="1">
+                        <a:prstTxWarp prst="textNoShape">
+                          <a:avLst/>
+                        </a:prstTxWarp>
+                        <a:noAutofit/>
+                      </wps:bodyPr>
+                    </wps:wsp>
+                  </a:graphicData>
+                </a:graphic>
+                <wp14:sizeRelH relativeFrom="margin">
+                  <wp14:pctWidth>0</wp14:pctWidth>
+                </wp14:sizeRelH>
+                <wp14:sizeRelV relativeFrom="margin">
+                  <wp14:pctHeight>0</wp14:pctHeight>
+                </wp14:sizeRelV>
+              </wp:anchor>
+            </w:drawing>
+          </mc:Choice>
+          <mc:Fallback>
+            <w:pict>
+              <v:rect w14:anchorId="62B86A33" id="Rectangle 163" o:spid="_x0000_s1026" style="position:absolute;margin-left:82.6pt;margin-top:198.05pt;width:222.9pt;height:15.85pt;z-index:251845632;visibility:visible;mso-wrap-style:square;mso-width-percent:0;mso-height-percent:0;mso-wrap-distance-left:9pt;mso-wrap-distance-top:0;mso-wrap-distance-right:9pt;mso-wrap-distance-bottom:0;mso-position-horizontal:absolute;mso-position-horizontal-relative:margin;mso-position-vertical:absolute;mso-position-vertical-relative:text;mso-width-percent:0;mso-height-percent:0;mso-width-relative:margin;mso-height-relative:margin;v-text-anchor:middle" o:gfxdata="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" filled="f" strokecolor="red" strokeweight="1.5pt">
+                <w10:wrap anchorx="margin"/>
+              </v:rect>
+            </w:pict>
+          </mc:Fallback>
+        </mc:AlternateContent>
+      </w:r>
+      <w:r>
+        <w:drawing>
+          <wp:inline distT="0" distB="0" distL="0" distR="0" wp14:anchorId="116ED4A9" wp14:editId="60366FA2">
+            <wp:extent cx="4760259" cy="3093151"/>
+            <wp:effectExtent l="0" t="0" r="2540" b="0"/>
+            <wp:docPr id="162" name="Picture 162"/>
+            <wp:cNvGraphicFramePr>
+              <a:graphicFrameLocks xmlns:a="http://schemas.openxmlformats.org/drawingml/2006/main" noChangeAspect="1"/>
+            </wp:cNvGraphicFramePr>
+            <a:graphic xmlns:a="http://schemas.openxmlformats.org/drawingml/2006/main">
+              <a:graphicData uri="http://schemas.openxmlformats.org/drawingml/2006/picture">
+                <pic:pic xmlns:pic="http://schemas.openxmlformats.org/drawingml/2006/picture">
+                  <pic:nvPicPr>
+                    <pic:cNvPr id="1" name=""/>
+                    <pic:cNvPicPr/>
+                  </pic:nvPicPr>
+                  <pic:blipFill>
+                    <a:blip r:embed="rId48"/>
+                    <a:stretch>
+                      <a:fillRect/>
+                    </a:stretch>
+                  </pic:blipFill>
+                  <pic:spPr>
+                    <a:xfrm>
+                      <a:off x="0" y="0"/>
+                      <a:ext cx="4767530" cy="3097876"/>
+                    </a:xfrm>
+                    <a:prstGeom prst="rect">
+                      <a:avLst/>
+                    </a:prstGeom>
+                  </pic:spPr>
+                </pic:pic>
+              </a:graphicData>
+            </a:graphic>
+          </wp:inline>
+        </w:drawing>
+      </w:r>
+    </w:p>
+    <w:p>
+      <w:pPr>
+        <w:pStyle w:val="ListParagraph"/>
+        <w:numPr>
+          <w:ilvl w:val="0"/>
+          <w:numId w:val="8"/>
+        </w:numPr>
+      </w:pPr>
+      <w:r>
+        <w:t>Save the file and close it.</w:t>
+      </w:r>
+    </w:p>
+    <w:p>
+      <w:pPr>
+        <w:pStyle w:val="ListParagraph"/>
+        <w:numPr>
+          <w:ilvl w:val="0"/>
+          <w:numId w:val="8"/>
+        </w:numPr>
+      </w:pPr>
+      <w:r>
+        <w:t xml:space="preserve">You should now be able to access your website. </w:t>
+      </w:r>
+      <w:r>
+        <w:t>To browse the site in https, click "Browse *:443" in the connections panel</w:t>
+      </w:r>
+      <w:r>
+        <w:t xml:space="preserve"> in IIS manager</w:t>
+      </w:r>
+      <w:r>
+        <w:t>. If you chose a different port number for the binding, it will be shown instead of 443.</w:t>
+      </w:r>
+    </w:p>
+    <w:p>
+      <w:pPr>
+        <w:jc w:val="center"/>
+      </w:pPr>
+      <w:r>
+        <w:rPr>
+          <w:noProof/>
+        </w:rPr>
+        <mc:AlternateContent>
+          <mc:Choice Requires="wps">
+            <w:drawing>
+              <wp:anchor distT="0" distB="0" distL="114300" distR="114300" simplePos="0" relativeHeight="251825152" behindDoc="0" locked="0" layoutInCell="1" allowOverlap="1" wp14:anchorId="3BF82227" wp14:editId="3942F5AE">
+                <wp:simplePos x="0" y="0"/>
+                <wp:positionH relativeFrom="margin">
+                  <wp:posOffset>2122805</wp:posOffset>
+                </wp:positionH>
+                <wp:positionV relativeFrom="paragraph">
+                  <wp:posOffset>2741034</wp:posOffset>
+                </wp:positionV>
+                <wp:extent cx="1208761" cy="185147"/>
+                <wp:effectExtent l="0" t="0" r="10795" b="24765"/>
+                <wp:wrapNone/>
+                <wp:docPr id="145" name="Rectangle 145"/>
+                <wp:cNvGraphicFramePr/>
+                <a:graphic xmlns:a="http://schemas.openxmlformats.org/drawingml/2006/main">
+                  <a:graphicData uri="http://schemas.microsoft.com/office/word/2010/wordprocessingShape">
+                    <wps:wsp>
+                      <wps:cNvSpPr/>
+                      <wps:spPr>
+                        <a:xfrm>
+                          <a:off x="0" y="0"/>
+                          <a:ext cx="1208761" cy="185147"/>
+                        </a:xfrm>
+                        <a:prstGeom prst="rect">
+                          <a:avLst/>
+                        </a:prstGeom>
+                        <a:noFill/>
+                        <a:ln w="19050">
+                          <a:solidFill>
+                            <a:srgbClr val="FF0000"/>
+                          </a:solidFill>
+                        </a:ln>
+                      </wps:spPr>
+                      <wps:style>
+                        <a:lnRef idx="2">
+                          <a:schemeClr val="accent1">
+                            <a:shade val="50000"/>
+                          </a:schemeClr>
+                        </a:lnRef>
+                        <a:fillRef idx="1">
+                          <a:schemeClr val="accent1"/>
+                        </a:fillRef>
+                        <a:effectRef idx="0">
+                          <a:schemeClr val="accent1"/>
+                        </a:effectRef>
+                        <a:fontRef idx="minor">
+                          <a:schemeClr val="lt1"/>
+                        </a:fontRef>
+                      </wps:style>
+                      <wps:bodyPr rot="0" spcFirstLastPara="0" vertOverflow="overflow" horzOverflow="overflow" vert="horz" wrap="square" lIns="91440" tIns="45720" rIns="91440" bIns="45720" numCol="1" spcCol="0" rtlCol="0" fromWordArt="0" anchor="ctr" anchorCtr="0" forceAA="0" compatLnSpc="1">
+                        <a:prstTxWarp prst="textNoShape">
+                          <a:avLst/>
+                        </a:prstTxWarp>
+                        <a:noAutofit/>
+                      </wps:bodyPr>
+                    </wps:wsp>
+                  </a:graphicData>
+                </a:graphic>
+                <wp14:sizeRelH relativeFrom="margin">
+                  <wp14:pctWidth>0</wp14:pctWidth>
+                </wp14:sizeRelH>
+                <wp14:sizeRelV relativeFrom="margin">
+                  <wp14:pctHeight>0</wp14:pctHeight>
+                </wp14:sizeRelV>
+              </wp:anchor>
+            </w:drawing>
+          </mc:Choice>
+          <mc:Fallback>
+            <w:pict>
+              <v:rect w14:anchorId="0293DD5D" id="Rectangle 145" o:spid="_x0000_s1026" style="position:absolute;margin-left:167.15pt;margin-top:215.85pt;width:95.2pt;height:14.6pt;z-index:251825152;visibility:visible;mso-wrap-style:square;mso-width-percent:0;mso-height-percent:0;mso-wrap-distance-left:9pt;mso-wrap-distance-top:0;mso-wrap-distance-right:9pt;mso-wrap-distance-bottom:0;mso-position-horizontal:absolute;mso-position-horizontal-relative:margin;mso-position-vertical:absolute;mso-position-vertical-relative:text;mso-width-percent:0;mso-height-percent:0;mso-width-relative:margin;mso-height-relative:margin;v-text-anchor:middle" o:gfxdata="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" filled="f" strokecolor="red" strokeweight="1.5pt">
                 <w10:wrap anchorx="margin"/>
               </v:rect>
             </w:pict>
@@ -8368,7 +9401,7 @@
                     <pic:cNvPicPr/>
                   </pic:nvPicPr>
                   <pic:blipFill>
-                    <a:blip r:embed="rId43"/>
+                    <a:blip r:embed="rId49"/>
                     <a:stretch>
                       <a:fillRect/>
                     </a:stretch>
@@ -8396,15 +9429,62 @@
     </w:p>
     <w:p>
       <w:pPr>
+        <w:pStyle w:val="Heading2"/>
+      </w:pPr>
+      <w:bookmarkStart w:id="8" w:name="_Toc150173380"/>
+      <w:r>
+        <w:lastRenderedPageBreak/>
+        <w:t>Automatic session deletion</w:t>
+      </w:r>
+      <w:bookmarkEnd w:id="8"/>
+    </w:p>
+    <w:p>
+      <w:r>
+        <w:t>To prevent the database from storing expired sessions forever, you can schedule a job using SQL Server Agent to automatically delete expired sessions periodically.</w:t>
+      </w:r>
+    </w:p>
+    <w:p>
+      <w:pPr>
         <w:pStyle w:val="ListParagraph"/>
         <w:numPr>
           <w:ilvl w:val="0"/>
-          <w:numId w:val="8"/>
+          <w:numId w:val="7"/>
         </w:numPr>
       </w:pPr>
       <w:r>
-        <w:lastRenderedPageBreak/>
-        <w:t>You're likely to get a security warning in your browser saying that the connection is not private, since self-signed certificates are not considered to be safe by browsers. You can override that by opening advanced settings and proceeding to the page.</w:t>
+        <w:t>Open SSMS and connect to your server.</w:t>
+      </w:r>
+    </w:p>
+    <w:p>
+      <w:pPr>
+        <w:pStyle w:val="ListParagraph"/>
+        <w:numPr>
+          <w:ilvl w:val="0"/>
+          <w:numId w:val="7"/>
+        </w:numPr>
+      </w:pPr>
+      <w:r>
+        <w:t xml:space="preserve">In the "Object Explorer" panel, </w:t>
+      </w:r>
+      <w:r>
+        <w:t>locate SQL Server Agen</w:t>
+      </w:r>
+      <w:bookmarkStart w:id="9" w:name="_GoBack"/>
+      <w:bookmarkEnd w:id="9"/>
+      <w:r>
+        <w:t xml:space="preserve">t and </w:t>
+      </w:r>
+      <w:r>
+        <w:t xml:space="preserve">make sure </w:t>
+      </w:r>
+      <w:r>
+        <w:t xml:space="preserve">it </w:t>
+      </w:r>
+      <w:r>
+        <w:t>is enab</w:t>
+      </w:r>
+      <w:r>
+        <w:t>led. It should have a small green circle with a triangle inside it.</w:t>
       </w:r>
     </w:p>
     <w:p>
@@ -8418,18 +9498,18 @@
         <mc:AlternateContent>
           <mc:Choice Requires="wps">
             <w:drawing>
-              <wp:anchor distT="0" distB="0" distL="114300" distR="114300" simplePos="0" relativeHeight="251829248" behindDoc="0" locked="0" layoutInCell="1" allowOverlap="1" wp14:anchorId="20C9B224" wp14:editId="74C3C134">
+              <wp:anchor distT="0" distB="0" distL="114300" distR="114300" simplePos="0" relativeHeight="251744256" behindDoc="0" locked="0" layoutInCell="1" allowOverlap="1" wp14:anchorId="6438C761" wp14:editId="7145C5AD">
                 <wp:simplePos x="0" y="0"/>
                 <wp:positionH relativeFrom="margin">
-                  <wp:posOffset>1454513</wp:posOffset>
+                  <wp:posOffset>1790700</wp:posOffset>
                 </wp:positionH>
                 <wp:positionV relativeFrom="paragraph">
-                  <wp:posOffset>2760187</wp:posOffset>
+                  <wp:posOffset>2004956</wp:posOffset>
                 </wp:positionV>
-                <wp:extent cx="878866" cy="130290"/>
-                <wp:effectExtent l="0" t="0" r="16510" b="22225"/>
+                <wp:extent cx="1102936" cy="197963"/>
+                <wp:effectExtent l="0" t="0" r="21590" b="12065"/>
                 <wp:wrapNone/>
-                <wp:docPr id="148" name="Rectangle 148"/>
+                <wp:docPr id="79" name="Rectangle 79"/>
                 <wp:cNvGraphicFramePr/>
                 <a:graphic xmlns:a="http://schemas.openxmlformats.org/drawingml/2006/main">
                   <a:graphicData uri="http://schemas.microsoft.com/office/word/2010/wordprocessingShape">
@@ -8438,7 +9518,7 @@
                       <wps:spPr>
                         <a:xfrm>
                           <a:off x="0" y="0"/>
-                          <a:ext cx="878866" cy="130290"/>
+                          <a:ext cx="1102936" cy="197963"/>
                         </a:xfrm>
                         <a:prstGeom prst="rect">
                           <a:avLst/>
@@ -8486,303 +9566,7 @@
           </mc:Choice>
           <mc:Fallback>
             <w:pict>
-              <v:rect w14:anchorId="654B72EE" id="Rectangle 148" o:spid="_x0000_s1026" style="position:absolute;margin-left:114.55pt;margin-top:217.35pt;width:69.2pt;height:10.25pt;z-index:251829248;visibility:visible;mso-wrap-style:square;mso-width-percent:0;mso-height-percent:0;mso-wrap-distance-left:9pt;mso-wrap-distance-top:0;mso-wrap-distance-right:9pt;mso-wrap-distance-bottom:0;mso-position-horizontal:absolute;mso-position-horizontal-relative:margin;mso-position-vertical:absolute;mso-position-vertical-relative:text;mso-width-percent:0;mso-height-percent:0;mso-width-relative:margin;mso-height-relative:margin;v-text-anchor:middle" o:gfxdata="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" filled="f" strokecolor="red" strokeweight="1.5pt">
-                <w10:wrap anchorx="margin"/>
-              </v:rect>
-            </w:pict>
-          </mc:Fallback>
-        </mc:AlternateContent>
-      </w:r>
-      <w:r>
-        <w:rPr>
-          <w:noProof/>
-        </w:rPr>
-        <mc:AlternateContent>
-          <mc:Choice Requires="wps">
-            <w:drawing>
-              <wp:anchor distT="0" distB="0" distL="114300" distR="114300" simplePos="0" relativeHeight="251827200" behindDoc="0" locked="0" layoutInCell="1" allowOverlap="1" wp14:anchorId="20C9B224" wp14:editId="74C3C134">
-                <wp:simplePos x="0" y="0"/>
-                <wp:positionH relativeFrom="margin">
-                  <wp:posOffset>1435562</wp:posOffset>
-                </wp:positionH>
-                <wp:positionV relativeFrom="paragraph">
-                  <wp:posOffset>1973708</wp:posOffset>
-                </wp:positionV>
-                <wp:extent cx="670402" cy="185147"/>
-                <wp:effectExtent l="0" t="0" r="15875" b="24765"/>
-                <wp:wrapNone/>
-                <wp:docPr id="147" name="Rectangle 147"/>
-                <wp:cNvGraphicFramePr/>
-                <a:graphic xmlns:a="http://schemas.openxmlformats.org/drawingml/2006/main">
-                  <a:graphicData uri="http://schemas.microsoft.com/office/word/2010/wordprocessingShape">
-                    <wps:wsp>
-                      <wps:cNvSpPr/>
-                      <wps:spPr>
-                        <a:xfrm>
-                          <a:off x="0" y="0"/>
-                          <a:ext cx="670402" cy="185147"/>
-                        </a:xfrm>
-                        <a:prstGeom prst="rect">
-                          <a:avLst/>
-                        </a:prstGeom>
-                        <a:noFill/>
-                        <a:ln w="19050">
-                          <a:solidFill>
-                            <a:srgbClr val="FF0000"/>
-                          </a:solidFill>
-                        </a:ln>
-                      </wps:spPr>
-                      <wps:style>
-                        <a:lnRef idx="2">
-                          <a:schemeClr val="accent1">
-                            <a:shade val="50000"/>
-                          </a:schemeClr>
-                        </a:lnRef>
-                        <a:fillRef idx="1">
-                          <a:schemeClr val="accent1"/>
-                        </a:fillRef>
-                        <a:effectRef idx="0">
-                          <a:schemeClr val="accent1"/>
-                        </a:effectRef>
-                        <a:fontRef idx="minor">
-                          <a:schemeClr val="lt1"/>
-                        </a:fontRef>
-                      </wps:style>
-                      <wps:bodyPr rot="0" spcFirstLastPara="0" vertOverflow="overflow" horzOverflow="overflow" vert="horz" wrap="square" lIns="91440" tIns="45720" rIns="91440" bIns="45720" numCol="1" spcCol="0" rtlCol="0" fromWordArt="0" anchor="ctr" anchorCtr="0" forceAA="0" compatLnSpc="1">
-                        <a:prstTxWarp prst="textNoShape">
-                          <a:avLst/>
-                        </a:prstTxWarp>
-                        <a:noAutofit/>
-                      </wps:bodyPr>
-                    </wps:wsp>
-                  </a:graphicData>
-                </a:graphic>
-                <wp14:sizeRelH relativeFrom="margin">
-                  <wp14:pctWidth>0</wp14:pctWidth>
-                </wp14:sizeRelH>
-                <wp14:sizeRelV relativeFrom="margin">
-                  <wp14:pctHeight>0</wp14:pctHeight>
-                </wp14:sizeRelV>
-              </wp:anchor>
-            </w:drawing>
-          </mc:Choice>
-          <mc:Fallback>
-            <w:pict>
-              <v:rect w14:anchorId="0FCD52E2" id="Rectangle 147" o:spid="_x0000_s1026" style="position:absolute;margin-left:113.05pt;margin-top:155.4pt;width:52.8pt;height:14.6pt;z-index:251827200;visibility:visible;mso-wrap-style:square;mso-width-percent:0;mso-height-percent:0;mso-wrap-distance-left:9pt;mso-wrap-distance-top:0;mso-wrap-distance-right:9pt;mso-wrap-distance-bottom:0;mso-position-horizontal:absolute;mso-position-horizontal-relative:margin;mso-position-vertical:absolute;mso-position-vertical-relative:text;mso-width-percent:0;mso-height-percent:0;mso-width-relative:margin;mso-height-relative:margin;v-text-anchor:middle" o:gfxdata="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" filled="f" strokecolor="red" strokeweight="1.5pt">
-                <w10:wrap anchorx="margin"/>
-              </v:rect>
-            </w:pict>
-          </mc:Fallback>
-        </mc:AlternateContent>
-      </w:r>
-      <w:r>
-        <w:rPr>
-          <w:noProof/>
-        </w:rPr>
-        <w:drawing>
-          <wp:inline distT="0" distB="0" distL="0" distR="0" wp14:anchorId="79FBE8AA" wp14:editId="7EF6A60C">
-            <wp:extent cx="3764162" cy="3244242"/>
-            <wp:effectExtent l="0" t="0" r="8255" b="0"/>
-            <wp:docPr id="146" name="Picture 146"/>
-            <wp:cNvGraphicFramePr>
-              <a:graphicFrameLocks xmlns:a="http://schemas.openxmlformats.org/drawingml/2006/main" noChangeAspect="1"/>
-            </wp:cNvGraphicFramePr>
-            <a:graphic xmlns:a="http://schemas.openxmlformats.org/drawingml/2006/main">
-              <a:graphicData uri="http://schemas.openxmlformats.org/drawingml/2006/picture">
-                <pic:pic xmlns:pic="http://schemas.openxmlformats.org/drawingml/2006/picture">
-                  <pic:nvPicPr>
-                    <pic:cNvPr id="1" name=""/>
-                    <pic:cNvPicPr/>
-                  </pic:nvPicPr>
-                  <pic:blipFill rotWithShape="1">
-                    <a:blip r:embed="rId44"/>
-                    <a:srcRect l="35195" t="19272" r="34976" b="33720"/>
-                    <a:stretch/>
-                  </pic:blipFill>
-                  <pic:spPr bwMode="auto">
-                    <a:xfrm>
-                      <a:off x="0" y="0"/>
-                      <a:ext cx="3791601" cy="3267891"/>
-                    </a:xfrm>
-                    <a:prstGeom prst="rect">
-                      <a:avLst/>
-                    </a:prstGeom>
-                    <a:ln>
-                      <a:noFill/>
-                    </a:ln>
-                    <a:extLst>
-                      <a:ext uri="{53640926-AAD7-44D8-BBD7-CCE9431645EC}">
-                        <a14:shadowObscured xmlns:a14="http://schemas.microsoft.com/office/drawing/2010/main"/>
-                      </a:ext>
-                    </a:extLst>
-                  </pic:spPr>
-                </pic:pic>
-              </a:graphicData>
-            </a:graphic>
-          </wp:inline>
-        </w:drawing>
-      </w:r>
-    </w:p>
-    <w:p>
-      <w:pPr>
-        <w:pStyle w:val="ListParagraph"/>
-        <w:numPr>
-          <w:ilvl w:val="0"/>
-          <w:numId w:val="8"/>
-        </w:numPr>
-      </w:pPr>
-      <w:r>
-        <w:t>You should now be able to access the website.</w:t>
-      </w:r>
-    </w:p>
-    <w:p>
-      <w:pPr>
-        <w:rPr>
-          <w:rFonts w:asciiTheme="majorHAnsi" w:eastAsiaTheme="majorEastAsia" w:hAnsiTheme="majorHAnsi" w:cstheme="majorBidi"/>
-          <w:color w:val="2E74B5" w:themeColor="accent1" w:themeShade="BF"/>
-          <w:sz w:val="26"/>
-          <w:szCs w:val="26"/>
-        </w:rPr>
-      </w:pPr>
-      <w:r>
-        <w:br w:type="page"/>
-      </w:r>
-    </w:p>
-    <w:p>
-      <w:pPr>
-        <w:pStyle w:val="Heading2"/>
-      </w:pPr>
-      <w:bookmarkStart w:id="9" w:name="_Toc150173380"/>
-      <w:r>
-        <w:lastRenderedPageBreak/>
-        <w:t>Automatic session deletion</w:t>
-      </w:r>
-      <w:bookmarkEnd w:id="9"/>
-    </w:p>
-    <w:p>
-      <w:r>
-        <w:t>To prevent the database from storing expired sessions forever, you can schedule a job using SQL Server Agent to automatically delete expired sessions periodically.</w:t>
-      </w:r>
-    </w:p>
-    <w:p>
-      <w:pPr>
-        <w:pStyle w:val="ListParagraph"/>
-        <w:numPr>
-          <w:ilvl w:val="0"/>
-          <w:numId w:val="7"/>
-        </w:numPr>
-      </w:pPr>
-      <w:r>
-        <w:t>Open SSMS and connect to your server.</w:t>
-      </w:r>
-    </w:p>
-    <w:p>
-      <w:pPr>
-        <w:pStyle w:val="ListParagraph"/>
-        <w:numPr>
-          <w:ilvl w:val="0"/>
-          <w:numId w:val="7"/>
-        </w:numPr>
-      </w:pPr>
-      <w:r>
-        <w:t xml:space="preserve">In the "Object Explorer" panel, </w:t>
-      </w:r>
-      <w:r>
-        <w:t xml:space="preserve">locate SQL Server Agent and </w:t>
-      </w:r>
-      <w:r>
-        <w:t xml:space="preserve">make sure </w:t>
-      </w:r>
-      <w:r>
-        <w:t xml:space="preserve">it </w:t>
-      </w:r>
-      <w:r>
-        <w:t>is enab</w:t>
-      </w:r>
-      <w:r>
-        <w:t>led. It should have a small green circle with a triangle inside it.</w:t>
-      </w:r>
-    </w:p>
-    <w:p>
-      <w:pPr>
-        <w:jc w:val="center"/>
-      </w:pPr>
-      <w:r>
-        <w:rPr>
-          <w:noProof/>
-        </w:rPr>
-        <mc:AlternateContent>
-          <mc:Choice Requires="wps">
-            <w:drawing>
-              <wp:anchor distT="0" distB="0" distL="114300" distR="114300" simplePos="0" relativeHeight="251744256" behindDoc="0" locked="0" layoutInCell="1" allowOverlap="1" wp14:anchorId="6438C761" wp14:editId="7145C5AD">
-                <wp:simplePos x="0" y="0"/>
-                <wp:positionH relativeFrom="margin">
-                  <wp:posOffset>1791094</wp:posOffset>
-                </wp:positionH>
-                <wp:positionV relativeFrom="paragraph">
-                  <wp:posOffset>2005507</wp:posOffset>
-                </wp:positionV>
-                <wp:extent cx="1102936" cy="197963"/>
-                <wp:effectExtent l="0" t="0" r="21590" b="12065"/>
-                <wp:wrapNone/>
-                <wp:docPr id="79" name="Rectangle 79"/>
-                <wp:cNvGraphicFramePr/>
-                <a:graphic xmlns:a="http://schemas.openxmlformats.org/drawingml/2006/main">
-                  <a:graphicData uri="http://schemas.microsoft.com/office/word/2010/wordprocessingShape">
-                    <wps:wsp>
-                      <wps:cNvSpPr/>
-                      <wps:spPr>
-                        <a:xfrm>
-                          <a:off x="0" y="0"/>
-                          <a:ext cx="1102936" cy="197963"/>
-                        </a:xfrm>
-                        <a:prstGeom prst="rect">
-                          <a:avLst/>
-                        </a:prstGeom>
-                        <a:noFill/>
-                        <a:ln w="19050">
-                          <a:solidFill>
-                            <a:srgbClr val="FF0000"/>
-                          </a:solidFill>
-                        </a:ln>
-                      </wps:spPr>
-                      <wps:style>
-                        <a:lnRef idx="2">
-                          <a:schemeClr val="accent1">
-                            <a:shade val="50000"/>
-                          </a:schemeClr>
-                        </a:lnRef>
-                        <a:fillRef idx="1">
-                          <a:schemeClr val="accent1"/>
-                        </a:fillRef>
-                        <a:effectRef idx="0">
-                          <a:schemeClr val="accent1"/>
-                        </a:effectRef>
-                        <a:fontRef idx="minor">
-                          <a:schemeClr val="lt1"/>
-                        </a:fontRef>
-                      </wps:style>
-                      <wps:bodyPr rot="0" spcFirstLastPara="0" vertOverflow="overflow" horzOverflow="overflow" vert="horz" wrap="square" lIns="91440" tIns="45720" rIns="91440" bIns="45720" numCol="1" spcCol="0" rtlCol="0" fromWordArt="0" anchor="ctr" anchorCtr="0" forceAA="0" compatLnSpc="1">
-                        <a:prstTxWarp prst="textNoShape">
-                          <a:avLst/>
-                        </a:prstTxWarp>
-                        <a:noAutofit/>
-                      </wps:bodyPr>
-                    </wps:wsp>
-                  </a:graphicData>
-                </a:graphic>
-                <wp14:sizeRelH relativeFrom="margin">
-                  <wp14:pctWidth>0</wp14:pctWidth>
-                </wp14:sizeRelH>
-                <wp14:sizeRelV relativeFrom="margin">
-                  <wp14:pctHeight>0</wp14:pctHeight>
-                </wp14:sizeRelV>
-              </wp:anchor>
-            </w:drawing>
-          </mc:Choice>
-          <mc:Fallback>
-            <w:pict>
-              <v:rect w14:anchorId="7D8098E7" id="Rectangle 79" o:spid="_x0000_s1026" style="position:absolute;margin-left:141.05pt;margin-top:157.9pt;width:86.85pt;height:15.6pt;z-index:251744256;visibility:visible;mso-wrap-style:square;mso-width-percent:0;mso-height-percent:0;mso-wrap-distance-left:9pt;mso-wrap-distance-top:0;mso-wrap-distance-right:9pt;mso-wrap-distance-bottom:0;mso-position-horizontal:absolute;mso-position-horizontal-relative:margin;mso-position-vertical:absolute;mso-position-vertical-relative:text;mso-width-percent:0;mso-height-percent:0;mso-width-relative:margin;mso-height-relative:margin;v-text-anchor:middle" o:gfxdata="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" filled="f" strokecolor="red" strokeweight="1.5pt">
+              <v:rect w14:anchorId="706950DE" id="Rectangle 79" o:spid="_x0000_s1026" style="position:absolute;margin-left:141pt;margin-top:157.85pt;width:86.85pt;height:15.6pt;z-index:251744256;visibility:visible;mso-wrap-style:square;mso-width-percent:0;mso-height-percent:0;mso-wrap-distance-left:9pt;mso-wrap-distance-top:0;mso-wrap-distance-right:9pt;mso-wrap-distance-bottom:0;mso-position-horizontal:absolute;mso-position-horizontal-relative:margin;mso-position-vertical:absolute;mso-position-vertical-relative:text;mso-width-percent:0;mso-height-percent:0;mso-width-relative:margin;mso-height-relative:margin;v-text-anchor:middle" o:gfxdata="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" filled="f" strokecolor="red" strokeweight="1.5pt">
                 <w10:wrap anchorx="margin"/>
               </v:rect>
             </w:pict>
@@ -8809,7 +9593,7 @@
                     <pic:cNvPicPr/>
                   </pic:nvPicPr>
                   <pic:blipFill>
-                    <a:blip r:embed="rId45"/>
+                    <a:blip r:embed="rId50"/>
                     <a:stretch>
                       <a:fillRect/>
                     </a:stretch>
@@ -8957,7 +9741,7 @@
                     <pic:cNvPicPr/>
                   </pic:nvPicPr>
                   <pic:blipFill>
-                    <a:blip r:embed="rId46"/>
+                    <a:blip r:embed="rId51"/>
                     <a:stretch>
                       <a:fillRect/>
                     </a:stretch>
@@ -9187,7 +9971,7 @@
                     <pic:cNvPicPr/>
                   </pic:nvPicPr>
                   <pic:blipFill>
-                    <a:blip r:embed="rId47"/>
+                    <a:blip r:embed="rId52"/>
                     <a:stretch>
                       <a:fillRect/>
                     </a:stretch>
@@ -9326,7 +10110,7 @@
                     <pic:cNvPicPr/>
                   </pic:nvPicPr>
                   <pic:blipFill>
-                    <a:blip r:embed="rId48"/>
+                    <a:blip r:embed="rId53"/>
                     <a:stretch>
                       <a:fillRect/>
                     </a:stretch>
@@ -9553,7 +10337,7 @@
                     <pic:cNvPicPr/>
                   </pic:nvPicPr>
                   <pic:blipFill>
-                    <a:blip r:embed="rId49"/>
+                    <a:blip r:embed="rId54"/>
                     <a:stretch>
                       <a:fillRect/>
                     </a:stretch>
@@ -9763,1211 +10547,6 @@
             <wp:extent cx="4320000" cy="4084615"/>
             <wp:effectExtent l="0" t="0" r="4445" b="0"/>
             <wp:docPr id="91" name="Picture 91"/>
-            <wp:cNvGraphicFramePr>
-              <a:graphicFrameLocks xmlns:a="http://schemas.openxmlformats.org/drawingml/2006/main" noChangeAspect="1"/>
-            </wp:cNvGraphicFramePr>
-            <a:graphic xmlns:a="http://schemas.openxmlformats.org/drawingml/2006/main">
-              <a:graphicData uri="http://schemas.openxmlformats.org/drawingml/2006/picture">
-                <pic:pic xmlns:pic="http://schemas.openxmlformats.org/drawingml/2006/picture">
-                  <pic:nvPicPr>
-                    <pic:cNvPr id="1" name=""/>
-                    <pic:cNvPicPr/>
-                  </pic:nvPicPr>
-                  <pic:blipFill>
-                    <a:blip r:embed="rId50"/>
-                    <a:stretch>
-                      <a:fillRect/>
-                    </a:stretch>
-                  </pic:blipFill>
-                  <pic:spPr>
-                    <a:xfrm>
-                      <a:off x="0" y="0"/>
-                      <a:ext cx="4320000" cy="4084615"/>
-                    </a:xfrm>
-                    <a:prstGeom prst="rect">
-                      <a:avLst/>
-                    </a:prstGeom>
-                  </pic:spPr>
-                </pic:pic>
-              </a:graphicData>
-            </a:graphic>
-          </wp:inline>
-        </w:drawing>
-      </w:r>
-    </w:p>
-    <w:p>
-      <w:r>
-        <w:br w:type="page"/>
-      </w:r>
-    </w:p>
-    <w:p>
-      <w:pPr>
-        <w:pStyle w:val="ListParagraph"/>
-        <w:numPr>
-          <w:ilvl w:val="0"/>
-          <w:numId w:val="7"/>
-        </w:numPr>
-      </w:pPr>
-      <w:r>
-        <w:lastRenderedPageBreak/>
-        <w:t>In the "Select Login" window, click "Browse…</w:t>
-      </w:r>
-      <w:proofErr w:type="gramStart"/>
-      <w:r>
-        <w:t>".</w:t>
-      </w:r>
-      <w:proofErr w:type="gramEnd"/>
-    </w:p>
-    <w:p>
-      <w:pPr>
-        <w:jc w:val="center"/>
-      </w:pPr>
-      <w:r>
-        <w:rPr>
-          <w:noProof/>
-        </w:rPr>
-        <mc:AlternateContent>
-          <mc:Choice Requires="wps">
-            <w:drawing>
-              <wp:anchor distT="0" distB="0" distL="114300" distR="114300" simplePos="0" relativeHeight="251762688" behindDoc="0" locked="0" layoutInCell="1" allowOverlap="1" wp14:anchorId="183E8100" wp14:editId="30E7A4DC">
-                <wp:simplePos x="0" y="0"/>
-                <wp:positionH relativeFrom="margin">
-                  <wp:posOffset>3553239</wp:posOffset>
-                </wp:positionH>
-                <wp:positionV relativeFrom="paragraph">
-                  <wp:posOffset>1369115</wp:posOffset>
-                </wp:positionV>
-                <wp:extent cx="1123122" cy="160848"/>
-                <wp:effectExtent l="0" t="0" r="20320" b="10795"/>
-                <wp:wrapNone/>
-                <wp:docPr id="95" name="Rectangle 95"/>
-                <wp:cNvGraphicFramePr/>
-                <a:graphic xmlns:a="http://schemas.openxmlformats.org/drawingml/2006/main">
-                  <a:graphicData uri="http://schemas.microsoft.com/office/word/2010/wordprocessingShape">
-                    <wps:wsp>
-                      <wps:cNvSpPr/>
-                      <wps:spPr>
-                        <a:xfrm>
-                          <a:off x="0" y="0"/>
-                          <a:ext cx="1123122" cy="160848"/>
-                        </a:xfrm>
-                        <a:prstGeom prst="rect">
-                          <a:avLst/>
-                        </a:prstGeom>
-                        <a:noFill/>
-                        <a:ln w="19050">
-                          <a:solidFill>
-                            <a:srgbClr val="FF0000"/>
-                          </a:solidFill>
-                        </a:ln>
-                      </wps:spPr>
-                      <wps:style>
-                        <a:lnRef idx="2">
-                          <a:schemeClr val="accent1">
-                            <a:shade val="50000"/>
-                          </a:schemeClr>
-                        </a:lnRef>
-                        <a:fillRef idx="1">
-                          <a:schemeClr val="accent1"/>
-                        </a:fillRef>
-                        <a:effectRef idx="0">
-                          <a:schemeClr val="accent1"/>
-                        </a:effectRef>
-                        <a:fontRef idx="minor">
-                          <a:schemeClr val="lt1"/>
-                        </a:fontRef>
-                      </wps:style>
-                      <wps:bodyPr rot="0" spcFirstLastPara="0" vertOverflow="overflow" horzOverflow="overflow" vert="horz" wrap="square" lIns="91440" tIns="45720" rIns="91440" bIns="45720" numCol="1" spcCol="0" rtlCol="0" fromWordArt="0" anchor="ctr" anchorCtr="0" forceAA="0" compatLnSpc="1">
-                        <a:prstTxWarp prst="textNoShape">
-                          <a:avLst/>
-                        </a:prstTxWarp>
-                        <a:noAutofit/>
-                      </wps:bodyPr>
-                    </wps:wsp>
-                  </a:graphicData>
-                </a:graphic>
-                <wp14:sizeRelH relativeFrom="margin">
-                  <wp14:pctWidth>0</wp14:pctWidth>
-                </wp14:sizeRelH>
-                <wp14:sizeRelV relativeFrom="margin">
-                  <wp14:pctHeight>0</wp14:pctHeight>
-                </wp14:sizeRelV>
-              </wp:anchor>
-            </w:drawing>
-          </mc:Choice>
-          <mc:Fallback>
-            <w:pict>
-              <v:rect w14:anchorId="12C090E7" id="Rectangle 95" o:spid="_x0000_s1026" style="position:absolute;margin-left:279.8pt;margin-top:107.8pt;width:88.45pt;height:12.65pt;z-index:251762688;visibility:visible;mso-wrap-style:square;mso-width-percent:0;mso-height-percent:0;mso-wrap-distance-left:9pt;mso-wrap-distance-top:0;mso-wrap-distance-right:9pt;mso-wrap-distance-bottom:0;mso-position-horizontal:absolute;mso-position-horizontal-relative:margin;mso-position-vertical:absolute;mso-position-vertical-relative:text;mso-width-percent:0;mso-height-percent:0;mso-width-relative:margin;mso-height-relative:margin;v-text-anchor:middle" o:gfxdata="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" filled="f" strokecolor="red" strokeweight="1.5pt">
-                <w10:wrap anchorx="margin"/>
-              </v:rect>
-            </w:pict>
-          </mc:Fallback>
-        </mc:AlternateContent>
-      </w:r>
-      <w:r>
-        <w:rPr>
-          <w:noProof/>
-        </w:rPr>
-        <w:drawing>
-          <wp:inline distT="0" distB="0" distL="0" distR="0" wp14:anchorId="6CE4D696" wp14:editId="537DFCB1">
-            <wp:extent cx="3600000" cy="2229959"/>
-            <wp:effectExtent l="0" t="0" r="635" b="0"/>
-            <wp:docPr id="94" name="Picture 94"/>
-            <wp:cNvGraphicFramePr>
-              <a:graphicFrameLocks xmlns:a="http://schemas.openxmlformats.org/drawingml/2006/main" noChangeAspect="1"/>
-            </wp:cNvGraphicFramePr>
-            <a:graphic xmlns:a="http://schemas.openxmlformats.org/drawingml/2006/main">
-              <a:graphicData uri="http://schemas.openxmlformats.org/drawingml/2006/picture">
-                <pic:pic xmlns:pic="http://schemas.openxmlformats.org/drawingml/2006/picture">
-                  <pic:nvPicPr>
-                    <pic:cNvPr id="1" name=""/>
-                    <pic:cNvPicPr/>
-                  </pic:nvPicPr>
-                  <pic:blipFill>
-                    <a:blip r:embed="rId51"/>
-                    <a:stretch>
-                      <a:fillRect/>
-                    </a:stretch>
-                  </pic:blipFill>
-                  <pic:spPr>
-                    <a:xfrm>
-                      <a:off x="0" y="0"/>
-                      <a:ext cx="3600000" cy="2229959"/>
-                    </a:xfrm>
-                    <a:prstGeom prst="rect">
-                      <a:avLst/>
-                    </a:prstGeom>
-                  </pic:spPr>
-                </pic:pic>
-              </a:graphicData>
-            </a:graphic>
-          </wp:inline>
-        </w:drawing>
-      </w:r>
-    </w:p>
-    <w:p>
-      <w:pPr>
-        <w:pStyle w:val="ListParagraph"/>
-        <w:numPr>
-          <w:ilvl w:val="0"/>
-          <w:numId w:val="7"/>
-        </w:numPr>
-      </w:pPr>
-      <w:r>
-        <w:t>Locate the login with the name "[IIS APPPOOL\</w:t>
-      </w:r>
-      <w:r>
-        <w:rPr>
-          <w:color w:val="FF0000"/>
-        </w:rPr>
-        <w:t>&lt;your application pool name&gt;</w:t>
-      </w:r>
-      <w:r>
-        <w:t>]"</w:t>
-      </w:r>
-      <w:r>
-        <w:t>, and check it, then click "OK".</w:t>
-      </w:r>
-    </w:p>
-    <w:p>
-      <w:pPr>
-        <w:jc w:val="center"/>
-      </w:pPr>
-      <w:r>
-        <w:rPr>
-          <w:noProof/>
-        </w:rPr>
-        <mc:AlternateContent>
-          <mc:Choice Requires="wps">
-            <w:drawing>
-              <wp:anchor distT="0" distB="0" distL="114300" distR="114300" simplePos="0" relativeHeight="251764736" behindDoc="0" locked="0" layoutInCell="1" allowOverlap="1" wp14:anchorId="4F109594" wp14:editId="4A47315F">
-                <wp:simplePos x="0" y="0"/>
-                <wp:positionH relativeFrom="margin">
-                  <wp:posOffset>1277178</wp:posOffset>
-                </wp:positionH>
-                <wp:positionV relativeFrom="paragraph">
-                  <wp:posOffset>1223452</wp:posOffset>
-                </wp:positionV>
-                <wp:extent cx="3101009" cy="160848"/>
-                <wp:effectExtent l="0" t="0" r="23495" b="10795"/>
-                <wp:wrapNone/>
-                <wp:docPr id="97" name="Rectangle 97"/>
-                <wp:cNvGraphicFramePr/>
-                <a:graphic xmlns:a="http://schemas.openxmlformats.org/drawingml/2006/main">
-                  <a:graphicData uri="http://schemas.microsoft.com/office/word/2010/wordprocessingShape">
-                    <wps:wsp>
-                      <wps:cNvSpPr/>
-                      <wps:spPr>
-                        <a:xfrm>
-                          <a:off x="0" y="0"/>
-                          <a:ext cx="3101009" cy="160848"/>
-                        </a:xfrm>
-                        <a:prstGeom prst="rect">
-                          <a:avLst/>
-                        </a:prstGeom>
-                        <a:noFill/>
-                        <a:ln w="19050">
-                          <a:solidFill>
-                            <a:srgbClr val="FF0000"/>
-                          </a:solidFill>
-                        </a:ln>
-                      </wps:spPr>
-                      <wps:style>
-                        <a:lnRef idx="2">
-                          <a:schemeClr val="accent1">
-                            <a:shade val="50000"/>
-                          </a:schemeClr>
-                        </a:lnRef>
-                        <a:fillRef idx="1">
-                          <a:schemeClr val="accent1"/>
-                        </a:fillRef>
-                        <a:effectRef idx="0">
-                          <a:schemeClr val="accent1"/>
-                        </a:effectRef>
-                        <a:fontRef idx="minor">
-                          <a:schemeClr val="lt1"/>
-                        </a:fontRef>
-                      </wps:style>
-                      <wps:bodyPr rot="0" spcFirstLastPara="0" vertOverflow="overflow" horzOverflow="overflow" vert="horz" wrap="square" lIns="91440" tIns="45720" rIns="91440" bIns="45720" numCol="1" spcCol="0" rtlCol="0" fromWordArt="0" anchor="ctr" anchorCtr="0" forceAA="0" compatLnSpc="1">
-                        <a:prstTxWarp prst="textNoShape">
-                          <a:avLst/>
-                        </a:prstTxWarp>
-                        <a:noAutofit/>
-                      </wps:bodyPr>
-                    </wps:wsp>
-                  </a:graphicData>
-                </a:graphic>
-                <wp14:sizeRelH relativeFrom="margin">
-                  <wp14:pctWidth>0</wp14:pctWidth>
-                </wp14:sizeRelH>
-                <wp14:sizeRelV relativeFrom="margin">
-                  <wp14:pctHeight>0</wp14:pctHeight>
-                </wp14:sizeRelV>
-              </wp:anchor>
-            </w:drawing>
-          </mc:Choice>
-          <mc:Fallback>
-            <w:pict>
-              <v:rect w14:anchorId="3435BD53" id="Rectangle 97" o:spid="_x0000_s1026" style="position:absolute;margin-left:100.55pt;margin-top:96.35pt;width:244.15pt;height:12.65pt;z-index:251764736;visibility:visible;mso-wrap-style:square;mso-width-percent:0;mso-height-percent:0;mso-wrap-distance-left:9pt;mso-wrap-distance-top:0;mso-wrap-distance-right:9pt;mso-wrap-distance-bottom:0;mso-position-horizontal:absolute;mso-position-horizontal-relative:margin;mso-position-vertical:absolute;mso-position-vertical-relative:text;mso-width-percent:0;mso-height-percent:0;mso-width-relative:margin;mso-height-relative:margin;v-text-anchor:middle" o:gfxdata="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" filled="f" strokecolor="red" strokeweight="1.5pt">
-                <w10:wrap anchorx="margin"/>
-              </v:rect>
-            </w:pict>
-          </mc:Fallback>
-        </mc:AlternateContent>
-      </w:r>
-      <w:r>
-        <w:rPr>
-          <w:noProof/>
-        </w:rPr>
-        <w:drawing>
-          <wp:inline distT="0" distB="0" distL="0" distR="0" wp14:anchorId="37CC7509" wp14:editId="1821A2EF">
-            <wp:extent cx="3600000" cy="2229959"/>
-            <wp:effectExtent l="0" t="0" r="635" b="0"/>
-            <wp:docPr id="96" name="Picture 96"/>
-            <wp:cNvGraphicFramePr>
-              <a:graphicFrameLocks xmlns:a="http://schemas.openxmlformats.org/drawingml/2006/main" noChangeAspect="1"/>
-            </wp:cNvGraphicFramePr>
-            <a:graphic xmlns:a="http://schemas.openxmlformats.org/drawingml/2006/main">
-              <a:graphicData uri="http://schemas.openxmlformats.org/drawingml/2006/picture">
-                <pic:pic xmlns:pic="http://schemas.openxmlformats.org/drawingml/2006/picture">
-                  <pic:nvPicPr>
-                    <pic:cNvPr id="1" name=""/>
-                    <pic:cNvPicPr/>
-                  </pic:nvPicPr>
-                  <pic:blipFill>
-                    <a:blip r:embed="rId52"/>
-                    <a:stretch>
-                      <a:fillRect/>
-                    </a:stretch>
-                  </pic:blipFill>
-                  <pic:spPr>
-                    <a:xfrm>
-                      <a:off x="0" y="0"/>
-                      <a:ext cx="3600000" cy="2229959"/>
-                    </a:xfrm>
-                    <a:prstGeom prst="rect">
-                      <a:avLst/>
-                    </a:prstGeom>
-                  </pic:spPr>
-                </pic:pic>
-              </a:graphicData>
-            </a:graphic>
-          </wp:inline>
-        </w:drawing>
-      </w:r>
-    </w:p>
-    <w:p>
-      <w:pPr>
-        <w:pStyle w:val="ListParagraph"/>
-        <w:numPr>
-          <w:ilvl w:val="0"/>
-          <w:numId w:val="7"/>
-        </w:numPr>
-      </w:pPr>
-      <w:r>
-        <w:t>Click "OK" in the "Select Login" window.</w:t>
-      </w:r>
-    </w:p>
-    <w:p>
-      <w:pPr>
-        <w:jc w:val="center"/>
-      </w:pPr>
-      <w:r>
-        <w:rPr>
-          <w:noProof/>
-        </w:rPr>
-        <mc:AlternateContent>
-          <mc:Choice Requires="wps">
-            <w:drawing>
-              <wp:anchor distT="0" distB="0" distL="114300" distR="114300" simplePos="0" relativeHeight="251766784" behindDoc="0" locked="0" layoutInCell="1" allowOverlap="1" wp14:anchorId="7BF49EF2" wp14:editId="72829FC6">
-                <wp:simplePos x="0" y="0"/>
-                <wp:positionH relativeFrom="margin">
-                  <wp:posOffset>2529509</wp:posOffset>
-                </wp:positionH>
-                <wp:positionV relativeFrom="paragraph">
-                  <wp:posOffset>1992464</wp:posOffset>
-                </wp:positionV>
-                <wp:extent cx="690769" cy="160848"/>
-                <wp:effectExtent l="0" t="0" r="14605" b="10795"/>
-                <wp:wrapNone/>
-                <wp:docPr id="99" name="Rectangle 99"/>
-                <wp:cNvGraphicFramePr/>
-                <a:graphic xmlns:a="http://schemas.openxmlformats.org/drawingml/2006/main">
-                  <a:graphicData uri="http://schemas.microsoft.com/office/word/2010/wordprocessingShape">
-                    <wps:wsp>
-                      <wps:cNvSpPr/>
-                      <wps:spPr>
-                        <a:xfrm>
-                          <a:off x="0" y="0"/>
-                          <a:ext cx="690769" cy="160848"/>
-                        </a:xfrm>
-                        <a:prstGeom prst="rect">
-                          <a:avLst/>
-                        </a:prstGeom>
-                        <a:noFill/>
-                        <a:ln w="19050">
-                          <a:solidFill>
-                            <a:srgbClr val="FF0000"/>
-                          </a:solidFill>
-                        </a:ln>
-                      </wps:spPr>
-                      <wps:style>
-                        <a:lnRef idx="2">
-                          <a:schemeClr val="accent1">
-                            <a:shade val="50000"/>
-                          </a:schemeClr>
-                        </a:lnRef>
-                        <a:fillRef idx="1">
-                          <a:schemeClr val="accent1"/>
-                        </a:fillRef>
-                        <a:effectRef idx="0">
-                          <a:schemeClr val="accent1"/>
-                        </a:effectRef>
-                        <a:fontRef idx="minor">
-                          <a:schemeClr val="lt1"/>
-                        </a:fontRef>
-                      </wps:style>
-                      <wps:bodyPr rot="0" spcFirstLastPara="0" vertOverflow="overflow" horzOverflow="overflow" vert="horz" wrap="square" lIns="91440" tIns="45720" rIns="91440" bIns="45720" numCol="1" spcCol="0" rtlCol="0" fromWordArt="0" anchor="ctr" anchorCtr="0" forceAA="0" compatLnSpc="1">
-                        <a:prstTxWarp prst="textNoShape">
-                          <a:avLst/>
-                        </a:prstTxWarp>
-                        <a:noAutofit/>
-                      </wps:bodyPr>
-                    </wps:wsp>
-                  </a:graphicData>
-                </a:graphic>
-                <wp14:sizeRelH relativeFrom="margin">
-                  <wp14:pctWidth>0</wp14:pctWidth>
-                </wp14:sizeRelH>
-                <wp14:sizeRelV relativeFrom="margin">
-                  <wp14:pctHeight>0</wp14:pctHeight>
-                </wp14:sizeRelV>
-              </wp:anchor>
-            </w:drawing>
-          </mc:Choice>
-          <mc:Fallback>
-            <w:pict>
-              <v:rect w14:anchorId="3704382B" id="Rectangle 99" o:spid="_x0000_s1026" style="position:absolute;margin-left:199.15pt;margin-top:156.9pt;width:54.4pt;height:12.65pt;z-index:251766784;visibility:visible;mso-wrap-style:square;mso-width-percent:0;mso-height-percent:0;mso-wrap-distance-left:9pt;mso-wrap-distance-top:0;mso-wrap-distance-right:9pt;mso-wrap-distance-bottom:0;mso-position-horizontal:absolute;mso-position-horizontal-relative:margin;mso-position-vertical:absolute;mso-position-vertical-relative:text;mso-width-percent:0;mso-height-percent:0;mso-width-relative:margin;mso-height-relative:margin;v-text-anchor:middle" o:gfxdata="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" filled="f" strokecolor="red" strokeweight="1.5pt">
-                <w10:wrap anchorx="margin"/>
-              </v:rect>
-            </w:pict>
-          </mc:Fallback>
-        </mc:AlternateContent>
-      </w:r>
-      <w:r>
-        <w:rPr>
-          <w:noProof/>
-        </w:rPr>
-        <w:drawing>
-          <wp:inline distT="0" distB="0" distL="0" distR="0" wp14:anchorId="7AD73F4C" wp14:editId="70823C9E">
-            <wp:extent cx="3600000" cy="2229960"/>
-            <wp:effectExtent l="0" t="0" r="635" b="0"/>
-            <wp:docPr id="98" name="Picture 98"/>
-            <wp:cNvGraphicFramePr>
-              <a:graphicFrameLocks xmlns:a="http://schemas.openxmlformats.org/drawingml/2006/main" noChangeAspect="1"/>
-            </wp:cNvGraphicFramePr>
-            <a:graphic xmlns:a="http://schemas.openxmlformats.org/drawingml/2006/main">
-              <a:graphicData uri="http://schemas.openxmlformats.org/drawingml/2006/picture">
-                <pic:pic xmlns:pic="http://schemas.openxmlformats.org/drawingml/2006/picture">
-                  <pic:nvPicPr>
-                    <pic:cNvPr id="1" name=""/>
-                    <pic:cNvPicPr/>
-                  </pic:nvPicPr>
-                  <pic:blipFill>
-                    <a:blip r:embed="rId53"/>
-                    <a:stretch>
-                      <a:fillRect/>
-                    </a:stretch>
-                  </pic:blipFill>
-                  <pic:spPr>
-                    <a:xfrm>
-                      <a:off x="0" y="0"/>
-                      <a:ext cx="3600000" cy="2229960"/>
-                    </a:xfrm>
-                    <a:prstGeom prst="rect">
-                      <a:avLst/>
-                    </a:prstGeom>
-                  </pic:spPr>
-                </pic:pic>
-              </a:graphicData>
-            </a:graphic>
-          </wp:inline>
-        </w:drawing>
-      </w:r>
-    </w:p>
-    <w:p>
-      <w:pPr>
-        <w:pStyle w:val="ListParagraph"/>
-        <w:numPr>
-          <w:ilvl w:val="0"/>
-          <w:numId w:val="7"/>
-        </w:numPr>
-      </w:pPr>
-      <w:r>
-        <w:lastRenderedPageBreak/>
-        <w:t>Click "Steps"</w:t>
-      </w:r>
-      <w:r>
-        <w:t xml:space="preserve"> in the left side panel, then click "New…</w:t>
-      </w:r>
-      <w:proofErr w:type="gramStart"/>
-      <w:r>
-        <w:t>".</w:t>
-      </w:r>
-      <w:proofErr w:type="gramEnd"/>
-    </w:p>
-    <w:p>
-      <w:pPr>
-        <w:jc w:val="center"/>
-      </w:pPr>
-      <w:r>
-        <w:rPr>
-          <w:noProof/>
-        </w:rPr>
-        <mc:AlternateContent>
-          <mc:Choice Requires="wps">
-            <w:drawing>
-              <wp:anchor distT="0" distB="0" distL="114300" distR="114300" simplePos="0" relativeHeight="251770880" behindDoc="0" locked="0" layoutInCell="1" allowOverlap="1" wp14:anchorId="61057753" wp14:editId="29BF8F2F">
-                <wp:simplePos x="0" y="0"/>
-                <wp:positionH relativeFrom="margin">
-                  <wp:posOffset>1967948</wp:posOffset>
-                </wp:positionH>
-                <wp:positionV relativeFrom="paragraph">
-                  <wp:posOffset>3605420</wp:posOffset>
-                </wp:positionV>
-                <wp:extent cx="730526" cy="158529"/>
-                <wp:effectExtent l="0" t="0" r="12700" b="13335"/>
-                <wp:wrapNone/>
-                <wp:docPr id="102" name="Rectangle 102"/>
-                <wp:cNvGraphicFramePr/>
-                <a:graphic xmlns:a="http://schemas.openxmlformats.org/drawingml/2006/main">
-                  <a:graphicData uri="http://schemas.microsoft.com/office/word/2010/wordprocessingShape">
-                    <wps:wsp>
-                      <wps:cNvSpPr/>
-                      <wps:spPr>
-                        <a:xfrm>
-                          <a:off x="0" y="0"/>
-                          <a:ext cx="730526" cy="158529"/>
-                        </a:xfrm>
-                        <a:prstGeom prst="rect">
-                          <a:avLst/>
-                        </a:prstGeom>
-                        <a:noFill/>
-                        <a:ln w="19050">
-                          <a:solidFill>
-                            <a:srgbClr val="FF0000"/>
-                          </a:solidFill>
-                        </a:ln>
-                      </wps:spPr>
-                      <wps:style>
-                        <a:lnRef idx="2">
-                          <a:schemeClr val="accent1">
-                            <a:shade val="50000"/>
-                          </a:schemeClr>
-                        </a:lnRef>
-                        <a:fillRef idx="1">
-                          <a:schemeClr val="accent1"/>
-                        </a:fillRef>
-                        <a:effectRef idx="0">
-                          <a:schemeClr val="accent1"/>
-                        </a:effectRef>
-                        <a:fontRef idx="minor">
-                          <a:schemeClr val="lt1"/>
-                        </a:fontRef>
-                      </wps:style>
-                      <wps:bodyPr rot="0" spcFirstLastPara="0" vertOverflow="overflow" horzOverflow="overflow" vert="horz" wrap="square" lIns="91440" tIns="45720" rIns="91440" bIns="45720" numCol="1" spcCol="0" rtlCol="0" fromWordArt="0" anchor="ctr" anchorCtr="0" forceAA="0" compatLnSpc="1">
-                        <a:prstTxWarp prst="textNoShape">
-                          <a:avLst/>
-                        </a:prstTxWarp>
-                        <a:noAutofit/>
-                      </wps:bodyPr>
-                    </wps:wsp>
-                  </a:graphicData>
-                </a:graphic>
-                <wp14:sizeRelH relativeFrom="margin">
-                  <wp14:pctWidth>0</wp14:pctWidth>
-                </wp14:sizeRelH>
-                <wp14:sizeRelV relativeFrom="margin">
-                  <wp14:pctHeight>0</wp14:pctHeight>
-                </wp14:sizeRelV>
-              </wp:anchor>
-            </w:drawing>
-          </mc:Choice>
-          <mc:Fallback>
-            <w:pict>
-              <v:rect w14:anchorId="1B373FA6" id="Rectangle 102" o:spid="_x0000_s1026" style="position:absolute;margin-left:154.95pt;margin-top:283.9pt;width:57.5pt;height:12.5pt;z-index:251770880;visibility:visible;mso-wrap-style:square;mso-width-percent:0;mso-height-percent:0;mso-wrap-distance-left:9pt;mso-wrap-distance-top:0;mso-wrap-distance-right:9pt;mso-wrap-distance-bottom:0;mso-position-horizontal:absolute;mso-position-horizontal-relative:margin;mso-position-vertical:absolute;mso-position-vertical-relative:text;mso-width-percent:0;mso-height-percent:0;mso-width-relative:margin;mso-height-relative:margin;v-text-anchor:middle" o:gfxdata="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" filled="f" strokecolor="red" strokeweight="1.5pt">
-                <w10:wrap anchorx="margin"/>
-              </v:rect>
-            </w:pict>
-          </mc:Fallback>
-        </mc:AlternateContent>
-      </w:r>
-      <w:r>
-        <w:rPr>
-          <w:noProof/>
-        </w:rPr>
-        <mc:AlternateContent>
-          <mc:Choice Requires="wps">
-            <w:drawing>
-              <wp:anchor distT="0" distB="0" distL="114300" distR="114300" simplePos="0" relativeHeight="251768832" behindDoc="0" locked="0" layoutInCell="1" allowOverlap="1" wp14:anchorId="66266815" wp14:editId="6A73E0DE">
-                <wp:simplePos x="0" y="0"/>
-                <wp:positionH relativeFrom="margin">
-                  <wp:posOffset>844827</wp:posOffset>
-                </wp:positionH>
-                <wp:positionV relativeFrom="paragraph">
-                  <wp:posOffset>395080</wp:posOffset>
-                </wp:positionV>
-                <wp:extent cx="362778" cy="124240"/>
-                <wp:effectExtent l="0" t="0" r="18415" b="28575"/>
-                <wp:wrapNone/>
-                <wp:docPr id="101" name="Rectangle 101"/>
-                <wp:cNvGraphicFramePr/>
-                <a:graphic xmlns:a="http://schemas.openxmlformats.org/drawingml/2006/main">
-                  <a:graphicData uri="http://schemas.microsoft.com/office/word/2010/wordprocessingShape">
-                    <wps:wsp>
-                      <wps:cNvSpPr/>
-                      <wps:spPr>
-                        <a:xfrm>
-                          <a:off x="0" y="0"/>
-                          <a:ext cx="362778" cy="124240"/>
-                        </a:xfrm>
-                        <a:prstGeom prst="rect">
-                          <a:avLst/>
-                        </a:prstGeom>
-                        <a:noFill/>
-                        <a:ln w="19050">
-                          <a:solidFill>
-                            <a:srgbClr val="FF0000"/>
-                          </a:solidFill>
-                        </a:ln>
-                      </wps:spPr>
-                      <wps:style>
-                        <a:lnRef idx="2">
-                          <a:schemeClr val="accent1">
-                            <a:shade val="50000"/>
-                          </a:schemeClr>
-                        </a:lnRef>
-                        <a:fillRef idx="1">
-                          <a:schemeClr val="accent1"/>
-                        </a:fillRef>
-                        <a:effectRef idx="0">
-                          <a:schemeClr val="accent1"/>
-                        </a:effectRef>
-                        <a:fontRef idx="minor">
-                          <a:schemeClr val="lt1"/>
-                        </a:fontRef>
-                      </wps:style>
-                      <wps:bodyPr rot="0" spcFirstLastPara="0" vertOverflow="overflow" horzOverflow="overflow" vert="horz" wrap="square" lIns="91440" tIns="45720" rIns="91440" bIns="45720" numCol="1" spcCol="0" rtlCol="0" fromWordArt="0" anchor="ctr" anchorCtr="0" forceAA="0" compatLnSpc="1">
-                        <a:prstTxWarp prst="textNoShape">
-                          <a:avLst/>
-                        </a:prstTxWarp>
-                        <a:noAutofit/>
-                      </wps:bodyPr>
-                    </wps:wsp>
-                  </a:graphicData>
-                </a:graphic>
-                <wp14:sizeRelH relativeFrom="margin">
-                  <wp14:pctWidth>0</wp14:pctWidth>
-                </wp14:sizeRelH>
-                <wp14:sizeRelV relativeFrom="margin">
-                  <wp14:pctHeight>0</wp14:pctHeight>
-                </wp14:sizeRelV>
-              </wp:anchor>
-            </w:drawing>
-          </mc:Choice>
-          <mc:Fallback>
-            <w:pict>
-              <v:rect w14:anchorId="66277C4E" id="Rectangle 101" o:spid="_x0000_s1026" style="position:absolute;margin-left:66.5pt;margin-top:31.1pt;width:28.55pt;height:9.8pt;z-index:251768832;visibility:visible;mso-wrap-style:square;mso-width-percent:0;mso-height-percent:0;mso-wrap-distance-left:9pt;mso-wrap-distance-top:0;mso-wrap-distance-right:9pt;mso-wrap-distance-bottom:0;mso-position-horizontal:absolute;mso-position-horizontal-relative:margin;mso-position-vertical:absolute;mso-position-vertical-relative:text;mso-width-percent:0;mso-height-percent:0;mso-width-relative:margin;mso-height-relative:margin;v-text-anchor:middle" o:gfxdata="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" filled="f" strokecolor="red" strokeweight="1.5pt">
-                <w10:wrap anchorx="margin"/>
-              </v:rect>
-            </w:pict>
-          </mc:Fallback>
-        </mc:AlternateContent>
-      </w:r>
-      <w:r>
-        <w:rPr>
-          <w:noProof/>
-        </w:rPr>
-        <w:drawing>
-          <wp:inline distT="0" distB="0" distL="0" distR="0" wp14:anchorId="5B7AD611" wp14:editId="1CEC40F7">
-            <wp:extent cx="4320000" cy="4084615"/>
-            <wp:effectExtent l="0" t="0" r="4445" b="0"/>
-            <wp:docPr id="100" name="Picture 100"/>
-            <wp:cNvGraphicFramePr>
-              <a:graphicFrameLocks xmlns:a="http://schemas.openxmlformats.org/drawingml/2006/main" noChangeAspect="1"/>
-            </wp:cNvGraphicFramePr>
-            <a:graphic xmlns:a="http://schemas.openxmlformats.org/drawingml/2006/main">
-              <a:graphicData uri="http://schemas.openxmlformats.org/drawingml/2006/picture">
-                <pic:pic xmlns:pic="http://schemas.openxmlformats.org/drawingml/2006/picture">
-                  <pic:nvPicPr>
-                    <pic:cNvPr id="1" name=""/>
-                    <pic:cNvPicPr/>
-                  </pic:nvPicPr>
-                  <pic:blipFill>
-                    <a:blip r:embed="rId54"/>
-                    <a:stretch>
-                      <a:fillRect/>
-                    </a:stretch>
-                  </pic:blipFill>
-                  <pic:spPr>
-                    <a:xfrm>
-                      <a:off x="0" y="0"/>
-                      <a:ext cx="4320000" cy="4084615"/>
-                    </a:xfrm>
-                    <a:prstGeom prst="rect">
-                      <a:avLst/>
-                    </a:prstGeom>
-                  </pic:spPr>
-                </pic:pic>
-              </a:graphicData>
-            </a:graphic>
-          </wp:inline>
-        </w:drawing>
-      </w:r>
-    </w:p>
-    <w:p>
-      <w:r>
-        <w:br w:type="page"/>
-      </w:r>
-    </w:p>
-    <w:p>
-      <w:pPr>
-        <w:pStyle w:val="ListParagraph"/>
-        <w:numPr>
-          <w:ilvl w:val="0"/>
-          <w:numId w:val="7"/>
-        </w:numPr>
-      </w:pPr>
-      <w:r>
-        <w:lastRenderedPageBreak/>
-        <w:t>Type in a name for the step, select the appropriate database from the dropdown (TSD by default), then type in the following command into the "Command"</w:t>
-      </w:r>
-      <w:r>
-        <w:t xml:space="preserve"> text box:</w:t>
-      </w:r>
-    </w:p>
-    <w:p>
-      <w:pPr>
-        <w:ind w:left="720"/>
-        <w:rPr>
-          <w:rFonts w:ascii="Consolas" w:hAnsi="Consolas" w:cs="Consolas"/>
-          <w:color w:val="808080"/>
-          <w:sz w:val="19"/>
-          <w:szCs w:val="19"/>
-        </w:rPr>
-      </w:pPr>
-      <w:r>
-        <w:rPr>
-          <w:rFonts w:ascii="Consolas" w:hAnsi="Consolas" w:cs="Consolas"/>
-          <w:color w:val="0000FF"/>
-          <w:sz w:val="19"/>
-          <w:szCs w:val="19"/>
-        </w:rPr>
-        <w:t>DELETE</w:t>
-      </w:r>
-      <w:r>
-        <w:rPr>
-          <w:rFonts w:ascii="Consolas" w:hAnsi="Consolas" w:cs="Consolas"/>
-          <w:color w:val="000000"/>
-          <w:sz w:val="19"/>
-          <w:szCs w:val="19"/>
-        </w:rPr>
-        <w:t xml:space="preserve"> </w:t>
-      </w:r>
-      <w:r>
-        <w:rPr>
-          <w:rFonts w:ascii="Consolas" w:hAnsi="Consolas" w:cs="Consolas"/>
-          <w:color w:val="0000FF"/>
-          <w:sz w:val="19"/>
-          <w:szCs w:val="19"/>
-        </w:rPr>
-        <w:t>FROM</w:t>
-      </w:r>
-      <w:r>
-        <w:rPr>
-          <w:rFonts w:ascii="Consolas" w:hAnsi="Consolas" w:cs="Consolas"/>
-          <w:color w:val="000000"/>
-          <w:sz w:val="19"/>
-          <w:szCs w:val="19"/>
-        </w:rPr>
-        <w:t xml:space="preserve"> </w:t>
-      </w:r>
-      <w:r>
-        <w:rPr>
-          <w:rFonts w:ascii="Consolas" w:hAnsi="Consolas" w:cs="Consolas"/>
-          <w:color w:val="0000FF"/>
-          <w:sz w:val="19"/>
-          <w:szCs w:val="19"/>
-        </w:rPr>
-        <w:t>Sessions</w:t>
-      </w:r>
-      <w:r>
-        <w:rPr>
-          <w:rFonts w:ascii="Consolas" w:hAnsi="Consolas" w:cs="Consolas"/>
-          <w:color w:val="000000"/>
-          <w:sz w:val="19"/>
-          <w:szCs w:val="19"/>
-        </w:rPr>
-        <w:t xml:space="preserve"> </w:t>
-      </w:r>
-      <w:r>
-        <w:rPr>
-          <w:rFonts w:ascii="Consolas" w:hAnsi="Consolas" w:cs="Consolas"/>
-          <w:color w:val="0000FF"/>
-          <w:sz w:val="19"/>
-          <w:szCs w:val="19"/>
-        </w:rPr>
-        <w:t>WHERE</w:t>
-      </w:r>
-      <w:r>
-        <w:rPr>
-          <w:rFonts w:ascii="Consolas" w:hAnsi="Consolas" w:cs="Consolas"/>
-          <w:color w:val="000000"/>
-          <w:sz w:val="19"/>
-          <w:szCs w:val="19"/>
-        </w:rPr>
-        <w:t xml:space="preserve"> expires </w:t>
-      </w:r>
-      <w:r>
-        <w:rPr>
-          <w:rFonts w:ascii="Consolas" w:hAnsi="Consolas" w:cs="Consolas"/>
-          <w:color w:val="808080"/>
-          <w:sz w:val="19"/>
-          <w:szCs w:val="19"/>
-        </w:rPr>
-        <w:t>&lt;=</w:t>
-      </w:r>
-      <w:r>
-        <w:rPr>
-          <w:rFonts w:ascii="Consolas" w:hAnsi="Consolas" w:cs="Consolas"/>
-          <w:color w:val="000000"/>
-          <w:sz w:val="19"/>
-          <w:szCs w:val="19"/>
-        </w:rPr>
-        <w:t xml:space="preserve"> </w:t>
-      </w:r>
-      <w:proofErr w:type="gramStart"/>
-      <w:r>
-        <w:rPr>
-          <w:rFonts w:ascii="Consolas" w:hAnsi="Consolas" w:cs="Consolas"/>
-          <w:color w:val="FF00FF"/>
-          <w:sz w:val="19"/>
-          <w:szCs w:val="19"/>
-        </w:rPr>
-        <w:t>GETDATE</w:t>
-      </w:r>
-      <w:r>
-        <w:rPr>
-          <w:rFonts w:ascii="Consolas" w:hAnsi="Consolas" w:cs="Consolas"/>
-          <w:color w:val="808080"/>
-          <w:sz w:val="19"/>
-          <w:szCs w:val="19"/>
-        </w:rPr>
-        <w:t>(</w:t>
-      </w:r>
-      <w:proofErr w:type="gramEnd"/>
-      <w:r>
-        <w:rPr>
-          <w:rFonts w:ascii="Consolas" w:hAnsi="Consolas" w:cs="Consolas"/>
-          <w:color w:val="808080"/>
-          <w:sz w:val="19"/>
-          <w:szCs w:val="19"/>
-        </w:rPr>
-        <w:t>);</w:t>
-      </w:r>
-    </w:p>
-    <w:p>
-      <w:pPr>
-        <w:ind w:left="720"/>
-      </w:pPr>
-      <w:r>
-        <w:t>When you're done, c</w:t>
-      </w:r>
-      <w:r>
-        <w:t>lick "OK".</w:t>
-      </w:r>
-    </w:p>
-    <w:p>
-      <w:pPr>
-        <w:jc w:val="center"/>
-      </w:pPr>
-      <w:r>
-        <w:rPr>
-          <w:noProof/>
-        </w:rPr>
-        <mc:AlternateContent>
-          <mc:Choice Requires="wps">
-            <w:drawing>
-              <wp:anchor distT="0" distB="0" distL="114300" distR="114300" simplePos="0" relativeHeight="251779072" behindDoc="0" locked="0" layoutInCell="1" allowOverlap="1" wp14:anchorId="43CDC211" wp14:editId="479ADBE5">
-                <wp:simplePos x="0" y="0"/>
-                <wp:positionH relativeFrom="margin">
-                  <wp:posOffset>4084983</wp:posOffset>
-                </wp:positionH>
-                <wp:positionV relativeFrom="paragraph">
-                  <wp:posOffset>3885372</wp:posOffset>
-                </wp:positionV>
-                <wp:extent cx="467139" cy="139147"/>
-                <wp:effectExtent l="0" t="0" r="28575" b="13335"/>
-                <wp:wrapNone/>
-                <wp:docPr id="108" name="Rectangle 108"/>
-                <wp:cNvGraphicFramePr/>
-                <a:graphic xmlns:a="http://schemas.openxmlformats.org/drawingml/2006/main">
-                  <a:graphicData uri="http://schemas.microsoft.com/office/word/2010/wordprocessingShape">
-                    <wps:wsp>
-                      <wps:cNvSpPr/>
-                      <wps:spPr>
-                        <a:xfrm>
-                          <a:off x="0" y="0"/>
-                          <a:ext cx="467139" cy="139147"/>
-                        </a:xfrm>
-                        <a:prstGeom prst="rect">
-                          <a:avLst/>
-                        </a:prstGeom>
-                        <a:noFill/>
-                        <a:ln w="19050">
-                          <a:solidFill>
-                            <a:srgbClr val="FF0000"/>
-                          </a:solidFill>
-                        </a:ln>
-                      </wps:spPr>
-                      <wps:style>
-                        <a:lnRef idx="2">
-                          <a:schemeClr val="accent1">
-                            <a:shade val="50000"/>
-                          </a:schemeClr>
-                        </a:lnRef>
-                        <a:fillRef idx="1">
-                          <a:schemeClr val="accent1"/>
-                        </a:fillRef>
-                        <a:effectRef idx="0">
-                          <a:schemeClr val="accent1"/>
-                        </a:effectRef>
-                        <a:fontRef idx="minor">
-                          <a:schemeClr val="lt1"/>
-                        </a:fontRef>
-                      </wps:style>
-                      <wps:bodyPr rot="0" spcFirstLastPara="0" vertOverflow="overflow" horzOverflow="overflow" vert="horz" wrap="square" lIns="91440" tIns="45720" rIns="91440" bIns="45720" numCol="1" spcCol="0" rtlCol="0" fromWordArt="0" anchor="ctr" anchorCtr="0" forceAA="0" compatLnSpc="1">
-                        <a:prstTxWarp prst="textNoShape">
-                          <a:avLst/>
-                        </a:prstTxWarp>
-                        <a:noAutofit/>
-                      </wps:bodyPr>
-                    </wps:wsp>
-                  </a:graphicData>
-                </a:graphic>
-                <wp14:sizeRelH relativeFrom="margin">
-                  <wp14:pctWidth>0</wp14:pctWidth>
-                </wp14:sizeRelH>
-                <wp14:sizeRelV relativeFrom="margin">
-                  <wp14:pctHeight>0</wp14:pctHeight>
-                </wp14:sizeRelV>
-              </wp:anchor>
-            </w:drawing>
-          </mc:Choice>
-          <mc:Fallback>
-            <w:pict>
-              <v:rect w14:anchorId="0711B746" id="Rectangle 108" o:spid="_x0000_s1026" style="position:absolute;margin-left:321.65pt;margin-top:305.95pt;width:36.8pt;height:10.95pt;z-index:251779072;visibility:visible;mso-wrap-style:square;mso-width-percent:0;mso-height-percent:0;mso-wrap-distance-left:9pt;mso-wrap-distance-top:0;mso-wrap-distance-right:9pt;mso-wrap-distance-bottom:0;mso-position-horizontal:absolute;mso-position-horizontal-relative:margin;mso-position-vertical:absolute;mso-position-vertical-relative:text;mso-width-percent:0;mso-height-percent:0;mso-width-relative:margin;mso-height-relative:margin;v-text-anchor:middle" o:gfxdata="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" filled="f" strokecolor="red" strokeweight="1.5pt">
-                <w10:wrap anchorx="margin"/>
-              </v:rect>
-            </w:pict>
-          </mc:Fallback>
-        </mc:AlternateContent>
-      </w:r>
-      <w:r>
-        <w:rPr>
-          <w:noProof/>
-        </w:rPr>
-        <mc:AlternateContent>
-          <mc:Choice Requires="wps">
-            <w:drawing>
-              <wp:anchor distT="0" distB="0" distL="114300" distR="114300" simplePos="0" relativeHeight="251777024" behindDoc="0" locked="0" layoutInCell="1" allowOverlap="1" wp14:anchorId="7DD1CFAE" wp14:editId="75193FAB">
-                <wp:simplePos x="0" y="0"/>
-                <wp:positionH relativeFrom="margin">
-                  <wp:posOffset>2713383</wp:posOffset>
-                </wp:positionH>
-                <wp:positionV relativeFrom="paragraph">
-                  <wp:posOffset>1637196</wp:posOffset>
-                </wp:positionV>
-                <wp:extent cx="2305878" cy="139147"/>
-                <wp:effectExtent l="0" t="0" r="18415" b="13335"/>
-                <wp:wrapNone/>
-                <wp:docPr id="106" name="Rectangle 106"/>
-                <wp:cNvGraphicFramePr/>
-                <a:graphic xmlns:a="http://schemas.openxmlformats.org/drawingml/2006/main">
-                  <a:graphicData uri="http://schemas.microsoft.com/office/word/2010/wordprocessingShape">
-                    <wps:wsp>
-                      <wps:cNvSpPr/>
-                      <wps:spPr>
-                        <a:xfrm>
-                          <a:off x="0" y="0"/>
-                          <a:ext cx="2305878" cy="139147"/>
-                        </a:xfrm>
-                        <a:prstGeom prst="rect">
-                          <a:avLst/>
-                        </a:prstGeom>
-                        <a:noFill/>
-                        <a:ln w="19050">
-                          <a:solidFill>
-                            <a:srgbClr val="FF0000"/>
-                          </a:solidFill>
-                        </a:ln>
-                      </wps:spPr>
-                      <wps:style>
-                        <a:lnRef idx="2">
-                          <a:schemeClr val="accent1">
-                            <a:shade val="50000"/>
-                          </a:schemeClr>
-                        </a:lnRef>
-                        <a:fillRef idx="1">
-                          <a:schemeClr val="accent1"/>
-                        </a:fillRef>
-                        <a:effectRef idx="0">
-                          <a:schemeClr val="accent1"/>
-                        </a:effectRef>
-                        <a:fontRef idx="minor">
-                          <a:schemeClr val="lt1"/>
-                        </a:fontRef>
-                      </wps:style>
-                      <wps:bodyPr rot="0" spcFirstLastPara="0" vertOverflow="overflow" horzOverflow="overflow" vert="horz" wrap="square" lIns="91440" tIns="45720" rIns="91440" bIns="45720" numCol="1" spcCol="0" rtlCol="0" fromWordArt="0" anchor="ctr" anchorCtr="0" forceAA="0" compatLnSpc="1">
-                        <a:prstTxWarp prst="textNoShape">
-                          <a:avLst/>
-                        </a:prstTxWarp>
-                        <a:noAutofit/>
-                      </wps:bodyPr>
-                    </wps:wsp>
-                  </a:graphicData>
-                </a:graphic>
-                <wp14:sizeRelH relativeFrom="margin">
-                  <wp14:pctWidth>0</wp14:pctWidth>
-                </wp14:sizeRelH>
-                <wp14:sizeRelV relativeFrom="margin">
-                  <wp14:pctHeight>0</wp14:pctHeight>
-                </wp14:sizeRelV>
-              </wp:anchor>
-            </w:drawing>
-          </mc:Choice>
-          <mc:Fallback>
-            <w:pict>
-              <v:rect w14:anchorId="572DAF64" id="Rectangle 106" o:spid="_x0000_s1026" style="position:absolute;margin-left:213.65pt;margin-top:128.9pt;width:181.55pt;height:10.95pt;z-index:251777024;visibility:visible;mso-wrap-style:square;mso-width-percent:0;mso-height-percent:0;mso-wrap-distance-left:9pt;mso-wrap-distance-top:0;mso-wrap-distance-right:9pt;mso-wrap-distance-bottom:0;mso-position-horizontal:absolute;mso-position-horizontal-relative:margin;mso-position-vertical:absolute;mso-position-vertical-relative:text;mso-width-percent:0;mso-height-percent:0;mso-width-relative:margin;mso-height-relative:margin;v-text-anchor:middle" o:gfxdata="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" filled="f" strokecolor="red" strokeweight="1.5pt">
-                <w10:wrap anchorx="margin"/>
-              </v:rect>
-            </w:pict>
-          </mc:Fallback>
-        </mc:AlternateContent>
-      </w:r>
-      <w:r>
-        <w:rPr>
-          <w:noProof/>
-        </w:rPr>
-        <mc:AlternateContent>
-          <mc:Choice Requires="wps">
-            <w:drawing>
-              <wp:anchor distT="0" distB="0" distL="114300" distR="114300" simplePos="0" relativeHeight="251774976" behindDoc="0" locked="0" layoutInCell="1" allowOverlap="1" wp14:anchorId="4515FC56" wp14:editId="777E4E8C">
-                <wp:simplePos x="0" y="0"/>
-                <wp:positionH relativeFrom="margin">
-                  <wp:posOffset>2708275</wp:posOffset>
-                </wp:positionH>
-                <wp:positionV relativeFrom="paragraph">
-                  <wp:posOffset>1428005</wp:posOffset>
-                </wp:positionV>
-                <wp:extent cx="2305878" cy="149087"/>
-                <wp:effectExtent l="0" t="0" r="18415" b="22860"/>
-                <wp:wrapNone/>
-                <wp:docPr id="105" name="Rectangle 105"/>
-                <wp:cNvGraphicFramePr/>
-                <a:graphic xmlns:a="http://schemas.openxmlformats.org/drawingml/2006/main">
-                  <a:graphicData uri="http://schemas.microsoft.com/office/word/2010/wordprocessingShape">
-                    <wps:wsp>
-                      <wps:cNvSpPr/>
-                      <wps:spPr>
-                        <a:xfrm>
-                          <a:off x="0" y="0"/>
-                          <a:ext cx="2305878" cy="149087"/>
-                        </a:xfrm>
-                        <a:prstGeom prst="rect">
-                          <a:avLst/>
-                        </a:prstGeom>
-                        <a:noFill/>
-                        <a:ln w="19050">
-                          <a:solidFill>
-                            <a:srgbClr val="FF0000"/>
-                          </a:solidFill>
-                        </a:ln>
-                      </wps:spPr>
-                      <wps:style>
-                        <a:lnRef idx="2">
-                          <a:schemeClr val="accent1">
-                            <a:shade val="50000"/>
-                          </a:schemeClr>
-                        </a:lnRef>
-                        <a:fillRef idx="1">
-                          <a:schemeClr val="accent1"/>
-                        </a:fillRef>
-                        <a:effectRef idx="0">
-                          <a:schemeClr val="accent1"/>
-                        </a:effectRef>
-                        <a:fontRef idx="minor">
-                          <a:schemeClr val="lt1"/>
-                        </a:fontRef>
-                      </wps:style>
-                      <wps:bodyPr rot="0" spcFirstLastPara="0" vertOverflow="overflow" horzOverflow="overflow" vert="horz" wrap="square" lIns="91440" tIns="45720" rIns="91440" bIns="45720" numCol="1" spcCol="0" rtlCol="0" fromWordArt="0" anchor="ctr" anchorCtr="0" forceAA="0" compatLnSpc="1">
-                        <a:prstTxWarp prst="textNoShape">
-                          <a:avLst/>
-                        </a:prstTxWarp>
-                        <a:noAutofit/>
-                      </wps:bodyPr>
-                    </wps:wsp>
-                  </a:graphicData>
-                </a:graphic>
-                <wp14:sizeRelH relativeFrom="margin">
-                  <wp14:pctWidth>0</wp14:pctWidth>
-                </wp14:sizeRelH>
-                <wp14:sizeRelV relativeFrom="margin">
-                  <wp14:pctHeight>0</wp14:pctHeight>
-                </wp14:sizeRelV>
-              </wp:anchor>
-            </w:drawing>
-          </mc:Choice>
-          <mc:Fallback>
-            <w:pict>
-              <v:rect w14:anchorId="748D2276" id="Rectangle 105" o:spid="_x0000_s1026" style="position:absolute;margin-left:213.25pt;margin-top:112.45pt;width:181.55pt;height:11.75pt;z-index:251774976;visibility:visible;mso-wrap-style:square;mso-width-percent:0;mso-height-percent:0;mso-wrap-distance-left:9pt;mso-wrap-distance-top:0;mso-wrap-distance-right:9pt;mso-wrap-distance-bottom:0;mso-position-horizontal:absolute;mso-position-horizontal-relative:margin;mso-position-vertical:absolute;mso-position-vertical-relative:text;mso-width-percent:0;mso-height-percent:0;mso-width-relative:margin;mso-height-relative:margin;v-text-anchor:middle" o:gfxdata="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" filled="f" strokecolor="red" strokeweight="1.5pt">
-                <w10:wrap anchorx="margin"/>
-              </v:rect>
-            </w:pict>
-          </mc:Fallback>
-        </mc:AlternateContent>
-      </w:r>
-      <w:r>
-        <w:rPr>
-          <w:noProof/>
-        </w:rPr>
-        <mc:AlternateContent>
-          <mc:Choice Requires="wps">
-            <w:drawing>
-              <wp:anchor distT="0" distB="0" distL="114300" distR="114300" simplePos="0" relativeHeight="251772928" behindDoc="0" locked="0" layoutInCell="1" allowOverlap="1" wp14:anchorId="566E7B1C" wp14:editId="6775CD5E">
-                <wp:simplePos x="0" y="0"/>
-                <wp:positionH relativeFrom="margin">
-                  <wp:posOffset>1972917</wp:posOffset>
-                </wp:positionH>
-                <wp:positionV relativeFrom="paragraph">
-                  <wp:posOffset>583648</wp:posOffset>
-                </wp:positionV>
-                <wp:extent cx="3086100" cy="149087"/>
-                <wp:effectExtent l="0" t="0" r="19050" b="22860"/>
-                <wp:wrapNone/>
-                <wp:docPr id="104" name="Rectangle 104"/>
-                <wp:cNvGraphicFramePr/>
-                <a:graphic xmlns:a="http://schemas.openxmlformats.org/drawingml/2006/main">
-                  <a:graphicData uri="http://schemas.microsoft.com/office/word/2010/wordprocessingShape">
-                    <wps:wsp>
-                      <wps:cNvSpPr/>
-                      <wps:spPr>
-                        <a:xfrm>
-                          <a:off x="0" y="0"/>
-                          <a:ext cx="3086100" cy="149087"/>
-                        </a:xfrm>
-                        <a:prstGeom prst="rect">
-                          <a:avLst/>
-                        </a:prstGeom>
-                        <a:noFill/>
-                        <a:ln w="19050">
-                          <a:solidFill>
-                            <a:srgbClr val="FF0000"/>
-                          </a:solidFill>
-                        </a:ln>
-                      </wps:spPr>
-                      <wps:style>
-                        <a:lnRef idx="2">
-                          <a:schemeClr val="accent1">
-                            <a:shade val="50000"/>
-                          </a:schemeClr>
-                        </a:lnRef>
-                        <a:fillRef idx="1">
-                          <a:schemeClr val="accent1"/>
-                        </a:fillRef>
-                        <a:effectRef idx="0">
-                          <a:schemeClr val="accent1"/>
-                        </a:effectRef>
-                        <a:fontRef idx="minor">
-                          <a:schemeClr val="lt1"/>
-                        </a:fontRef>
-                      </wps:style>
-                      <wps:bodyPr rot="0" spcFirstLastPara="0" vertOverflow="overflow" horzOverflow="overflow" vert="horz" wrap="square" lIns="91440" tIns="45720" rIns="91440" bIns="45720" numCol="1" spcCol="0" rtlCol="0" fromWordArt="0" anchor="ctr" anchorCtr="0" forceAA="0" compatLnSpc="1">
-                        <a:prstTxWarp prst="textNoShape">
-                          <a:avLst/>
-                        </a:prstTxWarp>
-                        <a:noAutofit/>
-                      </wps:bodyPr>
-                    </wps:wsp>
-                  </a:graphicData>
-                </a:graphic>
-                <wp14:sizeRelH relativeFrom="margin">
-                  <wp14:pctWidth>0</wp14:pctWidth>
-                </wp14:sizeRelH>
-                <wp14:sizeRelV relativeFrom="margin">
-                  <wp14:pctHeight>0</wp14:pctHeight>
-                </wp14:sizeRelV>
-              </wp:anchor>
-            </w:drawing>
-          </mc:Choice>
-          <mc:Fallback>
-            <w:pict>
-              <v:rect w14:anchorId="28079F42" id="Rectangle 104" o:spid="_x0000_s1026" style="position:absolute;margin-left:155.35pt;margin-top:45.95pt;width:243pt;height:11.75pt;z-index:251772928;visibility:visible;mso-wrap-style:square;mso-width-percent:0;mso-height-percent:0;mso-wrap-distance-left:9pt;mso-wrap-distance-top:0;mso-wrap-distance-right:9pt;mso-wrap-distance-bottom:0;mso-position-horizontal:absolute;mso-position-horizontal-relative:margin;mso-position-vertical:absolute;mso-position-vertical-relative:text;mso-width-percent:0;mso-height-percent:0;mso-width-relative:margin;mso-height-relative:margin;v-text-anchor:middle" o:gfxdata="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" filled="f" strokecolor="red" strokeweight="1.5pt">
-                <w10:wrap anchorx="margin"/>
-              </v:rect>
-            </w:pict>
-          </mc:Fallback>
-        </mc:AlternateContent>
-      </w:r>
-      <w:r>
-        <w:rPr>
-          <w:noProof/>
-        </w:rPr>
-        <w:drawing>
-          <wp:inline distT="0" distB="0" distL="0" distR="0" wp14:anchorId="3D5A7632" wp14:editId="45199F35">
-            <wp:extent cx="4320000" cy="4084615"/>
-            <wp:effectExtent l="0" t="0" r="4445" b="0"/>
-            <wp:docPr id="103" name="Picture 103"/>
             <wp:cNvGraphicFramePr>
               <a:graphicFrameLocks xmlns:a="http://schemas.openxmlformats.org/drawingml/2006/main" noChangeAspect="1"/>
             </wp:cNvGraphicFramePr>
@@ -11015,6 +10594,1211 @@
       </w:pPr>
       <w:r>
         <w:lastRenderedPageBreak/>
+        <w:t>In the "Select Login" window, click "Browse…</w:t>
+      </w:r>
+      <w:proofErr w:type="gramStart"/>
+      <w:r>
+        <w:t>".</w:t>
+      </w:r>
+      <w:proofErr w:type="gramEnd"/>
+    </w:p>
+    <w:p>
+      <w:pPr>
+        <w:jc w:val="center"/>
+      </w:pPr>
+      <w:r>
+        <w:rPr>
+          <w:noProof/>
+        </w:rPr>
+        <mc:AlternateContent>
+          <mc:Choice Requires="wps">
+            <w:drawing>
+              <wp:anchor distT="0" distB="0" distL="114300" distR="114300" simplePos="0" relativeHeight="251762688" behindDoc="0" locked="0" layoutInCell="1" allowOverlap="1" wp14:anchorId="183E8100" wp14:editId="30E7A4DC">
+                <wp:simplePos x="0" y="0"/>
+                <wp:positionH relativeFrom="margin">
+                  <wp:posOffset>3553239</wp:posOffset>
+                </wp:positionH>
+                <wp:positionV relativeFrom="paragraph">
+                  <wp:posOffset>1369115</wp:posOffset>
+                </wp:positionV>
+                <wp:extent cx="1123122" cy="160848"/>
+                <wp:effectExtent l="0" t="0" r="20320" b="10795"/>
+                <wp:wrapNone/>
+                <wp:docPr id="95" name="Rectangle 95"/>
+                <wp:cNvGraphicFramePr/>
+                <a:graphic xmlns:a="http://schemas.openxmlformats.org/drawingml/2006/main">
+                  <a:graphicData uri="http://schemas.microsoft.com/office/word/2010/wordprocessingShape">
+                    <wps:wsp>
+                      <wps:cNvSpPr/>
+                      <wps:spPr>
+                        <a:xfrm>
+                          <a:off x="0" y="0"/>
+                          <a:ext cx="1123122" cy="160848"/>
+                        </a:xfrm>
+                        <a:prstGeom prst="rect">
+                          <a:avLst/>
+                        </a:prstGeom>
+                        <a:noFill/>
+                        <a:ln w="19050">
+                          <a:solidFill>
+                            <a:srgbClr val="FF0000"/>
+                          </a:solidFill>
+                        </a:ln>
+                      </wps:spPr>
+                      <wps:style>
+                        <a:lnRef idx="2">
+                          <a:schemeClr val="accent1">
+                            <a:shade val="50000"/>
+                          </a:schemeClr>
+                        </a:lnRef>
+                        <a:fillRef idx="1">
+                          <a:schemeClr val="accent1"/>
+                        </a:fillRef>
+                        <a:effectRef idx="0">
+                          <a:schemeClr val="accent1"/>
+                        </a:effectRef>
+                        <a:fontRef idx="minor">
+                          <a:schemeClr val="lt1"/>
+                        </a:fontRef>
+                      </wps:style>
+                      <wps:bodyPr rot="0" spcFirstLastPara="0" vertOverflow="overflow" horzOverflow="overflow" vert="horz" wrap="square" lIns="91440" tIns="45720" rIns="91440" bIns="45720" numCol="1" spcCol="0" rtlCol="0" fromWordArt="0" anchor="ctr" anchorCtr="0" forceAA="0" compatLnSpc="1">
+                        <a:prstTxWarp prst="textNoShape">
+                          <a:avLst/>
+                        </a:prstTxWarp>
+                        <a:noAutofit/>
+                      </wps:bodyPr>
+                    </wps:wsp>
+                  </a:graphicData>
+                </a:graphic>
+                <wp14:sizeRelH relativeFrom="margin">
+                  <wp14:pctWidth>0</wp14:pctWidth>
+                </wp14:sizeRelH>
+                <wp14:sizeRelV relativeFrom="margin">
+                  <wp14:pctHeight>0</wp14:pctHeight>
+                </wp14:sizeRelV>
+              </wp:anchor>
+            </w:drawing>
+          </mc:Choice>
+          <mc:Fallback>
+            <w:pict>
+              <v:rect w14:anchorId="12C090E7" id="Rectangle 95" o:spid="_x0000_s1026" style="position:absolute;margin-left:279.8pt;margin-top:107.8pt;width:88.45pt;height:12.65pt;z-index:251762688;visibility:visible;mso-wrap-style:square;mso-width-percent:0;mso-height-percent:0;mso-wrap-distance-left:9pt;mso-wrap-distance-top:0;mso-wrap-distance-right:9pt;mso-wrap-distance-bottom:0;mso-position-horizontal:absolute;mso-position-horizontal-relative:margin;mso-position-vertical:absolute;mso-position-vertical-relative:text;mso-width-percent:0;mso-height-percent:0;mso-width-relative:margin;mso-height-relative:margin;v-text-anchor:middle" o:gfxdata="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" filled="f" strokecolor="red" strokeweight="1.5pt">
+                <w10:wrap anchorx="margin"/>
+              </v:rect>
+            </w:pict>
+          </mc:Fallback>
+        </mc:AlternateContent>
+      </w:r>
+      <w:r>
+        <w:rPr>
+          <w:noProof/>
+        </w:rPr>
+        <w:drawing>
+          <wp:inline distT="0" distB="0" distL="0" distR="0" wp14:anchorId="6CE4D696" wp14:editId="537DFCB1">
+            <wp:extent cx="3600000" cy="2229959"/>
+            <wp:effectExtent l="0" t="0" r="635" b="0"/>
+            <wp:docPr id="94" name="Picture 94"/>
+            <wp:cNvGraphicFramePr>
+              <a:graphicFrameLocks xmlns:a="http://schemas.openxmlformats.org/drawingml/2006/main" noChangeAspect="1"/>
+            </wp:cNvGraphicFramePr>
+            <a:graphic xmlns:a="http://schemas.openxmlformats.org/drawingml/2006/main">
+              <a:graphicData uri="http://schemas.openxmlformats.org/drawingml/2006/picture">
+                <pic:pic xmlns:pic="http://schemas.openxmlformats.org/drawingml/2006/picture">
+                  <pic:nvPicPr>
+                    <pic:cNvPr id="1" name=""/>
+                    <pic:cNvPicPr/>
+                  </pic:nvPicPr>
+                  <pic:blipFill>
+                    <a:blip r:embed="rId56"/>
+                    <a:stretch>
+                      <a:fillRect/>
+                    </a:stretch>
+                  </pic:blipFill>
+                  <pic:spPr>
+                    <a:xfrm>
+                      <a:off x="0" y="0"/>
+                      <a:ext cx="3600000" cy="2229959"/>
+                    </a:xfrm>
+                    <a:prstGeom prst="rect">
+                      <a:avLst/>
+                    </a:prstGeom>
+                  </pic:spPr>
+                </pic:pic>
+              </a:graphicData>
+            </a:graphic>
+          </wp:inline>
+        </w:drawing>
+      </w:r>
+    </w:p>
+    <w:p>
+      <w:pPr>
+        <w:pStyle w:val="ListParagraph"/>
+        <w:numPr>
+          <w:ilvl w:val="0"/>
+          <w:numId w:val="7"/>
+        </w:numPr>
+      </w:pPr>
+      <w:r>
+        <w:t>Locate the login with the name "[IIS APPPOOL\</w:t>
+      </w:r>
+      <w:r>
+        <w:rPr>
+          <w:color w:val="FF0000"/>
+        </w:rPr>
+        <w:t>&lt;your application pool name&gt;</w:t>
+      </w:r>
+      <w:r>
+        <w:t>]"</w:t>
+      </w:r>
+      <w:r>
+        <w:t>, and check it, then click "OK".</w:t>
+      </w:r>
+    </w:p>
+    <w:p>
+      <w:pPr>
+        <w:jc w:val="center"/>
+      </w:pPr>
+      <w:r>
+        <w:rPr>
+          <w:noProof/>
+        </w:rPr>
+        <mc:AlternateContent>
+          <mc:Choice Requires="wps">
+            <w:drawing>
+              <wp:anchor distT="0" distB="0" distL="114300" distR="114300" simplePos="0" relativeHeight="251764736" behindDoc="0" locked="0" layoutInCell="1" allowOverlap="1" wp14:anchorId="4F109594" wp14:editId="4A47315F">
+                <wp:simplePos x="0" y="0"/>
+                <wp:positionH relativeFrom="margin">
+                  <wp:posOffset>1277178</wp:posOffset>
+                </wp:positionH>
+                <wp:positionV relativeFrom="paragraph">
+                  <wp:posOffset>1223452</wp:posOffset>
+                </wp:positionV>
+                <wp:extent cx="3101009" cy="160848"/>
+                <wp:effectExtent l="0" t="0" r="23495" b="10795"/>
+                <wp:wrapNone/>
+                <wp:docPr id="97" name="Rectangle 97"/>
+                <wp:cNvGraphicFramePr/>
+                <a:graphic xmlns:a="http://schemas.openxmlformats.org/drawingml/2006/main">
+                  <a:graphicData uri="http://schemas.microsoft.com/office/word/2010/wordprocessingShape">
+                    <wps:wsp>
+                      <wps:cNvSpPr/>
+                      <wps:spPr>
+                        <a:xfrm>
+                          <a:off x="0" y="0"/>
+                          <a:ext cx="3101009" cy="160848"/>
+                        </a:xfrm>
+                        <a:prstGeom prst="rect">
+                          <a:avLst/>
+                        </a:prstGeom>
+                        <a:noFill/>
+                        <a:ln w="19050">
+                          <a:solidFill>
+                            <a:srgbClr val="FF0000"/>
+                          </a:solidFill>
+                        </a:ln>
+                      </wps:spPr>
+                      <wps:style>
+                        <a:lnRef idx="2">
+                          <a:schemeClr val="accent1">
+                            <a:shade val="50000"/>
+                          </a:schemeClr>
+                        </a:lnRef>
+                        <a:fillRef idx="1">
+                          <a:schemeClr val="accent1"/>
+                        </a:fillRef>
+                        <a:effectRef idx="0">
+                          <a:schemeClr val="accent1"/>
+                        </a:effectRef>
+                        <a:fontRef idx="minor">
+                          <a:schemeClr val="lt1"/>
+                        </a:fontRef>
+                      </wps:style>
+                      <wps:bodyPr rot="0" spcFirstLastPara="0" vertOverflow="overflow" horzOverflow="overflow" vert="horz" wrap="square" lIns="91440" tIns="45720" rIns="91440" bIns="45720" numCol="1" spcCol="0" rtlCol="0" fromWordArt="0" anchor="ctr" anchorCtr="0" forceAA="0" compatLnSpc="1">
+                        <a:prstTxWarp prst="textNoShape">
+                          <a:avLst/>
+                        </a:prstTxWarp>
+                        <a:noAutofit/>
+                      </wps:bodyPr>
+                    </wps:wsp>
+                  </a:graphicData>
+                </a:graphic>
+                <wp14:sizeRelH relativeFrom="margin">
+                  <wp14:pctWidth>0</wp14:pctWidth>
+                </wp14:sizeRelH>
+                <wp14:sizeRelV relativeFrom="margin">
+                  <wp14:pctHeight>0</wp14:pctHeight>
+                </wp14:sizeRelV>
+              </wp:anchor>
+            </w:drawing>
+          </mc:Choice>
+          <mc:Fallback>
+            <w:pict>
+              <v:rect w14:anchorId="3435BD53" id="Rectangle 97" o:spid="_x0000_s1026" style="position:absolute;margin-left:100.55pt;margin-top:96.35pt;width:244.15pt;height:12.65pt;z-index:251764736;visibility:visible;mso-wrap-style:square;mso-width-percent:0;mso-height-percent:0;mso-wrap-distance-left:9pt;mso-wrap-distance-top:0;mso-wrap-distance-right:9pt;mso-wrap-distance-bottom:0;mso-position-horizontal:absolute;mso-position-horizontal-relative:margin;mso-position-vertical:absolute;mso-position-vertical-relative:text;mso-width-percent:0;mso-height-percent:0;mso-width-relative:margin;mso-height-relative:margin;v-text-anchor:middle" o:gfxdata="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" filled="f" strokecolor="red" strokeweight="1.5pt">
+                <w10:wrap anchorx="margin"/>
+              </v:rect>
+            </w:pict>
+          </mc:Fallback>
+        </mc:AlternateContent>
+      </w:r>
+      <w:r>
+        <w:rPr>
+          <w:noProof/>
+        </w:rPr>
+        <w:drawing>
+          <wp:inline distT="0" distB="0" distL="0" distR="0" wp14:anchorId="37CC7509" wp14:editId="1821A2EF">
+            <wp:extent cx="3600000" cy="2229959"/>
+            <wp:effectExtent l="0" t="0" r="635" b="0"/>
+            <wp:docPr id="96" name="Picture 96"/>
+            <wp:cNvGraphicFramePr>
+              <a:graphicFrameLocks xmlns:a="http://schemas.openxmlformats.org/drawingml/2006/main" noChangeAspect="1"/>
+            </wp:cNvGraphicFramePr>
+            <a:graphic xmlns:a="http://schemas.openxmlformats.org/drawingml/2006/main">
+              <a:graphicData uri="http://schemas.openxmlformats.org/drawingml/2006/picture">
+                <pic:pic xmlns:pic="http://schemas.openxmlformats.org/drawingml/2006/picture">
+                  <pic:nvPicPr>
+                    <pic:cNvPr id="1" name=""/>
+                    <pic:cNvPicPr/>
+                  </pic:nvPicPr>
+                  <pic:blipFill>
+                    <a:blip r:embed="rId57"/>
+                    <a:stretch>
+                      <a:fillRect/>
+                    </a:stretch>
+                  </pic:blipFill>
+                  <pic:spPr>
+                    <a:xfrm>
+                      <a:off x="0" y="0"/>
+                      <a:ext cx="3600000" cy="2229959"/>
+                    </a:xfrm>
+                    <a:prstGeom prst="rect">
+                      <a:avLst/>
+                    </a:prstGeom>
+                  </pic:spPr>
+                </pic:pic>
+              </a:graphicData>
+            </a:graphic>
+          </wp:inline>
+        </w:drawing>
+      </w:r>
+    </w:p>
+    <w:p>
+      <w:pPr>
+        <w:pStyle w:val="ListParagraph"/>
+        <w:numPr>
+          <w:ilvl w:val="0"/>
+          <w:numId w:val="7"/>
+        </w:numPr>
+      </w:pPr>
+      <w:r>
+        <w:t>Click "OK" in the "Select Login" window.</w:t>
+      </w:r>
+    </w:p>
+    <w:p>
+      <w:pPr>
+        <w:jc w:val="center"/>
+      </w:pPr>
+      <w:r>
+        <w:rPr>
+          <w:noProof/>
+        </w:rPr>
+        <mc:AlternateContent>
+          <mc:Choice Requires="wps">
+            <w:drawing>
+              <wp:anchor distT="0" distB="0" distL="114300" distR="114300" simplePos="0" relativeHeight="251766784" behindDoc="0" locked="0" layoutInCell="1" allowOverlap="1" wp14:anchorId="7BF49EF2" wp14:editId="72829FC6">
+                <wp:simplePos x="0" y="0"/>
+                <wp:positionH relativeFrom="margin">
+                  <wp:posOffset>2529509</wp:posOffset>
+                </wp:positionH>
+                <wp:positionV relativeFrom="paragraph">
+                  <wp:posOffset>1992464</wp:posOffset>
+                </wp:positionV>
+                <wp:extent cx="690769" cy="160848"/>
+                <wp:effectExtent l="0" t="0" r="14605" b="10795"/>
+                <wp:wrapNone/>
+                <wp:docPr id="99" name="Rectangle 99"/>
+                <wp:cNvGraphicFramePr/>
+                <a:graphic xmlns:a="http://schemas.openxmlformats.org/drawingml/2006/main">
+                  <a:graphicData uri="http://schemas.microsoft.com/office/word/2010/wordprocessingShape">
+                    <wps:wsp>
+                      <wps:cNvSpPr/>
+                      <wps:spPr>
+                        <a:xfrm>
+                          <a:off x="0" y="0"/>
+                          <a:ext cx="690769" cy="160848"/>
+                        </a:xfrm>
+                        <a:prstGeom prst="rect">
+                          <a:avLst/>
+                        </a:prstGeom>
+                        <a:noFill/>
+                        <a:ln w="19050">
+                          <a:solidFill>
+                            <a:srgbClr val="FF0000"/>
+                          </a:solidFill>
+                        </a:ln>
+                      </wps:spPr>
+                      <wps:style>
+                        <a:lnRef idx="2">
+                          <a:schemeClr val="accent1">
+                            <a:shade val="50000"/>
+                          </a:schemeClr>
+                        </a:lnRef>
+                        <a:fillRef idx="1">
+                          <a:schemeClr val="accent1"/>
+                        </a:fillRef>
+                        <a:effectRef idx="0">
+                          <a:schemeClr val="accent1"/>
+                        </a:effectRef>
+                        <a:fontRef idx="minor">
+                          <a:schemeClr val="lt1"/>
+                        </a:fontRef>
+                      </wps:style>
+                      <wps:bodyPr rot="0" spcFirstLastPara="0" vertOverflow="overflow" horzOverflow="overflow" vert="horz" wrap="square" lIns="91440" tIns="45720" rIns="91440" bIns="45720" numCol="1" spcCol="0" rtlCol="0" fromWordArt="0" anchor="ctr" anchorCtr="0" forceAA="0" compatLnSpc="1">
+                        <a:prstTxWarp prst="textNoShape">
+                          <a:avLst/>
+                        </a:prstTxWarp>
+                        <a:noAutofit/>
+                      </wps:bodyPr>
+                    </wps:wsp>
+                  </a:graphicData>
+                </a:graphic>
+                <wp14:sizeRelH relativeFrom="margin">
+                  <wp14:pctWidth>0</wp14:pctWidth>
+                </wp14:sizeRelH>
+                <wp14:sizeRelV relativeFrom="margin">
+                  <wp14:pctHeight>0</wp14:pctHeight>
+                </wp14:sizeRelV>
+              </wp:anchor>
+            </w:drawing>
+          </mc:Choice>
+          <mc:Fallback>
+            <w:pict>
+              <v:rect w14:anchorId="3704382B" id="Rectangle 99" o:spid="_x0000_s1026" style="position:absolute;margin-left:199.15pt;margin-top:156.9pt;width:54.4pt;height:12.65pt;z-index:251766784;visibility:visible;mso-wrap-style:square;mso-width-percent:0;mso-height-percent:0;mso-wrap-distance-left:9pt;mso-wrap-distance-top:0;mso-wrap-distance-right:9pt;mso-wrap-distance-bottom:0;mso-position-horizontal:absolute;mso-position-horizontal-relative:margin;mso-position-vertical:absolute;mso-position-vertical-relative:text;mso-width-percent:0;mso-height-percent:0;mso-width-relative:margin;mso-height-relative:margin;v-text-anchor:middle" o:gfxdata="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" filled="f" strokecolor="red" strokeweight="1.5pt">
+                <w10:wrap anchorx="margin"/>
+              </v:rect>
+            </w:pict>
+          </mc:Fallback>
+        </mc:AlternateContent>
+      </w:r>
+      <w:r>
+        <w:rPr>
+          <w:noProof/>
+        </w:rPr>
+        <w:drawing>
+          <wp:inline distT="0" distB="0" distL="0" distR="0" wp14:anchorId="7AD73F4C" wp14:editId="70823C9E">
+            <wp:extent cx="3600000" cy="2229960"/>
+            <wp:effectExtent l="0" t="0" r="635" b="0"/>
+            <wp:docPr id="98" name="Picture 98"/>
+            <wp:cNvGraphicFramePr>
+              <a:graphicFrameLocks xmlns:a="http://schemas.openxmlformats.org/drawingml/2006/main" noChangeAspect="1"/>
+            </wp:cNvGraphicFramePr>
+            <a:graphic xmlns:a="http://schemas.openxmlformats.org/drawingml/2006/main">
+              <a:graphicData uri="http://schemas.openxmlformats.org/drawingml/2006/picture">
+                <pic:pic xmlns:pic="http://schemas.openxmlformats.org/drawingml/2006/picture">
+                  <pic:nvPicPr>
+                    <pic:cNvPr id="1" name=""/>
+                    <pic:cNvPicPr/>
+                  </pic:nvPicPr>
+                  <pic:blipFill>
+                    <a:blip r:embed="rId58"/>
+                    <a:stretch>
+                      <a:fillRect/>
+                    </a:stretch>
+                  </pic:blipFill>
+                  <pic:spPr>
+                    <a:xfrm>
+                      <a:off x="0" y="0"/>
+                      <a:ext cx="3600000" cy="2229960"/>
+                    </a:xfrm>
+                    <a:prstGeom prst="rect">
+                      <a:avLst/>
+                    </a:prstGeom>
+                  </pic:spPr>
+                </pic:pic>
+              </a:graphicData>
+            </a:graphic>
+          </wp:inline>
+        </w:drawing>
+      </w:r>
+    </w:p>
+    <w:p>
+      <w:pPr>
+        <w:pStyle w:val="ListParagraph"/>
+        <w:numPr>
+          <w:ilvl w:val="0"/>
+          <w:numId w:val="7"/>
+        </w:numPr>
+      </w:pPr>
+      <w:r>
+        <w:lastRenderedPageBreak/>
+        <w:t>Click "Steps"</w:t>
+      </w:r>
+      <w:r>
+        <w:t xml:space="preserve"> in the left side panel, then click "New…</w:t>
+      </w:r>
+      <w:proofErr w:type="gramStart"/>
+      <w:r>
+        <w:t>".</w:t>
+      </w:r>
+      <w:proofErr w:type="gramEnd"/>
+    </w:p>
+    <w:p>
+      <w:pPr>
+        <w:jc w:val="center"/>
+      </w:pPr>
+      <w:r>
+        <w:rPr>
+          <w:noProof/>
+        </w:rPr>
+        <mc:AlternateContent>
+          <mc:Choice Requires="wps">
+            <w:drawing>
+              <wp:anchor distT="0" distB="0" distL="114300" distR="114300" simplePos="0" relativeHeight="251770880" behindDoc="0" locked="0" layoutInCell="1" allowOverlap="1" wp14:anchorId="61057753" wp14:editId="29BF8F2F">
+                <wp:simplePos x="0" y="0"/>
+                <wp:positionH relativeFrom="margin">
+                  <wp:posOffset>1967948</wp:posOffset>
+                </wp:positionH>
+                <wp:positionV relativeFrom="paragraph">
+                  <wp:posOffset>3605420</wp:posOffset>
+                </wp:positionV>
+                <wp:extent cx="730526" cy="158529"/>
+                <wp:effectExtent l="0" t="0" r="12700" b="13335"/>
+                <wp:wrapNone/>
+                <wp:docPr id="102" name="Rectangle 102"/>
+                <wp:cNvGraphicFramePr/>
+                <a:graphic xmlns:a="http://schemas.openxmlformats.org/drawingml/2006/main">
+                  <a:graphicData uri="http://schemas.microsoft.com/office/word/2010/wordprocessingShape">
+                    <wps:wsp>
+                      <wps:cNvSpPr/>
+                      <wps:spPr>
+                        <a:xfrm>
+                          <a:off x="0" y="0"/>
+                          <a:ext cx="730526" cy="158529"/>
+                        </a:xfrm>
+                        <a:prstGeom prst="rect">
+                          <a:avLst/>
+                        </a:prstGeom>
+                        <a:noFill/>
+                        <a:ln w="19050">
+                          <a:solidFill>
+                            <a:srgbClr val="FF0000"/>
+                          </a:solidFill>
+                        </a:ln>
+                      </wps:spPr>
+                      <wps:style>
+                        <a:lnRef idx="2">
+                          <a:schemeClr val="accent1">
+                            <a:shade val="50000"/>
+                          </a:schemeClr>
+                        </a:lnRef>
+                        <a:fillRef idx="1">
+                          <a:schemeClr val="accent1"/>
+                        </a:fillRef>
+                        <a:effectRef idx="0">
+                          <a:schemeClr val="accent1"/>
+                        </a:effectRef>
+                        <a:fontRef idx="minor">
+                          <a:schemeClr val="lt1"/>
+                        </a:fontRef>
+                      </wps:style>
+                      <wps:bodyPr rot="0" spcFirstLastPara="0" vertOverflow="overflow" horzOverflow="overflow" vert="horz" wrap="square" lIns="91440" tIns="45720" rIns="91440" bIns="45720" numCol="1" spcCol="0" rtlCol="0" fromWordArt="0" anchor="ctr" anchorCtr="0" forceAA="0" compatLnSpc="1">
+                        <a:prstTxWarp prst="textNoShape">
+                          <a:avLst/>
+                        </a:prstTxWarp>
+                        <a:noAutofit/>
+                      </wps:bodyPr>
+                    </wps:wsp>
+                  </a:graphicData>
+                </a:graphic>
+                <wp14:sizeRelH relativeFrom="margin">
+                  <wp14:pctWidth>0</wp14:pctWidth>
+                </wp14:sizeRelH>
+                <wp14:sizeRelV relativeFrom="margin">
+                  <wp14:pctHeight>0</wp14:pctHeight>
+                </wp14:sizeRelV>
+              </wp:anchor>
+            </w:drawing>
+          </mc:Choice>
+          <mc:Fallback>
+            <w:pict>
+              <v:rect w14:anchorId="1B373FA6" id="Rectangle 102" o:spid="_x0000_s1026" style="position:absolute;margin-left:154.95pt;margin-top:283.9pt;width:57.5pt;height:12.5pt;z-index:251770880;visibility:visible;mso-wrap-style:square;mso-width-percent:0;mso-height-percent:0;mso-wrap-distance-left:9pt;mso-wrap-distance-top:0;mso-wrap-distance-right:9pt;mso-wrap-distance-bottom:0;mso-position-horizontal:absolute;mso-position-horizontal-relative:margin;mso-position-vertical:absolute;mso-position-vertical-relative:text;mso-width-percent:0;mso-height-percent:0;mso-width-relative:margin;mso-height-relative:margin;v-text-anchor:middle" o:gfxdata="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" filled="f" strokecolor="red" strokeweight="1.5pt">
+                <w10:wrap anchorx="margin"/>
+              </v:rect>
+            </w:pict>
+          </mc:Fallback>
+        </mc:AlternateContent>
+      </w:r>
+      <w:r>
+        <w:rPr>
+          <w:noProof/>
+        </w:rPr>
+        <mc:AlternateContent>
+          <mc:Choice Requires="wps">
+            <w:drawing>
+              <wp:anchor distT="0" distB="0" distL="114300" distR="114300" simplePos="0" relativeHeight="251768832" behindDoc="0" locked="0" layoutInCell="1" allowOverlap="1" wp14:anchorId="66266815" wp14:editId="6A73E0DE">
+                <wp:simplePos x="0" y="0"/>
+                <wp:positionH relativeFrom="margin">
+                  <wp:posOffset>844827</wp:posOffset>
+                </wp:positionH>
+                <wp:positionV relativeFrom="paragraph">
+                  <wp:posOffset>395080</wp:posOffset>
+                </wp:positionV>
+                <wp:extent cx="362778" cy="124240"/>
+                <wp:effectExtent l="0" t="0" r="18415" b="28575"/>
+                <wp:wrapNone/>
+                <wp:docPr id="101" name="Rectangle 101"/>
+                <wp:cNvGraphicFramePr/>
+                <a:graphic xmlns:a="http://schemas.openxmlformats.org/drawingml/2006/main">
+                  <a:graphicData uri="http://schemas.microsoft.com/office/word/2010/wordprocessingShape">
+                    <wps:wsp>
+                      <wps:cNvSpPr/>
+                      <wps:spPr>
+                        <a:xfrm>
+                          <a:off x="0" y="0"/>
+                          <a:ext cx="362778" cy="124240"/>
+                        </a:xfrm>
+                        <a:prstGeom prst="rect">
+                          <a:avLst/>
+                        </a:prstGeom>
+                        <a:noFill/>
+                        <a:ln w="19050">
+                          <a:solidFill>
+                            <a:srgbClr val="FF0000"/>
+                          </a:solidFill>
+                        </a:ln>
+                      </wps:spPr>
+                      <wps:style>
+                        <a:lnRef idx="2">
+                          <a:schemeClr val="accent1">
+                            <a:shade val="50000"/>
+                          </a:schemeClr>
+                        </a:lnRef>
+                        <a:fillRef idx="1">
+                          <a:schemeClr val="accent1"/>
+                        </a:fillRef>
+                        <a:effectRef idx="0">
+                          <a:schemeClr val="accent1"/>
+                        </a:effectRef>
+                        <a:fontRef idx="minor">
+                          <a:schemeClr val="lt1"/>
+                        </a:fontRef>
+                      </wps:style>
+                      <wps:bodyPr rot="0" spcFirstLastPara="0" vertOverflow="overflow" horzOverflow="overflow" vert="horz" wrap="square" lIns="91440" tIns="45720" rIns="91440" bIns="45720" numCol="1" spcCol="0" rtlCol="0" fromWordArt="0" anchor="ctr" anchorCtr="0" forceAA="0" compatLnSpc="1">
+                        <a:prstTxWarp prst="textNoShape">
+                          <a:avLst/>
+                        </a:prstTxWarp>
+                        <a:noAutofit/>
+                      </wps:bodyPr>
+                    </wps:wsp>
+                  </a:graphicData>
+                </a:graphic>
+                <wp14:sizeRelH relativeFrom="margin">
+                  <wp14:pctWidth>0</wp14:pctWidth>
+                </wp14:sizeRelH>
+                <wp14:sizeRelV relativeFrom="margin">
+                  <wp14:pctHeight>0</wp14:pctHeight>
+                </wp14:sizeRelV>
+              </wp:anchor>
+            </w:drawing>
+          </mc:Choice>
+          <mc:Fallback>
+            <w:pict>
+              <v:rect w14:anchorId="66277C4E" id="Rectangle 101" o:spid="_x0000_s1026" style="position:absolute;margin-left:66.5pt;margin-top:31.1pt;width:28.55pt;height:9.8pt;z-index:251768832;visibility:visible;mso-wrap-style:square;mso-width-percent:0;mso-height-percent:0;mso-wrap-distance-left:9pt;mso-wrap-distance-top:0;mso-wrap-distance-right:9pt;mso-wrap-distance-bottom:0;mso-position-horizontal:absolute;mso-position-horizontal-relative:margin;mso-position-vertical:absolute;mso-position-vertical-relative:text;mso-width-percent:0;mso-height-percent:0;mso-width-relative:margin;mso-height-relative:margin;v-text-anchor:middle" o:gfxdata="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" filled="f" strokecolor="red" strokeweight="1.5pt">
+                <w10:wrap anchorx="margin"/>
+              </v:rect>
+            </w:pict>
+          </mc:Fallback>
+        </mc:AlternateContent>
+      </w:r>
+      <w:r>
+        <w:rPr>
+          <w:noProof/>
+        </w:rPr>
+        <w:drawing>
+          <wp:inline distT="0" distB="0" distL="0" distR="0" wp14:anchorId="5B7AD611" wp14:editId="1CEC40F7">
+            <wp:extent cx="4320000" cy="4084615"/>
+            <wp:effectExtent l="0" t="0" r="4445" b="0"/>
+            <wp:docPr id="100" name="Picture 100"/>
+            <wp:cNvGraphicFramePr>
+              <a:graphicFrameLocks xmlns:a="http://schemas.openxmlformats.org/drawingml/2006/main" noChangeAspect="1"/>
+            </wp:cNvGraphicFramePr>
+            <a:graphic xmlns:a="http://schemas.openxmlformats.org/drawingml/2006/main">
+              <a:graphicData uri="http://schemas.openxmlformats.org/drawingml/2006/picture">
+                <pic:pic xmlns:pic="http://schemas.openxmlformats.org/drawingml/2006/picture">
+                  <pic:nvPicPr>
+                    <pic:cNvPr id="1" name=""/>
+                    <pic:cNvPicPr/>
+                  </pic:nvPicPr>
+                  <pic:blipFill>
+                    <a:blip r:embed="rId59"/>
+                    <a:stretch>
+                      <a:fillRect/>
+                    </a:stretch>
+                  </pic:blipFill>
+                  <pic:spPr>
+                    <a:xfrm>
+                      <a:off x="0" y="0"/>
+                      <a:ext cx="4320000" cy="4084615"/>
+                    </a:xfrm>
+                    <a:prstGeom prst="rect">
+                      <a:avLst/>
+                    </a:prstGeom>
+                  </pic:spPr>
+                </pic:pic>
+              </a:graphicData>
+            </a:graphic>
+          </wp:inline>
+        </w:drawing>
+      </w:r>
+    </w:p>
+    <w:p>
+      <w:r>
+        <w:br w:type="page"/>
+      </w:r>
+    </w:p>
+    <w:p>
+      <w:pPr>
+        <w:pStyle w:val="ListParagraph"/>
+        <w:numPr>
+          <w:ilvl w:val="0"/>
+          <w:numId w:val="7"/>
+        </w:numPr>
+      </w:pPr>
+      <w:r>
+        <w:lastRenderedPageBreak/>
+        <w:t>Type in a name for the step, select the appropriate database from the dropdown (TSD by default), then type in the following command into the "Command"</w:t>
+      </w:r>
+      <w:r>
+        <w:t xml:space="preserve"> text box:</w:t>
+      </w:r>
+    </w:p>
+    <w:p>
+      <w:pPr>
+        <w:ind w:left="720"/>
+        <w:rPr>
+          <w:rFonts w:ascii="Consolas" w:hAnsi="Consolas" w:cs="Consolas"/>
+          <w:color w:val="808080"/>
+          <w:sz w:val="19"/>
+          <w:szCs w:val="19"/>
+        </w:rPr>
+      </w:pPr>
+      <w:r>
+        <w:rPr>
+          <w:rFonts w:ascii="Consolas" w:hAnsi="Consolas" w:cs="Consolas"/>
+          <w:color w:val="0000FF"/>
+          <w:sz w:val="19"/>
+          <w:szCs w:val="19"/>
+        </w:rPr>
+        <w:t>DELETE</w:t>
+      </w:r>
+      <w:r>
+        <w:rPr>
+          <w:rFonts w:ascii="Consolas" w:hAnsi="Consolas" w:cs="Consolas"/>
+          <w:color w:val="000000"/>
+          <w:sz w:val="19"/>
+          <w:szCs w:val="19"/>
+        </w:rPr>
+        <w:t xml:space="preserve"> </w:t>
+      </w:r>
+      <w:r>
+        <w:rPr>
+          <w:rFonts w:ascii="Consolas" w:hAnsi="Consolas" w:cs="Consolas"/>
+          <w:color w:val="0000FF"/>
+          <w:sz w:val="19"/>
+          <w:szCs w:val="19"/>
+        </w:rPr>
+        <w:t>FROM</w:t>
+      </w:r>
+      <w:r>
+        <w:rPr>
+          <w:rFonts w:ascii="Consolas" w:hAnsi="Consolas" w:cs="Consolas"/>
+          <w:color w:val="000000"/>
+          <w:sz w:val="19"/>
+          <w:szCs w:val="19"/>
+        </w:rPr>
+        <w:t xml:space="preserve"> </w:t>
+      </w:r>
+      <w:r>
+        <w:rPr>
+          <w:rFonts w:ascii="Consolas" w:hAnsi="Consolas" w:cs="Consolas"/>
+          <w:color w:val="0000FF"/>
+          <w:sz w:val="19"/>
+          <w:szCs w:val="19"/>
+        </w:rPr>
+        <w:t>Sessions</w:t>
+      </w:r>
+      <w:r>
+        <w:rPr>
+          <w:rFonts w:ascii="Consolas" w:hAnsi="Consolas" w:cs="Consolas"/>
+          <w:color w:val="000000"/>
+          <w:sz w:val="19"/>
+          <w:szCs w:val="19"/>
+        </w:rPr>
+        <w:t xml:space="preserve"> </w:t>
+      </w:r>
+      <w:r>
+        <w:rPr>
+          <w:rFonts w:ascii="Consolas" w:hAnsi="Consolas" w:cs="Consolas"/>
+          <w:color w:val="0000FF"/>
+          <w:sz w:val="19"/>
+          <w:szCs w:val="19"/>
+        </w:rPr>
+        <w:t>WHERE</w:t>
+      </w:r>
+      <w:r>
+        <w:rPr>
+          <w:rFonts w:ascii="Consolas" w:hAnsi="Consolas" w:cs="Consolas"/>
+          <w:color w:val="000000"/>
+          <w:sz w:val="19"/>
+          <w:szCs w:val="19"/>
+        </w:rPr>
+        <w:t xml:space="preserve"> expires </w:t>
+      </w:r>
+      <w:r>
+        <w:rPr>
+          <w:rFonts w:ascii="Consolas" w:hAnsi="Consolas" w:cs="Consolas"/>
+          <w:color w:val="808080"/>
+          <w:sz w:val="19"/>
+          <w:szCs w:val="19"/>
+        </w:rPr>
+        <w:t>&lt;=</w:t>
+      </w:r>
+      <w:r>
+        <w:rPr>
+          <w:rFonts w:ascii="Consolas" w:hAnsi="Consolas" w:cs="Consolas"/>
+          <w:color w:val="000000"/>
+          <w:sz w:val="19"/>
+          <w:szCs w:val="19"/>
+        </w:rPr>
+        <w:t xml:space="preserve"> </w:t>
+      </w:r>
+      <w:proofErr w:type="gramStart"/>
+      <w:r>
+        <w:rPr>
+          <w:rFonts w:ascii="Consolas" w:hAnsi="Consolas" w:cs="Consolas"/>
+          <w:color w:val="FF00FF"/>
+          <w:sz w:val="19"/>
+          <w:szCs w:val="19"/>
+        </w:rPr>
+        <w:t>GETDATE</w:t>
+      </w:r>
+      <w:r>
+        <w:rPr>
+          <w:rFonts w:ascii="Consolas" w:hAnsi="Consolas" w:cs="Consolas"/>
+          <w:color w:val="808080"/>
+          <w:sz w:val="19"/>
+          <w:szCs w:val="19"/>
+        </w:rPr>
+        <w:t>(</w:t>
+      </w:r>
+      <w:proofErr w:type="gramEnd"/>
+      <w:r>
+        <w:rPr>
+          <w:rFonts w:ascii="Consolas" w:hAnsi="Consolas" w:cs="Consolas"/>
+          <w:color w:val="808080"/>
+          <w:sz w:val="19"/>
+          <w:szCs w:val="19"/>
+        </w:rPr>
+        <w:t>);</w:t>
+      </w:r>
+    </w:p>
+    <w:p>
+      <w:pPr>
+        <w:ind w:left="720"/>
+      </w:pPr>
+      <w:r>
+        <w:t>When you're done, c</w:t>
+      </w:r>
+      <w:r>
+        <w:t>lick "OK".</w:t>
+      </w:r>
+    </w:p>
+    <w:p>
+      <w:pPr>
+        <w:jc w:val="center"/>
+      </w:pPr>
+      <w:r>
+        <w:rPr>
+          <w:noProof/>
+        </w:rPr>
+        <mc:AlternateContent>
+          <mc:Choice Requires="wps">
+            <w:drawing>
+              <wp:anchor distT="0" distB="0" distL="114300" distR="114300" simplePos="0" relativeHeight="251779072" behindDoc="0" locked="0" layoutInCell="1" allowOverlap="1" wp14:anchorId="43CDC211" wp14:editId="479ADBE5">
+                <wp:simplePos x="0" y="0"/>
+                <wp:positionH relativeFrom="margin">
+                  <wp:posOffset>4084983</wp:posOffset>
+                </wp:positionH>
+                <wp:positionV relativeFrom="paragraph">
+                  <wp:posOffset>3885372</wp:posOffset>
+                </wp:positionV>
+                <wp:extent cx="467139" cy="139147"/>
+                <wp:effectExtent l="0" t="0" r="28575" b="13335"/>
+                <wp:wrapNone/>
+                <wp:docPr id="108" name="Rectangle 108"/>
+                <wp:cNvGraphicFramePr/>
+                <a:graphic xmlns:a="http://schemas.openxmlformats.org/drawingml/2006/main">
+                  <a:graphicData uri="http://schemas.microsoft.com/office/word/2010/wordprocessingShape">
+                    <wps:wsp>
+                      <wps:cNvSpPr/>
+                      <wps:spPr>
+                        <a:xfrm>
+                          <a:off x="0" y="0"/>
+                          <a:ext cx="467139" cy="139147"/>
+                        </a:xfrm>
+                        <a:prstGeom prst="rect">
+                          <a:avLst/>
+                        </a:prstGeom>
+                        <a:noFill/>
+                        <a:ln w="19050">
+                          <a:solidFill>
+                            <a:srgbClr val="FF0000"/>
+                          </a:solidFill>
+                        </a:ln>
+                      </wps:spPr>
+                      <wps:style>
+                        <a:lnRef idx="2">
+                          <a:schemeClr val="accent1">
+                            <a:shade val="50000"/>
+                          </a:schemeClr>
+                        </a:lnRef>
+                        <a:fillRef idx="1">
+                          <a:schemeClr val="accent1"/>
+                        </a:fillRef>
+                        <a:effectRef idx="0">
+                          <a:schemeClr val="accent1"/>
+                        </a:effectRef>
+                        <a:fontRef idx="minor">
+                          <a:schemeClr val="lt1"/>
+                        </a:fontRef>
+                      </wps:style>
+                      <wps:bodyPr rot="0" spcFirstLastPara="0" vertOverflow="overflow" horzOverflow="overflow" vert="horz" wrap="square" lIns="91440" tIns="45720" rIns="91440" bIns="45720" numCol="1" spcCol="0" rtlCol="0" fromWordArt="0" anchor="ctr" anchorCtr="0" forceAA="0" compatLnSpc="1">
+                        <a:prstTxWarp prst="textNoShape">
+                          <a:avLst/>
+                        </a:prstTxWarp>
+                        <a:noAutofit/>
+                      </wps:bodyPr>
+                    </wps:wsp>
+                  </a:graphicData>
+                </a:graphic>
+                <wp14:sizeRelH relativeFrom="margin">
+                  <wp14:pctWidth>0</wp14:pctWidth>
+                </wp14:sizeRelH>
+                <wp14:sizeRelV relativeFrom="margin">
+                  <wp14:pctHeight>0</wp14:pctHeight>
+                </wp14:sizeRelV>
+              </wp:anchor>
+            </w:drawing>
+          </mc:Choice>
+          <mc:Fallback>
+            <w:pict>
+              <v:rect w14:anchorId="0711B746" id="Rectangle 108" o:spid="_x0000_s1026" style="position:absolute;margin-left:321.65pt;margin-top:305.95pt;width:36.8pt;height:10.95pt;z-index:251779072;visibility:visible;mso-wrap-style:square;mso-width-percent:0;mso-height-percent:0;mso-wrap-distance-left:9pt;mso-wrap-distance-top:0;mso-wrap-distance-right:9pt;mso-wrap-distance-bottom:0;mso-position-horizontal:absolute;mso-position-horizontal-relative:margin;mso-position-vertical:absolute;mso-position-vertical-relative:text;mso-width-percent:0;mso-height-percent:0;mso-width-relative:margin;mso-height-relative:margin;v-text-anchor:middle" o:gfxdata="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" filled="f" strokecolor="red" strokeweight="1.5pt">
+                <w10:wrap anchorx="margin"/>
+              </v:rect>
+            </w:pict>
+          </mc:Fallback>
+        </mc:AlternateContent>
+      </w:r>
+      <w:r>
+        <w:rPr>
+          <w:noProof/>
+        </w:rPr>
+        <mc:AlternateContent>
+          <mc:Choice Requires="wps">
+            <w:drawing>
+              <wp:anchor distT="0" distB="0" distL="114300" distR="114300" simplePos="0" relativeHeight="251777024" behindDoc="0" locked="0" layoutInCell="1" allowOverlap="1" wp14:anchorId="7DD1CFAE" wp14:editId="75193FAB">
+                <wp:simplePos x="0" y="0"/>
+                <wp:positionH relativeFrom="margin">
+                  <wp:posOffset>2713383</wp:posOffset>
+                </wp:positionH>
+                <wp:positionV relativeFrom="paragraph">
+                  <wp:posOffset>1637196</wp:posOffset>
+                </wp:positionV>
+                <wp:extent cx="2305878" cy="139147"/>
+                <wp:effectExtent l="0" t="0" r="18415" b="13335"/>
+                <wp:wrapNone/>
+                <wp:docPr id="106" name="Rectangle 106"/>
+                <wp:cNvGraphicFramePr/>
+                <a:graphic xmlns:a="http://schemas.openxmlformats.org/drawingml/2006/main">
+                  <a:graphicData uri="http://schemas.microsoft.com/office/word/2010/wordprocessingShape">
+                    <wps:wsp>
+                      <wps:cNvSpPr/>
+                      <wps:spPr>
+                        <a:xfrm>
+                          <a:off x="0" y="0"/>
+                          <a:ext cx="2305878" cy="139147"/>
+                        </a:xfrm>
+                        <a:prstGeom prst="rect">
+                          <a:avLst/>
+                        </a:prstGeom>
+                        <a:noFill/>
+                        <a:ln w="19050">
+                          <a:solidFill>
+                            <a:srgbClr val="FF0000"/>
+                          </a:solidFill>
+                        </a:ln>
+                      </wps:spPr>
+                      <wps:style>
+                        <a:lnRef idx="2">
+                          <a:schemeClr val="accent1">
+                            <a:shade val="50000"/>
+                          </a:schemeClr>
+                        </a:lnRef>
+                        <a:fillRef idx="1">
+                          <a:schemeClr val="accent1"/>
+                        </a:fillRef>
+                        <a:effectRef idx="0">
+                          <a:schemeClr val="accent1"/>
+                        </a:effectRef>
+                        <a:fontRef idx="minor">
+                          <a:schemeClr val="lt1"/>
+                        </a:fontRef>
+                      </wps:style>
+                      <wps:bodyPr rot="0" spcFirstLastPara="0" vertOverflow="overflow" horzOverflow="overflow" vert="horz" wrap="square" lIns="91440" tIns="45720" rIns="91440" bIns="45720" numCol="1" spcCol="0" rtlCol="0" fromWordArt="0" anchor="ctr" anchorCtr="0" forceAA="0" compatLnSpc="1">
+                        <a:prstTxWarp prst="textNoShape">
+                          <a:avLst/>
+                        </a:prstTxWarp>
+                        <a:noAutofit/>
+                      </wps:bodyPr>
+                    </wps:wsp>
+                  </a:graphicData>
+                </a:graphic>
+                <wp14:sizeRelH relativeFrom="margin">
+                  <wp14:pctWidth>0</wp14:pctWidth>
+                </wp14:sizeRelH>
+                <wp14:sizeRelV relativeFrom="margin">
+                  <wp14:pctHeight>0</wp14:pctHeight>
+                </wp14:sizeRelV>
+              </wp:anchor>
+            </w:drawing>
+          </mc:Choice>
+          <mc:Fallback>
+            <w:pict>
+              <v:rect w14:anchorId="572DAF64" id="Rectangle 106" o:spid="_x0000_s1026" style="position:absolute;margin-left:213.65pt;margin-top:128.9pt;width:181.55pt;height:10.95pt;z-index:251777024;visibility:visible;mso-wrap-style:square;mso-width-percent:0;mso-height-percent:0;mso-wrap-distance-left:9pt;mso-wrap-distance-top:0;mso-wrap-distance-right:9pt;mso-wrap-distance-bottom:0;mso-position-horizontal:absolute;mso-position-horizontal-relative:margin;mso-position-vertical:absolute;mso-position-vertical-relative:text;mso-width-percent:0;mso-height-percent:0;mso-width-relative:margin;mso-height-relative:margin;v-text-anchor:middle" o:gfxdata="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" filled="f" strokecolor="red" strokeweight="1.5pt">
+                <w10:wrap anchorx="margin"/>
+              </v:rect>
+            </w:pict>
+          </mc:Fallback>
+        </mc:AlternateContent>
+      </w:r>
+      <w:r>
+        <w:rPr>
+          <w:noProof/>
+        </w:rPr>
+        <mc:AlternateContent>
+          <mc:Choice Requires="wps">
+            <w:drawing>
+              <wp:anchor distT="0" distB="0" distL="114300" distR="114300" simplePos="0" relativeHeight="251774976" behindDoc="0" locked="0" layoutInCell="1" allowOverlap="1" wp14:anchorId="4515FC56" wp14:editId="777E4E8C">
+                <wp:simplePos x="0" y="0"/>
+                <wp:positionH relativeFrom="margin">
+                  <wp:posOffset>2708275</wp:posOffset>
+                </wp:positionH>
+                <wp:positionV relativeFrom="paragraph">
+                  <wp:posOffset>1428005</wp:posOffset>
+                </wp:positionV>
+                <wp:extent cx="2305878" cy="149087"/>
+                <wp:effectExtent l="0" t="0" r="18415" b="22860"/>
+                <wp:wrapNone/>
+                <wp:docPr id="105" name="Rectangle 105"/>
+                <wp:cNvGraphicFramePr/>
+                <a:graphic xmlns:a="http://schemas.openxmlformats.org/drawingml/2006/main">
+                  <a:graphicData uri="http://schemas.microsoft.com/office/word/2010/wordprocessingShape">
+                    <wps:wsp>
+                      <wps:cNvSpPr/>
+                      <wps:spPr>
+                        <a:xfrm>
+                          <a:off x="0" y="0"/>
+                          <a:ext cx="2305878" cy="149087"/>
+                        </a:xfrm>
+                        <a:prstGeom prst="rect">
+                          <a:avLst/>
+                        </a:prstGeom>
+                        <a:noFill/>
+                        <a:ln w="19050">
+                          <a:solidFill>
+                            <a:srgbClr val="FF0000"/>
+                          </a:solidFill>
+                        </a:ln>
+                      </wps:spPr>
+                      <wps:style>
+                        <a:lnRef idx="2">
+                          <a:schemeClr val="accent1">
+                            <a:shade val="50000"/>
+                          </a:schemeClr>
+                        </a:lnRef>
+                        <a:fillRef idx="1">
+                          <a:schemeClr val="accent1"/>
+                        </a:fillRef>
+                        <a:effectRef idx="0">
+                          <a:schemeClr val="accent1"/>
+                        </a:effectRef>
+                        <a:fontRef idx="minor">
+                          <a:schemeClr val="lt1"/>
+                        </a:fontRef>
+                      </wps:style>
+                      <wps:bodyPr rot="0" spcFirstLastPara="0" vertOverflow="overflow" horzOverflow="overflow" vert="horz" wrap="square" lIns="91440" tIns="45720" rIns="91440" bIns="45720" numCol="1" spcCol="0" rtlCol="0" fromWordArt="0" anchor="ctr" anchorCtr="0" forceAA="0" compatLnSpc="1">
+                        <a:prstTxWarp prst="textNoShape">
+                          <a:avLst/>
+                        </a:prstTxWarp>
+                        <a:noAutofit/>
+                      </wps:bodyPr>
+                    </wps:wsp>
+                  </a:graphicData>
+                </a:graphic>
+                <wp14:sizeRelH relativeFrom="margin">
+                  <wp14:pctWidth>0</wp14:pctWidth>
+                </wp14:sizeRelH>
+                <wp14:sizeRelV relativeFrom="margin">
+                  <wp14:pctHeight>0</wp14:pctHeight>
+                </wp14:sizeRelV>
+              </wp:anchor>
+            </w:drawing>
+          </mc:Choice>
+          <mc:Fallback>
+            <w:pict>
+              <v:rect w14:anchorId="748D2276" id="Rectangle 105" o:spid="_x0000_s1026" style="position:absolute;margin-left:213.25pt;margin-top:112.45pt;width:181.55pt;height:11.75pt;z-index:251774976;visibility:visible;mso-wrap-style:square;mso-width-percent:0;mso-height-percent:0;mso-wrap-distance-left:9pt;mso-wrap-distance-top:0;mso-wrap-distance-right:9pt;mso-wrap-distance-bottom:0;mso-position-horizontal:absolute;mso-position-horizontal-relative:margin;mso-position-vertical:absolute;mso-position-vertical-relative:text;mso-width-percent:0;mso-height-percent:0;mso-width-relative:margin;mso-height-relative:margin;v-text-anchor:middle" o:gfxdata="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" filled="f" strokecolor="red" strokeweight="1.5pt">
+                <w10:wrap anchorx="margin"/>
+              </v:rect>
+            </w:pict>
+          </mc:Fallback>
+        </mc:AlternateContent>
+      </w:r>
+      <w:r>
+        <w:rPr>
+          <w:noProof/>
+        </w:rPr>
+        <mc:AlternateContent>
+          <mc:Choice Requires="wps">
+            <w:drawing>
+              <wp:anchor distT="0" distB="0" distL="114300" distR="114300" simplePos="0" relativeHeight="251772928" behindDoc="0" locked="0" layoutInCell="1" allowOverlap="1" wp14:anchorId="566E7B1C" wp14:editId="6775CD5E">
+                <wp:simplePos x="0" y="0"/>
+                <wp:positionH relativeFrom="margin">
+                  <wp:posOffset>1972917</wp:posOffset>
+                </wp:positionH>
+                <wp:positionV relativeFrom="paragraph">
+                  <wp:posOffset>583648</wp:posOffset>
+                </wp:positionV>
+                <wp:extent cx="3086100" cy="149087"/>
+                <wp:effectExtent l="0" t="0" r="19050" b="22860"/>
+                <wp:wrapNone/>
+                <wp:docPr id="104" name="Rectangle 104"/>
+                <wp:cNvGraphicFramePr/>
+                <a:graphic xmlns:a="http://schemas.openxmlformats.org/drawingml/2006/main">
+                  <a:graphicData uri="http://schemas.microsoft.com/office/word/2010/wordprocessingShape">
+                    <wps:wsp>
+                      <wps:cNvSpPr/>
+                      <wps:spPr>
+                        <a:xfrm>
+                          <a:off x="0" y="0"/>
+                          <a:ext cx="3086100" cy="149087"/>
+                        </a:xfrm>
+                        <a:prstGeom prst="rect">
+                          <a:avLst/>
+                        </a:prstGeom>
+                        <a:noFill/>
+                        <a:ln w="19050">
+                          <a:solidFill>
+                            <a:srgbClr val="FF0000"/>
+                          </a:solidFill>
+                        </a:ln>
+                      </wps:spPr>
+                      <wps:style>
+                        <a:lnRef idx="2">
+                          <a:schemeClr val="accent1">
+                            <a:shade val="50000"/>
+                          </a:schemeClr>
+                        </a:lnRef>
+                        <a:fillRef idx="1">
+                          <a:schemeClr val="accent1"/>
+                        </a:fillRef>
+                        <a:effectRef idx="0">
+                          <a:schemeClr val="accent1"/>
+                        </a:effectRef>
+                        <a:fontRef idx="minor">
+                          <a:schemeClr val="lt1"/>
+                        </a:fontRef>
+                      </wps:style>
+                      <wps:bodyPr rot="0" spcFirstLastPara="0" vertOverflow="overflow" horzOverflow="overflow" vert="horz" wrap="square" lIns="91440" tIns="45720" rIns="91440" bIns="45720" numCol="1" spcCol="0" rtlCol="0" fromWordArt="0" anchor="ctr" anchorCtr="0" forceAA="0" compatLnSpc="1">
+                        <a:prstTxWarp prst="textNoShape">
+                          <a:avLst/>
+                        </a:prstTxWarp>
+                        <a:noAutofit/>
+                      </wps:bodyPr>
+                    </wps:wsp>
+                  </a:graphicData>
+                </a:graphic>
+                <wp14:sizeRelH relativeFrom="margin">
+                  <wp14:pctWidth>0</wp14:pctWidth>
+                </wp14:sizeRelH>
+                <wp14:sizeRelV relativeFrom="margin">
+                  <wp14:pctHeight>0</wp14:pctHeight>
+                </wp14:sizeRelV>
+              </wp:anchor>
+            </w:drawing>
+          </mc:Choice>
+          <mc:Fallback>
+            <w:pict>
+              <v:rect w14:anchorId="28079F42" id="Rectangle 104" o:spid="_x0000_s1026" style="position:absolute;margin-left:155.35pt;margin-top:45.95pt;width:243pt;height:11.75pt;z-index:251772928;visibility:visible;mso-wrap-style:square;mso-width-percent:0;mso-height-percent:0;mso-wrap-distance-left:9pt;mso-wrap-distance-top:0;mso-wrap-distance-right:9pt;mso-wrap-distance-bottom:0;mso-position-horizontal:absolute;mso-position-horizontal-relative:margin;mso-position-vertical:absolute;mso-position-vertical-relative:text;mso-width-percent:0;mso-height-percent:0;mso-width-relative:margin;mso-height-relative:margin;v-text-anchor:middle" o:gfxdata="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" filled="f" strokecolor="red" strokeweight="1.5pt">
+                <w10:wrap anchorx="margin"/>
+              </v:rect>
+            </w:pict>
+          </mc:Fallback>
+        </mc:AlternateContent>
+      </w:r>
+      <w:r>
+        <w:rPr>
+          <w:noProof/>
+        </w:rPr>
+        <w:drawing>
+          <wp:inline distT="0" distB="0" distL="0" distR="0" wp14:anchorId="3D5A7632" wp14:editId="45199F35">
+            <wp:extent cx="4320000" cy="4084615"/>
+            <wp:effectExtent l="0" t="0" r="4445" b="0"/>
+            <wp:docPr id="103" name="Picture 103"/>
+            <wp:cNvGraphicFramePr>
+              <a:graphicFrameLocks xmlns:a="http://schemas.openxmlformats.org/drawingml/2006/main" noChangeAspect="1"/>
+            </wp:cNvGraphicFramePr>
+            <a:graphic xmlns:a="http://schemas.openxmlformats.org/drawingml/2006/main">
+              <a:graphicData uri="http://schemas.openxmlformats.org/drawingml/2006/picture">
+                <pic:pic xmlns:pic="http://schemas.openxmlformats.org/drawingml/2006/picture">
+                  <pic:nvPicPr>
+                    <pic:cNvPr id="1" name=""/>
+                    <pic:cNvPicPr/>
+                  </pic:nvPicPr>
+                  <pic:blipFill>
+                    <a:blip r:embed="rId60"/>
+                    <a:stretch>
+                      <a:fillRect/>
+                    </a:stretch>
+                  </pic:blipFill>
+                  <pic:spPr>
+                    <a:xfrm>
+                      <a:off x="0" y="0"/>
+                      <a:ext cx="4320000" cy="4084615"/>
+                    </a:xfrm>
+                    <a:prstGeom prst="rect">
+                      <a:avLst/>
+                    </a:prstGeom>
+                  </pic:spPr>
+                </pic:pic>
+              </a:graphicData>
+            </a:graphic>
+          </wp:inline>
+        </w:drawing>
+      </w:r>
+    </w:p>
+    <w:p>
+      <w:r>
+        <w:br w:type="page"/>
+      </w:r>
+    </w:p>
+    <w:p>
+      <w:pPr>
+        <w:pStyle w:val="ListParagraph"/>
+        <w:numPr>
+          <w:ilvl w:val="0"/>
+          <w:numId w:val="7"/>
+        </w:numPr>
+      </w:pPr>
+      <w:r>
+        <w:lastRenderedPageBreak/>
         <w:t>Click "Schedules" in the left side panel, then click "New…</w:t>
       </w:r>
       <w:proofErr w:type="gramStart"/>
@@ -11211,7 +11995,7 @@
                     <pic:cNvPicPr/>
                   </pic:nvPicPr>
                   <pic:blipFill>
-                    <a:blip r:embed="rId56"/>
+                    <a:blip r:embed="rId61"/>
                     <a:stretch>
                       <a:fillRect/>
                     </a:stretch>
@@ -11611,7 +12395,7 @@
                     <pic:cNvPicPr/>
                   </pic:nvPicPr>
                   <pic:blipFill>
-                    <a:blip r:embed="rId57"/>
+                    <a:blip r:embed="rId62"/>
                     <a:stretch>
                       <a:fillRect/>
                     </a:stretch>
@@ -11756,7 +12540,7 @@
                     <pic:cNvPicPr/>
                   </pic:nvPicPr>
                   <pic:blipFill>
-                    <a:blip r:embed="rId58"/>
+                    <a:blip r:embed="rId63"/>
                     <a:stretch>
                       <a:fillRect/>
                     </a:stretch>
@@ -11904,7 +12688,7 @@
                     <pic:cNvPicPr/>
                   </pic:nvPicPr>
                   <pic:blipFill rotWithShape="1">
-                    <a:blip r:embed="rId59"/>
+                    <a:blip r:embed="rId64"/>
                     <a:srcRect b="48463"/>
                     <a:stretch/>
                   </pic:blipFill>
@@ -12047,7 +12831,7 @@
                     <pic:cNvPicPr/>
                   </pic:nvPicPr>
                   <pic:blipFill rotWithShape="1">
-                    <a:blip r:embed="rId60"/>
+                    <a:blip r:embed="rId65"/>
                     <a:srcRect b="41012"/>
                     <a:stretch/>
                   </pic:blipFill>
@@ -12280,7 +13064,7 @@
                     <pic:cNvPicPr/>
                   </pic:nvPicPr>
                   <pic:blipFill rotWithShape="1">
-                    <a:blip r:embed="rId61"/>
+                    <a:blip r:embed="rId66"/>
                     <a:srcRect b="24012"/>
                     <a:stretch/>
                   </pic:blipFill>
@@ -12349,7 +13133,7 @@
                     <pic:cNvPicPr/>
                   </pic:nvPicPr>
                   <pic:blipFill rotWithShape="1">
-                    <a:blip r:embed="rId62"/>
+                    <a:blip r:embed="rId67"/>
                     <a:srcRect b="45022"/>
                     <a:stretch/>
                   </pic:blipFill>
@@ -12516,7 +13300,7 @@
                     <pic:cNvPicPr/>
                   </pic:nvPicPr>
                   <pic:blipFill rotWithShape="1">
-                    <a:blip r:embed="rId63"/>
+                    <a:blip r:embed="rId68"/>
                     <a:srcRect b="41319"/>
                     <a:stretch/>
                   </pic:blipFill>
@@ -12592,7 +13376,7 @@
                     <pic:cNvPicPr/>
                   </pic:nvPicPr>
                   <pic:blipFill rotWithShape="1">
-                    <a:blip r:embed="rId64"/>
+                    <a:blip r:embed="rId69"/>
                     <a:srcRect b="23271"/>
                     <a:stretch/>
                   </pic:blipFill>
@@ -12756,7 +13540,7 @@
                     <pic:cNvPicPr/>
                   </pic:nvPicPr>
                   <pic:blipFill rotWithShape="1">
-                    <a:blip r:embed="rId65"/>
+                    <a:blip r:embed="rId70"/>
                     <a:srcRect b="27949"/>
                     <a:stretch/>
                   </pic:blipFill>
@@ -13002,7 +13786,7 @@
                     <pic:cNvPicPr/>
                   </pic:nvPicPr>
                   <pic:blipFill rotWithShape="1">
-                    <a:blip r:embed="rId61"/>
+                    <a:blip r:embed="rId66"/>
                     <a:srcRect b="22208"/>
                     <a:stretch/>
                   </pic:blipFill>
@@ -13062,7 +13846,7 @@
                     <pic:cNvPicPr/>
                   </pic:nvPicPr>
                   <pic:blipFill rotWithShape="1">
-                    <a:blip r:embed="rId66"/>
+                    <a:blip r:embed="rId71"/>
                     <a:srcRect b="18823"/>
                     <a:stretch/>
                   </pic:blipFill>
@@ -13210,7 +13994,7 @@
                     <pic:cNvPicPr/>
                   </pic:nvPicPr>
                   <pic:blipFill>
-                    <a:blip r:embed="rId61"/>
+                    <a:blip r:embed="rId66"/>
                     <a:stretch>
                       <a:fillRect/>
                     </a:stretch>
@@ -13335,7 +14119,7 @@
                     <pic:cNvPicPr/>
                   </pic:nvPicPr>
                   <pic:blipFill>
-                    <a:blip r:embed="rId67"/>
+                    <a:blip r:embed="rId72"/>
                     <a:stretch>
                       <a:fillRect/>
                     </a:stretch>
@@ -13357,7 +14141,7 @@
       </w:r>
     </w:p>
     <w:sectPr>
-      <w:footerReference w:type="default" r:id="rId68"/>
+      <w:footerReference w:type="default" r:id="rId73"/>
       <w:pgSz w:w="12240" w:h="15840"/>
       <w:pgMar w:top="1440" w:right="1440" w:bottom="1440" w:left="1440" w:header="720" w:footer="720" w:gutter="0"/>
       <w:cols w:space="720"/>
@@ -13426,7 +14210,7 @@
           <w:rPr>
             <w:noProof/>
           </w:rPr>
-          <w:t>2</w:t>
+          <w:t>23</w:t>
         </w:r>
         <w:r>
           <w:rPr>
@@ -15136,7 +15920,7 @@
 </file>
 
 <file path=customXml/itemProps1.xml><?xml version="1.0" encoding="utf-8"?>
-<ds:datastoreItem xmlns:ds="http://schemas.openxmlformats.org/officeDocument/2006/customXml" ds:itemID="{92ACF998-9E17-4DF6-9E2B-CE04B981CB64}">
+<ds:datastoreItem xmlns:ds="http://schemas.openxmlformats.org/officeDocument/2006/customXml" ds:itemID="{F6ADB790-9504-4B0A-A27D-D0356C362BBC}">
   <ds:schemaRefs>
     <ds:schemaRef ds:uri="http://schemas.openxmlformats.org/officeDocument/2006/bibliography"/>
   </ds:schemaRefs>

</xml_diff>